<commit_message>
Completare referinte + modificare intro
Signed-off-by: AlinTudi98 <alintudose126@gmail.com>
</commit_message>
<xml_diff>
--- a/Licenta_Tudose_Alin.docx
+++ b/Licenta_Tudose_Alin.docx
@@ -1116,7 +1116,7 @@
           <w:szCs w:val="28"/>
         </w:rPr>
       </w:pPr>
-      <w:bookmarkStart w:id="4" w:name="_Toc57369109"/>
+      <w:bookmarkStart w:id="4" w:name="_Toc73822987"/>
       <w:r>
         <w:rPr>
           <w:sz w:val="28"/>
@@ -1155,7 +1155,7 @@
       <w:pPr>
         <w:pStyle w:val="Heading1"/>
       </w:pPr>
-      <w:bookmarkStart w:id="5" w:name="_Toc57369110"/>
+      <w:bookmarkStart w:id="5" w:name="_Toc73822988"/>
       <w:r>
         <w:t>Rezumat</w:t>
       </w:r>
@@ -1211,6 +1211,7 @@
               <w:bCs/>
             </w:rPr>
           </w:pPr>
+          <w:proofErr w:type="spellStart"/>
           <w:r>
             <w:rPr>
               <w:b/>
@@ -1218,6 +1219,7 @@
             </w:rPr>
             <w:t>Cuprins</w:t>
           </w:r>
+          <w:proofErr w:type="spellEnd"/>
         </w:p>
         <w:p>
           <w:pPr>
@@ -1241,7 +1243,7 @@
           <w:r>
             <w:fldChar w:fldCharType="separate"/>
           </w:r>
-          <w:hyperlink w:anchor="_Toc57369109" w:history="1">
+          <w:hyperlink w:anchor="_Toc73822987" w:history="1">
             <w:r>
               <w:rPr>
                 <w:rStyle w:val="Hyperlink"/>
@@ -1268,7 +1270,7 @@
                 <w:noProof/>
                 <w:webHidden/>
               </w:rPr>
-              <w:instrText xml:space="preserve"> PAGEREF _Toc57369109 \h </w:instrText>
+              <w:instrText xml:space="preserve"> PAGEREF _Toc73822987 \h </w:instrText>
             </w:r>
             <w:r>
               <w:rPr>
@@ -1312,7 +1314,7 @@
               <w:lang w:val="en-US"/>
             </w:rPr>
           </w:pPr>
-          <w:hyperlink w:anchor="_Toc57369110" w:history="1">
+          <w:hyperlink w:anchor="_Toc73822988" w:history="1">
             <w:r>
               <w:rPr>
                 <w:rStyle w:val="Hyperlink"/>
@@ -1339,7 +1341,7 @@
                 <w:noProof/>
                 <w:webHidden/>
               </w:rPr>
-              <w:instrText xml:space="preserve"> PAGEREF _Toc57369110 \h </w:instrText>
+              <w:instrText xml:space="preserve"> PAGEREF _Toc73822988 \h </w:instrText>
             </w:r>
             <w:r>
               <w:rPr>
@@ -1383,7 +1385,7 @@
               <w:lang w:val="en-US"/>
             </w:rPr>
           </w:pPr>
-          <w:hyperlink w:anchor="_Toc57369111" w:history="1">
+          <w:hyperlink w:anchor="_Toc73822989" w:history="1">
             <w:r>
               <w:rPr>
                 <w:rStyle w:val="Hyperlink"/>
@@ -1410,7 +1412,7 @@
                 <w:noProof/>
                 <w:webHidden/>
               </w:rPr>
-              <w:instrText xml:space="preserve"> PAGEREF _Toc57369111 \h </w:instrText>
+              <w:instrText xml:space="preserve"> PAGEREF _Toc73822989 \h </w:instrText>
             </w:r>
             <w:r>
               <w:rPr>
@@ -1454,7 +1456,7 @@
               <w:lang w:val="en-US"/>
             </w:rPr>
           </w:pPr>
-          <w:hyperlink w:anchor="_Toc57369112" w:history="1">
+          <w:hyperlink w:anchor="_Toc73822990" w:history="1">
             <w:r>
               <w:rPr>
                 <w:rStyle w:val="Hyperlink"/>
@@ -1481,7 +1483,7 @@
                 <w:noProof/>
                 <w:webHidden/>
               </w:rPr>
-              <w:instrText xml:space="preserve"> PAGEREF _Toc57369112 \h </w:instrText>
+              <w:instrText xml:space="preserve"> PAGEREF _Toc73822990 \h </w:instrText>
             </w:r>
             <w:r>
               <w:rPr>
@@ -1516,7 +1518,7 @@
           <w:pPr>
             <w:pStyle w:val="TOC1"/>
             <w:tabs>
-              <w:tab w:val="left" w:pos="440"/>
+              <w:tab w:val="left" w:pos="560"/>
               <w:tab w:val="right" w:leader="dot" w:pos="9350"/>
             </w:tabs>
             <w:rPr>
@@ -1526,7 +1528,7 @@
               <w:lang w:val="en-US"/>
             </w:rPr>
           </w:pPr>
-          <w:hyperlink w:anchor="_Toc57369113" w:history="1">
+          <w:hyperlink w:anchor="_Toc73822991" w:history="1">
             <w:r>
               <w:rPr>
                 <w:rStyle w:val="Hyperlink"/>
@@ -1569,7 +1571,7 @@
                 <w:noProof/>
                 <w:webHidden/>
               </w:rPr>
-              <w:instrText xml:space="preserve"> PAGEREF _Toc57369113 \h </w:instrText>
+              <w:instrText xml:space="preserve"> PAGEREF _Toc73822991 \h </w:instrText>
             </w:r>
             <w:r>
               <w:rPr>
@@ -1614,7 +1616,7 @@
               <w:lang w:val="en-US"/>
             </w:rPr>
           </w:pPr>
-          <w:hyperlink w:anchor="_Toc57369114" w:history="1">
+          <w:hyperlink w:anchor="_Toc73822992" w:history="1">
             <w:r>
               <w:rPr>
                 <w:rStyle w:val="Hyperlink"/>
@@ -1657,7 +1659,7 @@
                 <w:noProof/>
                 <w:webHidden/>
               </w:rPr>
-              <w:instrText xml:space="preserve"> PAGEREF _Toc57369114 \h </w:instrText>
+              <w:instrText xml:space="preserve"> PAGEREF _Toc73822992 \h </w:instrText>
             </w:r>
             <w:r>
               <w:rPr>
@@ -1702,7 +1704,7 @@
               <w:lang w:val="en-US"/>
             </w:rPr>
           </w:pPr>
-          <w:hyperlink w:anchor="_Toc57369115" w:history="1">
+          <w:hyperlink w:anchor="_Toc73822993" w:history="1">
             <w:r>
               <w:rPr>
                 <w:rStyle w:val="Hyperlink"/>
@@ -1745,7 +1747,7 @@
                 <w:noProof/>
                 <w:webHidden/>
               </w:rPr>
-              <w:instrText xml:space="preserve"> PAGEREF _Toc57369115 \h </w:instrText>
+              <w:instrText xml:space="preserve"> PAGEREF _Toc73822993 \h </w:instrText>
             </w:r>
             <w:r>
               <w:rPr>
@@ -1790,7 +1792,7 @@
               <w:lang w:val="en-US"/>
             </w:rPr>
           </w:pPr>
-          <w:hyperlink w:anchor="_Toc57369116" w:history="1">
+          <w:hyperlink w:anchor="_Toc73822994" w:history="1">
             <w:r>
               <w:rPr>
                 <w:rStyle w:val="Hyperlink"/>
@@ -1833,7 +1835,7 @@
                 <w:noProof/>
                 <w:webHidden/>
               </w:rPr>
-              <w:instrText xml:space="preserve"> PAGEREF _Toc57369116 \h </w:instrText>
+              <w:instrText xml:space="preserve"> PAGEREF _Toc73822994 \h </w:instrText>
             </w:r>
             <w:r>
               <w:rPr>
@@ -1878,7 +1880,7 @@
               <w:lang w:val="en-US"/>
             </w:rPr>
           </w:pPr>
-          <w:hyperlink w:anchor="_Toc57369117" w:history="1">
+          <w:hyperlink w:anchor="_Toc73822995" w:history="1">
             <w:r>
               <w:rPr>
                 <w:rStyle w:val="Hyperlink"/>
@@ -1921,7 +1923,7 @@
                 <w:noProof/>
                 <w:webHidden/>
               </w:rPr>
-              <w:instrText xml:space="preserve"> PAGEREF _Toc57369117 \h </w:instrText>
+              <w:instrText xml:space="preserve"> PAGEREF _Toc73822995 \h </w:instrText>
             </w:r>
             <w:r>
               <w:rPr>
@@ -1956,7 +1958,7 @@
           <w:pPr>
             <w:pStyle w:val="TOC1"/>
             <w:tabs>
-              <w:tab w:val="left" w:pos="440"/>
+              <w:tab w:val="left" w:pos="560"/>
               <w:tab w:val="right" w:leader="dot" w:pos="9350"/>
             </w:tabs>
             <w:rPr>
@@ -1966,7 +1968,7 @@
               <w:lang w:val="en-US"/>
             </w:rPr>
           </w:pPr>
-          <w:hyperlink w:anchor="_Toc57369118" w:history="1">
+          <w:hyperlink w:anchor="_Toc73822996" w:history="1">
             <w:r>
               <w:rPr>
                 <w:rStyle w:val="Hyperlink"/>
@@ -2009,7 +2011,7 @@
                 <w:noProof/>
                 <w:webHidden/>
               </w:rPr>
-              <w:instrText xml:space="preserve"> PAGEREF _Toc57369118 \h </w:instrText>
+              <w:instrText xml:space="preserve"> PAGEREF _Toc73822996 \h </w:instrText>
             </w:r>
             <w:r>
               <w:rPr>
@@ -2054,7 +2056,7 @@
               <w:lang w:val="en-US"/>
             </w:rPr>
           </w:pPr>
-          <w:hyperlink w:anchor="_Toc57369119" w:history="1">
+          <w:hyperlink w:anchor="_Toc73822997" w:history="1">
             <w:r>
               <w:rPr>
                 <w:rStyle w:val="Hyperlink"/>
@@ -2097,7 +2099,7 @@
                 <w:noProof/>
                 <w:webHidden/>
               </w:rPr>
-              <w:instrText xml:space="preserve"> PAGEREF _Toc57369119 \h </w:instrText>
+              <w:instrText xml:space="preserve"> PAGEREF _Toc73822997 \h </w:instrText>
             </w:r>
             <w:r>
               <w:rPr>
@@ -2132,14 +2134,17 @@
           <w:pPr>
             <w:pStyle w:val="TOC3"/>
             <w:tabs>
-              <w:tab w:val="left" w:pos="1320"/>
+              <w:tab w:val="left" w:pos="1540"/>
               <w:tab w:val="right" w:leader="dot" w:pos="9350"/>
             </w:tabs>
             <w:rPr>
+              <w:rFonts w:asciiTheme="minorHAnsi" w:eastAsiaTheme="minorEastAsia" w:hAnsiTheme="minorHAnsi"/>
               <w:noProof/>
+              <w:sz w:val="22"/>
+              <w:lang w:val="en-US"/>
             </w:rPr>
           </w:pPr>
-          <w:hyperlink w:anchor="_Toc57369120" w:history="1">
+          <w:hyperlink w:anchor="_Toc73822998" w:history="1">
             <w:r>
               <w:rPr>
                 <w:rStyle w:val="Hyperlink"/>
@@ -2149,7 +2154,10 @@
             </w:r>
             <w:r>
               <w:rPr>
-                <w:noProof/>
+                <w:rFonts w:asciiTheme="minorHAnsi" w:eastAsiaTheme="minorEastAsia" w:hAnsiTheme="minorHAnsi"/>
+                <w:noProof/>
+                <w:sz w:val="22"/>
+                <w:lang w:val="en-US"/>
               </w:rPr>
               <w:tab/>
             </w:r>
@@ -2179,7 +2187,7 @@
                 <w:noProof/>
                 <w:webHidden/>
               </w:rPr>
-              <w:instrText xml:space="preserve"> PAGEREF _Toc57369120 \h </w:instrText>
+              <w:instrText xml:space="preserve"> PAGEREF _Toc73822998 \h </w:instrText>
             </w:r>
             <w:r>
               <w:rPr>
@@ -2214,14 +2222,17 @@
           <w:pPr>
             <w:pStyle w:val="TOC3"/>
             <w:tabs>
-              <w:tab w:val="left" w:pos="1320"/>
+              <w:tab w:val="left" w:pos="1540"/>
               <w:tab w:val="right" w:leader="dot" w:pos="9350"/>
             </w:tabs>
             <w:rPr>
+              <w:rFonts w:asciiTheme="minorHAnsi" w:eastAsiaTheme="minorEastAsia" w:hAnsiTheme="minorHAnsi"/>
               <w:noProof/>
+              <w:sz w:val="22"/>
+              <w:lang w:val="en-US"/>
             </w:rPr>
           </w:pPr>
-          <w:hyperlink w:anchor="_Toc57369121" w:history="1">
+          <w:hyperlink w:anchor="_Toc73822999" w:history="1">
             <w:r>
               <w:rPr>
                 <w:rStyle w:val="Hyperlink"/>
@@ -2231,7 +2242,10 @@
             </w:r>
             <w:r>
               <w:rPr>
-                <w:noProof/>
+                <w:rFonts w:asciiTheme="minorHAnsi" w:eastAsiaTheme="minorEastAsia" w:hAnsiTheme="minorHAnsi"/>
+                <w:noProof/>
+                <w:sz w:val="22"/>
+                <w:lang w:val="en-US"/>
               </w:rPr>
               <w:tab/>
             </w:r>
@@ -2261,7 +2275,7 @@
                 <w:noProof/>
                 <w:webHidden/>
               </w:rPr>
-              <w:instrText xml:space="preserve"> PAGEREF _Toc57369121 \h </w:instrText>
+              <w:instrText xml:space="preserve"> PAGEREF _Toc73822999 \h </w:instrText>
             </w:r>
             <w:r>
               <w:rPr>
@@ -2296,14 +2310,17 @@
           <w:pPr>
             <w:pStyle w:val="TOC3"/>
             <w:tabs>
-              <w:tab w:val="left" w:pos="1320"/>
+              <w:tab w:val="left" w:pos="1540"/>
               <w:tab w:val="right" w:leader="dot" w:pos="9350"/>
             </w:tabs>
             <w:rPr>
+              <w:rFonts w:asciiTheme="minorHAnsi" w:eastAsiaTheme="minorEastAsia" w:hAnsiTheme="minorHAnsi"/>
               <w:noProof/>
+              <w:sz w:val="22"/>
+              <w:lang w:val="en-US"/>
             </w:rPr>
           </w:pPr>
-          <w:hyperlink w:anchor="_Toc57369122" w:history="1">
+          <w:hyperlink w:anchor="_Toc73823000" w:history="1">
             <w:r>
               <w:rPr>
                 <w:rStyle w:val="Hyperlink"/>
@@ -2313,7 +2330,10 @@
             </w:r>
             <w:r>
               <w:rPr>
-                <w:noProof/>
+                <w:rFonts w:asciiTheme="minorHAnsi" w:eastAsiaTheme="minorEastAsia" w:hAnsiTheme="minorHAnsi"/>
+                <w:noProof/>
+                <w:sz w:val="22"/>
+                <w:lang w:val="en-US"/>
               </w:rPr>
               <w:tab/>
             </w:r>
@@ -2343,7 +2363,7 @@
                 <w:noProof/>
                 <w:webHidden/>
               </w:rPr>
-              <w:instrText xml:space="preserve"> PAGEREF _Toc57369122 \h </w:instrText>
+              <w:instrText xml:space="preserve"> PAGEREF _Toc73823000 \h </w:instrText>
             </w:r>
             <w:r>
               <w:rPr>
@@ -2378,14 +2398,17 @@
           <w:pPr>
             <w:pStyle w:val="TOC3"/>
             <w:tabs>
-              <w:tab w:val="left" w:pos="1320"/>
+              <w:tab w:val="left" w:pos="1540"/>
               <w:tab w:val="right" w:leader="dot" w:pos="9350"/>
             </w:tabs>
             <w:rPr>
+              <w:rFonts w:asciiTheme="minorHAnsi" w:eastAsiaTheme="minorEastAsia" w:hAnsiTheme="minorHAnsi"/>
               <w:noProof/>
+              <w:sz w:val="22"/>
+              <w:lang w:val="en-US"/>
             </w:rPr>
           </w:pPr>
-          <w:hyperlink w:anchor="_Toc57369123" w:history="1">
+          <w:hyperlink w:anchor="_Toc73823001" w:history="1">
             <w:r>
               <w:rPr>
                 <w:rStyle w:val="Hyperlink"/>
@@ -2395,7 +2418,10 @@
             </w:r>
             <w:r>
               <w:rPr>
-                <w:noProof/>
+                <w:rFonts w:asciiTheme="minorHAnsi" w:eastAsiaTheme="minorEastAsia" w:hAnsiTheme="minorHAnsi"/>
+                <w:noProof/>
+                <w:sz w:val="22"/>
+                <w:lang w:val="en-US"/>
               </w:rPr>
               <w:tab/>
             </w:r>
@@ -2425,7 +2451,7 @@
                 <w:noProof/>
                 <w:webHidden/>
               </w:rPr>
-              <w:instrText xml:space="preserve"> PAGEREF _Toc57369123 \h </w:instrText>
+              <w:instrText xml:space="preserve"> PAGEREF _Toc73823001 \h </w:instrText>
             </w:r>
             <w:r>
               <w:rPr>
@@ -2470,7 +2496,7 @@
               <w:lang w:val="en-US"/>
             </w:rPr>
           </w:pPr>
-          <w:hyperlink w:anchor="_Toc57369124" w:history="1">
+          <w:hyperlink w:anchor="_Toc73823002" w:history="1">
             <w:r>
               <w:rPr>
                 <w:rStyle w:val="Hyperlink"/>
@@ -2513,7 +2539,7 @@
                 <w:noProof/>
                 <w:webHidden/>
               </w:rPr>
-              <w:instrText xml:space="preserve"> PAGEREF _Toc57369124 \h </w:instrText>
+              <w:instrText xml:space="preserve"> PAGEREF _Toc73823002 \h </w:instrText>
             </w:r>
             <w:r>
               <w:rPr>
@@ -2551,16 +2577,33 @@
               <w:tab w:val="right" w:leader="dot" w:pos="9350"/>
             </w:tabs>
             <w:rPr>
+              <w:rFonts w:asciiTheme="minorHAnsi" w:eastAsiaTheme="minorEastAsia" w:hAnsiTheme="minorHAnsi"/>
               <w:noProof/>
+              <w:sz w:val="22"/>
+              <w:lang w:val="en-US"/>
             </w:rPr>
           </w:pPr>
-          <w:hyperlink w:anchor="_Toc57369125" w:history="1">
+          <w:hyperlink w:anchor="_Toc73823003" w:history="1">
             <w:r>
               <w:rPr>
                 <w:rStyle w:val="Hyperlink"/>
                 <w:noProof/>
               </w:rPr>
-              <w:t>2.2.1. Modelul propus de Alex Graves și Jurgen Schmidhuber, din cadrul Universității Tehnice din Munchen</w:t>
+              <w:t>2.2.1. Modelul propu</w:t>
+            </w:r>
+            <w:r>
+              <w:rPr>
+                <w:rStyle w:val="Hyperlink"/>
+                <w:noProof/>
+              </w:rPr>
+              <w:t>s</w:t>
+            </w:r>
+            <w:r>
+              <w:rPr>
+                <w:rStyle w:val="Hyperlink"/>
+                <w:noProof/>
+              </w:rPr>
+              <w:t xml:space="preserve"> de Alex Graves și Jurgen Schmidhuber, din cadrul Universității Tehnice din Munchen</w:t>
             </w:r>
             <w:r>
               <w:rPr>
@@ -2581,7 +2624,7 @@
                 <w:noProof/>
                 <w:webHidden/>
               </w:rPr>
-              <w:instrText xml:space="preserve"> PAGEREF _Toc57369125 \h </w:instrText>
+              <w:instrText xml:space="preserve"> PAGEREF _Toc73823003 \h </w:instrText>
             </w:r>
             <w:r>
               <w:rPr>
@@ -2619,10 +2662,13 @@
               <w:tab w:val="right" w:leader="dot" w:pos="9350"/>
             </w:tabs>
             <w:rPr>
+              <w:rFonts w:asciiTheme="minorHAnsi" w:eastAsiaTheme="minorEastAsia" w:hAnsiTheme="minorHAnsi"/>
               <w:noProof/>
+              <w:sz w:val="22"/>
+              <w:lang w:val="en-US"/>
             </w:rPr>
           </w:pPr>
-          <w:hyperlink w:anchor="_Toc57369126" w:history="1">
+          <w:hyperlink w:anchor="_Toc73823004" w:history="1">
             <w:r>
               <w:rPr>
                 <w:rStyle w:val="Hyperlink"/>
@@ -2649,7 +2695,7 @@
                 <w:noProof/>
                 <w:webHidden/>
               </w:rPr>
-              <w:instrText xml:space="preserve"> PAGEREF _Toc57369126 \h </w:instrText>
+              <w:instrText xml:space="preserve"> PAGEREF _Toc73823004 \h </w:instrText>
             </w:r>
             <w:r>
               <w:rPr>
@@ -2669,7 +2715,7 @@
                 <w:noProof/>
                 <w:webHidden/>
               </w:rPr>
-              <w:t>16</w:t>
+              <w:t>17</w:t>
             </w:r>
             <w:r>
               <w:rPr>
@@ -2687,10 +2733,13 @@
               <w:tab w:val="right" w:leader="dot" w:pos="9350"/>
             </w:tabs>
             <w:rPr>
+              <w:rFonts w:asciiTheme="minorHAnsi" w:eastAsiaTheme="minorEastAsia" w:hAnsiTheme="minorHAnsi"/>
               <w:noProof/>
+              <w:sz w:val="22"/>
+              <w:lang w:val="en-US"/>
             </w:rPr>
           </w:pPr>
-          <w:hyperlink w:anchor="_Toc57369127" w:history="1">
+          <w:hyperlink w:anchor="_Toc73823005" w:history="1">
             <w:r>
               <w:rPr>
                 <w:rStyle w:val="Hyperlink"/>
@@ -2717,7 +2766,7 @@
                 <w:noProof/>
                 <w:webHidden/>
               </w:rPr>
-              <w:instrText xml:space="preserve"> PAGEREF _Toc57369127 \h </w:instrText>
+              <w:instrText xml:space="preserve"> PAGEREF _Toc73823005 \h </w:instrText>
             </w:r>
             <w:r>
               <w:rPr>
@@ -2737,7 +2786,7 @@
                 <w:noProof/>
                 <w:webHidden/>
               </w:rPr>
-              <w:t>17</w:t>
+              <w:t>18</w:t>
             </w:r>
             <w:r>
               <w:rPr>
@@ -2773,7 +2822,7 @@
         <w:pStyle w:val="Heading1"/>
         <w:jc w:val="left"/>
       </w:pPr>
-      <w:bookmarkStart w:id="6" w:name="_Toc57369111"/>
+      <w:bookmarkStart w:id="6" w:name="_Toc73822989"/>
       <w:r>
         <w:lastRenderedPageBreak/>
         <w:t>LISTĂ ABREVIERI</w:t>
@@ -2921,7 +2970,7 @@
         <w:pStyle w:val="Heading1"/>
         <w:jc w:val="left"/>
       </w:pPr>
-      <w:bookmarkStart w:id="7" w:name="_Toc57369112"/>
+      <w:bookmarkStart w:id="7" w:name="_Toc73822990"/>
       <w:r>
         <w:lastRenderedPageBreak/>
         <w:t>LISTĂ FIGURI</w:t>
@@ -2966,7 +3015,7 @@
           <w:numId w:val="1"/>
         </w:numPr>
       </w:pPr>
-      <w:bookmarkStart w:id="8" w:name="_Toc57369113"/>
+      <w:bookmarkStart w:id="8" w:name="_Toc73822991"/>
       <w:r>
         <w:t>INTRODUCERE</w:t>
       </w:r>
@@ -2981,7 +3030,7 @@
           <w:numId w:val="1"/>
         </w:numPr>
       </w:pPr>
-      <w:bookmarkStart w:id="9" w:name="_Toc57369114"/>
+      <w:bookmarkStart w:id="9" w:name="_Toc73822992"/>
       <w:r>
         <w:t xml:space="preserve">Importanța </w:t>
       </w:r>
@@ -3047,7 +3096,7 @@
           <w:numId w:val="1"/>
         </w:numPr>
       </w:pPr>
-      <w:bookmarkStart w:id="10" w:name="_Toc57369115"/>
+      <w:bookmarkStart w:id="10" w:name="_Toc73822993"/>
       <w:r>
         <w:t>Scopul și obiectivele</w:t>
       </w:r>
@@ -3074,11 +3123,17 @@
         <w:t xml:space="preserve"> </w:t>
       </w:r>
       <w:r>
-        <w:t xml:space="preserve">artificială ce va identifica textul din imagine la nivel de caracter. </w:t>
+        <w:t>artificială</w:t>
+      </w:r>
+      <w:r>
+        <w:t>, bazată pe tehnici de învățare profundă,</w:t>
+      </w:r>
+      <w:r>
+        <w:t xml:space="preserve"> ce va identifica </w:t>
       </w:r>
       <w:r>
         <w:lastRenderedPageBreak/>
-        <w:t xml:space="preserve">Caracterele prezise din imagine vor fi asamblate înapoi in cuvinte, si stocate într-o bază de date nerelațională, ElasticSearch. </w:t>
+        <w:t xml:space="preserve">textul din imagine la nivel de caracter. Caracterele prezise din imagine vor fi asamblate înapoi in cuvinte, si stocate într-o bază de date nerelațională, ElasticSearch. </w:t>
       </w:r>
       <w:r>
         <w:t>Pentru ușurința accesării și configurării formatelor documentelor, datele salvate vor putea fi accesate printr-o interfață web.</w:t>
@@ -3097,7 +3152,7 @@
           <w:numId w:val="1"/>
         </w:numPr>
       </w:pPr>
-      <w:bookmarkStart w:id="11" w:name="_Toc57369116"/>
+      <w:bookmarkStart w:id="11" w:name="_Toc73822994"/>
       <w:r>
         <w:t>Rezultate obținute</w:t>
       </w:r>
@@ -3114,7 +3169,7 @@
           <w:numId w:val="1"/>
         </w:numPr>
       </w:pPr>
-      <w:bookmarkStart w:id="12" w:name="_Toc57369117"/>
+      <w:bookmarkStart w:id="12" w:name="_Toc73822995"/>
       <w:r>
         <w:t>Structura proiectului</w:t>
       </w:r>
@@ -3150,7 +3205,7 @@
           <w:numId w:val="1"/>
         </w:numPr>
       </w:pPr>
-      <w:bookmarkStart w:id="13" w:name="_Toc57369118"/>
+      <w:bookmarkStart w:id="13" w:name="_Toc73822996"/>
       <w:r>
         <w:t>STADIUL CUNOAȘTERII ÎN DOMENIU</w:t>
       </w:r>
@@ -3165,7 +3220,7 @@
           <w:numId w:val="1"/>
         </w:numPr>
       </w:pPr>
-      <w:bookmarkStart w:id="14" w:name="_Toc57369119"/>
+      <w:bookmarkStart w:id="14" w:name="_Toc73822997"/>
       <w:r>
         <w:t>Fundamente teoretice</w:t>
       </w:r>
@@ -3205,7 +3260,7 @@
           <w:numId w:val="1"/>
         </w:numPr>
       </w:pPr>
-      <w:bookmarkStart w:id="15" w:name="_Toc57369120"/>
+      <w:bookmarkStart w:id="15" w:name="_Toc73822998"/>
       <w:r>
         <w:t>Inteligență artificială</w:t>
       </w:r>
@@ -3237,10 +3292,54 @@
         <w:t xml:space="preserve">„Efortul de a automatiza procese desfășurate, în mod normal, de oameni.”. </w:t>
       </w:r>
       <w:r>
-        <w:t>Așadar, IA este un domeniu</w:t>
-      </w:r>
-      <w:r>
-        <w:t xml:space="preserve"> cu un grad foarte mare de generalizare, ce cuprinde domeniile ML și DL.</w:t>
+        <w:t xml:space="preserve">Așadar, </w:t>
+      </w:r>
+      <w:r>
+        <w:t xml:space="preserve">inteligența </w:t>
+      </w:r>
+      <w:proofErr w:type="spellStart"/>
+      <w:r>
+        <w:t>artificală</w:t>
+      </w:r>
+      <w:proofErr w:type="spellEnd"/>
+      <w:r>
+        <w:t xml:space="preserve"> este un domeniu</w:t>
+      </w:r>
+      <w:r>
+        <w:t xml:space="preserve"> cu un grad foarte mare de generalizare, ce cuprinde</w:t>
+      </w:r>
+      <w:r>
+        <w:t>, dar nu se limitează la</w:t>
+      </w:r>
+      <w:r>
+        <w:t xml:space="preserve"> domeniile </w:t>
+      </w:r>
+      <w:proofErr w:type="spellStart"/>
+      <w:r>
+        <w:t>Machine</w:t>
+      </w:r>
+      <w:proofErr w:type="spellEnd"/>
+      <w:r>
+        <w:t xml:space="preserve"> </w:t>
+      </w:r>
+      <w:proofErr w:type="spellStart"/>
+      <w:r>
+        <w:t>Learning</w:t>
+      </w:r>
+      <w:proofErr w:type="spellEnd"/>
+      <w:r>
+        <w:t xml:space="preserve"> și </w:t>
+      </w:r>
+      <w:r>
+        <w:t xml:space="preserve">Deep </w:t>
+      </w:r>
+      <w:proofErr w:type="spellStart"/>
+      <w:r>
+        <w:t>Learning</w:t>
+      </w:r>
+      <w:proofErr w:type="spellEnd"/>
+      <w:r>
+        <w:t>.</w:t>
       </w:r>
     </w:p>
     <w:p>
@@ -3256,7 +3355,7 @@
           <w:numId w:val="1"/>
         </w:numPr>
       </w:pPr>
-      <w:bookmarkStart w:id="16" w:name="_Toc57369121"/>
+      <w:bookmarkStart w:id="16" w:name="_Toc73822999"/>
       <w:r>
         <w:t>Machine Learning</w:t>
       </w:r>
@@ -3281,11 +3380,11 @@
         <w:t>.</w:t>
       </w:r>
       <w:r>
-        <w:t xml:space="preserve"> A fost doar un mod de a folosi operații mecanice pentru a automatiza anumite calcule din domeniul </w:t>
+        <w:t xml:space="preserve"> A fost doar un mod </w:t>
       </w:r>
       <w:r>
         <w:lastRenderedPageBreak/>
-        <w:t xml:space="preserve">analizei matematice, de unde și numele acesteia. Ada Lovelace a făcut atunci remarca, despre mașina analitică: </w:t>
+        <w:t xml:space="preserve">de a folosi operații mecanice pentru a automatiza anumite calcule din domeniul analizei matematice, de unde și numele acesteia. Ada Lovelace a făcut atunci remarca, despre mașina analitică: </w:t>
       </w:r>
       <w:r>
         <w:rPr>
@@ -3329,7 +3428,7 @@
           <w:numId w:val="1"/>
         </w:numPr>
       </w:pPr>
-      <w:bookmarkStart w:id="17" w:name="_Toc57369122"/>
+      <w:bookmarkStart w:id="17" w:name="_Toc73823000"/>
       <w:r>
         <w:t>Deep Learning</w:t>
       </w:r>
@@ -3346,6 +3445,19 @@
       </w:pPr>
       <w:r>
         <w:t>Deep Learning-ul este un subdomeniu al domeniului ML, o nouă abordare asupra învățării reprezentărilor din date disponibile, ce pune accent pe straturi succesive de învățare. Cuvântul „Deep” din Deep Learning nu presupune vreun fel de înțelegere în profunzime a problemelor, ci doar face referire la modelele cu straturi succesive de învățare. Adâncimea modelului reprezintă numărul de straturi succesive de învățare pe care le are un model. Modelele actuale de DL adesea cuprind zeci, chiar sute de astfel de straturi succesive, și fiecare este antrenat automat prin prezentarea datelor si a rezultatelor așteptate pentru acestea.</w:t>
+      </w:r>
+      <w:r>
+        <w:t xml:space="preserve"> </w:t>
+      </w:r>
+      <w:r>
+        <w:rPr>
+          <w:rFonts w:asciiTheme="minorHAnsi" w:hAnsiTheme="minorHAnsi" w:cstheme="minorHAnsi"/>
+          <w:noProof/>
+          <w:sz w:val="22"/>
+          <w:szCs w:val="18"/>
+          <w:lang w:val="en-US"/>
+        </w:rPr>
+        <w:t>[1]</w:t>
       </w:r>
     </w:p>
     <w:p>
@@ -3361,7 +3473,7 @@
           <w:numId w:val="1"/>
         </w:numPr>
       </w:pPr>
-      <w:bookmarkStart w:id="18" w:name="_Toc57369123"/>
+      <w:bookmarkStart w:id="18" w:name="_Toc73823001"/>
       <w:r>
         <w:t>Problema proiectului</w:t>
       </w:r>
@@ -3380,14 +3492,29 @@
         <w:t>Traducerea automată a imaginilor ce conțin scris de mână în seturi de date ce pot fi recunoscute de un computer este un proces destul de dificil. În cadrul acestei teme</w:t>
       </w:r>
       <w:r>
-        <w:t xml:space="preserve"> apar probleme complicate, precum problema segmentării sau problema dicționarului. Pentru a găsi o soluție pentru această problema, este necesar să îmbinăm două din tehnologiile recente de Deep Learning, și anume Computer </w:t>
+        <w:t xml:space="preserve"> apar probleme complicate, precum problema segmentării sau problema dicționarului. Pentru a găsi o soluție acest</w:t>
+      </w:r>
+      <w:r>
+        <w:t>ei</w:t>
+      </w:r>
+      <w:r>
+        <w:t xml:space="preserve"> problem</w:t>
+      </w:r>
+      <w:r>
+        <w:t>e</w:t>
+      </w:r>
+      <w:r>
+        <w:t xml:space="preserve">, este necesar să </w:t>
+      </w:r>
+      <w:r>
+        <w:t xml:space="preserve">folosim una </w:t>
       </w:r>
       <w:r>
         <w:lastRenderedPageBreak/>
-        <w:t>Vision (Simularea vederii pentru un computer), și Sequence Processing (Procesarea Secvențelor)</w:t>
-      </w:r>
-      <w:r>
-        <w:t>.</w:t>
+        <w:t>din tehnologiile recente descoperite în domeniul DL, și anume Computer Vision</w:t>
+      </w:r>
+      <w:r>
+        <w:t xml:space="preserve"> (Simularea vederii pentru un computer).</w:t>
       </w:r>
     </w:p>
     <w:p>
@@ -3404,7 +3531,13 @@
         <w:t>ele neuronale</w:t>
       </w:r>
       <w:r>
-        <w:t xml:space="preserve"> convoluționale. Acestea introduc operația de convoluție, în straturile lor. Diferența fundamentală între un strat „Dense„ și un strat convoluțional este următoarea: Un strat dens învață trăsaturi reprezentative în întreg spațiul său de intrare, in timp ce </w:t>
+        <w:t xml:space="preserve"> convoluționale. Acestea introduc operația de convoluție, în straturile lor. Diferența fundamentală între un strat „Dense</w:t>
+      </w:r>
+      <w:r>
+        <w:t>”</w:t>
+      </w:r>
+      <w:r>
+        <w:t xml:space="preserve"> și un strat convoluțional este următoarea: Un strat dens învață trăsaturi reprezentative în întreg spațiul său de intrare, in timp ce </w:t>
       </w:r>
       <w:r>
         <w:t xml:space="preserve">un strat convoluțional învață aceste trăsaturi local, în cazul imaginilor, in mici ferestre bidimensionale, de obicei de dimensiuni 3 x 3 sau 5 x 5. </w:t>
@@ -3430,7 +3563,19 @@
         </w:numPr>
       </w:pPr>
       <w:r>
-        <w:t>Trăsăturile învățate de acestea sunt invariante la translatări. După ce a fost învățat un o trăsătura în colțul din dreapta, jos al unei imagini, acesta poate fi recunoscut în orice altă parte a imaginii, de exemplu în stanga, sus.</w:t>
+        <w:t>Trăsăturile învățate de acestea sunt invariante la translatări. După ce a fost învățat</w:t>
+      </w:r>
+      <w:r>
+        <w:t>ă</w:t>
+      </w:r>
+      <w:r>
+        <w:t xml:space="preserve"> o trăsătura în colțul din dreapta, jos al unei imagini, acesta poate fi recunoscut în orice altă parte a imaginii, de exemplu în st</w:t>
+      </w:r>
+      <w:r>
+        <w:t>â</w:t>
+      </w:r>
+      <w:r>
+        <w:t>nga, sus.</w:t>
       </w:r>
     </w:p>
     <w:p>
@@ -3442,30 +3587,23 @@
         </w:numPr>
       </w:pPr>
       <w:r>
-        <w:t>Pot învăța ierarhii spațiale ale trăsăturilor. Un prim strat convolutional va învăța trăsături mici, locale, precum colțuri, sau muchii, un al doilea strat va învăța trăsături mai generale, alcătuite din trăsăturile învățate de primul strat, și așa mai departe. Acest lucru permite CNN-urilor să învețe trăsături din ce în ce mai complexe și abstracte concepte visuale.</w:t>
-      </w:r>
-    </w:p>
-    <w:p>
-      <w:pPr>
-        <w:ind w:firstLine="567"/>
-      </w:pPr>
-      <w:r>
-        <w:t xml:space="preserve">Pentru rezolvarea problemelor de Sequence Processing, se folosesc rețele neuronale recurente. </w:t>
-      </w:r>
-      <w:r>
-        <w:t>Rețelele neuronale obișnuite nu au memorie. Fiecare intrare este procesată independent de celelalte, fără vreo legatură între stările fiecăreia. Dacă vrem să procesăm secvențe, sau date dependente de timp, va trebui să procesăm toată secvența deodată. Comparativ, un RNN, procesează informația prezentă într-o secvență bucată cu bucată, în timp ce reține într-o stare informațiile inputurilor din trecut. În mare, un RNN este o rețea neuronală ce conține o bucla interioară</w:t>
-      </w:r>
-      <w:r>
-        <w:t>, pentru a accesa informațiile anterioare</w:t>
-      </w:r>
-      <w:r>
-        <w:t xml:space="preserve">. </w:t>
-      </w:r>
-    </w:p>
-    <w:p>
-      <w:pPr>
-        <w:spacing w:after="160" w:line="259" w:lineRule="auto"/>
-      </w:pPr>
+        <w:t>Pot învăța ierarhii spațiale ale trăsăturilor. Un prim strat convolutional va învăța trăsături mici, locale, precum colțuri, sau muchii, un al doilea strat va învăța trăsături mai generale, alcătuite din trăsăturile învățate de primul strat, și așa mai departe. Acest lucru permite CNN-urilor să învețe trăsături din ce în ce mai complexe și concepte vi</w:t>
+      </w:r>
+      <w:r>
+        <w:t>z</w:t>
+      </w:r>
+      <w:r>
+        <w:t>uale</w:t>
+      </w:r>
+      <w:r>
+        <w:t xml:space="preserve"> </w:t>
+      </w:r>
+      <w:r>
+        <w:t>abstracte</w:t>
+      </w:r>
+      <w:r>
+        <w:t>.</w:t>
+      </w:r>
       <w:r>
         <w:br w:type="page"/>
       </w:r>
@@ -3478,7 +3616,7 @@
           <w:numId w:val="3"/>
         </w:numPr>
       </w:pPr>
-      <w:bookmarkStart w:id="19" w:name="_Toc57369124"/>
+      <w:bookmarkStart w:id="19" w:name="_Toc73823002"/>
       <w:r>
         <w:lastRenderedPageBreak/>
         <w:t>Soluții și abordări similare</w:t>
@@ -3494,8 +3632,11 @@
     <w:p>
       <w:pPr>
         <w:pStyle w:val="Heading3"/>
-      </w:pPr>
-      <w:bookmarkStart w:id="20" w:name="_Toc57369125"/>
+        <w:rPr>
+          <w:lang w:val="en-US"/>
+        </w:rPr>
+      </w:pPr>
+      <w:bookmarkStart w:id="20" w:name="_Toc73823003"/>
       <w:r>
         <w:t>2</w:t>
       </w:r>
@@ -3512,6 +3653,20 @@
         <w:t>Modelul propus de Alex Graves și Jurgen Schmidhuber, din cadrul Universității Tehnice din Munchen</w:t>
       </w:r>
       <w:bookmarkEnd w:id="20"/>
+      <w:r>
+        <w:t xml:space="preserve">. </w:t>
+      </w:r>
+      <w:r>
+        <w:rPr>
+          <w:rFonts w:asciiTheme="minorHAnsi" w:eastAsiaTheme="minorHAnsi" w:hAnsiTheme="minorHAnsi" w:cstheme="minorHAnsi"/>
+          <w:b w:val="0"/>
+          <w:noProof/>
+          <w:sz w:val="22"/>
+          <w:szCs w:val="18"/>
+          <w:lang w:val="en-US"/>
+        </w:rPr>
+        <w:t>[3]</w:t>
+      </w:r>
     </w:p>
     <w:p/>
     <w:p>
@@ -3588,11 +3743,33 @@
       <w:pPr>
         <w:pStyle w:val="Heading3"/>
       </w:pPr>
-      <w:bookmarkStart w:id="21" w:name="_Toc57369126"/>
-      <w:r>
-        <w:t>2.2.2. Modelul propus de Hanu Priya Indiran, din cadrul Universității de Tehnologie Kamaruguru, India</w:t>
+      <w:bookmarkStart w:id="21" w:name="_Toc73823004"/>
+      <w:r>
+        <w:t xml:space="preserve">2.2.2. Modelul propus de Hanu Priya Indiran, din cadrul Universității de Tehnologie </w:t>
+      </w:r>
+      <w:proofErr w:type="spellStart"/>
+      <w:r>
+        <w:t>Kamaruguru</w:t>
+      </w:r>
+      <w:proofErr w:type="spellEnd"/>
+      <w:r>
+        <w:t>, India</w:t>
       </w:r>
       <w:bookmarkEnd w:id="21"/>
+      <w:r>
+        <w:t xml:space="preserve">. </w:t>
+      </w:r>
+      <w:r>
+        <w:rPr>
+          <w:rFonts w:asciiTheme="minorHAnsi" w:eastAsiaTheme="minorHAnsi" w:hAnsiTheme="minorHAnsi" w:cstheme="minorHAnsi"/>
+          <w:b w:val="0"/>
+          <w:noProof/>
+          <w:sz w:val="22"/>
+          <w:szCs w:val="18"/>
+          <w:lang w:val="en-US"/>
+        </w:rPr>
+        <w:t>[2]</w:t>
+      </w:r>
     </w:p>
     <w:p/>
     <w:p>
@@ -3642,11 +3819,41 @@
       <w:pPr>
         <w:pStyle w:val="Heading3"/>
       </w:pPr>
-      <w:bookmarkStart w:id="22" w:name="_Toc57369127"/>
-      <w:r>
-        <w:t>2.2.3. Modelul propus de Arik Poznanski și Lior Wolf, din cadrul Universității Tel Aviv, „The Blavatnik School of Computer Science”</w:t>
+      <w:bookmarkStart w:id="22" w:name="_Toc73823005"/>
+      <w:r>
+        <w:t xml:space="preserve">2.2.3. Modelul propus de Arik Poznanski și Lior Wolf, din cadrul Universității Tel Aviv, „The Blavatnik </w:t>
+      </w:r>
+      <w:proofErr w:type="spellStart"/>
+      <w:r>
+        <w:t>School</w:t>
+      </w:r>
+      <w:proofErr w:type="spellEnd"/>
+      <w:r>
+        <w:t xml:space="preserve"> of Computer </w:t>
+      </w:r>
+      <w:proofErr w:type="spellStart"/>
+      <w:r>
+        <w:t>Science</w:t>
+      </w:r>
+      <w:proofErr w:type="spellEnd"/>
+      <w:r>
+        <w:t>”</w:t>
       </w:r>
       <w:bookmarkEnd w:id="22"/>
+      <w:r>
+        <w:t xml:space="preserve">. </w:t>
+      </w:r>
+      <w:r>
+        <w:rPr>
+          <w:rFonts w:asciiTheme="minorHAnsi" w:eastAsiaTheme="minorHAnsi" w:hAnsiTheme="minorHAnsi" w:cstheme="minorHAnsi"/>
+          <w:b w:val="0"/>
+          <w:noProof/>
+          <w:sz w:val="22"/>
+          <w:szCs w:val="18"/>
+          <w:lang w:val="en-US"/>
+        </w:rPr>
+        <w:t>[4]</w:t>
+      </w:r>
     </w:p>
     <w:p/>
     <w:p>
@@ -3667,6 +3874,551 @@
         <w:t>Modelul este bazat pe o arhitectura de tip VGG, formată din straturi convolutionale mici, de dimensiune (3 x 3). Rețeaua are un total de 12 straturi, 9 straturi convoluționale, si 3 straturi dense. Performanțele acestui model sunt destul de ridicate, obținându-se o acuratețe de aproximativ 95%, pe mai multe seturi de date, printre care se numără și seturile IAM, SVT și RIMES.</w:t>
       </w:r>
     </w:p>
+    <w:p>
+      <w:pPr>
+        <w:spacing w:after="160" w:line="259" w:lineRule="auto"/>
+      </w:pPr>
+      <w:r>
+        <w:br w:type="page"/>
+      </w:r>
+    </w:p>
+    <w:p>
+      <w:pPr>
+        <w:jc w:val="center"/>
+      </w:pPr>
+      <w:r>
+        <w:lastRenderedPageBreak/>
+        <w:t>Capitolul VI</w:t>
+      </w:r>
+    </w:p>
+    <w:p>
+      <w:pPr>
+        <w:pStyle w:val="Heading1"/>
+      </w:pPr>
+      <w:r>
+        <w:t>6. Bibliografie</w:t>
+      </w:r>
+    </w:p>
+    <w:p>
+      <w:r>
+        <w:tab/>
+      </w:r>
+    </w:p>
+    <w:p>
+      <w:pPr>
+        <w:ind w:left="426"/>
+      </w:pPr>
+      <w:r>
+        <w:t>[1]</w:t>
+      </w:r>
+      <w:r>
+        <w:t xml:space="preserve"> </w:t>
+      </w:r>
+      <w:r>
+        <w:t xml:space="preserve">F. </w:t>
+      </w:r>
+      <w:proofErr w:type="spellStart"/>
+      <w:r>
+        <w:t>Chollet</w:t>
+      </w:r>
+      <w:proofErr w:type="spellEnd"/>
+      <w:r>
+        <w:t xml:space="preserve">, </w:t>
+      </w:r>
+      <w:r>
+        <w:rPr>
+          <w:i/>
+          <w:iCs/>
+        </w:rPr>
+        <w:t xml:space="preserve">Deep </w:t>
+      </w:r>
+      <w:proofErr w:type="spellStart"/>
+      <w:r>
+        <w:rPr>
+          <w:i/>
+          <w:iCs/>
+        </w:rPr>
+        <w:t>Learning</w:t>
+      </w:r>
+      <w:proofErr w:type="spellEnd"/>
+      <w:r>
+        <w:rPr>
+          <w:i/>
+          <w:iCs/>
+        </w:rPr>
+        <w:t xml:space="preserve"> </w:t>
+      </w:r>
+      <w:proofErr w:type="spellStart"/>
+      <w:r>
+        <w:rPr>
+          <w:i/>
+          <w:iCs/>
+        </w:rPr>
+        <w:t>with</w:t>
+      </w:r>
+      <w:proofErr w:type="spellEnd"/>
+      <w:r>
+        <w:rPr>
+          <w:i/>
+          <w:iCs/>
+        </w:rPr>
+        <w:t xml:space="preserve"> </w:t>
+      </w:r>
+      <w:proofErr w:type="spellStart"/>
+      <w:r>
+        <w:rPr>
+          <w:i/>
+          <w:iCs/>
+        </w:rPr>
+        <w:t>Python</w:t>
+      </w:r>
+      <w:proofErr w:type="spellEnd"/>
+      <w:r>
+        <w:rPr>
+          <w:i/>
+          <w:iCs/>
+        </w:rPr>
+        <w:t>,</w:t>
+      </w:r>
+      <w:r>
+        <w:t xml:space="preserve"> </w:t>
+      </w:r>
+      <w:proofErr w:type="spellStart"/>
+      <w:r>
+        <w:t>Manning</w:t>
+      </w:r>
+      <w:proofErr w:type="spellEnd"/>
+      <w:r>
+        <w:t xml:space="preserve"> </w:t>
+      </w:r>
+      <w:proofErr w:type="spellStart"/>
+      <w:r>
+        <w:t>Publications</w:t>
+      </w:r>
+      <w:proofErr w:type="spellEnd"/>
+      <w:r>
+        <w:t xml:space="preserve">, </w:t>
+      </w:r>
+      <w:proofErr w:type="spellStart"/>
+      <w:r>
+        <w:t>Shelter</w:t>
+      </w:r>
+      <w:proofErr w:type="spellEnd"/>
+      <w:r>
+        <w:t xml:space="preserve"> </w:t>
+      </w:r>
+      <w:proofErr w:type="spellStart"/>
+      <w:r>
+        <w:t>Island</w:t>
+      </w:r>
+      <w:proofErr w:type="spellEnd"/>
+      <w:r>
+        <w:t>, NY</w:t>
+      </w:r>
+      <w:r>
+        <w:t>, Nov. 2017.</w:t>
+      </w:r>
+    </w:p>
+    <w:p>
+      <w:pPr>
+        <w:ind w:left="426"/>
+      </w:pPr>
+      <w:r>
+        <w:t>[</w:t>
+      </w:r>
+      <w:r>
+        <w:t>2</w:t>
+      </w:r>
+      <w:r>
+        <w:t>]</w:t>
+      </w:r>
+      <w:r>
+        <w:t xml:space="preserve"> H. P. </w:t>
+      </w:r>
+      <w:proofErr w:type="spellStart"/>
+      <w:r>
+        <w:t>Indiran</w:t>
+      </w:r>
+      <w:proofErr w:type="spellEnd"/>
+      <w:r>
+        <w:t xml:space="preserve">, </w:t>
+      </w:r>
+      <w:proofErr w:type="spellStart"/>
+      <w:r>
+        <w:rPr>
+          <w:i/>
+          <w:iCs/>
+        </w:rPr>
+        <w:t>Handwritten</w:t>
+      </w:r>
+      <w:proofErr w:type="spellEnd"/>
+      <w:r>
+        <w:rPr>
+          <w:i/>
+          <w:iCs/>
+        </w:rPr>
+        <w:t xml:space="preserve"> </w:t>
+      </w:r>
+      <w:proofErr w:type="spellStart"/>
+      <w:r>
+        <w:rPr>
+          <w:i/>
+          <w:iCs/>
+        </w:rPr>
+        <w:t>Character</w:t>
+      </w:r>
+      <w:proofErr w:type="spellEnd"/>
+      <w:r>
+        <w:rPr>
+          <w:i/>
+          <w:iCs/>
+        </w:rPr>
+        <w:t xml:space="preserve"> </w:t>
+      </w:r>
+      <w:proofErr w:type="spellStart"/>
+      <w:r>
+        <w:rPr>
+          <w:i/>
+          <w:iCs/>
+        </w:rPr>
+        <w:t>Recognition</w:t>
+      </w:r>
+      <w:proofErr w:type="spellEnd"/>
+      <w:r>
+        <w:rPr>
+          <w:i/>
+          <w:iCs/>
+        </w:rPr>
+        <w:t xml:space="preserve"> </w:t>
+      </w:r>
+      <w:proofErr w:type="spellStart"/>
+      <w:r>
+        <w:rPr>
+          <w:i/>
+          <w:iCs/>
+        </w:rPr>
+        <w:t>using</w:t>
+      </w:r>
+      <w:proofErr w:type="spellEnd"/>
+      <w:r>
+        <w:rPr>
+          <w:i/>
+          <w:iCs/>
+        </w:rPr>
+        <w:t xml:space="preserve"> </w:t>
+      </w:r>
+      <w:proofErr w:type="spellStart"/>
+      <w:r>
+        <w:rPr>
+          <w:i/>
+          <w:iCs/>
+        </w:rPr>
+        <w:t>Convolutional</w:t>
+      </w:r>
+      <w:proofErr w:type="spellEnd"/>
+      <w:r>
+        <w:rPr>
+          <w:i/>
+          <w:iCs/>
+        </w:rPr>
+        <w:t xml:space="preserve"> Neural </w:t>
+      </w:r>
+      <w:proofErr w:type="spellStart"/>
+      <w:r>
+        <w:rPr>
+          <w:i/>
+          <w:iCs/>
+        </w:rPr>
+        <w:t>Networks</w:t>
+      </w:r>
+      <w:proofErr w:type="spellEnd"/>
+      <w:r>
+        <w:rPr>
+          <w:i/>
+          <w:iCs/>
+        </w:rPr>
+        <w:t xml:space="preserve"> in </w:t>
+      </w:r>
+      <w:proofErr w:type="spellStart"/>
+      <w:r>
+        <w:rPr>
+          <w:i/>
+          <w:iCs/>
+        </w:rPr>
+        <w:t>Python</w:t>
+      </w:r>
+      <w:proofErr w:type="spellEnd"/>
+      <w:r>
+        <w:rPr>
+          <w:i/>
+          <w:iCs/>
+        </w:rPr>
+        <w:t xml:space="preserve"> </w:t>
+      </w:r>
+      <w:proofErr w:type="spellStart"/>
+      <w:r>
+        <w:rPr>
+          <w:i/>
+          <w:iCs/>
+        </w:rPr>
+        <w:t>with</w:t>
+      </w:r>
+      <w:proofErr w:type="spellEnd"/>
+      <w:r>
+        <w:rPr>
+          <w:i/>
+          <w:iCs/>
+        </w:rPr>
+        <w:t xml:space="preserve"> </w:t>
+      </w:r>
+      <w:proofErr w:type="spellStart"/>
+      <w:r>
+        <w:rPr>
+          <w:i/>
+          <w:iCs/>
+        </w:rPr>
+        <w:t>Keras</w:t>
+      </w:r>
+      <w:proofErr w:type="spellEnd"/>
+      <w:r>
+        <w:t>, IEEE</w:t>
+      </w:r>
+      <w:r>
+        <w:t xml:space="preserve">, </w:t>
+      </w:r>
+      <w:proofErr w:type="spellStart"/>
+      <w:r>
+        <w:t>Asian</w:t>
+      </w:r>
+      <w:proofErr w:type="spellEnd"/>
+      <w:r>
+        <w:t xml:space="preserve"> Journal of </w:t>
+      </w:r>
+      <w:proofErr w:type="spellStart"/>
+      <w:r>
+        <w:t>Convergence</w:t>
+      </w:r>
+      <w:proofErr w:type="spellEnd"/>
+      <w:r>
+        <w:t xml:space="preserve"> In Technology, </w:t>
+      </w:r>
+      <w:proofErr w:type="spellStart"/>
+      <w:r>
+        <w:t>Tamil</w:t>
+      </w:r>
+      <w:proofErr w:type="spellEnd"/>
+      <w:r>
+        <w:t xml:space="preserve"> </w:t>
+      </w:r>
+      <w:proofErr w:type="spellStart"/>
+      <w:r>
+        <w:t>Nadu</w:t>
+      </w:r>
+      <w:proofErr w:type="spellEnd"/>
+      <w:r>
+        <w:t xml:space="preserve">, India, Vol. 5 </w:t>
+      </w:r>
+      <w:proofErr w:type="spellStart"/>
+      <w:r>
+        <w:t>Is</w:t>
+      </w:r>
+      <w:proofErr w:type="spellEnd"/>
+      <w:r>
+        <w:t>. III, 2020.</w:t>
+      </w:r>
+    </w:p>
+    <w:p>
+      <w:pPr>
+        <w:ind w:left="426"/>
+      </w:pPr>
+      <w:r>
+        <w:t>[</w:t>
+      </w:r>
+      <w:r>
+        <w:t>3</w:t>
+      </w:r>
+      <w:r>
+        <w:t>]</w:t>
+      </w:r>
+      <w:r>
+        <w:t xml:space="preserve"> A. </w:t>
+      </w:r>
+      <w:proofErr w:type="spellStart"/>
+      <w:r>
+        <w:t>Graves</w:t>
+      </w:r>
+      <w:proofErr w:type="spellEnd"/>
+      <w:r>
+        <w:t xml:space="preserve">, J. </w:t>
+      </w:r>
+      <w:proofErr w:type="spellStart"/>
+      <w:r>
+        <w:t>Schmidhuber</w:t>
+      </w:r>
+      <w:proofErr w:type="spellEnd"/>
+      <w:r>
+        <w:t xml:space="preserve">, </w:t>
+      </w:r>
+      <w:r>
+        <w:rPr>
+          <w:i/>
+          <w:iCs/>
+        </w:rPr>
+        <w:t xml:space="preserve">Offline </w:t>
+      </w:r>
+      <w:proofErr w:type="spellStart"/>
+      <w:r>
+        <w:rPr>
+          <w:i/>
+          <w:iCs/>
+        </w:rPr>
+        <w:t>Handwriting</w:t>
+      </w:r>
+      <w:proofErr w:type="spellEnd"/>
+      <w:r>
+        <w:rPr>
+          <w:i/>
+          <w:iCs/>
+        </w:rPr>
+        <w:t xml:space="preserve"> </w:t>
+      </w:r>
+      <w:proofErr w:type="spellStart"/>
+      <w:r>
+        <w:rPr>
+          <w:i/>
+          <w:iCs/>
+        </w:rPr>
+        <w:t>Recognition</w:t>
+      </w:r>
+      <w:proofErr w:type="spellEnd"/>
+      <w:r>
+        <w:rPr>
+          <w:i/>
+          <w:iCs/>
+        </w:rPr>
+        <w:t xml:space="preserve"> </w:t>
+      </w:r>
+      <w:proofErr w:type="spellStart"/>
+      <w:r>
+        <w:rPr>
+          <w:i/>
+          <w:iCs/>
+        </w:rPr>
+        <w:t>with</w:t>
+      </w:r>
+      <w:proofErr w:type="spellEnd"/>
+      <w:r>
+        <w:rPr>
+          <w:i/>
+          <w:iCs/>
+        </w:rPr>
+        <w:t xml:space="preserve"> </w:t>
+      </w:r>
+      <w:r>
+        <w:rPr>
+          <w:i/>
+          <w:iCs/>
+        </w:rPr>
+        <w:t xml:space="preserve">Multidimensional </w:t>
+      </w:r>
+      <w:proofErr w:type="spellStart"/>
+      <w:r>
+        <w:rPr>
+          <w:i/>
+          <w:iCs/>
+        </w:rPr>
+        <w:t>Recurrent</w:t>
+      </w:r>
+      <w:proofErr w:type="spellEnd"/>
+      <w:r>
+        <w:rPr>
+          <w:i/>
+          <w:iCs/>
+        </w:rPr>
+        <w:t xml:space="preserve"> Neural </w:t>
+      </w:r>
+      <w:proofErr w:type="spellStart"/>
+      <w:r>
+        <w:rPr>
+          <w:i/>
+          <w:iCs/>
+        </w:rPr>
+        <w:t>Networks</w:t>
+      </w:r>
+      <w:proofErr w:type="spellEnd"/>
+      <w:r>
+        <w:t xml:space="preserve">, NIPS, </w:t>
+      </w:r>
+      <w:r>
+        <w:t>München</w:t>
+      </w:r>
+      <w:r>
+        <w:t>, Germania, 2008.</w:t>
+      </w:r>
+    </w:p>
+    <w:p>
+      <w:pPr>
+        <w:ind w:left="426"/>
+      </w:pPr>
+      <w:r>
+        <w:t>[</w:t>
+      </w:r>
+      <w:r>
+        <w:t>4</w:t>
+      </w:r>
+      <w:r>
+        <w:t>]</w:t>
+      </w:r>
+      <w:r>
+        <w:t xml:space="preserve"> A. </w:t>
+      </w:r>
+      <w:proofErr w:type="spellStart"/>
+      <w:r>
+        <w:t>Poznanski</w:t>
+      </w:r>
+      <w:proofErr w:type="spellEnd"/>
+      <w:r>
+        <w:t xml:space="preserve">, L. Wolf, </w:t>
+      </w:r>
+      <w:r>
+        <w:rPr>
+          <w:i/>
+          <w:iCs/>
+        </w:rPr>
+        <w:t xml:space="preserve">CNN-N-Gram for </w:t>
+      </w:r>
+      <w:proofErr w:type="spellStart"/>
+      <w:r>
+        <w:rPr>
+          <w:i/>
+          <w:iCs/>
+        </w:rPr>
+        <w:t>HandwritingWord</w:t>
+      </w:r>
+      <w:proofErr w:type="spellEnd"/>
+      <w:r>
+        <w:rPr>
+          <w:i/>
+          <w:iCs/>
+        </w:rPr>
+        <w:t xml:space="preserve"> </w:t>
+      </w:r>
+      <w:proofErr w:type="spellStart"/>
+      <w:r>
+        <w:rPr>
+          <w:i/>
+          <w:iCs/>
+        </w:rPr>
+        <w:t>Recognition</w:t>
+      </w:r>
+      <w:proofErr w:type="spellEnd"/>
+      <w:r>
+        <w:t>, IEEE, Tel Aviv, Israel, 2016.</w:t>
+      </w:r>
+    </w:p>
+    <w:p/>
+    <w:p/>
+    <w:p/>
     <w:sectPr>
       <w:headerReference w:type="default" r:id="rId9"/>
       <w:footerReference w:type="default" r:id="rId10"/>
@@ -4981,6 +5733,14 @@
       <w:ind w:left="560"/>
     </w:pPr>
   </w:style>
+  <w:style w:type="paragraph" w:styleId="Bibliography">
+    <w:name w:val="Bibliography"/>
+    <w:basedOn w:val="Normal"/>
+    <w:next w:val="Normal"/>
+    <w:uiPriority w:val="37"/>
+    <w:unhideWhenUsed/>
+    <w:rsid w:val="00E2261C"/>
+  </w:style>
 </w:styles>
 </file>
 
@@ -5246,11 +6006,32 @@
 </file>
 
 <file path=customXml/item1.xml><?xml version="1.0" encoding="utf-8"?>
-<b:Sources xmlns:b="http://schemas.openxmlformats.org/officeDocument/2006/bibliography" xmlns="http://schemas.openxmlformats.org/officeDocument/2006/bibliography" SelectedStyle="\APASixthEditionOfficeOnline.xsl" StyleName="APA" Version="6"/>
+<b:Sources xmlns:b="http://schemas.openxmlformats.org/officeDocument/2006/bibliography" xmlns="http://schemas.openxmlformats.org/officeDocument/2006/bibliography" SelectedStyle="\APASixthEditionOfficeOnline.xsl" StyleName="APA" Version="6">
+  <b:Source>
+    <b:Tag>Cho17</b:Tag>
+    <b:SourceType>Book</b:SourceType>
+    <b:Guid>{89213097-8A77-4F8C-BC7B-6201AF7A5216}</b:Guid>
+    <b:LCID>en-150</b:LCID>
+    <b:Author>
+      <b:Author>
+        <b:NameList>
+          <b:Person>
+            <b:Last>Chollet</b:Last>
+            <b:First>Francois</b:First>
+          </b:Person>
+        </b:NameList>
+      </b:Author>
+    </b:Author>
+    <b:Title>Deep Learning with Python</b:Title>
+    <b:Year>2017</b:Year>
+    <b:Publisher>Manning</b:Publisher>
+    <b:RefOrder>1</b:RefOrder>
+  </b:Source>
+</b:Sources>
 </file>
 
 <file path=customXml/itemProps1.xml><?xml version="1.0" encoding="utf-8"?>
-<ds:datastoreItem xmlns:ds="http://schemas.openxmlformats.org/officeDocument/2006/customXml" ds:itemID="{DA0AE605-F124-42B6-A20C-8F0E4FA72684}">
+<ds:datastoreItem xmlns:ds="http://schemas.openxmlformats.org/officeDocument/2006/customXml" ds:itemID="{2A689A2A-CA70-431D-9DA9-850E7CFB768C}">
   <ds:schemaRefs>
     <ds:schemaRef ds:uri="http://schemas.openxmlformats.org/officeDocument/2006/bibliography"/>
   </ds:schemaRefs>

</xml_diff>

<commit_message>
Scriere noțiuni de baza NN
Signed-off-by: AlinTudi98 <alintudose126@gmail.com>
</commit_message>
<xml_diff>
--- a/Licenta_Tudose_Alin.docx
+++ b/Licenta_Tudose_Alin.docx
@@ -1245,7 +1245,7 @@
           <w:szCs w:val="28"/>
         </w:rPr>
       </w:pPr>
-      <w:bookmarkStart w:id="4" w:name="_Toc74307736"/>
+      <w:bookmarkStart w:id="4" w:name="_Toc74389350"/>
       <w:r>
         <w:rPr>
           <w:noProof/>
@@ -1291,7 +1291,7 @@
           <w:noProof/>
         </w:rPr>
       </w:pPr>
-      <w:bookmarkStart w:id="5" w:name="_Toc74307737"/>
+      <w:bookmarkStart w:id="5" w:name="_Toc74389351"/>
       <w:r>
         <w:rPr>
           <w:noProof/>
@@ -1397,7 +1397,7 @@
             </w:rPr>
             <w:fldChar w:fldCharType="separate"/>
           </w:r>
-          <w:hyperlink w:anchor="_Toc74307736" w:history="1">
+          <w:hyperlink w:anchor="_Toc74389350" w:history="1">
             <w:r>
               <w:rPr>
                 <w:rStyle w:val="Hyperlink"/>
@@ -1424,7 +1424,7 @@
                 <w:noProof/>
                 <w:webHidden/>
               </w:rPr>
-              <w:instrText xml:space="preserve"> PAGEREF _Toc74307736 \h </w:instrText>
+              <w:instrText xml:space="preserve"> PAGEREF _Toc74389350 \h </w:instrText>
             </w:r>
             <w:r>
               <w:rPr>
@@ -1465,7 +1465,7 @@
               <w:lang w:val="en-US"/>
             </w:rPr>
           </w:pPr>
-          <w:hyperlink w:anchor="_Toc74307737" w:history="1">
+          <w:hyperlink w:anchor="_Toc74389351" w:history="1">
             <w:r>
               <w:rPr>
                 <w:rStyle w:val="Hyperlink"/>
@@ -1492,7 +1492,7 @@
                 <w:noProof/>
                 <w:webHidden/>
               </w:rPr>
-              <w:instrText xml:space="preserve"> PAGEREF _Toc74307737 \h </w:instrText>
+              <w:instrText xml:space="preserve"> PAGEREF _Toc74389351 \h </w:instrText>
             </w:r>
             <w:r>
               <w:rPr>
@@ -1533,7 +1533,7 @@
               <w:lang w:val="en-US"/>
             </w:rPr>
           </w:pPr>
-          <w:hyperlink w:anchor="_Toc74307738" w:history="1">
+          <w:hyperlink w:anchor="_Toc74389352" w:history="1">
             <w:r>
               <w:rPr>
                 <w:rStyle w:val="Hyperlink"/>
@@ -1560,7 +1560,7 @@
                 <w:noProof/>
                 <w:webHidden/>
               </w:rPr>
-              <w:instrText xml:space="preserve"> PAGEREF _Toc74307738 \h </w:instrText>
+              <w:instrText xml:space="preserve"> PAGEREF _Toc74389352 \h </w:instrText>
             </w:r>
             <w:r>
               <w:rPr>
@@ -1601,7 +1601,7 @@
               <w:lang w:val="en-US"/>
             </w:rPr>
           </w:pPr>
-          <w:hyperlink w:anchor="_Toc74307739" w:history="1">
+          <w:hyperlink w:anchor="_Toc74389353" w:history="1">
             <w:r>
               <w:rPr>
                 <w:rStyle w:val="Hyperlink"/>
@@ -1628,7 +1628,7 @@
                 <w:noProof/>
                 <w:webHidden/>
               </w:rPr>
-              <w:instrText xml:space="preserve"> PAGEREF _Toc74307739 \h </w:instrText>
+              <w:instrText xml:space="preserve"> PAGEREF _Toc74389353 \h </w:instrText>
             </w:r>
             <w:r>
               <w:rPr>
@@ -1669,7 +1669,7 @@
               <w:lang w:val="en-US"/>
             </w:rPr>
           </w:pPr>
-          <w:hyperlink w:anchor="_Toc74307740" w:history="1">
+          <w:hyperlink w:anchor="_Toc74389354" w:history="1">
             <w:r>
               <w:rPr>
                 <w:rStyle w:val="Hyperlink"/>
@@ -1712,7 +1712,7 @@
                 <w:noProof/>
                 <w:webHidden/>
               </w:rPr>
-              <w:instrText xml:space="preserve"> PAGEREF _Toc74307740 \h </w:instrText>
+              <w:instrText xml:space="preserve"> PAGEREF _Toc74389354 \h </w:instrText>
             </w:r>
             <w:r>
               <w:rPr>
@@ -1753,7 +1753,7 @@
               <w:lang w:val="en-US"/>
             </w:rPr>
           </w:pPr>
-          <w:hyperlink w:anchor="_Toc74307741" w:history="1">
+          <w:hyperlink w:anchor="_Toc74389355" w:history="1">
             <w:r>
               <w:rPr>
                 <w:rStyle w:val="Hyperlink"/>
@@ -1796,7 +1796,7 @@
                 <w:noProof/>
                 <w:webHidden/>
               </w:rPr>
-              <w:instrText xml:space="preserve"> PAGEREF _Toc74307741 \h </w:instrText>
+              <w:instrText xml:space="preserve"> PAGEREF _Toc74389355 \h </w:instrText>
             </w:r>
             <w:r>
               <w:rPr>
@@ -1837,7 +1837,7 @@
               <w:lang w:val="en-US"/>
             </w:rPr>
           </w:pPr>
-          <w:hyperlink w:anchor="_Toc74307742" w:history="1">
+          <w:hyperlink w:anchor="_Toc74389356" w:history="1">
             <w:r>
               <w:rPr>
                 <w:rStyle w:val="Hyperlink"/>
@@ -1880,7 +1880,7 @@
                 <w:noProof/>
                 <w:webHidden/>
               </w:rPr>
-              <w:instrText xml:space="preserve"> PAGEREF _Toc74307742 \h </w:instrText>
+              <w:instrText xml:space="preserve"> PAGEREF _Toc74389356 \h </w:instrText>
             </w:r>
             <w:r>
               <w:rPr>
@@ -1921,7 +1921,7 @@
               <w:lang w:val="en-US"/>
             </w:rPr>
           </w:pPr>
-          <w:hyperlink w:anchor="_Toc74307743" w:history="1">
+          <w:hyperlink w:anchor="_Toc74389357" w:history="1">
             <w:r>
               <w:rPr>
                 <w:rStyle w:val="Hyperlink"/>
@@ -1964,7 +1964,7 @@
                 <w:noProof/>
                 <w:webHidden/>
               </w:rPr>
-              <w:instrText xml:space="preserve"> PAGEREF _Toc74307743 \h </w:instrText>
+              <w:instrText xml:space="preserve"> PAGEREF _Toc74389357 \h </w:instrText>
             </w:r>
             <w:r>
               <w:rPr>
@@ -2005,7 +2005,7 @@
               <w:lang w:val="en-US"/>
             </w:rPr>
           </w:pPr>
-          <w:hyperlink w:anchor="_Toc74307744" w:history="1">
+          <w:hyperlink w:anchor="_Toc74389358" w:history="1">
             <w:r>
               <w:rPr>
                 <w:rStyle w:val="Hyperlink"/>
@@ -2048,7 +2048,7 @@
                 <w:noProof/>
                 <w:webHidden/>
               </w:rPr>
-              <w:instrText xml:space="preserve"> PAGEREF _Toc74307744 \h </w:instrText>
+              <w:instrText xml:space="preserve"> PAGEREF _Toc74389358 \h </w:instrText>
             </w:r>
             <w:r>
               <w:rPr>
@@ -2089,7 +2089,7 @@
               <w:lang w:val="en-US"/>
             </w:rPr>
           </w:pPr>
-          <w:hyperlink w:anchor="_Toc74307745" w:history="1">
+          <w:hyperlink w:anchor="_Toc74389359" w:history="1">
             <w:r>
               <w:rPr>
                 <w:rStyle w:val="Hyperlink"/>
@@ -2132,7 +2132,7 @@
                 <w:noProof/>
                 <w:webHidden/>
               </w:rPr>
-              <w:instrText xml:space="preserve"> PAGEREF _Toc74307745 \h </w:instrText>
+              <w:instrText xml:space="preserve"> PAGEREF _Toc74389359 \h </w:instrText>
             </w:r>
             <w:r>
               <w:rPr>
@@ -2173,7 +2173,7 @@
               <w:lang w:val="en-US"/>
             </w:rPr>
           </w:pPr>
-          <w:hyperlink w:anchor="_Toc74307746" w:history="1">
+          <w:hyperlink w:anchor="_Toc74389360" w:history="1">
             <w:r>
               <w:rPr>
                 <w:rStyle w:val="Hyperlink"/>
@@ -2216,7 +2216,7 @@
                 <w:noProof/>
                 <w:webHidden/>
               </w:rPr>
-              <w:instrText xml:space="preserve"> PAGEREF _Toc74307746 \h </w:instrText>
+              <w:instrText xml:space="preserve"> PAGEREF _Toc74389360 \h </w:instrText>
             </w:r>
             <w:r>
               <w:rPr>
@@ -2260,7 +2260,7 @@
               <w:lang w:val="en-US"/>
             </w:rPr>
           </w:pPr>
-          <w:hyperlink w:anchor="_Toc74307747" w:history="1">
+          <w:hyperlink w:anchor="_Toc74389361" w:history="1">
             <w:r>
               <w:rPr>
                 <w:rStyle w:val="Hyperlink"/>
@@ -2303,7 +2303,7 @@
                 <w:noProof/>
                 <w:webHidden/>
               </w:rPr>
-              <w:instrText xml:space="preserve"> PAGEREF _Toc74307747 \h </w:instrText>
+              <w:instrText xml:space="preserve"> PAGEREF _Toc74389361 \h </w:instrText>
             </w:r>
             <w:r>
               <w:rPr>
@@ -2347,7 +2347,7 @@
               <w:lang w:val="en-US"/>
             </w:rPr>
           </w:pPr>
-          <w:hyperlink w:anchor="_Toc74307748" w:history="1">
+          <w:hyperlink w:anchor="_Toc74389362" w:history="1">
             <w:r>
               <w:rPr>
                 <w:rStyle w:val="Hyperlink"/>
@@ -2390,7 +2390,7 @@
                 <w:noProof/>
                 <w:webHidden/>
               </w:rPr>
-              <w:instrText xml:space="preserve"> PAGEREF _Toc74307748 \h </w:instrText>
+              <w:instrText xml:space="preserve"> PAGEREF _Toc74389362 \h </w:instrText>
             </w:r>
             <w:r>
               <w:rPr>
@@ -2434,7 +2434,7 @@
               <w:lang w:val="en-US"/>
             </w:rPr>
           </w:pPr>
-          <w:hyperlink w:anchor="_Toc74307749" w:history="1">
+          <w:hyperlink w:anchor="_Toc74389363" w:history="1">
             <w:r>
               <w:rPr>
                 <w:rStyle w:val="Hyperlink"/>
@@ -2477,7 +2477,7 @@
                 <w:noProof/>
                 <w:webHidden/>
               </w:rPr>
-              <w:instrText xml:space="preserve"> PAGEREF _Toc74307749 \h </w:instrText>
+              <w:instrText xml:space="preserve"> PAGEREF _Toc74389363 \h </w:instrText>
             </w:r>
             <w:r>
               <w:rPr>
@@ -2521,7 +2521,7 @@
               <w:lang w:val="en-US"/>
             </w:rPr>
           </w:pPr>
-          <w:hyperlink w:anchor="_Toc74307750" w:history="1">
+          <w:hyperlink w:anchor="_Toc74389364" w:history="1">
             <w:r>
               <w:rPr>
                 <w:rStyle w:val="Hyperlink"/>
@@ -2564,7 +2564,7 @@
                 <w:noProof/>
                 <w:webHidden/>
               </w:rPr>
-              <w:instrText xml:space="preserve"> PAGEREF _Toc74307750 \h </w:instrText>
+              <w:instrText xml:space="preserve"> PAGEREF _Toc74389364 \h </w:instrText>
             </w:r>
             <w:r>
               <w:rPr>
@@ -2605,7 +2605,7 @@
               <w:lang w:val="en-US"/>
             </w:rPr>
           </w:pPr>
-          <w:hyperlink w:anchor="_Toc74307751" w:history="1">
+          <w:hyperlink w:anchor="_Toc74389365" w:history="1">
             <w:r>
               <w:rPr>
                 <w:rStyle w:val="Hyperlink"/>
@@ -2648,7 +2648,7 @@
                 <w:noProof/>
                 <w:webHidden/>
               </w:rPr>
-              <w:instrText xml:space="preserve"> PAGEREF _Toc74307751 \h </w:instrText>
+              <w:instrText xml:space="preserve"> PAGEREF _Toc74389365 \h </w:instrText>
             </w:r>
             <w:r>
               <w:rPr>
@@ -2689,7 +2689,7 @@
               <w:lang w:val="en-US"/>
             </w:rPr>
           </w:pPr>
-          <w:hyperlink w:anchor="_Toc74307752" w:history="1">
+          <w:hyperlink w:anchor="_Toc74389366" w:history="1">
             <w:r>
               <w:rPr>
                 <w:rStyle w:val="Hyperlink"/>
@@ -2724,7 +2724,7 @@
                 <w:noProof/>
                 <w:webHidden/>
               </w:rPr>
-              <w:instrText xml:space="preserve"> PAGEREF _Toc74307752 \h </w:instrText>
+              <w:instrText xml:space="preserve"> PAGEREF _Toc74389366 \h </w:instrText>
             </w:r>
             <w:r>
               <w:rPr>
@@ -2765,7 +2765,7 @@
               <w:lang w:val="en-US"/>
             </w:rPr>
           </w:pPr>
-          <w:hyperlink w:anchor="_Toc74307753" w:history="1">
+          <w:hyperlink w:anchor="_Toc74389367" w:history="1">
             <w:r>
               <w:rPr>
                 <w:rStyle w:val="Hyperlink"/>
@@ -2800,7 +2800,7 @@
                 <w:noProof/>
                 <w:webHidden/>
               </w:rPr>
-              <w:instrText xml:space="preserve"> PAGEREF _Toc74307753 \h </w:instrText>
+              <w:instrText xml:space="preserve"> PAGEREF _Toc74389367 \h </w:instrText>
             </w:r>
             <w:r>
               <w:rPr>
@@ -2841,7 +2841,7 @@
               <w:lang w:val="en-US"/>
             </w:rPr>
           </w:pPr>
-          <w:hyperlink w:anchor="_Toc74307754" w:history="1">
+          <w:hyperlink w:anchor="_Toc74389368" w:history="1">
             <w:r>
               <w:rPr>
                 <w:rStyle w:val="Hyperlink"/>
@@ -2876,7 +2876,7 @@
                 <w:noProof/>
                 <w:webHidden/>
               </w:rPr>
-              <w:instrText xml:space="preserve"> PAGEREF _Toc74307754 \h </w:instrText>
+              <w:instrText xml:space="preserve"> PAGEREF _Toc74389368 \h </w:instrText>
             </w:r>
             <w:r>
               <w:rPr>
@@ -2917,7 +2917,7 @@
               <w:lang w:val="en-US"/>
             </w:rPr>
           </w:pPr>
-          <w:hyperlink w:anchor="_Toc74307755" w:history="1">
+          <w:hyperlink w:anchor="_Toc74389369" w:history="1">
             <w:r>
               <w:rPr>
                 <w:rStyle w:val="Hyperlink"/>
@@ -2960,7 +2960,7 @@
                 <w:noProof/>
                 <w:webHidden/>
               </w:rPr>
-              <w:instrText xml:space="preserve"> PAGEREF _Toc74307755 \h </w:instrText>
+              <w:instrText xml:space="preserve"> PAGEREF _Toc74389369 \h </w:instrText>
             </w:r>
             <w:r>
               <w:rPr>
@@ -3001,7 +3001,7 @@
               <w:lang w:val="en-US"/>
             </w:rPr>
           </w:pPr>
-          <w:hyperlink w:anchor="_Toc74307756" w:history="1">
+          <w:hyperlink w:anchor="_Toc74389370" w:history="1">
             <w:r>
               <w:rPr>
                 <w:rStyle w:val="Hyperlink"/>
@@ -3044,7 +3044,7 @@
                 <w:noProof/>
                 <w:webHidden/>
               </w:rPr>
-              <w:instrText xml:space="preserve"> PAGEREF _Toc74307756 \h </w:instrText>
+              <w:instrText xml:space="preserve"> PAGEREF _Toc74389370 \h </w:instrText>
             </w:r>
             <w:r>
               <w:rPr>
@@ -3085,7 +3085,7 @@
               <w:lang w:val="en-US"/>
             </w:rPr>
           </w:pPr>
-          <w:hyperlink w:anchor="_Toc74307757" w:history="1">
+          <w:hyperlink w:anchor="_Toc74389371" w:history="1">
             <w:r>
               <w:rPr>
                 <w:rStyle w:val="Hyperlink"/>
@@ -3128,7 +3128,7 @@
                 <w:noProof/>
                 <w:webHidden/>
               </w:rPr>
-              <w:instrText xml:space="preserve"> PAGEREF _Toc74307757 \h </w:instrText>
+              <w:instrText xml:space="preserve"> PAGEREF _Toc74389371 \h </w:instrText>
             </w:r>
             <w:r>
               <w:rPr>
@@ -3172,7 +3172,7 @@
               <w:lang w:val="en-US"/>
             </w:rPr>
           </w:pPr>
-          <w:hyperlink w:anchor="_Toc74307758" w:history="1">
+          <w:hyperlink w:anchor="_Toc74389372" w:history="1">
             <w:r>
               <w:rPr>
                 <w:rStyle w:val="Hyperlink"/>
@@ -3215,7 +3215,7 @@
                 <w:noProof/>
                 <w:webHidden/>
               </w:rPr>
-              <w:instrText xml:space="preserve"> PAGEREF _Toc74307758 \h </w:instrText>
+              <w:instrText xml:space="preserve"> PAGEREF _Toc74389372 \h </w:instrText>
             </w:r>
             <w:r>
               <w:rPr>
@@ -3259,7 +3259,7 @@
               <w:lang w:val="en-US"/>
             </w:rPr>
           </w:pPr>
-          <w:hyperlink w:anchor="_Toc74307759" w:history="1">
+          <w:hyperlink w:anchor="_Toc74389373" w:history="1">
             <w:r>
               <w:rPr>
                 <w:rStyle w:val="Hyperlink"/>
@@ -3302,7 +3302,7 @@
                 <w:noProof/>
                 <w:webHidden/>
               </w:rPr>
-              <w:instrText xml:space="preserve"> PAGEREF _Toc74307759 \h </w:instrText>
+              <w:instrText xml:space="preserve"> PAGEREF _Toc74389373 \h </w:instrText>
             </w:r>
             <w:r>
               <w:rPr>
@@ -3343,7 +3343,7 @@
               <w:lang w:val="en-US"/>
             </w:rPr>
           </w:pPr>
-          <w:hyperlink w:anchor="_Toc74307760" w:history="1">
+          <w:hyperlink w:anchor="_Toc74389374" w:history="1">
             <w:r>
               <w:rPr>
                 <w:rStyle w:val="Hyperlink"/>
@@ -3386,7 +3386,94 @@
                 <w:noProof/>
                 <w:webHidden/>
               </w:rPr>
-              <w:instrText xml:space="preserve"> PAGEREF _Toc74307760 \h </w:instrText>
+              <w:instrText xml:space="preserve"> PAGEREF _Toc74389374 \h </w:instrText>
+            </w:r>
+            <w:r>
+              <w:rPr>
+                <w:noProof/>
+                <w:webHidden/>
+              </w:rPr>
+            </w:r>
+            <w:r>
+              <w:rPr>
+                <w:noProof/>
+                <w:webHidden/>
+              </w:rPr>
+              <w:fldChar w:fldCharType="separate"/>
+            </w:r>
+            <w:r>
+              <w:rPr>
+                <w:noProof/>
+                <w:webHidden/>
+              </w:rPr>
+              <w:t>25</w:t>
+            </w:r>
+            <w:r>
+              <w:rPr>
+                <w:noProof/>
+                <w:webHidden/>
+              </w:rPr>
+              <w:fldChar w:fldCharType="end"/>
+            </w:r>
+          </w:hyperlink>
+        </w:p>
+        <w:p>
+          <w:pPr>
+            <w:pStyle w:val="TOC3"/>
+            <w:tabs>
+              <w:tab w:val="left" w:pos="880"/>
+            </w:tabs>
+            <w:rPr>
+              <w:rFonts w:asciiTheme="minorHAnsi" w:eastAsiaTheme="minorEastAsia" w:hAnsiTheme="minorHAnsi"/>
+              <w:noProof/>
+              <w:sz w:val="22"/>
+              <w:lang w:val="en-US"/>
+            </w:rPr>
+          </w:pPr>
+          <w:hyperlink w:anchor="_Toc74389375" w:history="1">
+            <w:r>
+              <w:rPr>
+                <w:rStyle w:val="Hyperlink"/>
+                <w:noProof/>
+              </w:rPr>
+              <w:t>3.3.1.</w:t>
+            </w:r>
+            <w:r>
+              <w:rPr>
+                <w:rFonts w:asciiTheme="minorHAnsi" w:eastAsiaTheme="minorEastAsia" w:hAnsiTheme="minorHAnsi"/>
+                <w:noProof/>
+                <w:sz w:val="22"/>
+                <w:lang w:val="en-US"/>
+              </w:rPr>
+              <w:tab/>
+            </w:r>
+            <w:r>
+              <w:rPr>
+                <w:rStyle w:val="Hyperlink"/>
+                <w:noProof/>
+              </w:rPr>
+              <w:t>Noțiuni introductive</w:t>
+            </w:r>
+            <w:r>
+              <w:rPr>
+                <w:noProof/>
+                <w:webHidden/>
+              </w:rPr>
+              <w:tab/>
+            </w:r>
+            <w:r>
+              <w:rPr>
+                <w:noProof/>
+                <w:webHidden/>
+              </w:rPr>
+              <w:fldChar w:fldCharType="begin"/>
+            </w:r>
+            <w:r>
+              <w:rPr>
+                <w:noProof/>
+                <w:webHidden/>
+              </w:rPr>
+              <w:instrText xml:space="preserve"> PAGEREF _Toc74389375 \h </w:instrText>
             </w:r>
             <w:r>
               <w:rPr>
@@ -3427,13 +3514,13 @@
               <w:lang w:val="en-US"/>
             </w:rPr>
           </w:pPr>
-          <w:hyperlink w:anchor="_Toc74307761" w:history="1">
+          <w:hyperlink w:anchor="_Toc74389376" w:history="1">
             <w:r>
               <w:rPr>
                 <w:rStyle w:val="Hyperlink"/>
                 <w:noProof/>
               </w:rPr>
-              <w:t>6. Bibliografie</w:t>
+              <w:t>6. BIBLIOGRAFIE</w:t>
             </w:r>
             <w:r>
               <w:rPr>
@@ -3454,7 +3541,7 @@
                 <w:noProof/>
                 <w:webHidden/>
               </w:rPr>
-              <w:instrText xml:space="preserve"> PAGEREF _Toc74307761 \h </w:instrText>
+              <w:instrText xml:space="preserve"> PAGEREF _Toc74389376 \h </w:instrText>
             </w:r>
             <w:r>
               <w:rPr>
@@ -3474,7 +3561,7 @@
                 <w:noProof/>
                 <w:webHidden/>
               </w:rPr>
-              <w:t>26</w:t>
+              <w:t>29</w:t>
             </w:r>
             <w:r>
               <w:rPr>
@@ -3524,7 +3611,7 @@
           <w:noProof/>
         </w:rPr>
       </w:pPr>
-      <w:bookmarkStart w:id="6" w:name="_Toc74307738"/>
+      <w:bookmarkStart w:id="6" w:name="_Toc74389352"/>
       <w:r>
         <w:rPr>
           <w:noProof/>
@@ -3551,6 +3638,12 @@
         </w:rPr>
         <w:t>IA – Inteligență Artificială</w:t>
       </w:r>
+      <w:r>
+        <w:rPr>
+          <w:noProof/>
+        </w:rPr>
+        <w:t>;</w:t>
+      </w:r>
     </w:p>
     <w:p>
       <w:pPr>
@@ -3569,6 +3662,12 @@
         </w:rPr>
         <w:t>ML – Machine Learning</w:t>
       </w:r>
+      <w:r>
+        <w:rPr>
+          <w:noProof/>
+        </w:rPr>
+        <w:t>;</w:t>
+      </w:r>
     </w:p>
     <w:p>
       <w:pPr>
@@ -3587,6 +3686,12 @@
         </w:rPr>
         <w:t>DL – Deep Learning</w:t>
       </w:r>
+      <w:r>
+        <w:rPr>
+          <w:noProof/>
+        </w:rPr>
+        <w:t>;</w:t>
+      </w:r>
     </w:p>
     <w:p>
       <w:pPr>
@@ -3605,6 +3710,12 @@
         </w:rPr>
         <w:t>CV – Simularea vederii pentru un computer (Computer Vision)</w:t>
       </w:r>
+      <w:r>
+        <w:rPr>
+          <w:noProof/>
+        </w:rPr>
+        <w:t>;</w:t>
+      </w:r>
     </w:p>
     <w:p>
       <w:pPr>
@@ -3623,6 +3734,12 @@
         </w:rPr>
         <w:t>SP – Procesare de secvențe (Sequence Processing)</w:t>
       </w:r>
+      <w:r>
+        <w:rPr>
+          <w:noProof/>
+        </w:rPr>
+        <w:t>;</w:t>
+      </w:r>
     </w:p>
     <w:p>
       <w:pPr>
@@ -3641,6 +3758,12 @@
         </w:rPr>
         <w:t>CNN – Rețele Neuronale Convoluționale (Convolutional Neural Networks)</w:t>
       </w:r>
+      <w:r>
+        <w:rPr>
+          <w:noProof/>
+        </w:rPr>
+        <w:t>;</w:t>
+      </w:r>
     </w:p>
     <w:p>
       <w:pPr>
@@ -3659,6 +3782,12 @@
         </w:rPr>
         <w:t>RNN – Rețele Neuronale Recurente (Recurrent Neural Networks)</w:t>
       </w:r>
+      <w:r>
+        <w:rPr>
+          <w:noProof/>
+        </w:rPr>
+        <w:t>;</w:t>
+      </w:r>
     </w:p>
     <w:p>
       <w:pPr>
@@ -3677,6 +3806,12 @@
         </w:rPr>
         <w:t>MDRNN – Rețele Neuronale Recurente Multi-Dimensionale (Multi-Dimensional Recurrent Neural Networks)</w:t>
       </w:r>
+      <w:r>
+        <w:rPr>
+          <w:noProof/>
+        </w:rPr>
+        <w:t>;</w:t>
+      </w:r>
     </w:p>
     <w:p>
       <w:pPr>
@@ -3695,6 +3830,12 @@
         </w:rPr>
         <w:t>CTC – Clasificare Temporală Conexionistă (Connectionist Temporal Classification)</w:t>
       </w:r>
+      <w:r>
+        <w:rPr>
+          <w:noProof/>
+        </w:rPr>
+        <w:t>;</w:t>
+      </w:r>
     </w:p>
     <w:p>
       <w:pPr>
@@ -3717,7 +3858,13 @@
         <w:rPr>
           <w:noProof/>
         </w:rPr>
-        <w:t>, strat prezent în arhitecturile de RNN.</w:t>
+        <w:t>, strat prezent în arhitecturile de RNN</w:t>
+      </w:r>
+      <w:r>
+        <w:rPr>
+          <w:noProof/>
+        </w:rPr>
+        <w:t>;</w:t>
       </w:r>
     </w:p>
     <w:p>
@@ -3737,6 +3884,12 @@
         </w:rPr>
         <w:t>HMM – Model Markov Ascuns (Hidden Markov Model)</w:t>
       </w:r>
+      <w:r>
+        <w:rPr>
+          <w:noProof/>
+        </w:rPr>
+        <w:t>;</w:t>
+      </w:r>
     </w:p>
     <w:p>
       <w:pPr>
@@ -3755,6 +3908,62 @@
         </w:rPr>
         <w:t>OCR – Recunoașterea Optică a Caracterelor (Optical Character Recognition)</w:t>
       </w:r>
+      <w:r>
+        <w:rPr>
+          <w:noProof/>
+        </w:rPr>
+        <w:t>;</w:t>
+      </w:r>
+    </w:p>
+    <w:p>
+      <w:pPr>
+        <w:pStyle w:val="ListParagraph"/>
+        <w:numPr>
+          <w:ilvl w:val="0"/>
+          <w:numId w:val="2"/>
+        </w:numPr>
+        <w:rPr>
+          <w:noProof/>
+        </w:rPr>
+      </w:pPr>
+      <w:r>
+        <w:rPr>
+          <w:noProof/>
+        </w:rPr>
+        <w:t xml:space="preserve">ReLU – Rectified Linear Unit, funcție matematică </w:t>
+      </w:r>
+      <w:r>
+        <w:rPr>
+          <w:i/>
+          <w:iCs/>
+          <w:noProof/>
+        </w:rPr>
+        <w:t>relu(x) = max(x,0)</w:t>
+      </w:r>
+      <w:r>
+        <w:rPr>
+          <w:noProof/>
+        </w:rPr>
+        <w:t xml:space="preserve">; </w:t>
+      </w:r>
+    </w:p>
+    <w:p>
+      <w:pPr>
+        <w:pStyle w:val="ListParagraph"/>
+        <w:numPr>
+          <w:ilvl w:val="0"/>
+          <w:numId w:val="2"/>
+        </w:numPr>
+        <w:rPr>
+          <w:noProof/>
+        </w:rPr>
+      </w:pPr>
+      <w:r>
+        <w:rPr>
+          <w:noProof/>
+        </w:rPr>
+        <w:t>SGD – Stochastic Gradient Descent;</w:t>
+      </w:r>
     </w:p>
     <w:p>
       <w:pPr>
@@ -3786,7 +3995,7 @@
           <w:noProof/>
         </w:rPr>
       </w:pPr>
-      <w:bookmarkStart w:id="7" w:name="_Toc74307739"/>
+      <w:bookmarkStart w:id="7" w:name="_Toc74389353"/>
       <w:r>
         <w:rPr>
           <w:noProof/>
@@ -3798,38 +4007,179 @@
     </w:p>
     <w:p>
       <w:pPr>
+        <w:pStyle w:val="TableofFigures"/>
+        <w:tabs>
+          <w:tab w:val="right" w:leader="dot" w:pos="9017"/>
+        </w:tabs>
+        <w:rPr>
+          <w:noProof/>
+        </w:rPr>
+      </w:pPr>
+      <w:r>
+        <w:rPr>
+          <w:noProof/>
+        </w:rPr>
+        <w:fldChar w:fldCharType="begin"/>
+      </w:r>
+      <w:r>
+        <w:rPr>
+          <w:noProof/>
+        </w:rPr>
+        <w:instrText xml:space="preserve"> TOC \h \z \c "Figura" </w:instrText>
+      </w:r>
+      <w:r>
+        <w:rPr>
+          <w:noProof/>
+        </w:rPr>
+        <w:fldChar w:fldCharType="separate"/>
+      </w:r>
+      <w:hyperlink w:anchor="_Toc74404569" w:history="1">
+        <w:r>
+          <w:rPr>
+            <w:rStyle w:val="Hyperlink"/>
+            <w:noProof/>
+          </w:rPr>
+          <w:t>Figura 1 – SGD pent</w:t>
+        </w:r>
+        <w:r>
+          <w:rPr>
+            <w:rStyle w:val="Hyperlink"/>
+            <w:noProof/>
+          </w:rPr>
+          <w:t>r</w:t>
+        </w:r>
+        <w:r>
+          <w:rPr>
+            <w:rStyle w:val="Hyperlink"/>
+            <w:noProof/>
+          </w:rPr>
+          <w:t>u o funcție de cost unidimensională (un singur parametru antrenabil)</w:t>
+        </w:r>
+        <w:r>
+          <w:rPr>
+            <w:noProof/>
+            <w:webHidden/>
+          </w:rPr>
+          <w:tab/>
+        </w:r>
+        <w:r>
+          <w:rPr>
+            <w:noProof/>
+            <w:webHidden/>
+          </w:rPr>
+          <w:fldChar w:fldCharType="begin"/>
+        </w:r>
+        <w:r>
+          <w:rPr>
+            <w:noProof/>
+            <w:webHidden/>
+          </w:rPr>
+          <w:instrText xml:space="preserve"> PAGEREF _Toc74404569 \h </w:instrText>
+        </w:r>
+        <w:r>
+          <w:rPr>
+            <w:noProof/>
+            <w:webHidden/>
+          </w:rPr>
+        </w:r>
+        <w:r>
+          <w:rPr>
+            <w:noProof/>
+            <w:webHidden/>
+          </w:rPr>
+          <w:fldChar w:fldCharType="separate"/>
+        </w:r>
+        <w:r>
+          <w:rPr>
+            <w:noProof/>
+            <w:webHidden/>
+          </w:rPr>
+          <w:t>30</w:t>
+        </w:r>
+        <w:r>
+          <w:rPr>
+            <w:noProof/>
+            <w:webHidden/>
+          </w:rPr>
+          <w:fldChar w:fldCharType="end"/>
+        </w:r>
+      </w:hyperlink>
+    </w:p>
+    <w:p>
+      <w:pPr>
+        <w:pStyle w:val="TableofFigures"/>
+        <w:tabs>
+          <w:tab w:val="right" w:leader="dot" w:pos="9017"/>
+        </w:tabs>
+        <w:rPr>
+          <w:noProof/>
+        </w:rPr>
+      </w:pPr>
+      <w:hyperlink w:anchor="_Toc74404570" w:history="1">
+        <w:r>
+          <w:rPr>
+            <w:rStyle w:val="Hyperlink"/>
+            <w:noProof/>
+          </w:rPr>
+          <w:t>Figura 2 - SGD pentru o funcție de cost bidimensională (doi parametri antrenabili)</w:t>
+        </w:r>
+        <w:r>
+          <w:rPr>
+            <w:noProof/>
+            <w:webHidden/>
+          </w:rPr>
+          <w:tab/>
+        </w:r>
+        <w:r>
+          <w:rPr>
+            <w:noProof/>
+            <w:webHidden/>
+          </w:rPr>
+          <w:fldChar w:fldCharType="begin"/>
+        </w:r>
+        <w:r>
+          <w:rPr>
+            <w:noProof/>
+            <w:webHidden/>
+          </w:rPr>
+          <w:instrText xml:space="preserve"> PAGEREF _Toc74404570 \h </w:instrText>
+        </w:r>
+        <w:r>
+          <w:rPr>
+            <w:noProof/>
+            <w:webHidden/>
+          </w:rPr>
+        </w:r>
+        <w:r>
+          <w:rPr>
+            <w:noProof/>
+            <w:webHidden/>
+          </w:rPr>
+          <w:fldChar w:fldCharType="separate"/>
+        </w:r>
+        <w:r>
+          <w:rPr>
+            <w:noProof/>
+            <w:webHidden/>
+          </w:rPr>
+          <w:t>30</w:t>
+        </w:r>
+        <w:r>
+          <w:rPr>
+            <w:noProof/>
+            <w:webHidden/>
+          </w:rPr>
+          <w:fldChar w:fldCharType="end"/>
+        </w:r>
+      </w:hyperlink>
+    </w:p>
+    <w:p>
+      <w:pPr>
         <w:spacing w:after="160" w:line="259" w:lineRule="auto"/>
         <w:rPr>
           <w:noProof/>
         </w:rPr>
       </w:pPr>
-      <w:r>
-        <w:rPr>
-          <w:noProof/>
-        </w:rPr>
-        <w:fldChar w:fldCharType="begin"/>
-      </w:r>
-      <w:r>
-        <w:rPr>
-          <w:noProof/>
-        </w:rPr>
-        <w:instrText xml:space="preserve"> TOC \h \z \c "Figură" </w:instrText>
-      </w:r>
-      <w:r>
-        <w:rPr>
-          <w:noProof/>
-        </w:rPr>
-        <w:fldChar w:fldCharType="separate"/>
-      </w:r>
-      <w:r>
-        <w:rPr>
-          <w:b/>
-          <w:bCs/>
-          <w:noProof/>
-          <w:lang w:val="en-US"/>
-        </w:rPr>
-        <w:t>No table of figures entries found.</w:t>
-      </w:r>
       <w:r>
         <w:rPr>
           <w:noProof/>
@@ -3873,7 +4223,7 @@
           <w:noProof/>
         </w:rPr>
       </w:pPr>
-      <w:bookmarkStart w:id="8" w:name="_Toc74307740"/>
+      <w:bookmarkStart w:id="8" w:name="_Toc74389354"/>
       <w:r>
         <w:rPr>
           <w:noProof/>
@@ -3900,7 +4250,7 @@
           <w:noProof/>
         </w:rPr>
       </w:pPr>
-      <w:bookmarkStart w:id="9" w:name="_Toc74307741"/>
+      <w:bookmarkStart w:id="9" w:name="_Toc74389355"/>
       <w:r>
         <w:rPr>
           <w:noProof/>
@@ -4056,7 +4406,7 @@
           <w:noProof/>
         </w:rPr>
       </w:pPr>
-      <w:bookmarkStart w:id="10" w:name="_Toc74307742"/>
+      <w:bookmarkStart w:id="10" w:name="_Toc74389356"/>
       <w:r>
         <w:rPr>
           <w:noProof/>
@@ -4170,7 +4520,7 @@
           <w:noProof/>
         </w:rPr>
       </w:pPr>
-      <w:bookmarkStart w:id="11" w:name="_Toc74307743"/>
+      <w:bookmarkStart w:id="11" w:name="_Toc74389357"/>
       <w:r>
         <w:rPr>
           <w:noProof/>
@@ -4211,7 +4561,7 @@
           <w:noProof/>
         </w:rPr>
       </w:pPr>
-      <w:bookmarkStart w:id="12" w:name="_Toc74307744"/>
+      <w:bookmarkStart w:id="12" w:name="_Toc74389358"/>
       <w:r>
         <w:rPr>
           <w:noProof/>
@@ -4277,7 +4627,7 @@
           <w:noProof/>
         </w:rPr>
       </w:pPr>
-      <w:bookmarkStart w:id="13" w:name="_Toc74307745"/>
+      <w:bookmarkStart w:id="13" w:name="_Toc74389359"/>
       <w:r>
         <w:rPr>
           <w:noProof/>
@@ -4304,7 +4654,7 @@
           <w:noProof/>
         </w:rPr>
       </w:pPr>
-      <w:bookmarkStart w:id="14" w:name="_Toc74307746"/>
+      <w:bookmarkStart w:id="14" w:name="_Toc74389360"/>
       <w:r>
         <w:rPr>
           <w:noProof/>
@@ -4375,7 +4725,7 @@
           <w:noProof/>
         </w:rPr>
       </w:pPr>
-      <w:bookmarkStart w:id="15" w:name="_Toc74307747"/>
+      <w:bookmarkStart w:id="15" w:name="_Toc74389361"/>
       <w:r>
         <w:rPr>
           <w:noProof/>
@@ -4516,7 +4866,7 @@
           <w:noProof/>
         </w:rPr>
       </w:pPr>
-      <w:bookmarkStart w:id="16" w:name="_Toc74307748"/>
+      <w:bookmarkStart w:id="16" w:name="_Toc74389362"/>
       <w:r>
         <w:rPr>
           <w:noProof/>
@@ -4667,7 +5017,7 @@
           <w:noProof/>
         </w:rPr>
       </w:pPr>
-      <w:bookmarkStart w:id="17" w:name="_Toc74307749"/>
+      <w:bookmarkStart w:id="17" w:name="_Toc74389363"/>
       <w:r>
         <w:rPr>
           <w:noProof/>
@@ -4729,7 +5079,7 @@
           <w:noProof/>
         </w:rPr>
       </w:pPr>
-      <w:bookmarkStart w:id="18" w:name="_Toc74307750"/>
+      <w:bookmarkStart w:id="18" w:name="_Toc74389364"/>
       <w:r>
         <w:rPr>
           <w:noProof/>
@@ -5001,7 +5351,7 @@
           <w:noProof/>
         </w:rPr>
       </w:pPr>
-      <w:bookmarkStart w:id="19" w:name="_Toc74307751"/>
+      <w:bookmarkStart w:id="19" w:name="_Toc74389365"/>
       <w:r>
         <w:rPr>
           <w:noProof/>
@@ -5027,7 +5377,7 @@
           <w:noProof/>
         </w:rPr>
       </w:pPr>
-      <w:bookmarkStart w:id="20" w:name="_Toc74307752"/>
+      <w:bookmarkStart w:id="20" w:name="_Toc74389366"/>
       <w:r>
         <w:rPr>
           <w:noProof/>
@@ -5264,7 +5614,7 @@
           <w:noProof/>
         </w:rPr>
       </w:pPr>
-      <w:bookmarkStart w:id="21" w:name="_Toc74307753"/>
+      <w:bookmarkStart w:id="21" w:name="_Toc74389367"/>
       <w:r>
         <w:rPr>
           <w:noProof/>
@@ -5362,7 +5712,7 @@
           <w:noProof/>
         </w:rPr>
       </w:pPr>
-      <w:bookmarkStart w:id="22" w:name="_Toc74307754"/>
+      <w:bookmarkStart w:id="22" w:name="_Toc74389368"/>
       <w:r>
         <w:rPr>
           <w:noProof/>
@@ -5493,7 +5843,7 @@
           <w:noProof/>
         </w:rPr>
       </w:pPr>
-      <w:bookmarkStart w:id="23" w:name="_Toc74307755"/>
+      <w:bookmarkStart w:id="23" w:name="_Toc74389369"/>
       <w:r>
         <w:rPr>
           <w:noProof/>
@@ -5520,7 +5870,7 @@
           <w:noProof/>
         </w:rPr>
       </w:pPr>
-      <w:bookmarkStart w:id="24" w:name="_Toc74307756"/>
+      <w:bookmarkStart w:id="24" w:name="_Toc74389370"/>
       <w:r>
         <w:rPr>
           <w:noProof/>
@@ -5921,7 +6271,7 @@
           <w:noProof/>
         </w:rPr>
       </w:pPr>
-      <w:bookmarkStart w:id="25" w:name="_Toc74307757"/>
+      <w:bookmarkStart w:id="25" w:name="_Toc74389371"/>
       <w:r>
         <w:rPr>
           <w:noProof/>
@@ -5993,7 +6343,7 @@
           <w:noProof/>
         </w:rPr>
       </w:pPr>
-      <w:bookmarkStart w:id="26" w:name="_Toc74307758"/>
+      <w:bookmarkStart w:id="26" w:name="_Toc74389372"/>
       <w:r>
         <w:rPr>
           <w:noProof/>
@@ -6121,7 +6471,7 @@
           <w:numId w:val="5"/>
         </w:numPr>
       </w:pPr>
-      <w:bookmarkStart w:id="27" w:name="_Toc74307759"/>
+      <w:bookmarkStart w:id="27" w:name="_Toc74389373"/>
       <w:r>
         <w:t>Preprocesarea formularelor completate</w:t>
       </w:r>
@@ -6555,7 +6905,7 @@
           <w:numId w:val="5"/>
         </w:numPr>
       </w:pPr>
-      <w:bookmarkStart w:id="28" w:name="_Toc74307760"/>
+      <w:bookmarkStart w:id="28" w:name="_Toc74389374"/>
       <w:r>
         <w:t>Clasificatorul</w:t>
       </w:r>
@@ -6570,9 +6920,11 @@
           <w:numId w:val="5"/>
         </w:numPr>
       </w:pPr>
+      <w:bookmarkStart w:id="29" w:name="_Toc74389375"/>
       <w:r>
         <w:t>Noțiuni introductive</w:t>
       </w:r>
+      <w:bookmarkEnd w:id="29"/>
     </w:p>
     <w:p/>
     <w:p>
@@ -6685,6 +7037,7 @@
         <w:t>Reprezentarea datelor într-o rețea neuronală</w:t>
       </w:r>
     </w:p>
+    <w:p/>
     <w:p>
       <w:r>
         <w:t xml:space="preserve">În general, toate sistemele de ML folosesc tensori ca structură de date de bază. Tensorii sunt de o importanță deosebită în domeniul inteligenței artificiale, atât de importanți încât framework-ul de DL de la Google a fost denumit după aceștia – </w:t>
@@ -6751,12 +7104,954 @@
     </w:p>
     <w:p>
       <w:pPr>
-        <w:pStyle w:val="Reference"/>
-        <w:rPr>
-          <w:sz w:val="26"/>
-          <w:szCs w:val="20"/>
-        </w:rPr>
-      </w:pPr>
+        <w:pStyle w:val="Heading4"/>
+        <w:numPr>
+          <w:ilvl w:val="3"/>
+          <w:numId w:val="5"/>
+        </w:numPr>
+      </w:pPr>
+      <w:r>
+        <w:t>Operații cu tensori</w:t>
+      </w:r>
+    </w:p>
+    <w:p/>
+    <w:p>
+      <w:r>
+        <w:t xml:space="preserve">Așa cum fiecare program poate fi redus la un set mic de operații binare pe date – AND, OR, NOR, etc. – toate transformările efectuate de rețelele neuronale pot fi reduse la un set redus de operații cu tensori, aplicate pe tensori ce conțin date numerice. De exemplu, un strat dens conectat, cel mai utilizat tip de strat din </w:t>
+      </w:r>
+      <w:r>
+        <w:t xml:space="preserve">framework-ul </w:t>
+      </w:r>
+      <w:r>
+        <w:rPr>
+          <w:i/>
+          <w:iCs/>
+        </w:rPr>
+        <w:t>Keras</w:t>
+      </w:r>
+      <w:r>
+        <w:t xml:space="preserve">, având de obicei funcția de activare </w:t>
+      </w:r>
+      <w:r>
+        <w:rPr>
+          <w:i/>
+          <w:iCs/>
+        </w:rPr>
+        <w:t>ReLU</w:t>
+      </w:r>
+      <w:r>
+        <w:t>, poate fi interpretat ca o funcție, care primește la intrare un tensor 2D, și returnează un alt tensor 2D:</w:t>
+      </w:r>
+    </w:p>
+    <w:p>
+      <w:pPr>
+        <w:rPr>
+          <w:rFonts w:eastAsiaTheme="minorEastAsia"/>
+        </w:rPr>
+      </w:pPr>
+      <m:oMathPara>
+        <m:oMath>
+          <m:r>
+            <w:rPr>
+              <w:rFonts w:ascii="Cambria Math" w:hAnsi="Cambria Math"/>
+            </w:rPr>
+            <m:t>output=relu(dot</m:t>
+          </m:r>
+          <m:d>
+            <m:dPr>
+              <m:ctrlPr>
+                <w:rPr>
+                  <w:rFonts w:ascii="Cambria Math" w:hAnsi="Cambria Math"/>
+                  <w:i/>
+                </w:rPr>
+              </m:ctrlPr>
+            </m:dPr>
+            <m:e>
+              <m:r>
+                <w:rPr>
+                  <w:rFonts w:ascii="Cambria Math" w:hAnsi="Cambria Math"/>
+                </w:rPr>
+                <m:t>W, input</m:t>
+              </m:r>
+            </m:e>
+          </m:d>
+          <m:r>
+            <w:rPr>
+              <w:rFonts w:ascii="Cambria Math" w:hAnsi="Cambria Math"/>
+            </w:rPr>
+            <m:t>+b)</m:t>
+          </m:r>
+        </m:oMath>
+      </m:oMathPara>
+    </w:p>
+    <w:p>
+      <w:pPr>
+        <w:rPr>
+          <w:rFonts w:eastAsiaTheme="minorEastAsia"/>
+        </w:rPr>
+      </w:pPr>
+      <w:r>
+        <w:rPr>
+          <w:rFonts w:eastAsiaTheme="minorEastAsia"/>
+        </w:rPr>
+        <w:t>Unde:</w:t>
+      </w:r>
+    </w:p>
+    <w:p>
+      <w:pPr>
+        <w:pStyle w:val="ListParagraph"/>
+        <w:numPr>
+          <w:ilvl w:val="0"/>
+          <w:numId w:val="12"/>
+        </w:numPr>
+      </w:pPr>
+      <w:r>
+        <w:t>W este un tensor 2D, b este un vector, amândoi atribute ale stratului;</w:t>
+      </w:r>
+    </w:p>
+    <w:p>
+      <w:pPr>
+        <w:pStyle w:val="ListParagraph"/>
+        <w:numPr>
+          <w:ilvl w:val="0"/>
+          <w:numId w:val="12"/>
+        </w:numPr>
+      </w:pPr>
+      <w:r>
+        <w:t xml:space="preserve">Relu este funcția de activare, fiind de fapt </w:t>
+      </w:r>
+      <w:r>
+        <w:rPr>
+          <w:i/>
+          <w:iCs/>
+        </w:rPr>
+        <w:t>relu(x) = max(x,0)</w:t>
+      </w:r>
+      <w:r>
+        <w:t>;</w:t>
+      </w:r>
+    </w:p>
+    <w:p/>
+    <w:p>
+      <w:pPr>
+        <w:pStyle w:val="ListParagraph"/>
+        <w:numPr>
+          <w:ilvl w:val="0"/>
+          <w:numId w:val="12"/>
+        </w:numPr>
+      </w:pPr>
+      <w:r>
+        <w:t>Dot este operația de produs intern (în engleză: dot product), între doi tensori;</w:t>
+      </w:r>
+      <w:r>
+        <w:rPr>
+          <w:lang w:val="en-US"/>
+        </w:rPr>
+        <w:t xml:space="preserve"> </w:t>
+      </w:r>
+      <w:r>
+        <w:t>exemplu</w:t>
+      </w:r>
+      <w:r>
+        <w:rPr>
+          <w:lang w:val="en-US"/>
+        </w:rPr>
+        <w:t xml:space="preserve">: </w:t>
+      </w:r>
+      <w:r>
+        <w:t xml:space="preserve">pentru doi </w:t>
+      </w:r>
+      <w:r>
+        <w:t xml:space="preserve">tensori 1D, produsul intern este un scalar reprezentat de suma produselor elementelor de pe aceeași poziție din tensori, </w:t>
+      </w:r>
+      <w:r>
+        <w:rPr>
+          <w:rFonts w:eastAsiaTheme="minorEastAsia"/>
+        </w:rPr>
+        <w:t>(</w:t>
+      </w:r>
+      <m:oMath>
+        <m:nary>
+          <m:naryPr>
+            <m:chr m:val="∑"/>
+            <m:limLoc m:val="undOvr"/>
+            <m:ctrlPr>
+              <w:rPr>
+                <w:rFonts w:ascii="Cambria Math" w:hAnsi="Cambria Math"/>
+                <w:i/>
+              </w:rPr>
+            </m:ctrlPr>
+          </m:naryPr>
+          <m:sub>
+            <m:r>
+              <w:rPr>
+                <w:rFonts w:ascii="Cambria Math" w:hAnsi="Cambria Math"/>
+              </w:rPr>
+              <m:t>i=0</m:t>
+            </m:r>
+          </m:sub>
+          <m:sup>
+            <m:r>
+              <w:rPr>
+                <w:rFonts w:ascii="Cambria Math" w:hAnsi="Cambria Math"/>
+              </w:rPr>
+              <m:t>n</m:t>
+            </m:r>
+          </m:sup>
+          <m:e>
+            <m:sSub>
+              <m:sSubPr>
+                <m:ctrlPr>
+                  <w:rPr>
+                    <w:rFonts w:ascii="Cambria Math" w:hAnsi="Cambria Math"/>
+                    <w:i/>
+                  </w:rPr>
+                </m:ctrlPr>
+              </m:sSubPr>
+              <m:e>
+                <m:r>
+                  <w:rPr>
+                    <w:rFonts w:ascii="Cambria Math" w:hAnsi="Cambria Math"/>
+                  </w:rPr>
+                  <m:t>x</m:t>
+                </m:r>
+              </m:e>
+              <m:sub>
+                <m:r>
+                  <w:rPr>
+                    <w:rFonts w:ascii="Cambria Math" w:hAnsi="Cambria Math"/>
+                  </w:rPr>
+                  <m:t>i</m:t>
+                </m:r>
+              </m:sub>
+            </m:sSub>
+            <m:r>
+              <w:rPr>
+                <w:rFonts w:ascii="Cambria Math" w:hAnsi="Cambria Math"/>
+              </w:rPr>
+              <m:t>*</m:t>
+            </m:r>
+            <m:sSub>
+              <m:sSubPr>
+                <m:ctrlPr>
+                  <w:rPr>
+                    <w:rFonts w:ascii="Cambria Math" w:hAnsi="Cambria Math"/>
+                    <w:i/>
+                  </w:rPr>
+                </m:ctrlPr>
+              </m:sSubPr>
+              <m:e>
+                <m:r>
+                  <w:rPr>
+                    <w:rFonts w:ascii="Cambria Math" w:hAnsi="Cambria Math"/>
+                  </w:rPr>
+                  <m:t>y</m:t>
+                </m:r>
+              </m:e>
+              <m:sub>
+                <m:r>
+                  <w:rPr>
+                    <w:rFonts w:ascii="Cambria Math" w:hAnsi="Cambria Math"/>
+                  </w:rPr>
+                  <m:t>i</m:t>
+                </m:r>
+              </m:sub>
+            </m:sSub>
+          </m:e>
+        </m:nary>
+      </m:oMath>
+      <w:r>
+        <w:rPr>
+          <w:rFonts w:eastAsiaTheme="minorEastAsia"/>
+        </w:rPr>
+        <w:t>);</w:t>
+      </w:r>
+      <w:r>
+        <w:t xml:space="preserve"> pentru doi tensori 2D, este echivalent cu produsul matriceal între două matrice.</w:t>
+      </w:r>
+    </w:p>
+    <w:p>
+      <w:pPr>
+        <w:pStyle w:val="ListParagraph"/>
+      </w:pPr>
+    </w:p>
+    <w:p>
+      <w:pPr>
+        <w:pStyle w:val="Heading4"/>
+        <w:numPr>
+          <w:ilvl w:val="3"/>
+          <w:numId w:val="5"/>
+        </w:numPr>
+      </w:pPr>
+      <w:r>
+        <w:t>Procesul de învățare al rețelelor neuronale: Algoritmul Gradient Descent</w:t>
+      </w:r>
+    </w:p>
+    <w:p/>
+    <w:p>
+      <w:r>
+        <w:t>Așa cum am spus mai sus, un strat dens este echivalent cu aplicarea funcției:</w:t>
+      </w:r>
+    </w:p>
+    <w:p>
+      <w:pPr>
+        <w:rPr>
+          <w:rFonts w:eastAsiaTheme="minorEastAsia"/>
+        </w:rPr>
+      </w:pPr>
+      <m:oMathPara>
+        <m:oMath>
+          <m:r>
+            <w:rPr>
+              <w:rFonts w:ascii="Cambria Math" w:hAnsi="Cambria Math"/>
+            </w:rPr>
+            <m:t>output=relu(dot</m:t>
+          </m:r>
+          <m:d>
+            <m:dPr>
+              <m:ctrlPr>
+                <w:rPr>
+                  <w:rFonts w:ascii="Cambria Math" w:hAnsi="Cambria Math"/>
+                  <w:i/>
+                </w:rPr>
+              </m:ctrlPr>
+            </m:dPr>
+            <m:e>
+              <m:r>
+                <w:rPr>
+                  <w:rFonts w:ascii="Cambria Math" w:hAnsi="Cambria Math"/>
+                </w:rPr>
+                <m:t>W, input</m:t>
+              </m:r>
+            </m:e>
+          </m:d>
+          <m:r>
+            <w:rPr>
+              <w:rFonts w:ascii="Cambria Math" w:hAnsi="Cambria Math"/>
+            </w:rPr>
+            <m:t>+b)</m:t>
+          </m:r>
+        </m:oMath>
+      </m:oMathPara>
+    </w:p>
+    <w:p>
+      <w:r>
+        <w:t xml:space="preserve">În această expresie, </w:t>
+      </w:r>
+      <w:r>
+        <w:rPr>
+          <w:i/>
+          <w:iCs/>
+        </w:rPr>
+        <w:t>W</w:t>
+      </w:r>
+      <w:r>
+        <w:t xml:space="preserve"> și </w:t>
+      </w:r>
+      <w:r>
+        <w:rPr>
+          <w:i/>
+          <w:iCs/>
+        </w:rPr>
+        <w:t>b</w:t>
+      </w:r>
+      <w:r>
+        <w:t xml:space="preserve"> sunt tensori ce aparțin stratului de învățare, și sunt numiți ponderi, sau parametri antrenabili ( </w:t>
+      </w:r>
+      <w:r>
+        <w:rPr>
+          <w:i/>
+          <w:iCs/>
+        </w:rPr>
+        <w:t>W</w:t>
+      </w:r>
+      <w:r>
+        <w:t xml:space="preserve"> – atributul kernel; </w:t>
+      </w:r>
+      <w:r>
+        <w:rPr>
+          <w:i/>
+          <w:iCs/>
+        </w:rPr>
+        <w:t>b</w:t>
+      </w:r>
+      <w:r>
+        <w:t xml:space="preserve"> – atributul bias). Acești parametri conțin informația învățată de rețea, fiind expuși la datele etichetate pe care se execută procesul de învățare. Inițial, aceștia sunt inițializați cu </w:t>
+      </w:r>
+      <w:r>
+        <w:t xml:space="preserve">valori aleatoare, fără să aibă vreo semantică folositoare. Aceste valori inițiale nu reprezintă decât punctul de plecare pentru rețeaua neuronală. Pentru a îmbunătăți performanțele rețelei, acești parametri trebuie să fie ajustați pas cu pas, pe baza unor criterii. Această ajustare repetată reprezintă, de fapt, procesul de învățare a rețelei. </w:t>
+      </w:r>
+    </w:p>
+    <w:p>
+      <w:r>
+        <w:t>Învățarea se execută într-o buclă, iar algoritmul parcurge următorii pași:</w:t>
+      </w:r>
+    </w:p>
+    <w:p>
+      <w:pPr>
+        <w:pStyle w:val="ListParagraph"/>
+        <w:numPr>
+          <w:ilvl w:val="0"/>
+          <w:numId w:val="14"/>
+        </w:numPr>
+      </w:pPr>
+      <w:r>
+        <w:t xml:space="preserve">Extrage un set de date </w:t>
+      </w:r>
+      <w:r>
+        <w:rPr>
+          <w:i/>
+          <w:iCs/>
+        </w:rPr>
+        <w:t>x</w:t>
+      </w:r>
+      <w:r>
+        <w:t xml:space="preserve">, și etichetele corespunzătoare </w:t>
+      </w:r>
+      <w:r>
+        <w:rPr>
+          <w:i/>
+          <w:iCs/>
+        </w:rPr>
+        <w:t>y</w:t>
+      </w:r>
+      <w:r>
+        <w:t>;</w:t>
+      </w:r>
+    </w:p>
+    <w:p>
+      <w:pPr>
+        <w:pStyle w:val="ListParagraph"/>
+        <w:numPr>
+          <w:ilvl w:val="0"/>
+          <w:numId w:val="14"/>
+        </w:numPr>
+      </w:pPr>
+      <w:r>
+        <w:t xml:space="preserve">Obține predicțiile rețelei </w:t>
+      </w:r>
+      <w:r>
+        <w:rPr>
+          <w:i/>
+          <w:iCs/>
+        </w:rPr>
+        <w:t>y_pred</w:t>
+      </w:r>
+      <w:r>
+        <w:t xml:space="preserve">, pentru datele de intrare </w:t>
+      </w:r>
+      <w:r>
+        <w:rPr>
+          <w:i/>
+          <w:iCs/>
+        </w:rPr>
+        <w:t>x</w:t>
+      </w:r>
+      <w:r>
+        <w:t>;</w:t>
+      </w:r>
+    </w:p>
+    <w:p>
+      <w:pPr>
+        <w:pStyle w:val="ListParagraph"/>
+        <w:numPr>
+          <w:ilvl w:val="0"/>
+          <w:numId w:val="14"/>
+        </w:numPr>
+      </w:pPr>
+      <w:r>
+        <w:t xml:space="preserve">Calculează costul rețelei pentru </w:t>
+      </w:r>
+      <w:r>
+        <w:rPr>
+          <w:i/>
+          <w:iCs/>
+        </w:rPr>
+        <w:t>x</w:t>
+      </w:r>
+      <w:r>
+        <w:t xml:space="preserve">, o metrică a distanței dintre </w:t>
+      </w:r>
+      <w:r>
+        <w:rPr>
+          <w:i/>
+          <w:iCs/>
+        </w:rPr>
+        <w:t xml:space="preserve">y </w:t>
+      </w:r>
+      <w:r>
+        <w:t xml:space="preserve"> și </w:t>
+      </w:r>
+      <w:r>
+        <w:rPr>
+          <w:i/>
+          <w:iCs/>
+        </w:rPr>
+        <w:t>y_pred</w:t>
+      </w:r>
+      <w:r>
+        <w:t>;</w:t>
+      </w:r>
+    </w:p>
+    <w:p>
+      <w:pPr>
+        <w:pStyle w:val="ListParagraph"/>
+        <w:numPr>
+          <w:ilvl w:val="0"/>
+          <w:numId w:val="14"/>
+        </w:numPr>
+      </w:pPr>
+      <w:r>
+        <w:t xml:space="preserve">Modifică ponderile rețelei astfel încât </w:t>
+      </w:r>
+      <w:r>
+        <w:t>costul să fie redus pentru acest set de date;</w:t>
+      </w:r>
+    </w:p>
+    <w:p>
+      <w:r>
+        <w:t xml:space="preserve">După mai multe treceri peste datele de antrenare, vom rămâne cu un cost foarte mic pentru datele de antrenare, o eroare redusă între </w:t>
+      </w:r>
+      <w:r>
+        <w:rPr>
+          <w:i/>
+          <w:iCs/>
+        </w:rPr>
+        <w:t>y</w:t>
+      </w:r>
+      <w:r>
+        <w:t xml:space="preserve"> si </w:t>
+      </w:r>
+      <w:r>
+        <w:rPr>
+          <w:i/>
+          <w:iCs/>
+        </w:rPr>
+        <w:t xml:space="preserve"> y_pred</w:t>
+      </w:r>
+      <w:r>
+        <w:t>, și putem spune că rețeaua a învățat să mapeze corect intrările către etichetele dorite.</w:t>
+      </w:r>
+    </w:p>
+    <w:p>
+      <w:r>
+        <w:lastRenderedPageBreak/>
+        <w:t xml:space="preserve">Dacă pașii 1-3 par simpli, si pot fi implementați doar cu noțiunile prezentate până acum, pasul 4 este mai dificil. Cea mai mare dificultate este să știm în ce direcție să modificăm ponderile rețelei, și să știm cu cât anume să le modificăm. </w:t>
+      </w:r>
+    </w:p>
+    <w:p>
+      <w:r>
+        <w:t>Pentru a găsi răspunsul la aceste probleme trebuie să profităm de faptul că toate operațiile care au loc în interiorul unei rețele neuronale sunt diferențiabile.</w:t>
+      </w:r>
+      <w:r>
+        <w:t xml:space="preserve"> Fiind dată o funcție diferențiabilă, este posibil, matematic, să fie găsit minimul acesteia. Punctele de minim ale unei funcții se află în punctele în care derivata funcției este 0. Așadar, pentru a găsi minimul funcției trebuie să găsim toate punctele în care derivata acesteia este 0, și să calculam în care dintre aceste puncte funcția are cea mai mică valoare.</w:t>
+      </w:r>
+    </w:p>
+    <w:p>
+      <w:r>
+        <w:t xml:space="preserve">Pentru o rețea neuronală, acest lucru înseamnă sa găsim combinația ponderilor pentru care  funcția de cost are valoarea minimă; adică să rezolvăm ecuația </w:t>
+      </w:r>
+      <w:r>
+        <w:rPr>
+          <w:i/>
+          <w:iCs/>
+        </w:rPr>
+        <w:t xml:space="preserve">gradient(f)(W) = 0 </w:t>
+      </w:r>
+      <w:r>
+        <w:t xml:space="preserve">pentru </w:t>
+      </w:r>
+      <w:r>
+        <w:rPr>
+          <w:i/>
+          <w:iCs/>
+        </w:rPr>
+        <w:t>W</w:t>
+      </w:r>
+      <w:r>
+        <w:t>. Dacă, matematic vorbind, este posibil să rezolvăm această ecuație, oricât de mulți parametri ar avea rețeaua, din punct de vedere computațional, acest lucru nu este deloc fezabil. Rețelele neuronale nu au niciodată un număr de parametri mai mic de ordinul miilor, adesea acesta fiind de ordinul zecilor de milioane, pentru arhitecturile complexe. Așadar, putem folosi algoritmul de învățare descris mai sus pentru a găsi minimul, modificând parametrii rețelei, puțin câte puțin, în sensul opus gradientului, pentru a obține mereu o valoare a funcției de cost mai mică.</w:t>
+      </w:r>
+      <w:r>
+        <w:t xml:space="preserve"> Această metodă se numește </w:t>
+      </w:r>
+      <w:r>
+        <w:rPr>
+          <w:i/>
+          <w:iCs/>
+        </w:rPr>
+        <w:t>Stochastic Gradient Descent</w:t>
+      </w:r>
+      <w:r>
+        <w:t xml:space="preserve"> (Coborârea stohastică a gradientului).</w:t>
+      </w:r>
+    </w:p>
+    <w:p>
+      <w:r>
+        <w:t>Algoritmul astfel devine:</w:t>
+      </w:r>
+    </w:p>
+    <w:p>
+      <w:pPr>
+        <w:pStyle w:val="ListParagraph"/>
+        <w:numPr>
+          <w:ilvl w:val="0"/>
+          <w:numId w:val="15"/>
+        </w:numPr>
+      </w:pPr>
+      <w:r>
+        <w:t xml:space="preserve">Extrage un set de date </w:t>
+      </w:r>
+      <w:r>
+        <w:rPr>
+          <w:i/>
+          <w:iCs/>
+        </w:rPr>
+        <w:t>x</w:t>
+      </w:r>
+      <w:r>
+        <w:t xml:space="preserve">, și etichetele corespunzătoare </w:t>
+      </w:r>
+      <w:r>
+        <w:rPr>
+          <w:i/>
+          <w:iCs/>
+        </w:rPr>
+        <w:t>y</w:t>
+      </w:r>
+      <w:r>
+        <w:t>;</w:t>
+      </w:r>
+    </w:p>
+    <w:p>
+      <w:pPr>
+        <w:pStyle w:val="ListParagraph"/>
+        <w:numPr>
+          <w:ilvl w:val="0"/>
+          <w:numId w:val="15"/>
+        </w:numPr>
+      </w:pPr>
+      <w:r>
+        <w:t xml:space="preserve">Obține predicțiile rețelei </w:t>
+      </w:r>
+      <w:r>
+        <w:rPr>
+          <w:i/>
+          <w:iCs/>
+        </w:rPr>
+        <w:t>y_pred</w:t>
+      </w:r>
+      <w:r>
+        <w:t xml:space="preserve">, pentru datele de intrare </w:t>
+      </w:r>
+      <w:r>
+        <w:rPr>
+          <w:i/>
+          <w:iCs/>
+        </w:rPr>
+        <w:t>x</w:t>
+      </w:r>
+      <w:r>
+        <w:t>;</w:t>
+      </w:r>
+    </w:p>
+    <w:p>
+      <w:pPr>
+        <w:pStyle w:val="ListParagraph"/>
+        <w:numPr>
+          <w:ilvl w:val="0"/>
+          <w:numId w:val="15"/>
+        </w:numPr>
+      </w:pPr>
+      <w:r>
+        <w:t xml:space="preserve">Calculează costul rețelei pentru </w:t>
+      </w:r>
+      <w:r>
+        <w:rPr>
+          <w:i/>
+          <w:iCs/>
+        </w:rPr>
+        <w:t>x</w:t>
+      </w:r>
+      <w:r>
+        <w:t xml:space="preserve">, o metrică a distanței dintre </w:t>
+      </w:r>
+      <w:r>
+        <w:rPr>
+          <w:i/>
+          <w:iCs/>
+        </w:rPr>
+        <w:t xml:space="preserve">y </w:t>
+      </w:r>
+      <w:r>
+        <w:t xml:space="preserve"> și </w:t>
+      </w:r>
+      <w:r>
+        <w:rPr>
+          <w:i/>
+          <w:iCs/>
+        </w:rPr>
+        <w:t>y_pred</w:t>
+      </w:r>
+      <w:r>
+        <w:t>;</w:t>
+      </w:r>
+    </w:p>
+    <w:p>
+      <w:pPr>
+        <w:pStyle w:val="ListParagraph"/>
+        <w:numPr>
+          <w:ilvl w:val="0"/>
+          <w:numId w:val="15"/>
+        </w:numPr>
+      </w:pPr>
+      <w:r>
+        <w:t>Calculează gradientul funcției de cost, în funcție de parametri rețelei;</w:t>
+      </w:r>
+    </w:p>
+    <w:p>
+      <w:pPr>
+        <w:pStyle w:val="ListParagraph"/>
+        <w:numPr>
+          <w:ilvl w:val="0"/>
+          <w:numId w:val="15"/>
+        </w:numPr>
+      </w:pPr>
+      <w:r>
+        <w:t xml:space="preserve">Modifică parametri în sensul opus gradientului, </w:t>
+      </w:r>
+      <w:r>
+        <w:t xml:space="preserve">după formula: </w:t>
+      </w:r>
+      <w:r>
+        <w:rPr>
+          <w:i/>
+          <w:iCs/>
+        </w:rPr>
+        <w:t xml:space="preserve">                    W -= lr * gradient</w:t>
+      </w:r>
+      <w:r>
+        <w:t>, astfel reducând valoarea costului cu puțin.            (lr – pasul de învățare (learning rate), o valoare aleasă arbitrar)</w:t>
+      </w:r>
+    </w:p>
+    <w:p>
+      <w:pPr>
+        <w:keepNext/>
+        <w:jc w:val="center"/>
+      </w:pPr>
+      <w:r>
+        <w:rPr>
+          <w:noProof/>
+        </w:rPr>
+        <w:br w:type="page"/>
+      </w:r>
+      <w:r>
+        <w:rPr>
+          <w:noProof/>
+        </w:rPr>
+        <w:lastRenderedPageBreak/>
+        <w:drawing>
+          <wp:inline distT="0" distB="0" distL="0" distR="0" wp14:anchorId="2F2755A1" wp14:editId="1EED5814">
+            <wp:extent cx="4483100" cy="2675255"/>
+            <wp:effectExtent l="0" t="0" r="0" b="0"/>
+            <wp:docPr id="2" name="Picture 2"/>
+            <wp:cNvGraphicFramePr>
+              <a:graphicFrameLocks xmlns:a="http://schemas.openxmlformats.org/drawingml/2006/main" noChangeAspect="1"/>
+            </wp:cNvGraphicFramePr>
+            <a:graphic xmlns:a="http://schemas.openxmlformats.org/drawingml/2006/main">
+              <a:graphicData uri="http://schemas.openxmlformats.org/drawingml/2006/picture">
+                <pic:pic xmlns:pic="http://schemas.openxmlformats.org/drawingml/2006/picture">
+                  <pic:nvPicPr>
+                    <pic:cNvPr id="0" name="Picture 1"/>
+                    <pic:cNvPicPr>
+                      <a:picLocks noChangeAspect="1" noChangeArrowheads="1"/>
+                    </pic:cNvPicPr>
+                  </pic:nvPicPr>
+                  <pic:blipFill>
+                    <a:blip r:embed="rId9">
+                      <a:extLst>
+                        <a:ext uri="{28A0092B-C50C-407E-A947-70E740481C1C}">
+                          <a14:useLocalDpi xmlns:a14="http://schemas.microsoft.com/office/drawing/2010/main" val="0"/>
+                        </a:ext>
+                      </a:extLst>
+                    </a:blip>
+                    <a:srcRect/>
+                    <a:stretch>
+                      <a:fillRect/>
+                    </a:stretch>
+                  </pic:blipFill>
+                  <pic:spPr bwMode="auto">
+                    <a:xfrm>
+                      <a:off x="0" y="0"/>
+                      <a:ext cx="4483100" cy="2675255"/>
+                    </a:xfrm>
+                    <a:prstGeom prst="rect">
+                      <a:avLst/>
+                    </a:prstGeom>
+                    <a:noFill/>
+                    <a:ln>
+                      <a:noFill/>
+                    </a:ln>
+                  </pic:spPr>
+                </pic:pic>
+              </a:graphicData>
+            </a:graphic>
+          </wp:inline>
+        </w:drawing>
+      </w:r>
+    </w:p>
+    <w:p>
+      <w:pPr>
+        <w:pStyle w:val="Caption"/>
+        <w:jc w:val="center"/>
+      </w:pPr>
+      <w:bookmarkStart w:id="30" w:name="_Toc74404569"/>
+      <w:r>
+        <w:t xml:space="preserve">Figura </w:t>
+      </w:r>
+      <w:r>
+        <w:fldChar w:fldCharType="begin"/>
+      </w:r>
+      <w:r>
+        <w:instrText xml:space="preserve"> SEQ Figura \* ARABIC </w:instrText>
+      </w:r>
+      <w:r>
+        <w:fldChar w:fldCharType="separate"/>
+      </w:r>
+      <w:r>
+        <w:rPr>
+          <w:noProof/>
+        </w:rPr>
+        <w:t>1</w:t>
+      </w:r>
+      <w:r>
+        <w:fldChar w:fldCharType="end"/>
+      </w:r>
+      <w:r>
+        <w:t xml:space="preserve"> </w:t>
+      </w:r>
+      <w:r>
+        <w:t>– SGD pentru o funcție de cost unidimensională (un singur parametru antrenabil)</w:t>
+      </w:r>
+      <w:bookmarkEnd w:id="30"/>
+    </w:p>
+    <w:p/>
+    <w:p>
+      <w:pPr>
+        <w:keepNext/>
+        <w:jc w:val="center"/>
+      </w:pPr>
+      <w:r>
+        <w:rPr>
+          <w:noProof/>
+        </w:rPr>
+        <w:drawing>
+          <wp:inline distT="0" distB="0" distL="0" distR="0" wp14:anchorId="76D20B45" wp14:editId="04BDE925">
+            <wp:extent cx="4039870" cy="3016250"/>
+            <wp:effectExtent l="0" t="0" r="0" b="0"/>
+            <wp:docPr id="3" name="Picture 3"/>
+            <wp:cNvGraphicFramePr>
+              <a:graphicFrameLocks xmlns:a="http://schemas.openxmlformats.org/drawingml/2006/main" noChangeAspect="1"/>
+            </wp:cNvGraphicFramePr>
+            <a:graphic xmlns:a="http://schemas.openxmlformats.org/drawingml/2006/main">
+              <a:graphicData uri="http://schemas.openxmlformats.org/drawingml/2006/picture">
+                <pic:pic xmlns:pic="http://schemas.openxmlformats.org/drawingml/2006/picture">
+                  <pic:nvPicPr>
+                    <pic:cNvPr id="0" name="Picture 2"/>
+                    <pic:cNvPicPr>
+                      <a:picLocks noChangeAspect="1" noChangeArrowheads="1"/>
+                    </pic:cNvPicPr>
+                  </pic:nvPicPr>
+                  <pic:blipFill>
+                    <a:blip r:embed="rId10">
+                      <a:extLst>
+                        <a:ext uri="{28A0092B-C50C-407E-A947-70E740481C1C}">
+                          <a14:useLocalDpi xmlns:a14="http://schemas.microsoft.com/office/drawing/2010/main" val="0"/>
+                        </a:ext>
+                      </a:extLst>
+                    </a:blip>
+                    <a:srcRect/>
+                    <a:stretch>
+                      <a:fillRect/>
+                    </a:stretch>
+                  </pic:blipFill>
+                  <pic:spPr bwMode="auto">
+                    <a:xfrm>
+                      <a:off x="0" y="0"/>
+                      <a:ext cx="4039870" cy="3016250"/>
+                    </a:xfrm>
+                    <a:prstGeom prst="rect">
+                      <a:avLst/>
+                    </a:prstGeom>
+                    <a:noFill/>
+                    <a:ln>
+                      <a:noFill/>
+                    </a:ln>
+                  </pic:spPr>
+                </pic:pic>
+              </a:graphicData>
+            </a:graphic>
+          </wp:inline>
+        </w:drawing>
+      </w:r>
+    </w:p>
+    <w:p>
+      <w:pPr>
+        <w:pStyle w:val="Caption"/>
+        <w:jc w:val="center"/>
+      </w:pPr>
+      <w:bookmarkStart w:id="31" w:name="_Toc74404570"/>
+      <w:r>
+        <w:t xml:space="preserve">Figura </w:t>
+      </w:r>
+      <w:r>
+        <w:fldChar w:fldCharType="begin"/>
+      </w:r>
+      <w:r>
+        <w:instrText xml:space="preserve"> SEQ Figura \* ARABIC </w:instrText>
+      </w:r>
+      <w:r>
+        <w:fldChar w:fldCharType="separate"/>
+      </w:r>
+      <w:r>
+        <w:rPr>
+          <w:noProof/>
+        </w:rPr>
+        <w:t>2</w:t>
+      </w:r>
+      <w:r>
+        <w:fldChar w:fldCharType="end"/>
+      </w:r>
+      <w:r>
+        <w:t xml:space="preserve"> - SGD pentru o funcție de cost bidimensională (doi parametri antrenabili)</w:t>
+      </w:r>
+      <w:bookmarkEnd w:id="31"/>
+    </w:p>
+    <w:p/>
+    <w:p>
+      <w:r>
+        <w:t xml:space="preserve">După cum se poate observa, este foarte important să fie aleasă o valoare rezonabilă pentru rata de învățare </w:t>
+      </w:r>
+      <w:r>
+        <w:rPr>
+          <w:i/>
+          <w:iCs/>
+        </w:rPr>
+        <w:t>lr</w:t>
+      </w:r>
+      <w:r>
+        <w:t>; o valoare prea mică și va avea nevoie de multe iterații pentru a găsi minimul global, sau ar putea rămâne blocat într-un minim local, iar o valoare prea mare ar putea depăși minimul, și să ajungă în cu totul alte locații.</w:t>
+      </w:r>
+    </w:p>
+    <w:p>
+      <w:r>
+        <w:lastRenderedPageBreak/>
+        <w:t>Dacă în imaginile de mai sus se observă SGD pentru într-un spațiu de parametri uni- sau bidimensional, în practică, SGD se aplică pentru spații multidimensionale, de ordinul miilor, poate chiar a zecilor de milioane, deoarece fiecare parametru antrenabil introduce o nouă dimensiune în spațiu.</w:t>
+      </w:r>
+    </w:p>
+    <w:p>
+      <w:r>
+        <w:t>De asemenea, există mai multe variante de SGD, diferența între acestea fiind modul în care sunt gestionate modificările anterioare pasului curent, spre deosebire de varianta standard, în care se ține cont doar de  valorile curente. Spre exemplu, se introduce inerția în modificarea parametrilor, pentru a rezolva problema vitezei de convergență și a blocării în puncte de minim local (RMSProp, Adagrad).</w:t>
+      </w:r>
     </w:p>
     <w:p>
       <w:pPr>
@@ -6793,20 +8088,20 @@
           <w:noProof/>
         </w:rPr>
       </w:pPr>
-      <w:bookmarkStart w:id="29" w:name="_Toc74307761"/>
+      <w:bookmarkStart w:id="32" w:name="_Toc74389376"/>
       <w:r>
         <w:rPr>
           <w:noProof/>
         </w:rPr>
         <w:t xml:space="preserve">6. </w:t>
       </w:r>
-      <w:bookmarkEnd w:id="29"/>
       <w:r>
         <w:rPr>
           <w:noProof/>
         </w:rPr>
         <w:t>BIBLIOGRAFIE</w:t>
       </w:r>
+      <w:bookmarkEnd w:id="32"/>
     </w:p>
     <w:p>
       <w:pPr>
@@ -6990,7 +8285,7 @@
         </w:rPr>
         <w:t xml:space="preserve">Python Software Foundation , Google Tesseract-OCR, Accesibil: </w:t>
       </w:r>
-      <w:hyperlink r:id="rId9" w:history="1">
+      <w:hyperlink r:id="rId11" w:history="1">
         <w:r>
           <w:rPr>
             <w:rStyle w:val="Hyperlink"/>
@@ -7023,27 +8318,13 @@
         </w:rPr>
         <w:t xml:space="preserve">Massachusetts Institute of Technology, Explained: Neural Networks, Accesibil: </w:t>
       </w:r>
-      <w:hyperlink r:id="rId10" w:history="1">
+      <w:hyperlink r:id="rId12" w:history="1">
         <w:r>
           <w:rPr>
             <w:rStyle w:val="Hyperlink"/>
             <w:noProof/>
           </w:rPr>
-          <w:t>https://new</w:t>
-        </w:r>
-        <w:r>
-          <w:rPr>
-            <w:rStyle w:val="Hyperlink"/>
-            <w:noProof/>
-          </w:rPr>
-          <w:t>s</w:t>
-        </w:r>
-        <w:r>
-          <w:rPr>
-            <w:rStyle w:val="Hyperlink"/>
-            <w:noProof/>
-          </w:rPr>
-          <w:t>.mit.edu/2017/explained-neural-networks-deep-learning-0414</w:t>
+          <w:t>https://news.mit.edu/2017/explained-neural-networks-deep-learning-0414</w:t>
         </w:r>
       </w:hyperlink>
       <w:r>
@@ -7075,8 +8356,8 @@
       </w:pPr>
     </w:p>
     <w:sectPr>
-      <w:headerReference w:type="default" r:id="rId11"/>
-      <w:footerReference w:type="default" r:id="rId12"/>
+      <w:headerReference w:type="default" r:id="rId13"/>
+      <w:footerReference w:type="default" r:id="rId14"/>
       <w:pgSz w:w="11907" w:h="16840" w:code="9"/>
       <w:pgMar w:top="1440" w:right="1440" w:bottom="1702" w:left="1440" w:header="720" w:footer="720" w:gutter="0"/>
       <w:pgNumType w:start="1"/>
@@ -7713,6 +8994,119 @@
     </w:lvl>
   </w:abstractNum>
   <w:abstractNum w:abstractNumId="3" w15:restartNumberingAfterBreak="0">
+    <w:nsid w:val="219171EE"/>
+    <w:multiLevelType w:val="hybridMultilevel"/>
+    <w:tmpl w:val="262475B2"/>
+    <w:lvl w:ilvl="0" w:tplc="04090001">
+      <w:start w:val="1"/>
+      <w:numFmt w:val="bullet"/>
+      <w:lvlText w:val=""/>
+      <w:lvlJc w:val="left"/>
+      <w:pPr>
+        <w:ind w:left="1287" w:hanging="360"/>
+      </w:pPr>
+      <w:rPr>
+        <w:rFonts w:ascii="Symbol" w:hAnsi="Symbol" w:hint="default"/>
+      </w:rPr>
+    </w:lvl>
+    <w:lvl w:ilvl="1" w:tplc="04090003" w:tentative="1">
+      <w:start w:val="1"/>
+      <w:numFmt w:val="bullet"/>
+      <w:lvlText w:val="o"/>
+      <w:lvlJc w:val="left"/>
+      <w:pPr>
+        <w:ind w:left="2007" w:hanging="360"/>
+      </w:pPr>
+      <w:rPr>
+        <w:rFonts w:ascii="Courier New" w:hAnsi="Courier New" w:cs="Courier New" w:hint="default"/>
+      </w:rPr>
+    </w:lvl>
+    <w:lvl w:ilvl="2" w:tplc="04090005" w:tentative="1">
+      <w:start w:val="1"/>
+      <w:numFmt w:val="bullet"/>
+      <w:lvlText w:val=""/>
+      <w:lvlJc w:val="left"/>
+      <w:pPr>
+        <w:ind w:left="2727" w:hanging="360"/>
+      </w:pPr>
+      <w:rPr>
+        <w:rFonts w:ascii="Wingdings" w:hAnsi="Wingdings" w:hint="default"/>
+      </w:rPr>
+    </w:lvl>
+    <w:lvl w:ilvl="3" w:tplc="04090001" w:tentative="1">
+      <w:start w:val="1"/>
+      <w:numFmt w:val="bullet"/>
+      <w:lvlText w:val=""/>
+      <w:lvlJc w:val="left"/>
+      <w:pPr>
+        <w:ind w:left="3447" w:hanging="360"/>
+      </w:pPr>
+      <w:rPr>
+        <w:rFonts w:ascii="Symbol" w:hAnsi="Symbol" w:hint="default"/>
+      </w:rPr>
+    </w:lvl>
+    <w:lvl w:ilvl="4" w:tplc="04090003" w:tentative="1">
+      <w:start w:val="1"/>
+      <w:numFmt w:val="bullet"/>
+      <w:lvlText w:val="o"/>
+      <w:lvlJc w:val="left"/>
+      <w:pPr>
+        <w:ind w:left="4167" w:hanging="360"/>
+      </w:pPr>
+      <w:rPr>
+        <w:rFonts w:ascii="Courier New" w:hAnsi="Courier New" w:cs="Courier New" w:hint="default"/>
+      </w:rPr>
+    </w:lvl>
+    <w:lvl w:ilvl="5" w:tplc="04090005" w:tentative="1">
+      <w:start w:val="1"/>
+      <w:numFmt w:val="bullet"/>
+      <w:lvlText w:val=""/>
+      <w:lvlJc w:val="left"/>
+      <w:pPr>
+        <w:ind w:left="4887" w:hanging="360"/>
+      </w:pPr>
+      <w:rPr>
+        <w:rFonts w:ascii="Wingdings" w:hAnsi="Wingdings" w:hint="default"/>
+      </w:rPr>
+    </w:lvl>
+    <w:lvl w:ilvl="6" w:tplc="04090001" w:tentative="1">
+      <w:start w:val="1"/>
+      <w:numFmt w:val="bullet"/>
+      <w:lvlText w:val=""/>
+      <w:lvlJc w:val="left"/>
+      <w:pPr>
+        <w:ind w:left="5607" w:hanging="360"/>
+      </w:pPr>
+      <w:rPr>
+        <w:rFonts w:ascii="Symbol" w:hAnsi="Symbol" w:hint="default"/>
+      </w:rPr>
+    </w:lvl>
+    <w:lvl w:ilvl="7" w:tplc="04090003" w:tentative="1">
+      <w:start w:val="1"/>
+      <w:numFmt w:val="bullet"/>
+      <w:lvlText w:val="o"/>
+      <w:lvlJc w:val="left"/>
+      <w:pPr>
+        <w:ind w:left="6327" w:hanging="360"/>
+      </w:pPr>
+      <w:rPr>
+        <w:rFonts w:ascii="Courier New" w:hAnsi="Courier New" w:cs="Courier New" w:hint="default"/>
+      </w:rPr>
+    </w:lvl>
+    <w:lvl w:ilvl="8" w:tplc="04090005" w:tentative="1">
+      <w:start w:val="1"/>
+      <w:numFmt w:val="bullet"/>
+      <w:lvlText w:val=""/>
+      <w:lvlJc w:val="left"/>
+      <w:pPr>
+        <w:ind w:left="7047" w:hanging="360"/>
+      </w:pPr>
+      <w:rPr>
+        <w:rFonts w:ascii="Wingdings" w:hAnsi="Wingdings" w:hint="default"/>
+      </w:rPr>
+    </w:lvl>
+  </w:abstractNum>
+  <w:abstractNum w:abstractNumId="4" w15:restartNumberingAfterBreak="0">
     <w:nsid w:val="24AE5577"/>
     <w:multiLevelType w:val="hybridMultilevel"/>
     <w:tmpl w:val="EBD03B2E"/>
@@ -7825,7 +9219,7 @@
       </w:rPr>
     </w:lvl>
   </w:abstractNum>
-  <w:abstractNum w:abstractNumId="4" w15:restartNumberingAfterBreak="0">
+  <w:abstractNum w:abstractNumId="5" w15:restartNumberingAfterBreak="0">
     <w:nsid w:val="273F6811"/>
     <w:multiLevelType w:val="hybridMultilevel"/>
     <w:tmpl w:val="2E943DB6"/>
@@ -7938,7 +9332,7 @@
       </w:rPr>
     </w:lvl>
   </w:abstractNum>
-  <w:abstractNum w:abstractNumId="5" w15:restartNumberingAfterBreak="0">
+  <w:abstractNum w:abstractNumId="6" w15:restartNumberingAfterBreak="0">
     <w:nsid w:val="2A106B30"/>
     <w:multiLevelType w:val="multilevel"/>
     <w:tmpl w:val="31D2AC14"/>
@@ -8059,7 +9453,7 @@
       </w:rPr>
     </w:lvl>
   </w:abstractNum>
-  <w:abstractNum w:abstractNumId="6" w15:restartNumberingAfterBreak="0">
+  <w:abstractNum w:abstractNumId="7" w15:restartNumberingAfterBreak="0">
     <w:nsid w:val="2AB75AB1"/>
     <w:multiLevelType w:val="hybridMultilevel"/>
     <w:tmpl w:val="57EEBAE4"/>
@@ -8148,7 +9542,128 @@
       </w:pPr>
     </w:lvl>
   </w:abstractNum>
-  <w:abstractNum w:abstractNumId="7" w15:restartNumberingAfterBreak="0">
+  <w:abstractNum w:abstractNumId="8" w15:restartNumberingAfterBreak="0">
+    <w:nsid w:val="3B8C2077"/>
+    <w:multiLevelType w:val="multilevel"/>
+    <w:tmpl w:val="AC7ECFB8"/>
+    <w:lvl w:ilvl="0">
+      <w:start w:val="1"/>
+      <w:numFmt w:val="decimal"/>
+      <w:lvlText w:val="%1."/>
+      <w:lvlJc w:val="left"/>
+      <w:pPr>
+        <w:ind w:left="927" w:hanging="360"/>
+      </w:pPr>
+      <w:rPr>
+        <w:rFonts w:hint="default"/>
+      </w:rPr>
+    </w:lvl>
+    <w:lvl w:ilvl="1">
+      <w:start w:val="1"/>
+      <w:numFmt w:val="decimal"/>
+      <w:isLgl/>
+      <w:lvlText w:val="%1.%2."/>
+      <w:lvlJc w:val="left"/>
+      <w:pPr>
+        <w:ind w:left="1287" w:hanging="720"/>
+      </w:pPr>
+      <w:rPr>
+        <w:rFonts w:hint="default"/>
+      </w:rPr>
+    </w:lvl>
+    <w:lvl w:ilvl="2">
+      <w:start w:val="1"/>
+      <w:numFmt w:val="decimal"/>
+      <w:isLgl/>
+      <w:lvlText w:val="%1.%2.%3."/>
+      <w:lvlJc w:val="left"/>
+      <w:pPr>
+        <w:ind w:left="1287" w:hanging="720"/>
+      </w:pPr>
+      <w:rPr>
+        <w:rFonts w:hint="default"/>
+      </w:rPr>
+    </w:lvl>
+    <w:lvl w:ilvl="3">
+      <w:start w:val="1"/>
+      <w:numFmt w:val="decimal"/>
+      <w:isLgl/>
+      <w:lvlText w:val="%1.%2.%3.%4."/>
+      <w:lvlJc w:val="left"/>
+      <w:pPr>
+        <w:ind w:left="1647" w:hanging="1080"/>
+      </w:pPr>
+      <w:rPr>
+        <w:rFonts w:hint="default"/>
+      </w:rPr>
+    </w:lvl>
+    <w:lvl w:ilvl="4">
+      <w:start w:val="1"/>
+      <w:numFmt w:val="decimal"/>
+      <w:isLgl/>
+      <w:lvlText w:val="%1.%2.%3.%4.%5."/>
+      <w:lvlJc w:val="left"/>
+      <w:pPr>
+        <w:ind w:left="1647" w:hanging="1080"/>
+      </w:pPr>
+      <w:rPr>
+        <w:rFonts w:hint="default"/>
+      </w:rPr>
+    </w:lvl>
+    <w:lvl w:ilvl="5">
+      <w:start w:val="1"/>
+      <w:numFmt w:val="decimal"/>
+      <w:isLgl/>
+      <w:lvlText w:val="%1.%2.%3.%4.%5.%6."/>
+      <w:lvlJc w:val="left"/>
+      <w:pPr>
+        <w:ind w:left="2007" w:hanging="1440"/>
+      </w:pPr>
+      <w:rPr>
+        <w:rFonts w:hint="default"/>
+      </w:rPr>
+    </w:lvl>
+    <w:lvl w:ilvl="6">
+      <w:start w:val="1"/>
+      <w:numFmt w:val="decimal"/>
+      <w:isLgl/>
+      <w:lvlText w:val="%1.%2.%3.%4.%5.%6.%7."/>
+      <w:lvlJc w:val="left"/>
+      <w:pPr>
+        <w:ind w:left="2367" w:hanging="1800"/>
+      </w:pPr>
+      <w:rPr>
+        <w:rFonts w:hint="default"/>
+      </w:rPr>
+    </w:lvl>
+    <w:lvl w:ilvl="7">
+      <w:start w:val="1"/>
+      <w:numFmt w:val="decimal"/>
+      <w:isLgl/>
+      <w:lvlText w:val="%1.%2.%3.%4.%5.%6.%7.%8."/>
+      <w:lvlJc w:val="left"/>
+      <w:pPr>
+        <w:ind w:left="2367" w:hanging="1800"/>
+      </w:pPr>
+      <w:rPr>
+        <w:rFonts w:hint="default"/>
+      </w:rPr>
+    </w:lvl>
+    <w:lvl w:ilvl="8">
+      <w:start w:val="1"/>
+      <w:numFmt w:val="decimal"/>
+      <w:isLgl/>
+      <w:lvlText w:val="%1.%2.%3.%4.%5.%6.%7.%8.%9."/>
+      <w:lvlJc w:val="left"/>
+      <w:pPr>
+        <w:ind w:left="2727" w:hanging="2160"/>
+      </w:pPr>
+      <w:rPr>
+        <w:rFonts w:hint="default"/>
+      </w:rPr>
+    </w:lvl>
+  </w:abstractNum>
+  <w:abstractNum w:abstractNumId="9" w15:restartNumberingAfterBreak="0">
     <w:nsid w:val="46561971"/>
     <w:multiLevelType w:val="hybridMultilevel"/>
     <w:tmpl w:val="81ECC046"/>
@@ -8261,7 +9776,241 @@
       </w:rPr>
     </w:lvl>
   </w:abstractNum>
-  <w:abstractNum w:abstractNumId="8" w15:restartNumberingAfterBreak="0">
+  <w:abstractNum w:abstractNumId="10" w15:restartNumberingAfterBreak="0">
+    <w:nsid w:val="4F425765"/>
+    <w:multiLevelType w:val="hybridMultilevel"/>
+    <w:tmpl w:val="2998287E"/>
+    <w:lvl w:ilvl="0" w:tplc="04090001">
+      <w:start w:val="1"/>
+      <w:numFmt w:val="bullet"/>
+      <w:lvlText w:val=""/>
+      <w:lvlJc w:val="left"/>
+      <w:pPr>
+        <w:ind w:left="1287" w:hanging="360"/>
+      </w:pPr>
+      <w:rPr>
+        <w:rFonts w:ascii="Symbol" w:hAnsi="Symbol" w:hint="default"/>
+      </w:rPr>
+    </w:lvl>
+    <w:lvl w:ilvl="1" w:tplc="04090003" w:tentative="1">
+      <w:start w:val="1"/>
+      <w:numFmt w:val="bullet"/>
+      <w:lvlText w:val="o"/>
+      <w:lvlJc w:val="left"/>
+      <w:pPr>
+        <w:ind w:left="2007" w:hanging="360"/>
+      </w:pPr>
+      <w:rPr>
+        <w:rFonts w:ascii="Courier New" w:hAnsi="Courier New" w:cs="Courier New" w:hint="default"/>
+      </w:rPr>
+    </w:lvl>
+    <w:lvl w:ilvl="2" w:tplc="04090005" w:tentative="1">
+      <w:start w:val="1"/>
+      <w:numFmt w:val="bullet"/>
+      <w:lvlText w:val=""/>
+      <w:lvlJc w:val="left"/>
+      <w:pPr>
+        <w:ind w:left="2727" w:hanging="360"/>
+      </w:pPr>
+      <w:rPr>
+        <w:rFonts w:ascii="Wingdings" w:hAnsi="Wingdings" w:hint="default"/>
+      </w:rPr>
+    </w:lvl>
+    <w:lvl w:ilvl="3" w:tplc="04090001" w:tentative="1">
+      <w:start w:val="1"/>
+      <w:numFmt w:val="bullet"/>
+      <w:lvlText w:val=""/>
+      <w:lvlJc w:val="left"/>
+      <w:pPr>
+        <w:ind w:left="3447" w:hanging="360"/>
+      </w:pPr>
+      <w:rPr>
+        <w:rFonts w:ascii="Symbol" w:hAnsi="Symbol" w:hint="default"/>
+      </w:rPr>
+    </w:lvl>
+    <w:lvl w:ilvl="4" w:tplc="04090003" w:tentative="1">
+      <w:start w:val="1"/>
+      <w:numFmt w:val="bullet"/>
+      <w:lvlText w:val="o"/>
+      <w:lvlJc w:val="left"/>
+      <w:pPr>
+        <w:ind w:left="4167" w:hanging="360"/>
+      </w:pPr>
+      <w:rPr>
+        <w:rFonts w:ascii="Courier New" w:hAnsi="Courier New" w:cs="Courier New" w:hint="default"/>
+      </w:rPr>
+    </w:lvl>
+    <w:lvl w:ilvl="5" w:tplc="04090005" w:tentative="1">
+      <w:start w:val="1"/>
+      <w:numFmt w:val="bullet"/>
+      <w:lvlText w:val=""/>
+      <w:lvlJc w:val="left"/>
+      <w:pPr>
+        <w:ind w:left="4887" w:hanging="360"/>
+      </w:pPr>
+      <w:rPr>
+        <w:rFonts w:ascii="Wingdings" w:hAnsi="Wingdings" w:hint="default"/>
+      </w:rPr>
+    </w:lvl>
+    <w:lvl w:ilvl="6" w:tplc="04090001" w:tentative="1">
+      <w:start w:val="1"/>
+      <w:numFmt w:val="bullet"/>
+      <w:lvlText w:val=""/>
+      <w:lvlJc w:val="left"/>
+      <w:pPr>
+        <w:ind w:left="5607" w:hanging="360"/>
+      </w:pPr>
+      <w:rPr>
+        <w:rFonts w:ascii="Symbol" w:hAnsi="Symbol" w:hint="default"/>
+      </w:rPr>
+    </w:lvl>
+    <w:lvl w:ilvl="7" w:tplc="04090003" w:tentative="1">
+      <w:start w:val="1"/>
+      <w:numFmt w:val="bullet"/>
+      <w:lvlText w:val="o"/>
+      <w:lvlJc w:val="left"/>
+      <w:pPr>
+        <w:ind w:left="6327" w:hanging="360"/>
+      </w:pPr>
+      <w:rPr>
+        <w:rFonts w:ascii="Courier New" w:hAnsi="Courier New" w:cs="Courier New" w:hint="default"/>
+      </w:rPr>
+    </w:lvl>
+    <w:lvl w:ilvl="8" w:tplc="04090005" w:tentative="1">
+      <w:start w:val="1"/>
+      <w:numFmt w:val="bullet"/>
+      <w:lvlText w:val=""/>
+      <w:lvlJc w:val="left"/>
+      <w:pPr>
+        <w:ind w:left="7047" w:hanging="360"/>
+      </w:pPr>
+      <w:rPr>
+        <w:rFonts w:ascii="Wingdings" w:hAnsi="Wingdings" w:hint="default"/>
+      </w:rPr>
+    </w:lvl>
+  </w:abstractNum>
+  <w:abstractNum w:abstractNumId="11" w15:restartNumberingAfterBreak="0">
+    <w:nsid w:val="533433D5"/>
+    <w:multiLevelType w:val="multilevel"/>
+    <w:tmpl w:val="31D2AC14"/>
+    <w:lvl w:ilvl="0">
+      <w:start w:val="3"/>
+      <w:numFmt w:val="decimal"/>
+      <w:lvlText w:val="%1."/>
+      <w:lvlJc w:val="left"/>
+      <w:pPr>
+        <w:ind w:left="927" w:hanging="360"/>
+      </w:pPr>
+      <w:rPr>
+        <w:rFonts w:hint="default"/>
+      </w:rPr>
+    </w:lvl>
+    <w:lvl w:ilvl="1">
+      <w:start w:val="1"/>
+      <w:numFmt w:val="decimal"/>
+      <w:isLgl/>
+      <w:lvlText w:val="%1.%2."/>
+      <w:lvlJc w:val="left"/>
+      <w:pPr>
+        <w:ind w:left="1287" w:hanging="720"/>
+      </w:pPr>
+      <w:rPr>
+        <w:rFonts w:hint="default"/>
+      </w:rPr>
+    </w:lvl>
+    <w:lvl w:ilvl="2">
+      <w:start w:val="1"/>
+      <w:numFmt w:val="decimal"/>
+      <w:isLgl/>
+      <w:lvlText w:val="%1.%2.%3."/>
+      <w:lvlJc w:val="left"/>
+      <w:pPr>
+        <w:ind w:left="1287" w:hanging="720"/>
+      </w:pPr>
+      <w:rPr>
+        <w:rFonts w:hint="default"/>
+      </w:rPr>
+    </w:lvl>
+    <w:lvl w:ilvl="3">
+      <w:start w:val="1"/>
+      <w:numFmt w:val="decimal"/>
+      <w:isLgl/>
+      <w:lvlText w:val="%1.%2.%3.%4."/>
+      <w:lvlJc w:val="left"/>
+      <w:pPr>
+        <w:ind w:left="1647" w:hanging="1080"/>
+      </w:pPr>
+      <w:rPr>
+        <w:rFonts w:hint="default"/>
+      </w:rPr>
+    </w:lvl>
+    <w:lvl w:ilvl="4">
+      <w:start w:val="1"/>
+      <w:numFmt w:val="decimal"/>
+      <w:isLgl/>
+      <w:lvlText w:val="%1.%2.%3.%4.%5."/>
+      <w:lvlJc w:val="left"/>
+      <w:pPr>
+        <w:ind w:left="1647" w:hanging="1080"/>
+      </w:pPr>
+      <w:rPr>
+        <w:rFonts w:hint="default"/>
+      </w:rPr>
+    </w:lvl>
+    <w:lvl w:ilvl="5">
+      <w:start w:val="1"/>
+      <w:numFmt w:val="decimal"/>
+      <w:isLgl/>
+      <w:lvlText w:val="%1.%2.%3.%4.%5.%6."/>
+      <w:lvlJc w:val="left"/>
+      <w:pPr>
+        <w:ind w:left="2007" w:hanging="1440"/>
+      </w:pPr>
+      <w:rPr>
+        <w:rFonts w:hint="default"/>
+      </w:rPr>
+    </w:lvl>
+    <w:lvl w:ilvl="6">
+      <w:start w:val="1"/>
+      <w:numFmt w:val="decimal"/>
+      <w:isLgl/>
+      <w:lvlText w:val="%1.%2.%3.%4.%5.%6.%7."/>
+      <w:lvlJc w:val="left"/>
+      <w:pPr>
+        <w:ind w:left="2367" w:hanging="1800"/>
+      </w:pPr>
+      <w:rPr>
+        <w:rFonts w:hint="default"/>
+      </w:rPr>
+    </w:lvl>
+    <w:lvl w:ilvl="7">
+      <w:start w:val="1"/>
+      <w:numFmt w:val="decimal"/>
+      <w:isLgl/>
+      <w:lvlText w:val="%1.%2.%3.%4.%5.%6.%7.%8."/>
+      <w:lvlJc w:val="left"/>
+      <w:pPr>
+        <w:ind w:left="2367" w:hanging="1800"/>
+      </w:pPr>
+      <w:rPr>
+        <w:rFonts w:hint="default"/>
+      </w:rPr>
+    </w:lvl>
+    <w:lvl w:ilvl="8">
+      <w:start w:val="1"/>
+      <w:numFmt w:val="decimal"/>
+      <w:isLgl/>
+      <w:lvlText w:val="%1.%2.%3.%4.%5.%6.%7.%8.%9."/>
+      <w:lvlJc w:val="left"/>
+      <w:pPr>
+        <w:ind w:left="2727" w:hanging="2160"/>
+      </w:pPr>
+      <w:rPr>
+        <w:rFonts w:hint="default"/>
+      </w:rPr>
+    </w:lvl>
+  </w:abstractNum>
+  <w:abstractNum w:abstractNumId="12" w15:restartNumberingAfterBreak="0">
     <w:nsid w:val="5F05125B"/>
     <w:multiLevelType w:val="multilevel"/>
     <w:tmpl w:val="18E459DA"/>
@@ -8382,7 +10131,7 @@
       </w:rPr>
     </w:lvl>
   </w:abstractNum>
-  <w:abstractNum w:abstractNumId="9" w15:restartNumberingAfterBreak="0">
+  <w:abstractNum w:abstractNumId="13" w15:restartNumberingAfterBreak="0">
     <w:nsid w:val="65D72BFD"/>
     <w:multiLevelType w:val="hybridMultilevel"/>
     <w:tmpl w:val="9D8459C6"/>
@@ -8471,7 +10220,7 @@
       </w:pPr>
     </w:lvl>
   </w:abstractNum>
-  <w:abstractNum w:abstractNumId="10" w15:restartNumberingAfterBreak="0">
+  <w:abstractNum w:abstractNumId="14" w15:restartNumberingAfterBreak="0">
     <w:nsid w:val="7D865E7F"/>
     <w:multiLevelType w:val="hybridMultilevel"/>
     <w:tmpl w:val="CCF2E432"/>
@@ -8585,36 +10334,48 @@
     </w:lvl>
   </w:abstractNum>
   <w:num w:numId="1">
-    <w:abstractNumId w:val="8"/>
+    <w:abstractNumId w:val="12"/>
   </w:num>
   <w:num w:numId="2">
-    <w:abstractNumId w:val="7"/>
+    <w:abstractNumId w:val="9"/>
   </w:num>
   <w:num w:numId="3">
     <w:abstractNumId w:val="1"/>
   </w:num>
   <w:num w:numId="4">
-    <w:abstractNumId w:val="4"/>
+    <w:abstractNumId w:val="5"/>
   </w:num>
   <w:num w:numId="5">
     <w:abstractNumId w:val="0"/>
   </w:num>
   <w:num w:numId="6">
-    <w:abstractNumId w:val="3"/>
+    <w:abstractNumId w:val="4"/>
   </w:num>
   <w:num w:numId="7">
-    <w:abstractNumId w:val="5"/>
+    <w:abstractNumId w:val="6"/>
   </w:num>
   <w:num w:numId="8">
-    <w:abstractNumId w:val="9"/>
+    <w:abstractNumId w:val="13"/>
   </w:num>
   <w:num w:numId="9">
-    <w:abstractNumId w:val="6"/>
+    <w:abstractNumId w:val="7"/>
   </w:num>
   <w:num w:numId="10">
     <w:abstractNumId w:val="2"/>
   </w:num>
   <w:num w:numId="11">
+    <w:abstractNumId w:val="14"/>
+  </w:num>
+  <w:num w:numId="12">
+    <w:abstractNumId w:val="3"/>
+  </w:num>
+  <w:num w:numId="13">
+    <w:abstractNumId w:val="11"/>
+  </w:num>
+  <w:num w:numId="14">
+    <w:abstractNumId w:val="8"/>
+  </w:num>
+  <w:num w:numId="15">
     <w:abstractNumId w:val="10"/>
   </w:num>
 </w:numbering>
@@ -9391,6 +11152,46 @@
       <w:lang w:val="ro-RO"/>
     </w:rPr>
   </w:style>
+  <w:style w:type="character" w:styleId="PlaceholderText">
+    <w:name w:val="Placeholder Text"/>
+    <w:basedOn w:val="DefaultParagraphFont"/>
+    <w:uiPriority w:val="99"/>
+    <w:semiHidden/>
+    <w:rsid w:val="00CC0A68"/>
+    <w:rPr>
+      <w:color w:val="808080"/>
+    </w:rPr>
+  </w:style>
+  <w:style w:type="paragraph" w:styleId="Caption">
+    <w:name w:val="caption"/>
+    <w:basedOn w:val="Normal"/>
+    <w:next w:val="Normal"/>
+    <w:uiPriority w:val="35"/>
+    <w:unhideWhenUsed/>
+    <w:qFormat/>
+    <w:rsid w:val="00D5286B"/>
+    <w:pPr>
+      <w:spacing w:line="240" w:lineRule="auto"/>
+    </w:pPr>
+    <w:rPr>
+      <w:i/>
+      <w:iCs/>
+      <w:color w:val="44546A" w:themeColor="text2"/>
+      <w:sz w:val="18"/>
+      <w:szCs w:val="18"/>
+    </w:rPr>
+  </w:style>
+  <w:style w:type="paragraph" w:styleId="TableofFigures">
+    <w:name w:val="table of figures"/>
+    <w:basedOn w:val="Normal"/>
+    <w:next w:val="Normal"/>
+    <w:uiPriority w:val="99"/>
+    <w:unhideWhenUsed/>
+    <w:rsid w:val="00363934"/>
+    <w:pPr>
+      <w:spacing w:after="0"/>
+    </w:pPr>
+  </w:style>
 </w:styles>
 </file>
 

</xml_diff>

<commit_message>
Adăugare poze la bd
Signed-off-by: AlinTudi98 <alintudose126@gmail.com>
</commit_message>
<xml_diff>
--- a/Licenta_Tudose_Alin.docx
+++ b/Licenta_Tudose_Alin.docx
@@ -15207,7 +15207,96 @@
         <w:t>, în care se reține informația despre fiecare formular, precum numărul de câmpuri, dimensiunea originală a imaginii scanate a acestuia, textul printat pe document, și diverse dimensiuni folosite pentru preprocesare;</w:t>
       </w:r>
     </w:p>
-    <w:p/>
+    <w:p>
+      <w:pPr>
+        <w:keepNext/>
+        <w:jc w:val="center"/>
+      </w:pPr>
+      <w:r>
+        <w:rPr>
+          <w:noProof/>
+        </w:rPr>
+        <w:lastRenderedPageBreak/>
+        <w:drawing>
+          <wp:inline distT="0" distB="0" distL="0" distR="0" wp14:anchorId="547E6C76" wp14:editId="643A6D63">
+            <wp:extent cx="3977795" cy="7988060"/>
+            <wp:effectExtent l="0" t="0" r="0" b="0"/>
+            <wp:docPr id="28" name="Picture 28"/>
+            <wp:cNvGraphicFramePr>
+              <a:graphicFrameLocks xmlns:a="http://schemas.openxmlformats.org/drawingml/2006/main" noChangeAspect="1"/>
+            </wp:cNvGraphicFramePr>
+            <a:graphic xmlns:a="http://schemas.openxmlformats.org/drawingml/2006/main">
+              <a:graphicData uri="http://schemas.openxmlformats.org/drawingml/2006/picture">
+                <pic:pic xmlns:pic="http://schemas.openxmlformats.org/drawingml/2006/picture">
+                  <pic:nvPicPr>
+                    <pic:cNvPr id="0" name="Picture 1"/>
+                    <pic:cNvPicPr>
+                      <a:picLocks noChangeAspect="1" noChangeArrowheads="1"/>
+                    </pic:cNvPicPr>
+                  </pic:nvPicPr>
+                  <pic:blipFill>
+                    <a:blip r:embed="rId48">
+                      <a:extLst>
+                        <a:ext uri="{28A0092B-C50C-407E-A947-70E740481C1C}">
+                          <a14:useLocalDpi xmlns:a14="http://schemas.microsoft.com/office/drawing/2010/main" val="0"/>
+                        </a:ext>
+                      </a:extLst>
+                    </a:blip>
+                    <a:srcRect/>
+                    <a:stretch>
+                      <a:fillRect/>
+                    </a:stretch>
+                  </pic:blipFill>
+                  <pic:spPr bwMode="auto">
+                    <a:xfrm>
+                      <a:off x="0" y="0"/>
+                      <a:ext cx="3979253" cy="7990988"/>
+                    </a:xfrm>
+                    <a:prstGeom prst="rect">
+                      <a:avLst/>
+                    </a:prstGeom>
+                    <a:noFill/>
+                    <a:ln>
+                      <a:noFill/>
+                    </a:ln>
+                  </pic:spPr>
+                </pic:pic>
+              </a:graphicData>
+            </a:graphic>
+          </wp:inline>
+        </w:drawing>
+      </w:r>
+    </w:p>
+    <w:p>
+      <w:pPr>
+        <w:pStyle w:val="Caption"/>
+        <w:jc w:val="center"/>
+      </w:pPr>
+      <w:r>
+        <w:t xml:space="preserve">Figura </w:t>
+      </w:r>
+      <w:r>
+        <w:fldChar w:fldCharType="begin"/>
+      </w:r>
+      <w:r>
+        <w:instrText xml:space="preserve"> SEQ Figura \* ARABIC </w:instrText>
+      </w:r>
+      <w:r>
+        <w:fldChar w:fldCharType="separate"/>
+      </w:r>
+      <w:r>
+        <w:rPr>
+          <w:noProof/>
+        </w:rPr>
+        <w:t>30</w:t>
+      </w:r>
+      <w:r>
+        <w:fldChar w:fldCharType="end"/>
+      </w:r>
+      <w:r>
+        <w:t xml:space="preserve"> - Exemplu obiect .json ce conține informația despre un tip de formular</w:t>
+      </w:r>
+    </w:p>
     <w:p>
       <w:pPr>
         <w:pStyle w:val="ListParagraph"/>
@@ -15241,15 +15330,91 @@
     </w:p>
     <w:p>
       <w:pPr>
-        <w:rPr>
-          <w:color w:val="FF0000"/>
-        </w:rPr>
-      </w:pPr>
-      <w:r>
-        <w:rPr>
-          <w:color w:val="FF0000"/>
-        </w:rPr>
-        <w:t>Poza cu formatul unui document!!!</w:t>
+        <w:keepNext/>
+        <w:jc w:val="center"/>
+      </w:pPr>
+      <w:r>
+        <w:rPr>
+          <w:noProof/>
+        </w:rPr>
+        <w:drawing>
+          <wp:inline distT="0" distB="0" distL="0" distR="0" wp14:anchorId="2B13971F" wp14:editId="7E9B3778">
+            <wp:extent cx="4805045" cy="3717925"/>
+            <wp:effectExtent l="0" t="0" r="0" b="0"/>
+            <wp:docPr id="37" name="Picture 37"/>
+            <wp:cNvGraphicFramePr>
+              <a:graphicFrameLocks xmlns:a="http://schemas.openxmlformats.org/drawingml/2006/main" noChangeAspect="1"/>
+            </wp:cNvGraphicFramePr>
+            <a:graphic xmlns:a="http://schemas.openxmlformats.org/drawingml/2006/main">
+              <a:graphicData uri="http://schemas.openxmlformats.org/drawingml/2006/picture">
+                <pic:pic xmlns:pic="http://schemas.openxmlformats.org/drawingml/2006/picture">
+                  <pic:nvPicPr>
+                    <pic:cNvPr id="0" name="Picture 2"/>
+                    <pic:cNvPicPr>
+                      <a:picLocks noChangeAspect="1" noChangeArrowheads="1"/>
+                    </pic:cNvPicPr>
+                  </pic:nvPicPr>
+                  <pic:blipFill>
+                    <a:blip r:embed="rId49">
+                      <a:extLst>
+                        <a:ext uri="{28A0092B-C50C-407E-A947-70E740481C1C}">
+                          <a14:useLocalDpi xmlns:a14="http://schemas.microsoft.com/office/drawing/2010/main" val="0"/>
+                        </a:ext>
+                      </a:extLst>
+                    </a:blip>
+                    <a:srcRect/>
+                    <a:stretch>
+                      <a:fillRect/>
+                    </a:stretch>
+                  </pic:blipFill>
+                  <pic:spPr bwMode="auto">
+                    <a:xfrm>
+                      <a:off x="0" y="0"/>
+                      <a:ext cx="4805045" cy="3717925"/>
+                    </a:xfrm>
+                    <a:prstGeom prst="rect">
+                      <a:avLst/>
+                    </a:prstGeom>
+                    <a:noFill/>
+                    <a:ln>
+                      <a:noFill/>
+                    </a:ln>
+                  </pic:spPr>
+                </pic:pic>
+              </a:graphicData>
+            </a:graphic>
+          </wp:inline>
+        </w:drawing>
+      </w:r>
+    </w:p>
+    <w:p>
+      <w:pPr>
+        <w:pStyle w:val="Caption"/>
+        <w:jc w:val="center"/>
+      </w:pPr>
+      <w:r>
+        <w:t xml:space="preserve">Figura </w:t>
+      </w:r>
+      <w:r>
+        <w:fldChar w:fldCharType="begin"/>
+      </w:r>
+      <w:r>
+        <w:instrText xml:space="preserve"> SEQ Figura \* ARABIC </w:instrText>
+      </w:r>
+      <w:r>
+        <w:fldChar w:fldCharType="separate"/>
+      </w:r>
+      <w:r>
+        <w:rPr>
+          <w:noProof/>
+        </w:rPr>
+        <w:t>31</w:t>
+      </w:r>
+      <w:r>
+        <w:fldChar w:fldCharType="end"/>
+      </w:r>
+      <w:r>
+        <w:t xml:space="preserve"> – Exemplu obiect .json ce conține informația recunoscută dintr-un document</w:t>
       </w:r>
     </w:p>
     <w:p>
@@ -15358,6 +15523,7 @@
         <w:pStyle w:val="Heading2"/>
       </w:pPr>
       <w:r>
+        <w:lastRenderedPageBreak/>
         <w:t>3.5. Interfața Web</w:t>
       </w:r>
     </w:p>
@@ -15576,7 +15742,7 @@
         </w:rPr>
         <w:t xml:space="preserve">Python Software Foundation , Google Tesseract-OCR, Accesibil: </w:t>
       </w:r>
-      <w:hyperlink r:id="rId48" w:history="1">
+      <w:hyperlink r:id="rId50" w:history="1">
         <w:r>
           <w:rPr>
             <w:rStyle w:val="Hyperlink"/>
@@ -15609,7 +15775,7 @@
         </w:rPr>
         <w:t xml:space="preserve">Massachusetts Institute of Technology, Explained: Neural Networks, Accesibil: </w:t>
       </w:r>
-      <w:hyperlink r:id="rId49" w:history="1">
+      <w:hyperlink r:id="rId51" w:history="1">
         <w:r>
           <w:rPr>
             <w:rStyle w:val="Hyperlink"/>
@@ -15657,7 +15823,7 @@
         </w:rPr>
         <w:t xml:space="preserve">. Preluat pe March 20, 2021, de pe Keras: </w:t>
       </w:r>
-      <w:hyperlink r:id="rId50" w:history="1">
+      <w:hyperlink r:id="rId52" w:history="1">
         <w:r>
           <w:rPr>
             <w:rStyle w:val="Hyperlink"/>
@@ -15691,7 +15857,7 @@
       <w:r>
         <w:t xml:space="preserve">Accesibil: </w:t>
       </w:r>
-      <w:hyperlink r:id="rId51" w:history="1">
+      <w:hyperlink r:id="rId53" w:history="1">
         <w:r>
           <w:rPr>
             <w:rStyle w:val="Hyperlink"/>
@@ -15762,7 +15928,7 @@
       <w:r>
         <w:t xml:space="preserve">, Accesibil: </w:t>
       </w:r>
-      <w:hyperlink r:id="rId52" w:history="1">
+      <w:hyperlink r:id="rId54" w:history="1">
         <w:r>
           <w:rPr>
             <w:rStyle w:val="Hyperlink"/>
@@ -15796,7 +15962,7 @@
       <w:r>
         <w:t xml:space="preserve">, Accesibil: </w:t>
       </w:r>
-      <w:hyperlink r:id="rId53" w:history="1">
+      <w:hyperlink r:id="rId55" w:history="1">
         <w:r>
           <w:rPr>
             <w:rStyle w:val="Hyperlink"/>
@@ -15831,7 +15997,7 @@
       <w:r>
         <w:t xml:space="preserve">,  Accesibil: </w:t>
       </w:r>
-      <w:hyperlink r:id="rId54" w:history="1">
+      <w:hyperlink r:id="rId56" w:history="1">
         <w:r>
           <w:rPr>
             <w:rStyle w:val="Hyperlink"/>
@@ -15853,8 +16019,8 @@
       </w:pPr>
     </w:p>
     <w:sectPr>
-      <w:headerReference w:type="default" r:id="rId55"/>
-      <w:footerReference w:type="default" r:id="rId56"/>
+      <w:headerReference w:type="default" r:id="rId57"/>
+      <w:footerReference w:type="default" r:id="rId58"/>
       <w:pgSz w:w="11907" w:h="16840" w:code="9"/>
       <w:pgMar w:top="1440" w:right="1440" w:bottom="1702" w:left="1440" w:header="720" w:footer="720" w:gutter="0"/>
       <w:pgNumType w:start="1"/>
@@ -20154,7 +20320,7 @@
     <w:lsdException w:name="Table Web 2" w:semiHidden="1" w:unhideWhenUsed="1"/>
     <w:lsdException w:name="Table Web 3" w:semiHidden="1" w:unhideWhenUsed="1"/>
     <w:lsdException w:name="Balloon Text" w:semiHidden="1" w:unhideWhenUsed="1"/>
-    <w:lsdException w:name="Table Grid" w:semiHidden="1" w:uiPriority="39" w:unhideWhenUsed="1"/>
+    <w:lsdException w:name="Table Grid" w:uiPriority="39"/>
     <w:lsdException w:name="Table Theme" w:semiHidden="1" w:unhideWhenUsed="1"/>
     <w:lsdException w:name="Placeholder Text" w:semiHidden="1"/>
     <w:lsdException w:name="No Spacing" w:uiPriority="1" w:qFormat="1"/>

</xml_diff>

<commit_message>
Modificare mici greseli in documentatie si scriere prezentare
Signed-off-by: AlinTudi98 <alintudose126@gmail.com>
</commit_message>
<xml_diff>
--- a/Licenta_Tudose_Alin.docx
+++ b/Licenta_Tudose_Alin.docx
@@ -13038,13 +13038,37 @@
     <w:p/>
     <w:p>
       <w:r>
-        <w:t>Pentru a diferenția cu ușurință textul scris de mână de textul de tipar prezent în formular, pentru a face o extragere a caracterelor cât mai bună, trebuie să fie impus următorul lucru: Formularul trebuie să fie completat cu o altă culoare decât culoarea textului tipărit</w:t>
+        <w:t>Pentru a diferenția cu ușurință textul scris de mână de textul de tipar prezent în formular</w:t>
+      </w:r>
+      <w:r>
+        <w:t xml:space="preserve"> și</w:t>
+      </w:r>
+      <w:r>
+        <w:t xml:space="preserve"> pentru a face o extragere a caracterelor cât mai bună, trebuie să fie impus următorul lucru: </w:t>
+      </w:r>
+      <w:r>
+        <w:t>f</w:t>
+      </w:r>
+      <w:r>
+        <w:t>ormularul trebuie să fie completat cu o altă culoare decât culoarea textului tipărit</w:t>
       </w:r>
       <w:r>
         <w:t xml:space="preserve">, negru. Aici apare întrebarea „Ce culoare ar fi potrivită pentru completare?”. Răspunsul evident ar putea să pară că este albastru, </w:t>
       </w:r>
       <w:r>
-        <w:t>însă, după cum se poate vedea în imaginea de mai jos, pentru imagini scanate, unde scanarea imaginilor nu este ideală, negrul poate fi confundat foarte ușor cu albastru închis, și să fie interpretat ca fiind scris de mână.</w:t>
+        <w:t xml:space="preserve">însă, după cum se poate vedea în imaginea de mai jos, pentru </w:t>
+      </w:r>
+      <w:r>
+        <w:t>documente</w:t>
+      </w:r>
+      <w:r>
+        <w:t xml:space="preserve"> scanate, unde scanarea</w:t>
+      </w:r>
+      <w:r>
+        <w:t xml:space="preserve"> </w:t>
+      </w:r>
+      <w:r>
+        <w:t>nu este ideală, negrul poate fi confundat foarte ușor cu albastru închis, și să fie interpretat ca fiind scris de mână.</w:t>
       </w:r>
     </w:p>
     <w:p>
@@ -13508,7 +13532,13 @@
         <w:t xml:space="preserve"> lățime </w:t>
       </w:r>
       <w:r>
-        <w:t>x3</w:t>
+        <w:t>x</w:t>
+      </w:r>
+      <w:r>
+        <w:t xml:space="preserve"> </w:t>
+      </w:r>
+      <w:r>
+        <w:t>3</w:t>
       </w:r>
       <w:r>
         <w:t>, pentru imaginile color, și un tablou bidimensional</w:t>
@@ -13534,20 +13564,17 @@
           <w:i/>
           <w:iCs/>
         </w:rPr>
-        <w:t xml:space="preserve"> lățime </w:t>
-      </w:r>
-      <w:r>
-        <w:t>x</w:t>
-      </w:r>
-      <w:r>
-        <w:t xml:space="preserve"> 1, pentru imaginile în tonuri de gri.</w:t>
-      </w:r>
-      <w:r>
-        <w:t xml:space="preserve"> Cum, în urma operațiilor anterioare, se obține o imagine binarizată în tonuri de gri, iar zonele ce conțin scris de mână au valoarea 255, putem extrage zonele de interes folosind valoarea sumei pixelilor pe orizontală pentru fiecare linie din imagine. Astfel, daca pe o linie avem suma pixelilor 0, înseamnă că pe </w:t>
+        <w:t xml:space="preserve"> lățime</w:t>
+      </w:r>
+      <w:r>
+        <w:t>, pentru imaginile în tonuri de gri.</w:t>
+      </w:r>
+      <w:r>
+        <w:t xml:space="preserve"> Cum, în urma operațiilor anterioare, se obține o imagine binarizată în tonuri de gri, iar zonele ce conțin scris de mână au valoarea 255, putem extrage zonele de interes folosind valoarea sumei pixelilor pe orizontală pentru fiecare linie din imagine. Astfel, daca pe o linie avem suma pixelilor 0, înseamnă că pe acea </w:t>
       </w:r>
       <w:r>
         <w:lastRenderedPageBreak/>
-        <w:t>acea linie nu există scris de mână, iar linia va fi ignorată. Însă, dacă pe o linie avem suma mai mare decât 0, înseamnă ca pe o anumită poziție de pe acea linie este conținut scris de mână. Considerând o regiune de interes ca fiind un șir consecutiv de linii ce au suma valorilor mai mare ca 0, se poate separa cu ușurință textul completat pentru fiecare câmp, de restul imaginii.</w:t>
+        <w:t>linie nu există scris de mână, iar linia va fi ignorată. Însă, dacă pe o linie avem suma mai mare decât 0, înseamnă ca pe o anumită poziție de pe acea linie este conținut scris de mână. Considerând o regiune de interes ca fiind un șir consecutiv de linii ce au suma valorilor mai mare ca 0, se poate separa cu ușurință textul completat pentru fiecare câmp, de restul imaginii.</w:t>
       </w:r>
       <w:r>
         <w:t xml:space="preserve"> </w:t>
@@ -13796,7 +13823,13 @@
     <w:p/>
     <w:p>
       <w:r>
-        <w:t xml:space="preserve">Aplicând un raționament asemănător cu cel de mai sus, fiecare caracter din regiunile extrase este separat de caracterele vecine printr-o zona goală. Acest lucru se datorează faptului că am impus completarea formularelor cu majuscule, fiecare caracter având propria căsuță. Chiar dacă, pentru aplicație, căsuțele pentru caractere sunt ignorate, acestea obligă utilizatorul să despartă caracterele la momentul completării, evitând, astfel, problemele complexe de segmentare. </w:t>
+        <w:t xml:space="preserve">Aplicând un raționament asemănător cu </w:t>
+      </w:r>
+      <w:r>
+        <w:t>cel anterior</w:t>
+      </w:r>
+      <w:r>
+        <w:t xml:space="preserve">, fiecare caracter din regiunile extrase este separat de caracterele vecine printr-o zona goală. Acest lucru se datorează faptului că am impus completarea formularelor cu majuscule, fiecare caracter având propria căsuță. Chiar dacă, pentru aplicație, căsuțele pentru caractere sunt ignorate, acestea obligă utilizatorul să despartă caracterele la momentul completării, evitând, astfel, problemele complexe de segmentare. </w:t>
       </w:r>
     </w:p>
     <w:p>
@@ -14331,7 +14364,7 @@
         <w:t>NIST Special Database 19</w:t>
       </w:r>
       <w:r>
-        <w:t xml:space="preserve">, și baza de date </w:t>
+        <w:t xml:space="preserve">, și </w:t>
       </w:r>
       <w:r>
         <w:rPr>
@@ -18630,7 +18663,19 @@
         <w:rPr>
           <w:noProof/>
         </w:rPr>
-        <w:t>Pentru dezvoltarea utlerioară a aplicației pot fi urmărite două direcții: optimizarea modulului de preprocesare, și dezvoltarea clasificatorului.</w:t>
+        <w:t>Pentru dezvoltarea ul</w:t>
+      </w:r>
+      <w:r>
+        <w:rPr>
+          <w:noProof/>
+        </w:rPr>
+        <w:t>t</w:t>
+      </w:r>
+      <w:r>
+        <w:rPr>
+          <w:noProof/>
+        </w:rPr>
+        <w:t>erioară a aplicației pot fi urmărite două direcții: optimizarea modulului de preprocesare, și dezvoltarea clasificatorului.</w:t>
       </w:r>
     </w:p>
     <w:p>

</xml_diff>

<commit_message>
update table of contents si of figures
Signed-off-by: AlinTudi98 <alintudose126@gmail.com>
</commit_message>
<xml_diff>
--- a/Licenta_Tudose_Alin.docx
+++ b/Licenta_Tudose_Alin.docx
@@ -1244,7 +1244,7 @@
           <w:szCs w:val="28"/>
         </w:rPr>
       </w:pPr>
-      <w:bookmarkStart w:id="4" w:name="_Toc74934484"/>
+      <w:bookmarkStart w:id="4" w:name="_Toc75608519"/>
       <w:r>
         <w:rPr>
           <w:noProof/>
@@ -1528,7 +1528,7 @@
           <w:noProof/>
         </w:rPr>
       </w:pPr>
-      <w:bookmarkStart w:id="5" w:name="_Toc74934485"/>
+      <w:bookmarkStart w:id="5" w:name="_Toc75608520"/>
       <w:r>
         <w:rPr>
           <w:noProof/>
@@ -1790,7 +1790,7 @@
             </w:rPr>
             <w:fldChar w:fldCharType="separate"/>
           </w:r>
-          <w:hyperlink w:anchor="_Toc74934484" w:history="1">
+          <w:hyperlink w:anchor="_Toc75608519" w:history="1">
             <w:r>
               <w:rPr>
                 <w:rStyle w:val="Hyperlink"/>
@@ -1817,7 +1817,7 @@
                 <w:noProof/>
                 <w:webHidden/>
               </w:rPr>
-              <w:instrText xml:space="preserve"> PAGEREF _Toc74934484 \h </w:instrText>
+              <w:instrText xml:space="preserve"> PAGEREF _Toc75608519 \h </w:instrText>
             </w:r>
             <w:r>
               <w:rPr>
@@ -1858,7 +1858,7 @@
               <w:lang w:val="en-US"/>
             </w:rPr>
           </w:pPr>
-          <w:hyperlink w:anchor="_Toc74934485" w:history="1">
+          <w:hyperlink w:anchor="_Toc75608520" w:history="1">
             <w:r>
               <w:rPr>
                 <w:rStyle w:val="Hyperlink"/>
@@ -1885,7 +1885,7 @@
                 <w:noProof/>
                 <w:webHidden/>
               </w:rPr>
-              <w:instrText xml:space="preserve"> PAGEREF _Toc74934485 \h </w:instrText>
+              <w:instrText xml:space="preserve"> PAGEREF _Toc75608520 \h </w:instrText>
             </w:r>
             <w:r>
               <w:rPr>
@@ -1926,7 +1926,7 @@
               <w:lang w:val="en-US"/>
             </w:rPr>
           </w:pPr>
-          <w:hyperlink w:anchor="_Toc74934486" w:history="1">
+          <w:hyperlink w:anchor="_Toc75608521" w:history="1">
             <w:r>
               <w:rPr>
                 <w:rStyle w:val="Hyperlink"/>
@@ -1953,7 +1953,7 @@
                 <w:noProof/>
                 <w:webHidden/>
               </w:rPr>
-              <w:instrText xml:space="preserve"> PAGEREF _Toc74934486 \h </w:instrText>
+              <w:instrText xml:space="preserve"> PAGEREF _Toc75608521 \h </w:instrText>
             </w:r>
             <w:r>
               <w:rPr>
@@ -1994,7 +1994,7 @@
               <w:lang w:val="en-US"/>
             </w:rPr>
           </w:pPr>
-          <w:hyperlink w:anchor="_Toc74934487" w:history="1">
+          <w:hyperlink w:anchor="_Toc75608522" w:history="1">
             <w:r>
               <w:rPr>
                 <w:rStyle w:val="Hyperlink"/>
@@ -2021,7 +2021,7 @@
                 <w:noProof/>
                 <w:webHidden/>
               </w:rPr>
-              <w:instrText xml:space="preserve"> PAGEREF _Toc74934487 \h </w:instrText>
+              <w:instrText xml:space="preserve"> PAGEREF _Toc75608522 \h </w:instrText>
             </w:r>
             <w:r>
               <w:rPr>
@@ -2062,7 +2062,7 @@
               <w:lang w:val="en-US"/>
             </w:rPr>
           </w:pPr>
-          <w:hyperlink w:anchor="_Toc74934488" w:history="1">
+          <w:hyperlink w:anchor="_Toc75608523" w:history="1">
             <w:r>
               <w:rPr>
                 <w:rStyle w:val="Hyperlink"/>
@@ -2089,7 +2089,7 @@
                 <w:noProof/>
                 <w:webHidden/>
               </w:rPr>
-              <w:instrText xml:space="preserve"> PAGEREF _Toc74934488 \h </w:instrText>
+              <w:instrText xml:space="preserve"> PAGEREF _Toc75608523 \h </w:instrText>
             </w:r>
             <w:r>
               <w:rPr>
@@ -2130,7 +2130,7 @@
               <w:lang w:val="en-US"/>
             </w:rPr>
           </w:pPr>
-          <w:hyperlink w:anchor="_Toc74934489" w:history="1">
+          <w:hyperlink w:anchor="_Toc75608524" w:history="1">
             <w:r>
               <w:rPr>
                 <w:rStyle w:val="Hyperlink"/>
@@ -2173,7 +2173,7 @@
                 <w:noProof/>
                 <w:webHidden/>
               </w:rPr>
-              <w:instrText xml:space="preserve"> PAGEREF _Toc74934489 \h </w:instrText>
+              <w:instrText xml:space="preserve"> PAGEREF _Toc75608524 \h </w:instrText>
             </w:r>
             <w:r>
               <w:rPr>
@@ -2214,7 +2214,7 @@
               <w:lang w:val="en-US"/>
             </w:rPr>
           </w:pPr>
-          <w:hyperlink w:anchor="_Toc74934490" w:history="1">
+          <w:hyperlink w:anchor="_Toc75608525" w:history="1">
             <w:r>
               <w:rPr>
                 <w:rStyle w:val="Hyperlink"/>
@@ -2257,7 +2257,7 @@
                 <w:noProof/>
                 <w:webHidden/>
               </w:rPr>
-              <w:instrText xml:space="preserve"> PAGEREF _Toc74934490 \h </w:instrText>
+              <w:instrText xml:space="preserve"> PAGEREF _Toc75608525 \h </w:instrText>
             </w:r>
             <w:r>
               <w:rPr>
@@ -2298,7 +2298,7 @@
               <w:lang w:val="en-US"/>
             </w:rPr>
           </w:pPr>
-          <w:hyperlink w:anchor="_Toc74934491" w:history="1">
+          <w:hyperlink w:anchor="_Toc75608526" w:history="1">
             <w:r>
               <w:rPr>
                 <w:rStyle w:val="Hyperlink"/>
@@ -2341,7 +2341,7 @@
                 <w:noProof/>
                 <w:webHidden/>
               </w:rPr>
-              <w:instrText xml:space="preserve"> PAGEREF _Toc74934491 \h </w:instrText>
+              <w:instrText xml:space="preserve"> PAGEREF _Toc75608526 \h </w:instrText>
             </w:r>
             <w:r>
               <w:rPr>
@@ -2382,7 +2382,7 @@
               <w:lang w:val="en-US"/>
             </w:rPr>
           </w:pPr>
-          <w:hyperlink w:anchor="_Toc74934492" w:history="1">
+          <w:hyperlink w:anchor="_Toc75608527" w:history="1">
             <w:r>
               <w:rPr>
                 <w:rStyle w:val="Hyperlink"/>
@@ -2409,7 +2409,7 @@
                 <w:noProof/>
                 <w:webHidden/>
               </w:rPr>
-              <w:instrText xml:space="preserve"> PAGEREF _Toc74934492 \h </w:instrText>
+              <w:instrText xml:space="preserve"> PAGEREF _Toc75608527 \h </w:instrText>
             </w:r>
             <w:r>
               <w:rPr>
@@ -2450,7 +2450,7 @@
               <w:lang w:val="en-US"/>
             </w:rPr>
           </w:pPr>
-          <w:hyperlink w:anchor="_Toc74934495" w:history="1">
+          <w:hyperlink w:anchor="_Toc75608530" w:history="1">
             <w:r>
               <w:rPr>
                 <w:rStyle w:val="Hyperlink"/>
@@ -2493,7 +2493,7 @@
                 <w:noProof/>
                 <w:webHidden/>
               </w:rPr>
-              <w:instrText xml:space="preserve"> PAGEREF _Toc74934495 \h </w:instrText>
+              <w:instrText xml:space="preserve"> PAGEREF _Toc75608530 \h </w:instrText>
             </w:r>
             <w:r>
               <w:rPr>
@@ -2537,7 +2537,7 @@
               <w:lang w:val="en-US"/>
             </w:rPr>
           </w:pPr>
-          <w:hyperlink w:anchor="_Toc74934496" w:history="1">
+          <w:hyperlink w:anchor="_Toc75608531" w:history="1">
             <w:r>
               <w:rPr>
                 <w:rStyle w:val="Hyperlink"/>
@@ -2580,7 +2580,7 @@
                 <w:noProof/>
                 <w:webHidden/>
               </w:rPr>
-              <w:instrText xml:space="preserve"> PAGEREF _Toc74934496 \h </w:instrText>
+              <w:instrText xml:space="preserve"> PAGEREF _Toc75608531 \h </w:instrText>
             </w:r>
             <w:r>
               <w:rPr>
@@ -2624,7 +2624,7 @@
               <w:lang w:val="en-US"/>
             </w:rPr>
           </w:pPr>
-          <w:hyperlink w:anchor="_Toc74934497" w:history="1">
+          <w:hyperlink w:anchor="_Toc75608532" w:history="1">
             <w:r>
               <w:rPr>
                 <w:rStyle w:val="Hyperlink"/>
@@ -2667,7 +2667,7 @@
                 <w:noProof/>
                 <w:webHidden/>
               </w:rPr>
-              <w:instrText xml:space="preserve"> PAGEREF _Toc74934497 \h </w:instrText>
+              <w:instrText xml:space="preserve"> PAGEREF _Toc75608532 \h </w:instrText>
             </w:r>
             <w:r>
               <w:rPr>
@@ -2711,7 +2711,7 @@
               <w:lang w:val="en-US"/>
             </w:rPr>
           </w:pPr>
-          <w:hyperlink w:anchor="_Toc74934498" w:history="1">
+          <w:hyperlink w:anchor="_Toc75608533" w:history="1">
             <w:r>
               <w:rPr>
                 <w:rStyle w:val="Hyperlink"/>
@@ -2754,7 +2754,7 @@
                 <w:noProof/>
                 <w:webHidden/>
               </w:rPr>
-              <w:instrText xml:space="preserve"> PAGEREF _Toc74934498 \h </w:instrText>
+              <w:instrText xml:space="preserve"> PAGEREF _Toc75608533 \h </w:instrText>
             </w:r>
             <w:r>
               <w:rPr>
@@ -2798,7 +2798,7 @@
               <w:lang w:val="en-US"/>
             </w:rPr>
           </w:pPr>
-          <w:hyperlink w:anchor="_Toc74934499" w:history="1">
+          <w:hyperlink w:anchor="_Toc75608534" w:history="1">
             <w:r>
               <w:rPr>
                 <w:rStyle w:val="Hyperlink"/>
@@ -2841,7 +2841,7 @@
                 <w:noProof/>
                 <w:webHidden/>
               </w:rPr>
-              <w:instrText xml:space="preserve"> PAGEREF _Toc74934499 \h </w:instrText>
+              <w:instrText xml:space="preserve"> PAGEREF _Toc75608534 \h </w:instrText>
             </w:r>
             <w:r>
               <w:rPr>
@@ -2885,7 +2885,7 @@
               <w:lang w:val="en-US"/>
             </w:rPr>
           </w:pPr>
-          <w:hyperlink w:anchor="_Toc74934500" w:history="1">
+          <w:hyperlink w:anchor="_Toc75608535" w:history="1">
             <w:r>
               <w:rPr>
                 <w:rStyle w:val="Hyperlink"/>
@@ -2928,7 +2928,7 @@
                 <w:noProof/>
                 <w:webHidden/>
               </w:rPr>
-              <w:instrText xml:space="preserve"> PAGEREF _Toc74934500 \h </w:instrText>
+              <w:instrText xml:space="preserve"> PAGEREF _Toc75608535 \h </w:instrText>
             </w:r>
             <w:r>
               <w:rPr>
@@ -2972,7 +2972,7 @@
               <w:lang w:val="en-US"/>
             </w:rPr>
           </w:pPr>
-          <w:hyperlink w:anchor="_Toc74934501" w:history="1">
+          <w:hyperlink w:anchor="_Toc75608536" w:history="1">
             <w:r>
               <w:rPr>
                 <w:rStyle w:val="Hyperlink"/>
@@ -3015,7 +3015,7 @@
                 <w:noProof/>
                 <w:webHidden/>
               </w:rPr>
-              <w:instrText xml:space="preserve"> PAGEREF _Toc74934501 \h </w:instrText>
+              <w:instrText xml:space="preserve"> PAGEREF _Toc75608536 \h </w:instrText>
             </w:r>
             <w:r>
               <w:rPr>
@@ -3059,7 +3059,7 @@
               <w:lang w:val="en-US"/>
             </w:rPr>
           </w:pPr>
-          <w:hyperlink w:anchor="_Toc74934502" w:history="1">
+          <w:hyperlink w:anchor="_Toc75608537" w:history="1">
             <w:r>
               <w:rPr>
                 <w:rStyle w:val="Hyperlink"/>
@@ -3102,7 +3102,7 @@
                 <w:noProof/>
                 <w:webHidden/>
               </w:rPr>
-              <w:instrText xml:space="preserve"> PAGEREF _Toc74934502 \h </w:instrText>
+              <w:instrText xml:space="preserve"> PAGEREF _Toc75608537 \h </w:instrText>
             </w:r>
             <w:r>
               <w:rPr>
@@ -3146,7 +3146,7 @@
               <w:lang w:val="en-US"/>
             </w:rPr>
           </w:pPr>
-          <w:hyperlink w:anchor="_Toc74934503" w:history="1">
+          <w:hyperlink w:anchor="_Toc75608538" w:history="1">
             <w:r>
               <w:rPr>
                 <w:rStyle w:val="Hyperlink"/>
@@ -3189,7 +3189,7 @@
                 <w:noProof/>
                 <w:webHidden/>
               </w:rPr>
-              <w:instrText xml:space="preserve"> PAGEREF _Toc74934503 \h </w:instrText>
+              <w:instrText xml:space="preserve"> PAGEREF _Toc75608538 \h </w:instrText>
             </w:r>
             <w:r>
               <w:rPr>
@@ -3233,7 +3233,7 @@
               <w:lang w:val="en-US"/>
             </w:rPr>
           </w:pPr>
-          <w:hyperlink w:anchor="_Toc74934504" w:history="1">
+          <w:hyperlink w:anchor="_Toc75608539" w:history="1">
             <w:r>
               <w:rPr>
                 <w:rStyle w:val="Hyperlink"/>
@@ -3256,6 +3256,14 @@
                 <w:noProof/>
               </w:rPr>
               <w:t>Stratul BatchNormalization</w:t>
+            </w:r>
+            <w:r>
+              <w:rPr>
+                <w:rStyle w:val="Hyperlink"/>
+                <w:noProof/>
+                <w:lang w:val="en-150"/>
+              </w:rPr>
+              <w:t xml:space="preserve"> </w:t>
             </w:r>
             <w:r>
               <w:rPr>
@@ -3285,7 +3293,7 @@
                 <w:noProof/>
                 <w:webHidden/>
               </w:rPr>
-              <w:instrText xml:space="preserve"> PAGEREF _Toc74934504 \h </w:instrText>
+              <w:instrText xml:space="preserve"> PAGEREF _Toc75608539 \h </w:instrText>
             </w:r>
             <w:r>
               <w:rPr>
@@ -3326,7 +3334,7 @@
               <w:lang w:val="en-US"/>
             </w:rPr>
           </w:pPr>
-          <w:hyperlink w:anchor="_Toc74934505" w:history="1">
+          <w:hyperlink w:anchor="_Toc75608540" w:history="1">
             <w:r>
               <w:rPr>
                 <w:rStyle w:val="Hyperlink"/>
@@ -3369,7 +3377,7 @@
                 <w:noProof/>
                 <w:webHidden/>
               </w:rPr>
-              <w:instrText xml:space="preserve"> PAGEREF _Toc74934505 \h </w:instrText>
+              <w:instrText xml:space="preserve"> PAGEREF _Toc75608540 \h </w:instrText>
             </w:r>
             <w:r>
               <w:rPr>
@@ -3410,7 +3418,7 @@
               <w:lang w:val="en-US"/>
             </w:rPr>
           </w:pPr>
-          <w:hyperlink w:anchor="_Toc74934506" w:history="1">
+          <w:hyperlink w:anchor="_Toc75608541" w:history="1">
             <w:r>
               <w:rPr>
                 <w:rStyle w:val="Hyperlink"/>
@@ -3453,7 +3461,7 @@
                 <w:noProof/>
                 <w:webHidden/>
               </w:rPr>
-              <w:instrText xml:space="preserve"> PAGEREF _Toc74934506 \h </w:instrText>
+              <w:instrText xml:space="preserve"> PAGEREF _Toc75608541 \h </w:instrText>
             </w:r>
             <w:r>
               <w:rPr>
@@ -3497,7 +3505,7 @@
               <w:lang w:val="en-US"/>
             </w:rPr>
           </w:pPr>
-          <w:hyperlink w:anchor="_Toc74934507" w:history="1">
+          <w:hyperlink w:anchor="_Toc75608542" w:history="1">
             <w:r>
               <w:rPr>
                 <w:rStyle w:val="Hyperlink"/>
@@ -3519,7 +3527,7 @@
                 <w:rStyle w:val="Hyperlink"/>
                 <w:noProof/>
               </w:rPr>
-              <w:t xml:space="preserve">Modelul propus de Alex Graves și Jurgen Schmidhuber, din cadrul Universității Tehnice din Munchen. </w:t>
+              <w:t xml:space="preserve">Modelul propus de Alex Graves și Jurgen Schmidhuber, din cadrul Universității Tehnice din Munchen </w:t>
             </w:r>
             <w:r>
               <w:rPr>
@@ -3531,6 +3539,15 @@
             </w:r>
             <w:r>
               <w:rPr>
+                <w:rStyle w:val="Hyperlink"/>
+                <w:rFonts w:cstheme="minorHAnsi"/>
+                <w:noProof/>
+                <w:lang w:val="en-150"/>
+              </w:rPr>
+              <w:t>.</w:t>
+            </w:r>
+            <w:r>
+              <w:rPr>
                 <w:noProof/>
                 <w:webHidden/>
               </w:rPr>
@@ -3548,7 +3565,7 @@
                 <w:noProof/>
                 <w:webHidden/>
               </w:rPr>
-              <w:instrText xml:space="preserve"> PAGEREF _Toc74934507 \h </w:instrText>
+              <w:instrText xml:space="preserve"> PAGEREF _Toc75608542 \h </w:instrText>
             </w:r>
             <w:r>
               <w:rPr>
@@ -3592,7 +3609,7 @@
               <w:lang w:val="en-US"/>
             </w:rPr>
           </w:pPr>
-          <w:hyperlink w:anchor="_Toc74934508" w:history="1">
+          <w:hyperlink w:anchor="_Toc75608543" w:history="1">
             <w:r>
               <w:rPr>
                 <w:rStyle w:val="Hyperlink"/>
@@ -3614,7 +3631,7 @@
                 <w:rStyle w:val="Hyperlink"/>
                 <w:noProof/>
               </w:rPr>
-              <w:t xml:space="preserve">Modelul propus de Hanu Priya Indiran, din cadrul Universității de Tehnologie Kamaruguru, India. </w:t>
+              <w:t xml:space="preserve">Modelul propus de Hanu Priya Indiran, din cadrul Universității de Tehnologie Kamaruguru, India </w:t>
             </w:r>
             <w:r>
               <w:rPr>
@@ -3626,6 +3643,15 @@
             </w:r>
             <w:r>
               <w:rPr>
+                <w:rStyle w:val="Hyperlink"/>
+                <w:rFonts w:cstheme="minorHAnsi"/>
+                <w:noProof/>
+                <w:lang w:val="en-150"/>
+              </w:rPr>
+              <w:t>.</w:t>
+            </w:r>
+            <w:r>
+              <w:rPr>
                 <w:noProof/>
                 <w:webHidden/>
               </w:rPr>
@@ -3643,7 +3669,7 @@
                 <w:noProof/>
                 <w:webHidden/>
               </w:rPr>
-              <w:instrText xml:space="preserve"> PAGEREF _Toc74934508 \h </w:instrText>
+              <w:instrText xml:space="preserve"> PAGEREF _Toc75608543 \h </w:instrText>
             </w:r>
             <w:r>
               <w:rPr>
@@ -3687,7 +3713,7 @@
               <w:lang w:val="en-US"/>
             </w:rPr>
           </w:pPr>
-          <w:hyperlink w:anchor="_Toc74934509" w:history="1">
+          <w:hyperlink w:anchor="_Toc75608544" w:history="1">
             <w:r>
               <w:rPr>
                 <w:rStyle w:val="Hyperlink"/>
@@ -3709,7 +3735,7 @@
                 <w:rStyle w:val="Hyperlink"/>
                 <w:noProof/>
               </w:rPr>
-              <w:t xml:space="preserve">Modelul propus de Arik Poznanski și Lior Wolf, din cadrul Universității Tel Aviv, „The Blavatnik School of Computer Science”. </w:t>
+              <w:t xml:space="preserve">Modelul propus de Arik Poznanski și Lior Wolf, din cadrul Universității Tel Aviv, „The Blavatnik School of Computer Science” </w:t>
             </w:r>
             <w:r>
               <w:rPr>
@@ -3721,6 +3747,15 @@
             </w:r>
             <w:r>
               <w:rPr>
+                <w:rStyle w:val="Hyperlink"/>
+                <w:rFonts w:cstheme="minorHAnsi"/>
+                <w:noProof/>
+                <w:lang w:val="en-150"/>
+              </w:rPr>
+              <w:t>.</w:t>
+            </w:r>
+            <w:r>
+              <w:rPr>
                 <w:noProof/>
                 <w:webHidden/>
               </w:rPr>
@@ -3738,7 +3773,7 @@
                 <w:noProof/>
                 <w:webHidden/>
               </w:rPr>
-              <w:instrText xml:space="preserve"> PAGEREF _Toc74934509 \h </w:instrText>
+              <w:instrText xml:space="preserve"> PAGEREF _Toc75608544 \h </w:instrText>
             </w:r>
             <w:r>
               <w:rPr>
@@ -3779,7 +3814,7 @@
               <w:lang w:val="en-US"/>
             </w:rPr>
           </w:pPr>
-          <w:hyperlink w:anchor="_Toc74934510" w:history="1">
+          <w:hyperlink w:anchor="_Toc75608545" w:history="1">
             <w:r>
               <w:rPr>
                 <w:rStyle w:val="Hyperlink"/>
@@ -3806,7 +3841,7 @@
                 <w:noProof/>
                 <w:webHidden/>
               </w:rPr>
-              <w:instrText xml:space="preserve"> PAGEREF _Toc74934510 \h </w:instrText>
+              <w:instrText xml:space="preserve"> PAGEREF _Toc75608545 \h </w:instrText>
             </w:r>
             <w:r>
               <w:rPr>
@@ -3847,7 +3882,7 @@
               <w:lang w:val="en-US"/>
             </w:rPr>
           </w:pPr>
-          <w:hyperlink w:anchor="_Toc74934511" w:history="1">
+          <w:hyperlink w:anchor="_Toc75608546" w:history="1">
             <w:r>
               <w:rPr>
                 <w:rStyle w:val="Hyperlink"/>
@@ -3890,7 +3925,7 @@
                 <w:noProof/>
                 <w:webHidden/>
               </w:rPr>
-              <w:instrText xml:space="preserve"> PAGEREF _Toc74934511 \h </w:instrText>
+              <w:instrText xml:space="preserve"> PAGEREF _Toc75608546 \h </w:instrText>
             </w:r>
             <w:r>
               <w:rPr>
@@ -3931,7 +3966,7 @@
               <w:lang w:val="en-US"/>
             </w:rPr>
           </w:pPr>
-          <w:hyperlink w:anchor="_Toc74934512" w:history="1">
+          <w:hyperlink w:anchor="_Toc75608547" w:history="1">
             <w:r>
               <w:rPr>
                 <w:rStyle w:val="Hyperlink"/>
@@ -3974,7 +4009,7 @@
                 <w:noProof/>
                 <w:webHidden/>
               </w:rPr>
-              <w:instrText xml:space="preserve"> PAGEREF _Toc74934512 \h </w:instrText>
+              <w:instrText xml:space="preserve"> PAGEREF _Toc75608547 \h </w:instrText>
             </w:r>
             <w:r>
               <w:rPr>
@@ -4018,7 +4053,7 @@
               <w:lang w:val="en-US"/>
             </w:rPr>
           </w:pPr>
-          <w:hyperlink w:anchor="_Toc74934513" w:history="1">
+          <w:hyperlink w:anchor="_Toc75608548" w:history="1">
             <w:r>
               <w:rPr>
                 <w:rStyle w:val="Hyperlink"/>
@@ -4061,7 +4096,7 @@
                 <w:noProof/>
                 <w:webHidden/>
               </w:rPr>
-              <w:instrText xml:space="preserve"> PAGEREF _Toc74934513 \h </w:instrText>
+              <w:instrText xml:space="preserve"> PAGEREF _Toc75608548 \h </w:instrText>
             </w:r>
             <w:r>
               <w:rPr>
@@ -4105,7 +4140,7 @@
               <w:lang w:val="en-US"/>
             </w:rPr>
           </w:pPr>
-          <w:hyperlink w:anchor="_Toc74934514" w:history="1">
+          <w:hyperlink w:anchor="_Toc75608549" w:history="1">
             <w:r>
               <w:rPr>
                 <w:rStyle w:val="Hyperlink"/>
@@ -4148,7 +4183,7 @@
                 <w:noProof/>
                 <w:webHidden/>
               </w:rPr>
-              <w:instrText xml:space="preserve"> PAGEREF _Toc74934514 \h </w:instrText>
+              <w:instrText xml:space="preserve"> PAGEREF _Toc75608549 \h </w:instrText>
             </w:r>
             <w:r>
               <w:rPr>
@@ -4189,7 +4224,7 @@
               <w:lang w:val="en-US"/>
             </w:rPr>
           </w:pPr>
-          <w:hyperlink w:anchor="_Toc74934515" w:history="1">
+          <w:hyperlink w:anchor="_Toc75608550" w:history="1">
             <w:r>
               <w:rPr>
                 <w:rStyle w:val="Hyperlink"/>
@@ -4232,7 +4267,7 @@
                 <w:noProof/>
                 <w:webHidden/>
               </w:rPr>
-              <w:instrText xml:space="preserve"> PAGEREF _Toc74934515 \h </w:instrText>
+              <w:instrText xml:space="preserve"> PAGEREF _Toc75608550 \h </w:instrText>
             </w:r>
             <w:r>
               <w:rPr>
@@ -4276,7 +4311,7 @@
               <w:lang w:val="en-US"/>
             </w:rPr>
           </w:pPr>
-          <w:hyperlink w:anchor="_Toc74934516" w:history="1">
+          <w:hyperlink w:anchor="_Toc75608551" w:history="1">
             <w:r>
               <w:rPr>
                 <w:rStyle w:val="Hyperlink"/>
@@ -4319,7 +4354,7 @@
                 <w:noProof/>
                 <w:webHidden/>
               </w:rPr>
-              <w:instrText xml:space="preserve"> PAGEREF _Toc74934516 \h </w:instrText>
+              <w:instrText xml:space="preserve"> PAGEREF _Toc75608551 \h </w:instrText>
             </w:r>
             <w:r>
               <w:rPr>
@@ -4363,7 +4398,7 @@
               <w:lang w:val="en-US"/>
             </w:rPr>
           </w:pPr>
-          <w:hyperlink w:anchor="_Toc74934517" w:history="1">
+          <w:hyperlink w:anchor="_Toc75608552" w:history="1">
             <w:r>
               <w:rPr>
                 <w:rStyle w:val="Hyperlink"/>
@@ -4406,7 +4441,7 @@
                 <w:noProof/>
                 <w:webHidden/>
               </w:rPr>
-              <w:instrText xml:space="preserve"> PAGEREF _Toc74934517 \h </w:instrText>
+              <w:instrText xml:space="preserve"> PAGEREF _Toc75608552 \h </w:instrText>
             </w:r>
             <w:r>
               <w:rPr>
@@ -4447,7 +4482,7 @@
               <w:lang w:val="en-US"/>
             </w:rPr>
           </w:pPr>
-          <w:hyperlink w:anchor="_Toc74934518" w:history="1">
+          <w:hyperlink w:anchor="_Toc75608553" w:history="1">
             <w:r>
               <w:rPr>
                 <w:rStyle w:val="Hyperlink"/>
@@ -4490,7 +4525,7 @@
                 <w:noProof/>
                 <w:webHidden/>
               </w:rPr>
-              <w:instrText xml:space="preserve"> PAGEREF _Toc74934518 \h </w:instrText>
+              <w:instrText xml:space="preserve"> PAGEREF _Toc75608553 \h </w:instrText>
             </w:r>
             <w:r>
               <w:rPr>
@@ -4531,7 +4566,7 @@
               <w:lang w:val="en-US"/>
             </w:rPr>
           </w:pPr>
-          <w:hyperlink w:anchor="_Toc74934519" w:history="1">
+          <w:hyperlink w:anchor="_Toc75608554" w:history="1">
             <w:r>
               <w:rPr>
                 <w:rStyle w:val="Hyperlink"/>
@@ -4574,7 +4609,7 @@
                 <w:noProof/>
                 <w:webHidden/>
               </w:rPr>
-              <w:instrText xml:space="preserve"> PAGEREF _Toc74934519 \h </w:instrText>
+              <w:instrText xml:space="preserve"> PAGEREF _Toc75608554 \h </w:instrText>
             </w:r>
             <w:r>
               <w:rPr>
@@ -4618,7 +4653,7 @@
               <w:lang w:val="en-US"/>
             </w:rPr>
           </w:pPr>
-          <w:hyperlink w:anchor="_Toc74934520" w:history="1">
+          <w:hyperlink w:anchor="_Toc75608555" w:history="1">
             <w:r>
               <w:rPr>
                 <w:rStyle w:val="Hyperlink"/>
@@ -4661,7 +4696,7 @@
                 <w:noProof/>
                 <w:webHidden/>
               </w:rPr>
-              <w:instrText xml:space="preserve"> PAGEREF _Toc74934520 \h </w:instrText>
+              <w:instrText xml:space="preserve"> PAGEREF _Toc75608555 \h </w:instrText>
             </w:r>
             <w:r>
               <w:rPr>
@@ -4705,7 +4740,7 @@
               <w:lang w:val="en-US"/>
             </w:rPr>
           </w:pPr>
-          <w:hyperlink w:anchor="_Toc74934521" w:history="1">
+          <w:hyperlink w:anchor="_Toc75608556" w:history="1">
             <w:r>
               <w:rPr>
                 <w:rStyle w:val="Hyperlink"/>
@@ -4748,7 +4783,7 @@
                 <w:noProof/>
                 <w:webHidden/>
               </w:rPr>
-              <w:instrText xml:space="preserve"> PAGEREF _Toc74934521 \h </w:instrText>
+              <w:instrText xml:space="preserve"> PAGEREF _Toc75608556 \h </w:instrText>
             </w:r>
             <w:r>
               <w:rPr>
@@ -4792,7 +4827,7 @@
               <w:lang w:val="en-US"/>
             </w:rPr>
           </w:pPr>
-          <w:hyperlink w:anchor="_Toc74934522" w:history="1">
+          <w:hyperlink w:anchor="_Toc75608557" w:history="1">
             <w:r>
               <w:rPr>
                 <w:rStyle w:val="Hyperlink"/>
@@ -4835,7 +4870,7 @@
                 <w:noProof/>
                 <w:webHidden/>
               </w:rPr>
-              <w:instrText xml:space="preserve"> PAGEREF _Toc74934522 \h </w:instrText>
+              <w:instrText xml:space="preserve"> PAGEREF _Toc75608557 \h </w:instrText>
             </w:r>
             <w:r>
               <w:rPr>
@@ -4879,7 +4914,7 @@
               <w:lang w:val="en-US"/>
             </w:rPr>
           </w:pPr>
-          <w:hyperlink w:anchor="_Toc74934523" w:history="1">
+          <w:hyperlink w:anchor="_Toc75608558" w:history="1">
             <w:r>
               <w:rPr>
                 <w:rStyle w:val="Hyperlink"/>
@@ -4922,7 +4957,7 @@
                 <w:noProof/>
                 <w:webHidden/>
               </w:rPr>
-              <w:instrText xml:space="preserve"> PAGEREF _Toc74934523 \h </w:instrText>
+              <w:instrText xml:space="preserve"> PAGEREF _Toc75608558 \h </w:instrText>
             </w:r>
             <w:r>
               <w:rPr>
@@ -4963,7 +4998,7 @@
               <w:lang w:val="en-US"/>
             </w:rPr>
           </w:pPr>
-          <w:hyperlink w:anchor="_Toc74934524" w:history="1">
+          <w:hyperlink w:anchor="_Toc75608559" w:history="1">
             <w:r>
               <w:rPr>
                 <w:rStyle w:val="Hyperlink"/>
@@ -4990,7 +5025,7 @@
                 <w:noProof/>
                 <w:webHidden/>
               </w:rPr>
-              <w:instrText xml:space="preserve"> PAGEREF _Toc74934524 \h </w:instrText>
+              <w:instrText xml:space="preserve"> PAGEREF _Toc75608559 \h </w:instrText>
             </w:r>
             <w:r>
               <w:rPr>
@@ -5031,7 +5066,7 @@
               <w:lang w:val="en-US"/>
             </w:rPr>
           </w:pPr>
-          <w:hyperlink w:anchor="_Toc74934525" w:history="1">
+          <w:hyperlink w:anchor="_Toc75608560" w:history="1">
             <w:r>
               <w:rPr>
                 <w:rStyle w:val="Hyperlink"/>
@@ -5073,7 +5108,7 @@
                 <w:noProof/>
                 <w:webHidden/>
               </w:rPr>
-              <w:instrText xml:space="preserve"> PAGEREF _Toc74934525 \h </w:instrText>
+              <w:instrText xml:space="preserve"> PAGEREF _Toc75608560 \h </w:instrText>
             </w:r>
             <w:r>
               <w:rPr>
@@ -5114,7 +5149,7 @@
               <w:lang w:val="en-US"/>
             </w:rPr>
           </w:pPr>
-          <w:hyperlink w:anchor="_Toc74934526" w:history="1">
+          <w:hyperlink w:anchor="_Toc75608561" w:history="1">
             <w:r>
               <w:rPr>
                 <w:rStyle w:val="Hyperlink"/>
@@ -5141,7 +5176,7 @@
                 <w:noProof/>
                 <w:webHidden/>
               </w:rPr>
-              <w:instrText xml:space="preserve"> PAGEREF _Toc74934526 \h </w:instrText>
+              <w:instrText xml:space="preserve"> PAGEREF _Toc75608561 \h </w:instrText>
             </w:r>
             <w:r>
               <w:rPr>
@@ -5214,7 +5249,7 @@
           <w:noProof/>
         </w:rPr>
       </w:pPr>
-      <w:bookmarkStart w:id="6" w:name="_Toc74934486"/>
+      <w:bookmarkStart w:id="6" w:name="_Toc75608521"/>
       <w:r>
         <w:rPr>
           <w:noProof/>
@@ -5599,7 +5634,7 @@
           <w:noProof/>
         </w:rPr>
       </w:pPr>
-      <w:bookmarkStart w:id="7" w:name="_Toc74934487"/>
+      <w:bookmarkStart w:id="7" w:name="_Toc75608522"/>
       <w:r>
         <w:rPr>
           <w:noProof/>
@@ -5641,7 +5676,7 @@
         </w:rPr>
         <w:fldChar w:fldCharType="separate"/>
       </w:r>
-      <w:hyperlink w:anchor="_Toc74930818" w:history="1">
+      <w:hyperlink w:anchor="_Toc75608562" w:history="1">
         <w:r>
           <w:rPr>
             <w:rStyle w:val="Hyperlink"/>
@@ -5668,7 +5703,7 @@
             <w:noProof/>
             <w:webHidden/>
           </w:rPr>
-          <w:instrText xml:space="preserve"> PAGEREF _Toc74930818 \h </w:instrText>
+          <w:instrText xml:space="preserve"> PAGEREF _Toc75608562 \h </w:instrText>
         </w:r>
         <w:r>
           <w:rPr>
@@ -5712,7 +5747,7 @@
           <w:lang w:val="en-US"/>
         </w:rPr>
       </w:pPr>
-      <w:hyperlink w:anchor="_Toc74930819" w:history="1">
+      <w:hyperlink w:anchor="_Toc75608563" w:history="1">
         <w:r>
           <w:rPr>
             <w:rStyle w:val="Hyperlink"/>
@@ -5722,6 +5757,14 @@
         </w:r>
         <w:r>
           <w:rPr>
+            <w:rStyle w:val="Hyperlink"/>
+            <w:noProof/>
+            <w:lang w:val="en-150"/>
+          </w:rPr>
+          <w:t xml:space="preserve"> [1]</w:t>
+        </w:r>
+        <w:r>
+          <w:rPr>
             <w:noProof/>
             <w:webHidden/>
           </w:rPr>
@@ -5739,7 +5782,7 @@
             <w:noProof/>
             <w:webHidden/>
           </w:rPr>
-          <w:instrText xml:space="preserve"> PAGEREF _Toc74930819 \h </w:instrText>
+          <w:instrText xml:space="preserve"> PAGEREF _Toc75608563 \h </w:instrText>
         </w:r>
         <w:r>
           <w:rPr>
@@ -5783,7 +5826,7 @@
           <w:lang w:val="en-US"/>
         </w:rPr>
       </w:pPr>
-      <w:hyperlink w:anchor="_Toc74930820" w:history="1">
+      <w:hyperlink w:anchor="_Toc75608564" w:history="1">
         <w:r>
           <w:rPr>
             <w:rStyle w:val="Hyperlink"/>
@@ -5810,7 +5853,7 @@
             <w:noProof/>
             <w:webHidden/>
           </w:rPr>
-          <w:instrText xml:space="preserve"> PAGEREF _Toc74930820 \h </w:instrText>
+          <w:instrText xml:space="preserve"> PAGEREF _Toc75608564 \h </w:instrText>
         </w:r>
         <w:r>
           <w:rPr>
@@ -5854,7 +5897,7 @@
           <w:lang w:val="en-US"/>
         </w:rPr>
       </w:pPr>
-      <w:hyperlink w:anchor="_Toc74930821" w:history="1">
+      <w:hyperlink w:anchor="_Toc75608565" w:history="1">
         <w:r>
           <w:rPr>
             <w:rStyle w:val="Hyperlink"/>
@@ -5881,7 +5924,7 @@
             <w:noProof/>
             <w:webHidden/>
           </w:rPr>
-          <w:instrText xml:space="preserve"> PAGEREF _Toc74930821 \h </w:instrText>
+          <w:instrText xml:space="preserve"> PAGEREF _Toc75608565 \h </w:instrText>
         </w:r>
         <w:r>
           <w:rPr>
@@ -5925,7 +5968,7 @@
           <w:lang w:val="en-US"/>
         </w:rPr>
       </w:pPr>
-      <w:hyperlink w:anchor="_Toc74930822" w:history="1">
+      <w:hyperlink w:anchor="_Toc75608566" w:history="1">
         <w:r>
           <w:rPr>
             <w:rStyle w:val="Hyperlink"/>
@@ -5952,7 +5995,7 @@
             <w:noProof/>
             <w:webHidden/>
           </w:rPr>
-          <w:instrText xml:space="preserve"> PAGEREF _Toc74930822 \h </w:instrText>
+          <w:instrText xml:space="preserve"> PAGEREF _Toc75608566 \h </w:instrText>
         </w:r>
         <w:r>
           <w:rPr>
@@ -5996,7 +6039,7 @@
           <w:lang w:val="en-US"/>
         </w:rPr>
       </w:pPr>
-      <w:hyperlink w:anchor="_Toc74930823" w:history="1">
+      <w:hyperlink w:anchor="_Toc75608567" w:history="1">
         <w:r>
           <w:rPr>
             <w:rStyle w:val="Hyperlink"/>
@@ -6023,7 +6066,7 @@
             <w:noProof/>
             <w:webHidden/>
           </w:rPr>
-          <w:instrText xml:space="preserve"> PAGEREF _Toc74930823 \h </w:instrText>
+          <w:instrText xml:space="preserve"> PAGEREF _Toc75608567 \h </w:instrText>
         </w:r>
         <w:r>
           <w:rPr>
@@ -6067,7 +6110,7 @@
           <w:lang w:val="en-US"/>
         </w:rPr>
       </w:pPr>
-      <w:hyperlink w:anchor="_Toc74930824" w:history="1">
+      <w:hyperlink w:anchor="_Toc75608568" w:history="1">
         <w:r>
           <w:rPr>
             <w:rStyle w:val="Hyperlink"/>
@@ -6094,7 +6137,7 @@
             <w:noProof/>
             <w:webHidden/>
           </w:rPr>
-          <w:instrText xml:space="preserve"> PAGEREF _Toc74930824 \h </w:instrText>
+          <w:instrText xml:space="preserve"> PAGEREF _Toc75608568 \h </w:instrText>
         </w:r>
         <w:r>
           <w:rPr>
@@ -6138,7 +6181,7 @@
           <w:lang w:val="en-US"/>
         </w:rPr>
       </w:pPr>
-      <w:hyperlink w:anchor="_Toc74930825" w:history="1">
+      <w:hyperlink w:anchor="_Toc75608569" w:history="1">
         <w:r>
           <w:rPr>
             <w:rStyle w:val="Hyperlink"/>
@@ -6165,7 +6208,7 @@
             <w:noProof/>
             <w:webHidden/>
           </w:rPr>
-          <w:instrText xml:space="preserve"> PAGEREF _Toc74930825 \h </w:instrText>
+          <w:instrText xml:space="preserve"> PAGEREF _Toc75608569 \h </w:instrText>
         </w:r>
         <w:r>
           <w:rPr>
@@ -6209,7 +6252,7 @@
           <w:lang w:val="en-US"/>
         </w:rPr>
       </w:pPr>
-      <w:hyperlink w:anchor="_Toc74930826" w:history="1">
+      <w:hyperlink w:anchor="_Toc75608570" w:history="1">
         <w:r>
           <w:rPr>
             <w:rStyle w:val="Hyperlink"/>
@@ -6236,7 +6279,7 @@
             <w:noProof/>
             <w:webHidden/>
           </w:rPr>
-          <w:instrText xml:space="preserve"> PAGEREF _Toc74930826 \h </w:instrText>
+          <w:instrText xml:space="preserve"> PAGEREF _Toc75608570 \h </w:instrText>
         </w:r>
         <w:r>
           <w:rPr>
@@ -6280,7 +6323,7 @@
           <w:lang w:val="en-US"/>
         </w:rPr>
       </w:pPr>
-      <w:hyperlink w:anchor="_Toc74930827" w:history="1">
+      <w:hyperlink w:anchor="_Toc75608571" w:history="1">
         <w:r>
           <w:rPr>
             <w:rStyle w:val="Hyperlink"/>
@@ -6307,7 +6350,7 @@
             <w:noProof/>
             <w:webHidden/>
           </w:rPr>
-          <w:instrText xml:space="preserve"> PAGEREF _Toc74930827 \h </w:instrText>
+          <w:instrText xml:space="preserve"> PAGEREF _Toc75608571 \h </w:instrText>
         </w:r>
         <w:r>
           <w:rPr>
@@ -6351,7 +6394,7 @@
           <w:lang w:val="en-US"/>
         </w:rPr>
       </w:pPr>
-      <w:hyperlink w:anchor="_Toc74930828" w:history="1">
+      <w:hyperlink w:anchor="_Toc75608572" w:history="1">
         <w:r>
           <w:rPr>
             <w:rStyle w:val="Hyperlink"/>
@@ -6378,7 +6421,7 @@
             <w:noProof/>
             <w:webHidden/>
           </w:rPr>
-          <w:instrText xml:space="preserve"> PAGEREF _Toc74930828 \h </w:instrText>
+          <w:instrText xml:space="preserve"> PAGEREF _Toc75608572 \h </w:instrText>
         </w:r>
         <w:r>
           <w:rPr>
@@ -6422,7 +6465,7 @@
           <w:lang w:val="en-US"/>
         </w:rPr>
       </w:pPr>
-      <w:hyperlink w:anchor="_Toc74930829" w:history="1">
+      <w:hyperlink w:anchor="_Toc75608573" w:history="1">
         <w:r>
           <w:rPr>
             <w:rStyle w:val="Hyperlink"/>
@@ -6449,7 +6492,7 @@
             <w:noProof/>
             <w:webHidden/>
           </w:rPr>
-          <w:instrText xml:space="preserve"> PAGEREF _Toc74930829 \h </w:instrText>
+          <w:instrText xml:space="preserve"> PAGEREF _Toc75608573 \h </w:instrText>
         </w:r>
         <w:r>
           <w:rPr>
@@ -6493,7 +6536,7 @@
           <w:lang w:val="en-US"/>
         </w:rPr>
       </w:pPr>
-      <w:hyperlink r:id="rId9" w:anchor="_Toc74930830" w:history="1">
+      <w:hyperlink r:id="rId9" w:anchor="_Toc75608574" w:history="1">
         <w:r>
           <w:rPr>
             <w:rStyle w:val="Hyperlink"/>
@@ -6520,7 +6563,7 @@
             <w:noProof/>
             <w:webHidden/>
           </w:rPr>
-          <w:instrText xml:space="preserve"> PAGEREF _Toc74930830 \h </w:instrText>
+          <w:instrText xml:space="preserve"> PAGEREF _Toc75608574 \h </w:instrText>
         </w:r>
         <w:r>
           <w:rPr>
@@ -6564,7 +6607,7 @@
           <w:lang w:val="en-US"/>
         </w:rPr>
       </w:pPr>
-      <w:hyperlink r:id="rId10" w:anchor="_Toc74930831" w:history="1">
+      <w:hyperlink r:id="rId10" w:anchor="_Toc75608575" w:history="1">
         <w:r>
           <w:rPr>
             <w:rStyle w:val="Hyperlink"/>
@@ -6591,7 +6634,7 @@
             <w:noProof/>
             <w:webHidden/>
           </w:rPr>
-          <w:instrText xml:space="preserve"> PAGEREF _Toc74930831 \h </w:instrText>
+          <w:instrText xml:space="preserve"> PAGEREF _Toc75608575 \h </w:instrText>
         </w:r>
         <w:r>
           <w:rPr>
@@ -6635,7 +6678,7 @@
           <w:lang w:val="en-US"/>
         </w:rPr>
       </w:pPr>
-      <w:hyperlink r:id="rId11" w:anchor="_Toc74930832" w:history="1">
+      <w:hyperlink r:id="rId11" w:anchor="_Toc75608576" w:history="1">
         <w:r>
           <w:rPr>
             <w:rStyle w:val="Hyperlink"/>
@@ -6662,7 +6705,7 @@
             <w:noProof/>
             <w:webHidden/>
           </w:rPr>
-          <w:instrText xml:space="preserve"> PAGEREF _Toc74930832 \h </w:instrText>
+          <w:instrText xml:space="preserve"> PAGEREF _Toc75608576 \h </w:instrText>
         </w:r>
         <w:r>
           <w:rPr>
@@ -6706,7 +6749,7 @@
           <w:lang w:val="en-US"/>
         </w:rPr>
       </w:pPr>
-      <w:hyperlink w:anchor="_Toc74930833" w:history="1">
+      <w:hyperlink w:anchor="_Toc75608577" w:history="1">
         <w:r>
           <w:rPr>
             <w:rStyle w:val="Hyperlink"/>
@@ -6733,7 +6776,7 @@
             <w:noProof/>
             <w:webHidden/>
           </w:rPr>
-          <w:instrText xml:space="preserve"> PAGEREF _Toc74930833 \h </w:instrText>
+          <w:instrText xml:space="preserve"> PAGEREF _Toc75608577 \h </w:instrText>
         </w:r>
         <w:r>
           <w:rPr>
@@ -6777,7 +6820,7 @@
           <w:lang w:val="en-US"/>
         </w:rPr>
       </w:pPr>
-      <w:hyperlink w:anchor="_Toc74930834" w:history="1">
+      <w:hyperlink w:anchor="_Toc75608578" w:history="1">
         <w:r>
           <w:rPr>
             <w:rStyle w:val="Hyperlink"/>
@@ -6804,7 +6847,7 @@
             <w:noProof/>
             <w:webHidden/>
           </w:rPr>
-          <w:instrText xml:space="preserve"> PAGEREF _Toc74930834 \h </w:instrText>
+          <w:instrText xml:space="preserve"> PAGEREF _Toc75608578 \h </w:instrText>
         </w:r>
         <w:r>
           <w:rPr>
@@ -6848,7 +6891,7 @@
           <w:lang w:val="en-US"/>
         </w:rPr>
       </w:pPr>
-      <w:hyperlink w:anchor="_Toc74930835" w:history="1">
+      <w:hyperlink w:anchor="_Toc75608579" w:history="1">
         <w:r>
           <w:rPr>
             <w:rStyle w:val="Hyperlink"/>
@@ -6875,7 +6918,7 @@
             <w:noProof/>
             <w:webHidden/>
           </w:rPr>
-          <w:instrText xml:space="preserve"> PAGEREF _Toc74930835 \h </w:instrText>
+          <w:instrText xml:space="preserve"> PAGEREF _Toc75608579 \h </w:instrText>
         </w:r>
         <w:r>
           <w:rPr>
@@ -6919,7 +6962,7 @@
           <w:lang w:val="en-US"/>
         </w:rPr>
       </w:pPr>
-      <w:hyperlink w:anchor="_Toc74930836" w:history="1">
+      <w:hyperlink w:anchor="_Toc75608580" w:history="1">
         <w:r>
           <w:rPr>
             <w:rStyle w:val="Hyperlink"/>
@@ -6946,7 +6989,7 @@
             <w:noProof/>
             <w:webHidden/>
           </w:rPr>
-          <w:instrText xml:space="preserve"> PAGEREF _Toc74930836 \h </w:instrText>
+          <w:instrText xml:space="preserve"> PAGEREF _Toc75608580 \h </w:instrText>
         </w:r>
         <w:r>
           <w:rPr>
@@ -6990,7 +7033,7 @@
           <w:lang w:val="en-US"/>
         </w:rPr>
       </w:pPr>
-      <w:hyperlink w:anchor="_Toc74930837" w:history="1">
+      <w:hyperlink w:anchor="_Toc75608581" w:history="1">
         <w:r>
           <w:rPr>
             <w:rStyle w:val="Hyperlink"/>
@@ -7017,7 +7060,7 @@
             <w:noProof/>
             <w:webHidden/>
           </w:rPr>
-          <w:instrText xml:space="preserve"> PAGEREF _Toc74930837 \h </w:instrText>
+          <w:instrText xml:space="preserve"> PAGEREF _Toc75608581 \h </w:instrText>
         </w:r>
         <w:r>
           <w:rPr>
@@ -7061,7 +7104,7 @@
           <w:lang w:val="en-US"/>
         </w:rPr>
       </w:pPr>
-      <w:hyperlink w:anchor="_Toc74930838" w:history="1">
+      <w:hyperlink w:anchor="_Toc75608582" w:history="1">
         <w:r>
           <w:rPr>
             <w:rStyle w:val="Hyperlink"/>
@@ -7088,7 +7131,7 @@
             <w:noProof/>
             <w:webHidden/>
           </w:rPr>
-          <w:instrText xml:space="preserve"> PAGEREF _Toc74930838 \h </w:instrText>
+          <w:instrText xml:space="preserve"> PAGEREF _Toc75608582 \h </w:instrText>
         </w:r>
         <w:r>
           <w:rPr>
@@ -7132,7 +7175,7 @@
           <w:lang w:val="en-US"/>
         </w:rPr>
       </w:pPr>
-      <w:hyperlink w:anchor="_Toc74930839" w:history="1">
+      <w:hyperlink w:anchor="_Toc75608583" w:history="1">
         <w:r>
           <w:rPr>
             <w:rStyle w:val="Hyperlink"/>
@@ -7159,7 +7202,7 @@
             <w:noProof/>
             <w:webHidden/>
           </w:rPr>
-          <w:instrText xml:space="preserve"> PAGEREF _Toc74930839 \h </w:instrText>
+          <w:instrText xml:space="preserve"> PAGEREF _Toc75608583 \h </w:instrText>
         </w:r>
         <w:r>
           <w:rPr>
@@ -7203,7 +7246,7 @@
           <w:lang w:val="en-US"/>
         </w:rPr>
       </w:pPr>
-      <w:hyperlink w:anchor="_Toc74930840" w:history="1">
+      <w:hyperlink w:anchor="_Toc75608584" w:history="1">
         <w:r>
           <w:rPr>
             <w:rStyle w:val="Hyperlink"/>
@@ -7230,7 +7273,7 @@
             <w:noProof/>
             <w:webHidden/>
           </w:rPr>
-          <w:instrText xml:space="preserve"> PAGEREF _Toc74930840 \h </w:instrText>
+          <w:instrText xml:space="preserve"> PAGEREF _Toc75608584 \h </w:instrText>
         </w:r>
         <w:r>
           <w:rPr>
@@ -7274,7 +7317,7 @@
           <w:lang w:val="en-US"/>
         </w:rPr>
       </w:pPr>
-      <w:hyperlink w:anchor="_Toc74930841" w:history="1">
+      <w:hyperlink w:anchor="_Toc75608585" w:history="1">
         <w:r>
           <w:rPr>
             <w:rStyle w:val="Hyperlink"/>
@@ -7301,7 +7344,7 @@
             <w:noProof/>
             <w:webHidden/>
           </w:rPr>
-          <w:instrText xml:space="preserve"> PAGEREF _Toc74930841 \h </w:instrText>
+          <w:instrText xml:space="preserve"> PAGEREF _Toc75608585 \h </w:instrText>
         </w:r>
         <w:r>
           <w:rPr>
@@ -7345,7 +7388,7 @@
           <w:lang w:val="en-US"/>
         </w:rPr>
       </w:pPr>
-      <w:hyperlink w:anchor="_Toc74930842" w:history="1">
+      <w:hyperlink w:anchor="_Toc75608586" w:history="1">
         <w:r>
           <w:rPr>
             <w:rStyle w:val="Hyperlink"/>
@@ -7372,7 +7415,7 @@
             <w:noProof/>
             <w:webHidden/>
           </w:rPr>
-          <w:instrText xml:space="preserve"> PAGEREF _Toc74930842 \h </w:instrText>
+          <w:instrText xml:space="preserve"> PAGEREF _Toc75608586 \h </w:instrText>
         </w:r>
         <w:r>
           <w:rPr>
@@ -7416,7 +7459,7 @@
           <w:lang w:val="en-US"/>
         </w:rPr>
       </w:pPr>
-      <w:hyperlink w:anchor="_Toc74930843" w:history="1">
+      <w:hyperlink w:anchor="_Toc75608587" w:history="1">
         <w:r>
           <w:rPr>
             <w:rStyle w:val="Hyperlink"/>
@@ -7443,7 +7486,7 @@
             <w:noProof/>
             <w:webHidden/>
           </w:rPr>
-          <w:instrText xml:space="preserve"> PAGEREF _Toc74930843 \h </w:instrText>
+          <w:instrText xml:space="preserve"> PAGEREF _Toc75608587 \h </w:instrText>
         </w:r>
         <w:r>
           <w:rPr>
@@ -7487,13 +7530,28 @@
           <w:lang w:val="en-US"/>
         </w:rPr>
       </w:pPr>
-      <w:hyperlink w:anchor="_Toc74930844" w:history="1">
+      <w:hyperlink w:anchor="_Toc75608588" w:history="1">
         <w:r>
           <w:rPr>
             <w:rStyle w:val="Hyperlink"/>
             <w:noProof/>
           </w:rPr>
-          <w:t>Figura 27 - Acuratețea modelului mixt - 99.74%</w:t>
+          <w:t xml:space="preserve">Figura 27 - Acuratețea modelului </w:t>
+        </w:r>
+        <w:r>
+          <w:rPr>
+            <w:rStyle w:val="Hyperlink"/>
+            <w:noProof/>
+            <w:lang w:val="en-150"/>
+          </w:rPr>
+          <w:t>numeric</w:t>
+        </w:r>
+        <w:r>
+          <w:rPr>
+            <w:rStyle w:val="Hyperlink"/>
+            <w:noProof/>
+          </w:rPr>
+          <w:t xml:space="preserve"> - 99.74%</w:t>
         </w:r>
         <w:r>
           <w:rPr>
@@ -7514,7 +7572,7 @@
             <w:noProof/>
             <w:webHidden/>
           </w:rPr>
-          <w:instrText xml:space="preserve"> PAGEREF _Toc74930844 \h </w:instrText>
+          <w:instrText xml:space="preserve"> PAGEREF _Toc75608588 \h </w:instrText>
         </w:r>
         <w:r>
           <w:rPr>
@@ -7558,7 +7616,7 @@
           <w:lang w:val="en-US"/>
         </w:rPr>
       </w:pPr>
-      <w:hyperlink w:anchor="_Toc74930845" w:history="1">
+      <w:hyperlink w:anchor="_Toc75608589" w:history="1">
         <w:r>
           <w:rPr>
             <w:rStyle w:val="Hyperlink"/>
@@ -7585,7 +7643,7 @@
             <w:noProof/>
             <w:webHidden/>
           </w:rPr>
-          <w:instrText xml:space="preserve"> PAGEREF _Toc74930845 \h </w:instrText>
+          <w:instrText xml:space="preserve"> PAGEREF _Toc75608589 \h </w:instrText>
         </w:r>
         <w:r>
           <w:rPr>
@@ -7629,7 +7687,7 @@
           <w:lang w:val="en-US"/>
         </w:rPr>
       </w:pPr>
-      <w:hyperlink w:anchor="_Toc74930846" w:history="1">
+      <w:hyperlink w:anchor="_Toc75608590" w:history="1">
         <w:r>
           <w:rPr>
             <w:rStyle w:val="Hyperlink"/>
@@ -7656,7 +7714,7 @@
             <w:noProof/>
             <w:webHidden/>
           </w:rPr>
-          <w:instrText xml:space="preserve"> PAGEREF _Toc74930846 \h </w:instrText>
+          <w:instrText xml:space="preserve"> PAGEREF _Toc75608590 \h </w:instrText>
         </w:r>
         <w:r>
           <w:rPr>
@@ -7700,7 +7758,7 @@
           <w:lang w:val="en-US"/>
         </w:rPr>
       </w:pPr>
-      <w:hyperlink w:anchor="_Toc74930847" w:history="1">
+      <w:hyperlink w:anchor="_Toc75608591" w:history="1">
         <w:r>
           <w:rPr>
             <w:rStyle w:val="Hyperlink"/>
@@ -7727,7 +7785,7 @@
             <w:noProof/>
             <w:webHidden/>
           </w:rPr>
-          <w:instrText xml:space="preserve"> PAGEREF _Toc74930847 \h </w:instrText>
+          <w:instrText xml:space="preserve"> PAGEREF _Toc75608591 \h </w:instrText>
         </w:r>
         <w:r>
           <w:rPr>
@@ -7771,7 +7829,7 @@
           <w:lang w:val="en-US"/>
         </w:rPr>
       </w:pPr>
-      <w:hyperlink w:anchor="_Toc74930848" w:history="1">
+      <w:hyperlink w:anchor="_Toc75608592" w:history="1">
         <w:r>
           <w:rPr>
             <w:rStyle w:val="Hyperlink"/>
@@ -7798,7 +7856,7 @@
             <w:noProof/>
             <w:webHidden/>
           </w:rPr>
-          <w:instrText xml:space="preserve"> PAGEREF _Toc74930848 \h </w:instrText>
+          <w:instrText xml:space="preserve"> PAGEREF _Toc75608592 \h </w:instrText>
         </w:r>
         <w:r>
           <w:rPr>
@@ -7842,7 +7900,7 @@
           <w:lang w:val="en-US"/>
         </w:rPr>
       </w:pPr>
-      <w:hyperlink w:anchor="_Toc74930849" w:history="1">
+      <w:hyperlink w:anchor="_Toc75608593" w:history="1">
         <w:r>
           <w:rPr>
             <w:rStyle w:val="Hyperlink"/>
@@ -7869,7 +7927,7 @@
             <w:noProof/>
             <w:webHidden/>
           </w:rPr>
-          <w:instrText xml:space="preserve"> PAGEREF _Toc74930849 \h </w:instrText>
+          <w:instrText xml:space="preserve"> PAGEREF _Toc75608593 \h </w:instrText>
         </w:r>
         <w:r>
           <w:rPr>
@@ -7913,7 +7971,7 @@
           <w:lang w:val="en-US"/>
         </w:rPr>
       </w:pPr>
-      <w:hyperlink w:anchor="_Toc74930850" w:history="1">
+      <w:hyperlink w:anchor="_Toc75608594" w:history="1">
         <w:r>
           <w:rPr>
             <w:rStyle w:val="Hyperlink"/>
@@ -7940,7 +7998,7 @@
             <w:noProof/>
             <w:webHidden/>
           </w:rPr>
-          <w:instrText xml:space="preserve"> PAGEREF _Toc74930850 \h </w:instrText>
+          <w:instrText xml:space="preserve"> PAGEREF _Toc75608594 \h </w:instrText>
         </w:r>
         <w:r>
           <w:rPr>
@@ -7984,7 +8042,7 @@
           <w:lang w:val="en-US"/>
         </w:rPr>
       </w:pPr>
-      <w:hyperlink w:anchor="_Toc74930851" w:history="1">
+      <w:hyperlink w:anchor="_Toc75608595" w:history="1">
         <w:r>
           <w:rPr>
             <w:rStyle w:val="Hyperlink"/>
@@ -8011,7 +8069,7 @@
             <w:noProof/>
             <w:webHidden/>
           </w:rPr>
-          <w:instrText xml:space="preserve"> PAGEREF _Toc74930851 \h </w:instrText>
+          <w:instrText xml:space="preserve"> PAGEREF _Toc75608595 \h </w:instrText>
         </w:r>
         <w:r>
           <w:rPr>
@@ -8055,7 +8113,7 @@
           <w:lang w:val="en-US"/>
         </w:rPr>
       </w:pPr>
-      <w:hyperlink w:anchor="_Toc74930852" w:history="1">
+      <w:hyperlink w:anchor="_Toc75608596" w:history="1">
         <w:r>
           <w:rPr>
             <w:rStyle w:val="Hyperlink"/>
@@ -8082,7 +8140,7 @@
             <w:noProof/>
             <w:webHidden/>
           </w:rPr>
-          <w:instrText xml:space="preserve"> PAGEREF _Toc74930852 \h </w:instrText>
+          <w:instrText xml:space="preserve"> PAGEREF _Toc75608596 \h </w:instrText>
         </w:r>
         <w:r>
           <w:rPr>
@@ -8126,7 +8184,7 @@
           <w:lang w:val="en-US"/>
         </w:rPr>
       </w:pPr>
-      <w:hyperlink w:anchor="_Toc74930853" w:history="1">
+      <w:hyperlink w:anchor="_Toc75608597" w:history="1">
         <w:r>
           <w:rPr>
             <w:rStyle w:val="Hyperlink"/>
@@ -8153,7 +8211,7 @@
             <w:noProof/>
             <w:webHidden/>
           </w:rPr>
-          <w:instrText xml:space="preserve"> PAGEREF _Toc74930853 \h </w:instrText>
+          <w:instrText xml:space="preserve"> PAGEREF _Toc75608597 \h </w:instrText>
         </w:r>
         <w:r>
           <w:rPr>
@@ -8197,7 +8255,7 @@
           <w:lang w:val="en-US"/>
         </w:rPr>
       </w:pPr>
-      <w:hyperlink w:anchor="_Toc74930854" w:history="1">
+      <w:hyperlink w:anchor="_Toc75608598" w:history="1">
         <w:r>
           <w:rPr>
             <w:rStyle w:val="Hyperlink"/>
@@ -8224,7 +8282,7 @@
             <w:noProof/>
             <w:webHidden/>
           </w:rPr>
-          <w:instrText xml:space="preserve"> PAGEREF _Toc74930854 \h </w:instrText>
+          <w:instrText xml:space="preserve"> PAGEREF _Toc75608598 \h </w:instrText>
         </w:r>
         <w:r>
           <w:rPr>
@@ -8311,7 +8369,7 @@
           <w:noProof/>
         </w:rPr>
       </w:pPr>
-      <w:bookmarkStart w:id="8" w:name="_Toc74934488"/>
+      <w:bookmarkStart w:id="8" w:name="_Toc75608523"/>
       <w:r>
         <w:rPr>
           <w:noProof/>
@@ -8338,7 +8396,7 @@
           <w:noProof/>
         </w:rPr>
       </w:pPr>
-      <w:bookmarkStart w:id="9" w:name="_Toc74934489"/>
+      <w:bookmarkStart w:id="9" w:name="_Toc75608524"/>
       <w:r>
         <w:rPr>
           <w:noProof/>
@@ -8531,7 +8589,7 @@
           <w:noProof/>
         </w:rPr>
       </w:pPr>
-      <w:bookmarkStart w:id="10" w:name="_Toc74934490"/>
+      <w:bookmarkStart w:id="10" w:name="_Toc75608525"/>
       <w:r>
         <w:rPr>
           <w:noProof/>
@@ -8657,7 +8715,7 @@
           <w:noProof/>
         </w:rPr>
       </w:pPr>
-      <w:bookmarkStart w:id="11" w:name="_Toc74934491"/>
+      <w:bookmarkStart w:id="11" w:name="_Toc75608526"/>
       <w:r>
         <w:rPr>
           <w:noProof/>
@@ -8771,7 +8829,7 @@
           <w:noProof/>
         </w:rPr>
       </w:pPr>
-      <w:bookmarkStart w:id="12" w:name="_Toc74934492"/>
+      <w:bookmarkStart w:id="12" w:name="_Toc75608527"/>
       <w:r>
         <w:rPr>
           <w:noProof/>
@@ -8812,10 +8870,12 @@
       <w:bookmarkStart w:id="14" w:name="_Toc74930784"/>
       <w:bookmarkStart w:id="15" w:name="_Toc74934448"/>
       <w:bookmarkStart w:id="16" w:name="_Toc74934493"/>
+      <w:bookmarkStart w:id="17" w:name="_Toc75608528"/>
       <w:bookmarkEnd w:id="13"/>
       <w:bookmarkEnd w:id="14"/>
       <w:bookmarkEnd w:id="15"/>
       <w:bookmarkEnd w:id="16"/>
+      <w:bookmarkEnd w:id="17"/>
     </w:p>
     <w:p>
       <w:pPr>
@@ -8838,14 +8898,16 @@
           <w:szCs w:val="26"/>
         </w:rPr>
       </w:pPr>
-      <w:bookmarkStart w:id="17" w:name="_Toc74930740"/>
-      <w:bookmarkStart w:id="18" w:name="_Toc74930785"/>
-      <w:bookmarkStart w:id="19" w:name="_Toc74934449"/>
-      <w:bookmarkStart w:id="20" w:name="_Toc74934494"/>
-      <w:bookmarkEnd w:id="17"/>
+      <w:bookmarkStart w:id="18" w:name="_Toc74930740"/>
+      <w:bookmarkStart w:id="19" w:name="_Toc74930785"/>
+      <w:bookmarkStart w:id="20" w:name="_Toc74934449"/>
+      <w:bookmarkStart w:id="21" w:name="_Toc74934494"/>
+      <w:bookmarkStart w:id="22" w:name="_Toc75608529"/>
       <w:bookmarkEnd w:id="18"/>
       <w:bookmarkEnd w:id="19"/>
       <w:bookmarkEnd w:id="20"/>
+      <w:bookmarkEnd w:id="21"/>
+      <w:bookmarkEnd w:id="22"/>
     </w:p>
     <w:p>
       <w:pPr>
@@ -8858,14 +8920,14 @@
           <w:noProof/>
         </w:rPr>
       </w:pPr>
-      <w:bookmarkStart w:id="21" w:name="_Toc74934495"/>
+      <w:bookmarkStart w:id="23" w:name="_Toc75608530"/>
       <w:r>
         <w:rPr>
           <w:noProof/>
         </w:rPr>
         <w:t>Fundamente teoretice</w:t>
       </w:r>
-      <w:bookmarkEnd w:id="21"/>
+      <w:bookmarkEnd w:id="23"/>
     </w:p>
     <w:p>
       <w:pPr>
@@ -8929,14 +8991,14 @@
           <w:noProof/>
         </w:rPr>
       </w:pPr>
-      <w:bookmarkStart w:id="22" w:name="_Toc74934496"/>
+      <w:bookmarkStart w:id="24" w:name="_Toc75608531"/>
       <w:r>
         <w:rPr>
           <w:noProof/>
         </w:rPr>
         <w:t>Inteligență artificială</w:t>
       </w:r>
-      <w:bookmarkEnd w:id="22"/>
+      <w:bookmarkEnd w:id="24"/>
     </w:p>
     <w:p>
       <w:pPr>
@@ -9102,14 +9164,14 @@
           <w:noProof/>
         </w:rPr>
       </w:pPr>
-      <w:bookmarkStart w:id="23" w:name="_Toc74934497"/>
+      <w:bookmarkStart w:id="25" w:name="_Toc75608532"/>
       <w:r>
         <w:rPr>
           <w:noProof/>
         </w:rPr>
         <w:t>Machine Learning</w:t>
       </w:r>
-      <w:bookmarkEnd w:id="23"/>
+      <w:bookmarkEnd w:id="25"/>
     </w:p>
     <w:p>
       <w:pPr>
@@ -9282,14 +9344,14 @@
           <w:noProof/>
         </w:rPr>
       </w:pPr>
-      <w:bookmarkStart w:id="24" w:name="_Toc74934498"/>
+      <w:bookmarkStart w:id="26" w:name="_Toc75608533"/>
       <w:r>
         <w:rPr>
           <w:noProof/>
         </w:rPr>
         <w:t>Deep Learning</w:t>
       </w:r>
-      <w:bookmarkEnd w:id="24"/>
+      <w:bookmarkEnd w:id="26"/>
     </w:p>
     <w:p>
       <w:pPr>
@@ -9359,14 +9421,14 @@
           <w:noProof/>
         </w:rPr>
       </w:pPr>
-      <w:bookmarkStart w:id="25" w:name="_Toc74934499"/>
+      <w:bookmarkStart w:id="27" w:name="_Toc75608534"/>
       <w:r>
         <w:rPr>
           <w:noProof/>
         </w:rPr>
         <w:t>Rețele neuronale</w:t>
       </w:r>
-      <w:bookmarkEnd w:id="25"/>
+      <w:bookmarkEnd w:id="27"/>
     </w:p>
     <w:p/>
     <w:p>
@@ -9501,7 +9563,7 @@
           <w:noProof/>
         </w:rPr>
       </w:pPr>
-      <w:bookmarkStart w:id="26" w:name="_Toc74934500"/>
+      <w:bookmarkStart w:id="28" w:name="_Toc75608535"/>
       <w:r>
         <w:rPr>
           <w:noProof/>
@@ -9509,7 +9571,7 @@
         <w:lastRenderedPageBreak/>
         <w:t>Reprezentarea datelor într-o rețea neuronală</w:t>
       </w:r>
-      <w:bookmarkEnd w:id="26"/>
+      <w:bookmarkEnd w:id="28"/>
     </w:p>
     <w:p/>
     <w:p>
@@ -9588,11 +9650,11 @@
           <w:numId w:val="39"/>
         </w:numPr>
       </w:pPr>
-      <w:bookmarkStart w:id="27" w:name="_Toc74934501"/>
+      <w:bookmarkStart w:id="29" w:name="_Toc75608536"/>
       <w:r>
         <w:t>Operații cu tensori</w:t>
       </w:r>
-      <w:bookmarkEnd w:id="27"/>
+      <w:bookmarkEnd w:id="29"/>
     </w:p>
     <w:p/>
     <w:p>
@@ -10305,12 +10367,14 @@
       <w:r>
         <w:t>Calculează gradientul funcției de cost, în funcție de parametri</w:t>
       </w:r>
+      <w:proofErr w:type="spellStart"/>
       <w:r>
         <w:rPr>
           <w:lang w:val="en-150"/>
         </w:rPr>
         <w:t>i</w:t>
       </w:r>
+      <w:proofErr w:type="spellEnd"/>
       <w:r>
         <w:t xml:space="preserve"> rețelei;</w:t>
       </w:r>
@@ -10324,7 +10388,11 @@
         </w:numPr>
       </w:pPr>
       <w:r>
-        <w:t>Modifică parametr</w:t>
+        <w:t xml:space="preserve">Modifică </w:t>
+      </w:r>
+      <w:proofErr w:type="spellStart"/>
+      <w:r>
+        <w:t>parametr</w:t>
       </w:r>
       <w:r>
         <w:rPr>
@@ -10332,6 +10400,7 @@
         </w:rPr>
         <w:t>i</w:t>
       </w:r>
+      <w:proofErr w:type="spellEnd"/>
       <w:r>
         <w:t xml:space="preserve">i în sensul opus gradientului, după formula: </w:t>
       </w:r>
@@ -10428,7 +10497,7 @@
         <w:pStyle w:val="Caption"/>
         <w:jc w:val="center"/>
       </w:pPr>
-      <w:bookmarkStart w:id="28" w:name="_Toc74930818"/>
+      <w:bookmarkStart w:id="30" w:name="_Toc75608562"/>
       <w:r>
         <w:t xml:space="preserve">Figura </w:t>
       </w:r>
@@ -10453,7 +10522,7 @@
       <w:r>
         <w:t xml:space="preserve"> – SGD pentru o funcție de cost unidimensională (un singur parametru antrenabil)</w:t>
       </w:r>
-      <w:bookmarkEnd w:id="28"/>
+      <w:bookmarkEnd w:id="30"/>
     </w:p>
     <w:p/>
     <w:p>
@@ -10527,7 +10596,7 @@
           <w:lang w:val="en-150"/>
         </w:rPr>
       </w:pPr>
-      <w:bookmarkStart w:id="29" w:name="_Toc74930819"/>
+      <w:bookmarkStart w:id="31" w:name="_Toc75608563"/>
       <w:r>
         <w:t xml:space="preserve">Figura </w:t>
       </w:r>
@@ -10552,7 +10621,6 @@
       <w:r>
         <w:t xml:space="preserve"> - SGD pentru o funcție de cost bidimensională (doi parametri antrenabili)</w:t>
       </w:r>
-      <w:bookmarkEnd w:id="29"/>
       <w:r>
         <w:rPr>
           <w:i w:val="0"/>
@@ -10561,6 +10629,7 @@
         </w:rPr>
         <w:t xml:space="preserve"> [1]</w:t>
       </w:r>
+      <w:bookmarkEnd w:id="31"/>
     </w:p>
     <w:p/>
     <w:p>
@@ -10680,7 +10749,7 @@
           <w:szCs w:val="24"/>
         </w:rPr>
       </w:pPr>
-      <w:bookmarkStart w:id="30" w:name="_Toc74934502"/>
+      <w:bookmarkStart w:id="32" w:name="_Toc75608537"/>
       <w:r>
         <w:rPr>
           <w:rStyle w:val="ReferenceChar"/>
@@ -10726,7 +10795,7 @@
         </w:rPr>
         <w:t>onvoluționale</w:t>
       </w:r>
-      <w:bookmarkEnd w:id="30"/>
+      <w:bookmarkEnd w:id="32"/>
     </w:p>
     <w:p/>
     <w:p>
@@ -10757,11 +10826,11 @@
           <w:numId w:val="39"/>
         </w:numPr>
       </w:pPr>
-      <w:bookmarkStart w:id="31" w:name="_Toc74934503"/>
+      <w:bookmarkStart w:id="33" w:name="_Toc75608538"/>
       <w:r>
         <w:t>Operația de convoluție</w:t>
       </w:r>
-      <w:bookmarkEnd w:id="31"/>
+      <w:bookmarkEnd w:id="33"/>
     </w:p>
     <w:p/>
     <w:p>
@@ -10874,7 +10943,7 @@
         <w:pStyle w:val="Caption"/>
         <w:jc w:val="center"/>
       </w:pPr>
-      <w:bookmarkStart w:id="32" w:name="_Toc74930820"/>
+      <w:bookmarkStart w:id="34" w:name="_Toc75608564"/>
       <w:r>
         <w:t xml:space="preserve">Figura </w:t>
       </w:r>
@@ -10899,7 +10968,7 @@
       <w:r>
         <w:t xml:space="preserve"> - Efectuarea convoluției pe o imagine, aplicând un filtru de dimensiune 3x3</w:t>
       </w:r>
-      <w:bookmarkEnd w:id="32"/>
+      <w:bookmarkEnd w:id="34"/>
     </w:p>
     <w:p/>
     <w:p>
@@ -10932,9 +11001,15 @@
           <w:numId w:val="39"/>
         </w:numPr>
       </w:pPr>
-      <w:bookmarkStart w:id="33" w:name="_Toc74934504"/>
+      <w:bookmarkStart w:id="35" w:name="_Toc75608539"/>
       <w:r>
         <w:t>Stratul BatchNormalization</w:t>
+      </w:r>
+      <w:r>
+        <w:rPr>
+          <w:lang w:val="en-150"/>
+        </w:rPr>
+        <w:t xml:space="preserve"> </w:t>
       </w:r>
       <w:r>
         <w:rPr>
@@ -10946,7 +11021,7 @@
         </w:rPr>
         <w:t>[7]</w:t>
       </w:r>
-      <w:bookmarkEnd w:id="33"/>
+      <w:bookmarkEnd w:id="35"/>
     </w:p>
     <w:p/>
     <w:p>
@@ -11374,14 +11449,14 @@
           <w:noProof/>
         </w:rPr>
       </w:pPr>
-      <w:bookmarkStart w:id="34" w:name="_Toc74934505"/>
+      <w:bookmarkStart w:id="36" w:name="_Toc75608540"/>
       <w:r>
         <w:rPr>
           <w:noProof/>
         </w:rPr>
         <w:t>Problema proiectului</w:t>
       </w:r>
-      <w:bookmarkEnd w:id="34"/>
+      <w:bookmarkEnd w:id="36"/>
     </w:p>
     <w:p>
       <w:pPr>
@@ -11645,7 +11720,7 @@
           <w:noProof/>
         </w:rPr>
       </w:pPr>
-      <w:bookmarkStart w:id="35" w:name="_Toc74934506"/>
+      <w:bookmarkStart w:id="37" w:name="_Toc75608541"/>
       <w:r>
         <w:rPr>
           <w:noProof/>
@@ -11653,7 +11728,7 @@
         <w:lastRenderedPageBreak/>
         <w:t>Soluții și abordări similare</w:t>
       </w:r>
-      <w:bookmarkEnd w:id="35"/>
+      <w:bookmarkEnd w:id="37"/>
     </w:p>
     <w:p>
       <w:pPr>
@@ -11675,7 +11750,7 @@
           <w:noProof/>
         </w:rPr>
       </w:pPr>
-      <w:bookmarkStart w:id="36" w:name="_Toc74934507"/>
+      <w:bookmarkStart w:id="38" w:name="_Toc75608542"/>
       <w:r>
         <w:rPr>
           <w:noProof/>
@@ -11698,7 +11773,6 @@
         </w:rPr>
         <w:t>[3]</w:t>
       </w:r>
-      <w:bookmarkEnd w:id="36"/>
       <w:r>
         <w:rPr>
           <w:rFonts w:asciiTheme="minorHAnsi" w:eastAsiaTheme="minorHAnsi" w:hAnsiTheme="minorHAnsi" w:cstheme="minorHAnsi"/>
@@ -11710,6 +11784,7 @@
         </w:rPr>
         <w:t>.</w:t>
       </w:r>
+      <w:bookmarkEnd w:id="38"/>
     </w:p>
     <w:p>
       <w:pPr>
@@ -11910,7 +11985,7 @@
           <w:noProof/>
         </w:rPr>
       </w:pPr>
-      <w:bookmarkStart w:id="37" w:name="_Toc74934508"/>
+      <w:bookmarkStart w:id="39" w:name="_Toc75608543"/>
       <w:r>
         <w:rPr>
           <w:noProof/>
@@ -11933,7 +12008,6 @@
         </w:rPr>
         <w:t>[2]</w:t>
       </w:r>
-      <w:bookmarkEnd w:id="37"/>
       <w:r>
         <w:rPr>
           <w:rFonts w:asciiTheme="minorHAnsi" w:eastAsiaTheme="minorHAnsi" w:hAnsiTheme="minorHAnsi" w:cstheme="minorHAnsi"/>
@@ -11945,6 +12019,7 @@
         </w:rPr>
         <w:t>.</w:t>
       </w:r>
+      <w:bookmarkEnd w:id="39"/>
     </w:p>
     <w:p>
       <w:pPr>
@@ -12071,7 +12146,7 @@
           <w:noProof/>
         </w:rPr>
       </w:pPr>
-      <w:bookmarkStart w:id="38" w:name="_Toc74934509"/>
+      <w:bookmarkStart w:id="40" w:name="_Toc75608544"/>
       <w:r>
         <w:rPr>
           <w:noProof/>
@@ -12082,7 +12157,7 @@
         <w:rPr>
           <w:noProof/>
         </w:rPr>
-        <w:t xml:space="preserve">. </w:t>
+        <w:t xml:space="preserve"> </w:t>
       </w:r>
       <w:r>
         <w:rPr>
@@ -12094,7 +12169,18 @@
         </w:rPr>
         <w:t>[4]</w:t>
       </w:r>
-      <w:bookmarkEnd w:id="38"/>
+      <w:r>
+        <w:rPr>
+          <w:rFonts w:asciiTheme="minorHAnsi" w:eastAsiaTheme="minorHAnsi" w:hAnsiTheme="minorHAnsi" w:cstheme="minorHAnsi"/>
+          <w:b w:val="0"/>
+          <w:noProof/>
+          <w:sz w:val="22"/>
+          <w:szCs w:val="18"/>
+          <w:lang w:val="en-150"/>
+        </w:rPr>
+        <w:t>.</w:t>
+      </w:r>
+      <w:bookmarkEnd w:id="40"/>
     </w:p>
     <w:p>
       <w:pPr>
@@ -12138,14 +12224,14 @@
         <w:rPr>
           <w:noProof/>
         </w:rPr>
-        <w:t xml:space="preserve"> Frecvențele </w:t>
+        <w:t xml:space="preserve"> Frecvențele monogramelor, digramelor și trigramelor, sunt folosite pentru a asocia profilul </w:t>
       </w:r>
       <w:r>
         <w:rPr>
           <w:noProof/>
         </w:rPr>
         <w:lastRenderedPageBreak/>
-        <w:t>monogramelor, digramelor și trigramelor, sunt folosite pentru a asocia profilul estimat al cuvântului de recunoscut, cu profilul real al cuvintelor dintr-un dicționar de dimensiuni mari. Din nou, metoda cu dicționarul nu este o metodă facilă, pentru tema proiectului, din cauza necesității recunoașterii datelor care nu se afla neapărat într-un dicționar, precum nume, prenume, adrese e-mail, etc..</w:t>
+        <w:t>estimat al cuvântului de recunoscut, cu profilul real al cuvintelor dintr-un dicționar de dimensiuni mari. Din nou, metoda cu dicționarul nu este o metodă facilă, pentru tema proiectului, din cauza necesității recunoașterii datelor care nu se afla neapărat într-un dicționar, precum nume, prenume, adrese e-mail, etc..</w:t>
       </w:r>
     </w:p>
     <w:p>
@@ -12211,14 +12297,14 @@
           <w:noProof/>
         </w:rPr>
       </w:pPr>
-      <w:bookmarkStart w:id="39" w:name="_Toc74934510"/>
+      <w:bookmarkStart w:id="41" w:name="_Toc75608545"/>
       <w:r>
         <w:rPr>
           <w:noProof/>
         </w:rPr>
         <w:t>IMPLEMENTAREA APLICAȚIEI</w:t>
       </w:r>
-      <w:bookmarkEnd w:id="39"/>
+      <w:bookmarkEnd w:id="41"/>
     </w:p>
     <w:p>
       <w:pPr>
@@ -12238,14 +12324,14 @@
           <w:noProof/>
         </w:rPr>
       </w:pPr>
-      <w:bookmarkStart w:id="40" w:name="_Toc74934511"/>
+      <w:bookmarkStart w:id="42" w:name="_Toc75608546"/>
       <w:r>
         <w:rPr>
           <w:noProof/>
         </w:rPr>
         <w:t>Descrierea proiectului</w:t>
       </w:r>
-      <w:bookmarkEnd w:id="40"/>
+      <w:bookmarkEnd w:id="42"/>
     </w:p>
     <w:p>
       <w:pPr>
@@ -12631,14 +12717,14 @@
           <w:noProof/>
         </w:rPr>
       </w:pPr>
-      <w:bookmarkStart w:id="41" w:name="_Toc74934512"/>
+      <w:bookmarkStart w:id="43" w:name="_Toc75608547"/>
       <w:r>
         <w:rPr>
           <w:noProof/>
         </w:rPr>
         <w:t>Modulul de preprocesare</w:t>
       </w:r>
-      <w:bookmarkEnd w:id="41"/>
+      <w:bookmarkEnd w:id="43"/>
     </w:p>
     <w:p>
       <w:pPr>
@@ -12703,7 +12789,7 @@
           <w:noProof/>
         </w:rPr>
       </w:pPr>
-      <w:bookmarkStart w:id="42" w:name="_Toc74934513"/>
+      <w:bookmarkStart w:id="44" w:name="_Toc75608548"/>
       <w:r>
         <w:rPr>
           <w:noProof/>
@@ -12722,7 +12808,7 @@
         </w:rPr>
         <w:t xml:space="preserve"> goale</w:t>
       </w:r>
-      <w:bookmarkEnd w:id="42"/>
+      <w:bookmarkEnd w:id="44"/>
     </w:p>
     <w:p/>
     <w:p>
@@ -12896,7 +12982,7 @@
         <w:pStyle w:val="Caption"/>
         <w:jc w:val="center"/>
       </w:pPr>
-      <w:bookmarkStart w:id="43" w:name="_Toc74930821"/>
+      <w:bookmarkStart w:id="45" w:name="_Toc75608565"/>
       <w:r>
         <w:t xml:space="preserve">Figura </w:t>
       </w:r>
@@ -12921,7 +13007,7 @@
       <w:r>
         <w:t xml:space="preserve"> - Exemplu imagine formular necompletat</w:t>
       </w:r>
-      <w:bookmarkEnd w:id="43"/>
+      <w:bookmarkEnd w:id="45"/>
     </w:p>
     <w:p>
       <w:pPr>
@@ -13003,7 +13089,7 @@
         <w:pStyle w:val="Caption"/>
         <w:jc w:val="center"/>
       </w:pPr>
-      <w:bookmarkStart w:id="44" w:name="_Toc74930822"/>
+      <w:bookmarkStart w:id="46" w:name="_Toc75608566"/>
       <w:r>
         <w:t xml:space="preserve">Figura </w:t>
       </w:r>
@@ -13028,7 +13114,7 @@
       <w:r>
         <w:t xml:space="preserve"> - Imagine cu formular preprocesat</w:t>
       </w:r>
-      <w:bookmarkEnd w:id="44"/>
+      <w:bookmarkEnd w:id="46"/>
     </w:p>
     <w:p/>
     <w:p>
@@ -13102,7 +13188,7 @@
         <w:pStyle w:val="Caption"/>
         <w:jc w:val="center"/>
       </w:pPr>
-      <w:bookmarkStart w:id="45" w:name="_Toc74930823"/>
+      <w:bookmarkStart w:id="47" w:name="_Toc75608567"/>
       <w:r>
         <w:t xml:space="preserve">Figura </w:t>
       </w:r>
@@ -13127,7 +13213,7 @@
       <w:r>
         <w:t xml:space="preserve"> - Rezultatul OCR-ului peste imaginea formularului</w:t>
       </w:r>
-      <w:bookmarkEnd w:id="45"/>
+      <w:bookmarkEnd w:id="47"/>
     </w:p>
     <w:p>
       <w:pPr>
@@ -13137,12 +13223,12 @@
           <w:numId w:val="5"/>
         </w:numPr>
       </w:pPr>
-      <w:bookmarkStart w:id="46" w:name="_Toc74934514"/>
+      <w:bookmarkStart w:id="48" w:name="_Toc75608549"/>
       <w:r>
         <w:lastRenderedPageBreak/>
         <w:t>Preprocesarea formularelor completate</w:t>
       </w:r>
-      <w:bookmarkEnd w:id="46"/>
+      <w:bookmarkEnd w:id="48"/>
     </w:p>
     <w:p/>
     <w:p>
@@ -13285,7 +13371,7 @@
         <w:pStyle w:val="Caption"/>
         <w:jc w:val="center"/>
       </w:pPr>
-      <w:bookmarkStart w:id="47" w:name="_Toc74930824"/>
+      <w:bookmarkStart w:id="49" w:name="_Toc75608568"/>
       <w:r>
         <w:t xml:space="preserve">Figura </w:t>
       </w:r>
@@ -13310,7 +13396,7 @@
       <w:r>
         <w:t xml:space="preserve"> - Extragere pixeli albaștri</w:t>
       </w:r>
-      <w:bookmarkEnd w:id="47"/>
+      <w:bookmarkEnd w:id="49"/>
     </w:p>
     <w:p/>
     <w:p>
@@ -13388,7 +13474,7 @@
         <w:pStyle w:val="Caption"/>
         <w:jc w:val="center"/>
       </w:pPr>
-      <w:bookmarkStart w:id="48" w:name="_Toc74930825"/>
+      <w:bookmarkStart w:id="50" w:name="_Toc75608569"/>
       <w:r>
         <w:t xml:space="preserve">Figura </w:t>
       </w:r>
@@ -13413,7 +13499,7 @@
       <w:r>
         <w:t xml:space="preserve"> - Extragere pixeli roșii</w:t>
       </w:r>
-      <w:bookmarkEnd w:id="48"/>
+      <w:bookmarkEnd w:id="50"/>
     </w:p>
     <w:p/>
     <w:p>
@@ -13588,7 +13674,7 @@
           <w:color w:val="000000" w:themeColor="text1"/>
         </w:rPr>
       </w:pPr>
-      <w:bookmarkStart w:id="49" w:name="_Toc74930826"/>
+      <w:bookmarkStart w:id="51" w:name="_Toc75608570"/>
       <w:r>
         <w:t xml:space="preserve">Figura </w:t>
       </w:r>
@@ -13613,7 +13699,7 @@
       <w:r>
         <w:t xml:space="preserve"> - Rezultatul final al preprocesării</w:t>
       </w:r>
-      <w:bookmarkEnd w:id="49"/>
+      <w:bookmarkEnd w:id="51"/>
     </w:p>
     <w:p>
       <w:pPr>
@@ -13821,7 +13907,7 @@
         <w:pStyle w:val="Caption"/>
         <w:jc w:val="center"/>
       </w:pPr>
-      <w:bookmarkStart w:id="50" w:name="_Toc74930827"/>
+      <w:bookmarkStart w:id="52" w:name="_Toc75608571"/>
       <w:r>
         <w:t xml:space="preserve">Figura </w:t>
       </w:r>
@@ -13846,7 +13932,7 @@
       <w:r>
         <w:t xml:space="preserve"> - Vizualizarea sumelor pe orizontală în imagine</w:t>
       </w:r>
-      <w:bookmarkEnd w:id="50"/>
+      <w:bookmarkEnd w:id="52"/>
     </w:p>
     <w:p/>
     <w:p>
@@ -13914,7 +14000,7 @@
         <w:pStyle w:val="Caption"/>
         <w:jc w:val="center"/>
       </w:pPr>
-      <w:bookmarkStart w:id="51" w:name="_Toc74930828"/>
+      <w:bookmarkStart w:id="53" w:name="_Toc75608572"/>
       <w:r>
         <w:t xml:space="preserve">Figura </w:t>
       </w:r>
@@ -13945,7 +14031,7 @@
       <w:r>
         <w:t xml:space="preserve"> extrasă din formular</w:t>
       </w:r>
-      <w:bookmarkEnd w:id="51"/>
+      <w:bookmarkEnd w:id="53"/>
     </w:p>
     <w:p/>
     <w:p>
@@ -14072,7 +14158,7 @@
           <w:color w:val="FF0000"/>
         </w:rPr>
       </w:pPr>
-      <w:bookmarkStart w:id="52" w:name="_Toc74930829"/>
+      <w:bookmarkStart w:id="54" w:name="_Toc75608573"/>
       <w:r>
         <w:t xml:space="preserve">Figura </w:t>
       </w:r>
@@ -14097,7 +14183,7 @@
       <w:r>
         <w:t xml:space="preserve"> – Vizualizarea sumelor pe verticală în regiune</w:t>
       </w:r>
-      <w:bookmarkEnd w:id="52"/>
+      <w:bookmarkEnd w:id="54"/>
     </w:p>
     <w:p>
       <w:pPr>
@@ -14128,7 +14214,7 @@
           <w:lang w:val="en-US"/>
         </w:rPr>
         <w:drawing>
-          <wp:anchor distT="0" distB="0" distL="114300" distR="114300" simplePos="0" relativeHeight="251651072" behindDoc="1" locked="0" layoutInCell="1" allowOverlap="1" wp14:anchorId="3776E817" wp14:editId="67B291A5">
+          <wp:anchor distT="0" distB="0" distL="114300" distR="114300" simplePos="0" relativeHeight="251650048" behindDoc="1" locked="0" layoutInCell="1" allowOverlap="1" wp14:anchorId="3776E817" wp14:editId="67B291A5">
             <wp:simplePos x="0" y="0"/>
             <wp:positionH relativeFrom="column">
               <wp:posOffset>1794065</wp:posOffset>
@@ -14199,7 +14285,7 @@
           <w:lang w:val="en-US"/>
         </w:rPr>
         <w:drawing>
-          <wp:anchor distT="0" distB="0" distL="114300" distR="114300" simplePos="0" relativeHeight="251653120" behindDoc="1" locked="0" layoutInCell="1" allowOverlap="1" wp14:anchorId="488A583C" wp14:editId="7E67C1D8">
+          <wp:anchor distT="0" distB="0" distL="114300" distR="114300" simplePos="0" relativeHeight="251652096" behindDoc="1" locked="0" layoutInCell="1" allowOverlap="1" wp14:anchorId="488A583C" wp14:editId="7E67C1D8">
             <wp:simplePos x="0" y="0"/>
             <wp:positionH relativeFrom="column">
               <wp:posOffset>3268089</wp:posOffset>
@@ -14270,7 +14356,7 @@
           <w:lang w:val="en-US"/>
         </w:rPr>
         <w:drawing>
-          <wp:anchor distT="0" distB="0" distL="114300" distR="114300" simplePos="0" relativeHeight="251655168" behindDoc="1" locked="0" layoutInCell="1" allowOverlap="1" wp14:anchorId="6D8489AE" wp14:editId="10A2CF20">
+          <wp:anchor distT="0" distB="0" distL="114300" distR="114300" simplePos="0" relativeHeight="251654144" behindDoc="1" locked="0" layoutInCell="1" allowOverlap="1" wp14:anchorId="6D8489AE" wp14:editId="10A2CF20">
             <wp:simplePos x="0" y="0"/>
             <wp:positionH relativeFrom="column">
               <wp:posOffset>4298818</wp:posOffset>
@@ -14341,7 +14427,7 @@
           <w:lang w:val="en-US"/>
         </w:rPr>
         <w:drawing>
-          <wp:anchor distT="0" distB="0" distL="114300" distR="114300" simplePos="0" relativeHeight="251649024" behindDoc="1" locked="0" layoutInCell="1" allowOverlap="1" wp14:anchorId="50F0BC4A" wp14:editId="3E744F87">
+          <wp:anchor distT="0" distB="0" distL="114300" distR="114300" simplePos="0" relativeHeight="251648000" behindDoc="1" locked="0" layoutInCell="1" allowOverlap="1" wp14:anchorId="50F0BC4A" wp14:editId="3E744F87">
             <wp:simplePos x="0" y="0"/>
             <wp:positionH relativeFrom="column">
               <wp:posOffset>361666</wp:posOffset>
@@ -14443,7 +14529,7 @@
                       <w:sz w:val="28"/>
                     </w:rPr>
                   </w:pPr>
-                  <w:bookmarkStart w:id="53" w:name="_Toc74930830"/>
+                  <w:bookmarkStart w:id="55" w:name="_Toc75608574"/>
                   <w:r>
                     <w:t xml:space="preserve">Figura </w:t>
                   </w:r>
@@ -14471,7 +14557,7 @@
                   <w:r>
                     <w:t xml:space="preserve"> - Litere extrase din regiuni</w:t>
                   </w:r>
-                  <w:bookmarkEnd w:id="53"/>
+                  <w:bookmarkEnd w:id="55"/>
                 </w:p>
               </w:txbxContent>
             </v:textbox>
@@ -14488,11 +14574,11 @@
           <w:numId w:val="5"/>
         </w:numPr>
       </w:pPr>
-      <w:bookmarkStart w:id="54" w:name="_Toc74934515"/>
+      <w:bookmarkStart w:id="56" w:name="_Toc75608550"/>
       <w:r>
         <w:t>Clasificatorul</w:t>
       </w:r>
-      <w:bookmarkEnd w:id="54"/>
+      <w:bookmarkEnd w:id="56"/>
     </w:p>
     <w:p>
       <w:pPr>
@@ -14533,11 +14619,11 @@
           <w:numId w:val="5"/>
         </w:numPr>
       </w:pPr>
-      <w:bookmarkStart w:id="55" w:name="_Toc74934516"/>
+      <w:bookmarkStart w:id="57" w:name="_Toc75608551"/>
       <w:r>
         <w:t>Seturi de date folosite</w:t>
       </w:r>
-      <w:bookmarkEnd w:id="55"/>
+      <w:bookmarkEnd w:id="57"/>
     </w:p>
     <w:p/>
     <w:p>
@@ -14604,7 +14690,7 @@
           <w:lang w:val="en-US"/>
         </w:rPr>
         <w:drawing>
-          <wp:anchor distT="0" distB="0" distL="114300" distR="114300" simplePos="0" relativeHeight="251656192" behindDoc="1" locked="0" layoutInCell="1" allowOverlap="1" wp14:anchorId="39FDA1AF" wp14:editId="5230961B">
+          <wp:anchor distT="0" distB="0" distL="114300" distR="114300" simplePos="0" relativeHeight="251657216" behindDoc="1" locked="0" layoutInCell="1" allowOverlap="1" wp14:anchorId="39FDA1AF" wp14:editId="5230961B">
             <wp:simplePos x="0" y="0"/>
             <wp:positionH relativeFrom="column">
               <wp:posOffset>1978575</wp:posOffset>
@@ -14666,7 +14752,7 @@
           <w:lang w:val="en-US"/>
         </w:rPr>
         <w:drawing>
-          <wp:anchor distT="0" distB="0" distL="114300" distR="114300" simplePos="0" relativeHeight="251659264" behindDoc="0" locked="0" layoutInCell="1" allowOverlap="1" wp14:anchorId="2CFB7A5A" wp14:editId="4691A1CA">
+          <wp:anchor distT="0" distB="0" distL="114300" distR="114300" simplePos="0" relativeHeight="251658240" behindDoc="0" locked="0" layoutInCell="1" allowOverlap="1" wp14:anchorId="2CFB7A5A" wp14:editId="4691A1CA">
             <wp:simplePos x="0" y="0"/>
             <wp:positionH relativeFrom="margin">
               <wp:align>center</wp:align>
@@ -14728,7 +14814,7 @@
           <w:lang w:val="en-US"/>
         </w:rPr>
         <w:drawing>
-          <wp:anchor distT="0" distB="0" distL="114300" distR="114300" simplePos="0" relativeHeight="251661312" behindDoc="0" locked="0" layoutInCell="1" allowOverlap="1" wp14:anchorId="5BF8AD14" wp14:editId="6E14CB47">
+          <wp:anchor distT="0" distB="0" distL="114300" distR="114300" simplePos="0" relativeHeight="251660288" behindDoc="0" locked="0" layoutInCell="1" allowOverlap="1" wp14:anchorId="5BF8AD14" wp14:editId="6E14CB47">
             <wp:simplePos x="0" y="0"/>
             <wp:positionH relativeFrom="column">
               <wp:posOffset>3411808</wp:posOffset>
@@ -14802,7 +14888,7 @@
                       <w:sz w:val="28"/>
                     </w:rPr>
                   </w:pPr>
-                  <w:bookmarkStart w:id="56" w:name="_Toc74930831"/>
+                  <w:bookmarkStart w:id="58" w:name="_Toc75608575"/>
                   <w:r>
                     <w:t xml:space="preserve">Figura </w:t>
                   </w:r>
@@ -14830,7 +14916,7 @@
                   <w:r>
                     <w:t xml:space="preserve"> - Exemple de imagini de antrenare NIST</w:t>
                   </w:r>
-                  <w:bookmarkEnd w:id="56"/>
+                  <w:bookmarkEnd w:id="58"/>
                 </w:p>
               </w:txbxContent>
             </v:textbox>
@@ -14969,7 +15055,7 @@
           <w:lang w:val="en-US"/>
         </w:rPr>
         <w:drawing>
-          <wp:anchor distT="0" distB="0" distL="114300" distR="114300" simplePos="0" relativeHeight="251663360" behindDoc="0" locked="0" layoutInCell="1" allowOverlap="1" wp14:anchorId="31224E7D" wp14:editId="0C29D200">
+          <wp:anchor distT="0" distB="0" distL="114300" distR="114300" simplePos="0" relativeHeight="251662336" behindDoc="0" locked="0" layoutInCell="1" allowOverlap="1" wp14:anchorId="31224E7D" wp14:editId="0C29D200">
             <wp:simplePos x="0" y="0"/>
             <wp:positionH relativeFrom="column">
               <wp:posOffset>1978575</wp:posOffset>
@@ -15031,7 +15117,7 @@
           <w:lang w:val="en-US"/>
         </w:rPr>
         <w:drawing>
-          <wp:anchor distT="0" distB="0" distL="114300" distR="114300" simplePos="0" relativeHeight="251665408" behindDoc="0" locked="0" layoutInCell="1" allowOverlap="1" wp14:anchorId="3B6A1381" wp14:editId="6F7B1CF8">
+          <wp:anchor distT="0" distB="0" distL="114300" distR="114300" simplePos="0" relativeHeight="251664384" behindDoc="0" locked="0" layoutInCell="1" allowOverlap="1" wp14:anchorId="3B6A1381" wp14:editId="6F7B1CF8">
             <wp:simplePos x="0" y="0"/>
             <wp:positionH relativeFrom="margin">
               <wp:align>center</wp:align>
@@ -15093,7 +15179,7 @@
           <w:lang w:val="en-US"/>
         </w:rPr>
         <w:drawing>
-          <wp:anchor distT="0" distB="0" distL="114300" distR="114300" simplePos="0" relativeHeight="251667456" behindDoc="0" locked="0" layoutInCell="1" allowOverlap="1" wp14:anchorId="61133F84" wp14:editId="3A789AAC">
+          <wp:anchor distT="0" distB="0" distL="114300" distR="114300" simplePos="0" relativeHeight="251666432" behindDoc="0" locked="0" layoutInCell="1" allowOverlap="1" wp14:anchorId="61133F84" wp14:editId="3A789AAC">
             <wp:simplePos x="0" y="0"/>
             <wp:positionH relativeFrom="column">
               <wp:posOffset>3466408</wp:posOffset>
@@ -15173,7 +15259,7 @@
                       <w:sz w:val="28"/>
                     </w:rPr>
                   </w:pPr>
-                  <w:bookmarkStart w:id="57" w:name="_Toc74930832"/>
+                  <w:bookmarkStart w:id="59" w:name="_Toc75608576"/>
                   <w:r>
                     <w:t xml:space="preserve">Figura </w:t>
                   </w:r>
@@ -15201,7 +15287,7 @@
                   <w:r>
                     <w:t xml:space="preserve"> - Exemple de imagini de antrenare UNIPEN</w:t>
                   </w:r>
-                  <w:bookmarkEnd w:id="57"/>
+                  <w:bookmarkEnd w:id="59"/>
                 </w:p>
               </w:txbxContent>
             </v:textbox>
@@ -15229,14 +15315,14 @@
           <w:noProof/>
         </w:rPr>
       </w:pPr>
-      <w:bookmarkStart w:id="58" w:name="_Toc74934517"/>
+      <w:bookmarkStart w:id="60" w:name="_Toc75608552"/>
       <w:r>
         <w:rPr>
           <w:noProof/>
         </w:rPr>
         <w:t>Arhitectura rețelei neuronale</w:t>
       </w:r>
-      <w:bookmarkEnd w:id="58"/>
+      <w:bookmarkEnd w:id="60"/>
     </w:p>
     <w:p/>
     <w:p>
@@ -15419,7 +15505,7 @@
         <w:pStyle w:val="Caption"/>
         <w:jc w:val="center"/>
       </w:pPr>
-      <w:bookmarkStart w:id="59" w:name="_Toc74930833"/>
+      <w:bookmarkStart w:id="61" w:name="_Toc75608577"/>
       <w:r>
         <w:t xml:space="preserve">Figura </w:t>
       </w:r>
@@ -15444,7 +15530,7 @@
       <w:r>
         <w:t xml:space="preserve"> - Modelul dens simplu</w:t>
       </w:r>
-      <w:bookmarkEnd w:id="59"/>
+      <w:bookmarkEnd w:id="61"/>
     </w:p>
     <w:p>
       <w:pPr>
@@ -15512,7 +15598,7 @@
         <w:pStyle w:val="Caption"/>
         <w:jc w:val="center"/>
       </w:pPr>
-      <w:bookmarkStart w:id="60" w:name="_Toc74930834"/>
+      <w:bookmarkStart w:id="62" w:name="_Toc75608578"/>
       <w:r>
         <w:t xml:space="preserve">Figura </w:t>
       </w:r>
@@ -15537,7 +15623,7 @@
       <w:r>
         <w:t xml:space="preserve"> - Acuratețea modelului dens simplu</w:t>
       </w:r>
-      <w:bookmarkEnd w:id="60"/>
+      <w:bookmarkEnd w:id="62"/>
     </w:p>
     <w:p/>
     <w:p>
@@ -15620,7 +15706,7 @@
         <w:pStyle w:val="Caption"/>
         <w:jc w:val="center"/>
       </w:pPr>
-      <w:bookmarkStart w:id="61" w:name="_Toc74930835"/>
+      <w:bookmarkStart w:id="63" w:name="_Toc75608579"/>
       <w:r>
         <w:t xml:space="preserve">Figura </w:t>
       </w:r>
@@ -15645,7 +15731,7 @@
       <w:r>
         <w:t xml:space="preserve"> - Rețea convoluțională mică</w:t>
       </w:r>
-      <w:bookmarkEnd w:id="61"/>
+      <w:bookmarkEnd w:id="63"/>
     </w:p>
     <w:p>
       <w:pPr>
@@ -15713,7 +15799,7 @@
         <w:pStyle w:val="Caption"/>
         <w:jc w:val="center"/>
       </w:pPr>
-      <w:bookmarkStart w:id="62" w:name="_Toc74930836"/>
+      <w:bookmarkStart w:id="64" w:name="_Toc75608580"/>
       <w:r>
         <w:t xml:space="preserve">Figura </w:t>
       </w:r>
@@ -15738,7 +15824,7 @@
       <w:r>
         <w:t xml:space="preserve"> - Performanțele modelului convoluțional mic</w:t>
       </w:r>
-      <w:bookmarkEnd w:id="62"/>
+      <w:bookmarkEnd w:id="64"/>
     </w:p>
     <w:p>
       <w:pPr>
@@ -15862,7 +15948,7 @@
           <w:noProof/>
         </w:rPr>
       </w:pPr>
-      <w:bookmarkStart w:id="63" w:name="_Toc74930837"/>
+      <w:bookmarkStart w:id="65" w:name="_Toc75608581"/>
       <w:r>
         <w:t xml:space="preserve">Figura </w:t>
       </w:r>
@@ -15887,7 +15973,7 @@
       <w:r>
         <w:t xml:space="preserve"> - Model convoluțional cu BatchNormalization</w:t>
       </w:r>
-      <w:bookmarkEnd w:id="63"/>
+      <w:bookmarkEnd w:id="65"/>
     </w:p>
     <w:p>
       <w:pPr>
@@ -15955,7 +16041,7 @@
         <w:pStyle w:val="Caption"/>
         <w:jc w:val="center"/>
       </w:pPr>
-      <w:bookmarkStart w:id="64" w:name="_Toc74930838"/>
+      <w:bookmarkStart w:id="66" w:name="_Toc75608582"/>
       <w:r>
         <w:t xml:space="preserve">Figura </w:t>
       </w:r>
@@ -15980,7 +16066,7 @@
       <w:r>
         <w:t xml:space="preserve"> – Performanțele modelului convoluțional cu BatchNormalization</w:t>
       </w:r>
-      <w:bookmarkEnd w:id="64"/>
+      <w:bookmarkEnd w:id="66"/>
     </w:p>
     <w:p>
       <w:r>
@@ -16061,7 +16147,7 @@
         <w:pStyle w:val="Caption"/>
         <w:jc w:val="center"/>
       </w:pPr>
-      <w:bookmarkStart w:id="65" w:name="_Toc74930839"/>
+      <w:bookmarkStart w:id="67" w:name="_Toc75608583"/>
       <w:r>
         <w:t xml:space="preserve">Figura </w:t>
       </w:r>
@@ -16086,7 +16172,7 @@
       <w:r>
         <w:t xml:space="preserve"> - Modelul convoluțional cu Dropout</w:t>
       </w:r>
-      <w:bookmarkEnd w:id="65"/>
+      <w:bookmarkEnd w:id="67"/>
     </w:p>
     <w:p>
       <w:pPr>
@@ -16155,7 +16241,7 @@
         <w:pStyle w:val="Caption"/>
         <w:jc w:val="center"/>
       </w:pPr>
-      <w:bookmarkStart w:id="66" w:name="_Toc74930840"/>
+      <w:bookmarkStart w:id="68" w:name="_Toc75608584"/>
       <w:r>
         <w:t xml:space="preserve">Figura </w:t>
       </w:r>
@@ -16180,7 +16266,7 @@
       <w:r>
         <w:t xml:space="preserve"> - Performanțele modelului convoluțional cu Dropout</w:t>
       </w:r>
-      <w:bookmarkEnd w:id="66"/>
+      <w:bookmarkEnd w:id="68"/>
     </w:p>
     <w:p>
       <w:r>
@@ -16203,6 +16289,12 @@
     <w:p>
       <w:r>
         <w:t>Această arhitectură de rețea a fost propusă de Chris Deotte în 2020, în competiția Kaggle, obținând o acuratețe de 99.75%</w:t>
+      </w:r>
+      <w:r>
+        <w:rPr>
+          <w:lang w:val="en-150"/>
+        </w:rPr>
+        <w:t xml:space="preserve"> </w:t>
       </w:r>
       <w:r>
         <w:rPr>
@@ -16274,7 +16366,7 @@
         <w:pStyle w:val="Caption"/>
         <w:jc w:val="center"/>
       </w:pPr>
-      <w:bookmarkStart w:id="67" w:name="_Toc74930841"/>
+      <w:bookmarkStart w:id="69" w:name="_Toc75608585"/>
       <w:r>
         <w:t xml:space="preserve">Figura </w:t>
       </w:r>
@@ -16299,7 +16391,7 @@
       <w:r>
         <w:t xml:space="preserve"> - Modelul final Kaggle</w:t>
       </w:r>
-      <w:bookmarkEnd w:id="67"/>
+      <w:bookmarkEnd w:id="69"/>
     </w:p>
     <w:p>
       <w:pPr>
@@ -16367,7 +16459,7 @@
         <w:pStyle w:val="Caption"/>
         <w:jc w:val="center"/>
       </w:pPr>
-      <w:bookmarkStart w:id="68" w:name="_Toc74930842"/>
+      <w:bookmarkStart w:id="70" w:name="_Toc75608586"/>
       <w:r>
         <w:t xml:space="preserve">Figura </w:t>
       </w:r>
@@ -16392,7 +16484,7 @@
       <w:r>
         <w:t xml:space="preserve"> - Performanțele modelului Kaggle</w:t>
       </w:r>
-      <w:bookmarkEnd w:id="68"/>
+      <w:bookmarkEnd w:id="70"/>
     </w:p>
     <w:p/>
     <w:p>
@@ -16486,7 +16578,7 @@
         <w:pStyle w:val="Caption"/>
         <w:jc w:val="center"/>
       </w:pPr>
-      <w:bookmarkStart w:id="69" w:name="_Toc74930843"/>
+      <w:bookmarkStart w:id="71" w:name="_Toc75608587"/>
       <w:r>
         <w:t xml:space="preserve">Figura </w:t>
       </w:r>
@@ -16511,7 +16603,7 @@
       <w:r>
         <w:t xml:space="preserve"> - Performanțele modelului Kaggle după augmentarea datelor</w:t>
       </w:r>
-      <w:bookmarkEnd w:id="69"/>
+      <w:bookmarkEnd w:id="71"/>
     </w:p>
     <w:p/>
     <w:p>
@@ -16717,7 +16809,7 @@
         <w:pStyle w:val="Caption"/>
         <w:jc w:val="center"/>
       </w:pPr>
-      <w:bookmarkStart w:id="70" w:name="_Toc74930844"/>
+      <w:bookmarkStart w:id="72" w:name="_Toc75608588"/>
       <w:r>
         <w:t xml:space="preserve">Figura </w:t>
       </w:r>
@@ -16751,7 +16843,7 @@
       <w:r>
         <w:t xml:space="preserve"> - 99.74%</w:t>
       </w:r>
-      <w:bookmarkEnd w:id="70"/>
+      <w:bookmarkEnd w:id="72"/>
     </w:p>
     <w:p>
       <w:pPr>
@@ -16838,7 +16930,7 @@
         <w:pStyle w:val="Caption"/>
         <w:jc w:val="center"/>
       </w:pPr>
-      <w:bookmarkStart w:id="71" w:name="_Toc74930845"/>
+      <w:bookmarkStart w:id="73" w:name="_Toc75608589"/>
       <w:r>
         <w:t xml:space="preserve">Figura </w:t>
       </w:r>
@@ -16863,7 +16955,7 @@
       <w:r>
         <w:t xml:space="preserve"> - Acuratețea modelului text - 99.3%</w:t>
       </w:r>
-      <w:bookmarkEnd w:id="71"/>
+      <w:bookmarkEnd w:id="73"/>
     </w:p>
     <w:p/>
     <w:p>
@@ -16944,7 +17036,7 @@
         <w:pStyle w:val="Caption"/>
         <w:jc w:val="center"/>
       </w:pPr>
-      <w:bookmarkStart w:id="72" w:name="_Toc74930846"/>
+      <w:bookmarkStart w:id="74" w:name="_Toc75608590"/>
       <w:r>
         <w:t xml:space="preserve">Figura </w:t>
       </w:r>
@@ -16969,7 +17061,7 @@
       <w:r>
         <w:t xml:space="preserve"> - Acuratețea modelului mixt - 96%</w:t>
       </w:r>
-      <w:bookmarkEnd w:id="72"/>
+      <w:bookmarkEnd w:id="74"/>
     </w:p>
     <w:p>
       <w:r>
@@ -16999,11 +17091,11 @@
           <w:numId w:val="5"/>
         </w:numPr>
       </w:pPr>
-      <w:bookmarkStart w:id="73" w:name="_Toc74934518"/>
+      <w:bookmarkStart w:id="75" w:name="_Toc75608553"/>
       <w:r>
         <w:t>Baza de date</w:t>
       </w:r>
-      <w:bookmarkEnd w:id="73"/>
+      <w:bookmarkEnd w:id="75"/>
     </w:p>
     <w:p/>
     <w:p>
@@ -17189,7 +17281,7 @@
         <w:pStyle w:val="Caption"/>
         <w:jc w:val="center"/>
       </w:pPr>
-      <w:bookmarkStart w:id="74" w:name="_Toc74930847"/>
+      <w:bookmarkStart w:id="76" w:name="_Toc75608591"/>
       <w:r>
         <w:t xml:space="preserve">Figura </w:t>
       </w:r>
@@ -17214,7 +17306,7 @@
       <w:r>
         <w:t xml:space="preserve"> - Exemplu obiect .json ce conține informația despre un tip de formular</w:t>
       </w:r>
-      <w:bookmarkEnd w:id="74"/>
+      <w:bookmarkEnd w:id="76"/>
     </w:p>
     <w:p>
       <w:pPr>
@@ -17312,7 +17404,7 @@
         <w:pStyle w:val="Caption"/>
         <w:jc w:val="center"/>
       </w:pPr>
-      <w:bookmarkStart w:id="75" w:name="_Toc74930848"/>
+      <w:bookmarkStart w:id="77" w:name="_Toc75608592"/>
       <w:r>
         <w:t xml:space="preserve">Figura </w:t>
       </w:r>
@@ -17337,7 +17429,7 @@
       <w:r>
         <w:t xml:space="preserve"> – Exemplu obiect .json ce conține informația recunoscută dintr-un document</w:t>
       </w:r>
-      <w:bookmarkEnd w:id="75"/>
+      <w:bookmarkEnd w:id="77"/>
     </w:p>
     <w:p>
       <w:r>
@@ -17448,12 +17540,12 @@
           <w:numId w:val="5"/>
         </w:numPr>
       </w:pPr>
-      <w:bookmarkStart w:id="76" w:name="_Toc74934519"/>
+      <w:bookmarkStart w:id="78" w:name="_Toc75608554"/>
       <w:r>
         <w:lastRenderedPageBreak/>
         <w:t>Interfața Web</w:t>
       </w:r>
-      <w:bookmarkEnd w:id="76"/>
+      <w:bookmarkEnd w:id="78"/>
     </w:p>
     <w:p/>
     <w:p>
@@ -17506,6 +17598,14 @@
           <w:iCs/>
         </w:rPr>
         <w:t xml:space="preserve"> PHP</w:t>
+      </w:r>
+      <w:r>
+        <w:rPr>
+          <w:i/>
+          <w:iCs/>
+          <w:lang w:val="en-150"/>
+        </w:rPr>
+        <w:t xml:space="preserve"> </w:t>
       </w:r>
       <w:r>
         <w:rPr>
@@ -17684,11 +17784,11 @@
           <w:numId w:val="5"/>
         </w:numPr>
       </w:pPr>
-      <w:bookmarkStart w:id="77" w:name="_Toc74934520"/>
+      <w:bookmarkStart w:id="79" w:name="_Toc75608555"/>
       <w:r>
         <w:t>Introducerea unui tip nou de formular</w:t>
       </w:r>
-      <w:bookmarkEnd w:id="77"/>
+      <w:bookmarkEnd w:id="79"/>
     </w:p>
     <w:p/>
     <w:p>
@@ -17780,7 +17880,7 @@
         <w:pStyle w:val="Caption"/>
         <w:jc w:val="center"/>
       </w:pPr>
-      <w:bookmarkStart w:id="78" w:name="_Toc74930849"/>
+      <w:bookmarkStart w:id="80" w:name="_Toc75608593"/>
       <w:r>
         <w:t xml:space="preserve">Figura </w:t>
       </w:r>
@@ -17805,7 +17905,7 @@
       <w:r>
         <w:t xml:space="preserve"> - Adăugarea unui nou formular</w:t>
       </w:r>
-      <w:bookmarkEnd w:id="78"/>
+      <w:bookmarkEnd w:id="80"/>
     </w:p>
     <w:p>
       <w:pPr>
@@ -17956,7 +18056,7 @@
         <w:pStyle w:val="Caption"/>
         <w:jc w:val="center"/>
       </w:pPr>
-      <w:bookmarkStart w:id="79" w:name="_Toc74930850"/>
+      <w:bookmarkStart w:id="81" w:name="_Toc75608594"/>
       <w:r>
         <w:t xml:space="preserve">Figura </w:t>
       </w:r>
@@ -17981,7 +18081,7 @@
       <w:r>
         <w:t xml:space="preserve"> – Completarea informațiilor despre un tip nou de formular</w:t>
       </w:r>
-      <w:bookmarkEnd w:id="79"/>
+      <w:bookmarkEnd w:id="81"/>
     </w:p>
     <w:p/>
     <w:p>
@@ -18014,7 +18114,7 @@
           <w:noProof/>
         </w:rPr>
       </w:pPr>
-      <w:bookmarkStart w:id="80" w:name="_Toc74934521"/>
+      <w:bookmarkStart w:id="82" w:name="_Toc75608556"/>
       <w:r>
         <w:rPr>
           <w:noProof/>
@@ -18022,7 +18122,7 @@
         <w:lastRenderedPageBreak/>
         <w:t>Vizualizarea informațiilor despre un formular reținut</w:t>
       </w:r>
-      <w:bookmarkEnd w:id="80"/>
+      <w:bookmarkEnd w:id="82"/>
     </w:p>
     <w:p>
       <w:pPr>
@@ -18133,7 +18233,7 @@
           <w:noProof/>
         </w:rPr>
       </w:pPr>
-      <w:bookmarkStart w:id="81" w:name="_Toc74930851"/>
+      <w:bookmarkStart w:id="83" w:name="_Toc75608595"/>
       <w:r>
         <w:t xml:space="preserve">Figura </w:t>
       </w:r>
@@ -18158,7 +18258,7 @@
       <w:r>
         <w:t xml:space="preserve"> - Vizualizarea unui formular</w:t>
       </w:r>
-      <w:bookmarkEnd w:id="81"/>
+      <w:bookmarkEnd w:id="83"/>
     </w:p>
     <w:p>
       <w:pPr>
@@ -18186,7 +18286,7 @@
           <w:noProof/>
         </w:rPr>
       </w:pPr>
-      <w:bookmarkStart w:id="82" w:name="_Toc74934522"/>
+      <w:bookmarkStart w:id="84" w:name="_Toc75608557"/>
       <w:r>
         <w:rPr>
           <w:noProof/>
@@ -18194,7 +18294,7 @@
         <w:lastRenderedPageBreak/>
         <w:t>Recunoașterea scrisului dintr-un document completat</w:t>
       </w:r>
-      <w:bookmarkEnd w:id="82"/>
+      <w:bookmarkEnd w:id="84"/>
     </w:p>
     <w:p>
       <w:pPr>
@@ -18300,7 +18400,7 @@
         <w:pStyle w:val="Caption"/>
         <w:jc w:val="center"/>
       </w:pPr>
-      <w:bookmarkStart w:id="83" w:name="_Toc74930852"/>
+      <w:bookmarkStart w:id="85" w:name="_Toc75608596"/>
       <w:r>
         <w:t xml:space="preserve">Figura </w:t>
       </w:r>
@@ -18325,7 +18425,7 @@
       <w:r>
         <w:t xml:space="preserve"> - Recunoașterea scrisului dintr-un document</w:t>
       </w:r>
-      <w:bookmarkEnd w:id="83"/>
+      <w:bookmarkEnd w:id="85"/>
     </w:p>
     <w:p>
       <w:pPr>
@@ -18338,7 +18438,7 @@
           <w:noProof/>
         </w:rPr>
       </w:pPr>
-      <w:bookmarkStart w:id="84" w:name="_Toc74934523"/>
+      <w:bookmarkStart w:id="86" w:name="_Toc75608558"/>
       <w:r>
         <w:rPr>
           <w:noProof/>
@@ -18346,7 +18446,7 @@
         <w:lastRenderedPageBreak/>
         <w:t>Vizualizarea documentelor recunoscute deja</w:t>
       </w:r>
-      <w:bookmarkEnd w:id="84"/>
+      <w:bookmarkEnd w:id="86"/>
     </w:p>
     <w:p>
       <w:pPr>
@@ -18435,7 +18535,7 @@
         <w:pStyle w:val="Caption"/>
         <w:jc w:val="center"/>
       </w:pPr>
-      <w:bookmarkStart w:id="85" w:name="_Toc74930853"/>
+      <w:bookmarkStart w:id="87" w:name="_Toc75608597"/>
       <w:r>
         <w:t xml:space="preserve">Figura </w:t>
       </w:r>
@@ -18460,7 +18560,7 @@
       <w:r>
         <w:t xml:space="preserve"> - Vizualizarea documentelor</w:t>
       </w:r>
-      <w:bookmarkEnd w:id="85"/>
+      <w:bookmarkEnd w:id="87"/>
     </w:p>
     <w:p>
       <w:r>
@@ -18533,7 +18633,7 @@
         <w:pStyle w:val="Caption"/>
         <w:jc w:val="center"/>
       </w:pPr>
-      <w:bookmarkStart w:id="86" w:name="_Toc74930854"/>
+      <w:bookmarkStart w:id="88" w:name="_Toc75608598"/>
       <w:r>
         <w:t xml:space="preserve">Figura </w:t>
       </w:r>
@@ -18558,7 +18658,7 @@
       <w:r>
         <w:t xml:space="preserve"> - Conținutul recunoscut al unui document</w:t>
       </w:r>
-      <w:bookmarkEnd w:id="86"/>
+      <w:bookmarkEnd w:id="88"/>
     </w:p>
     <w:p>
       <w:pPr>
@@ -18582,14 +18682,14 @@
           <w:noProof/>
         </w:rPr>
       </w:pPr>
-      <w:bookmarkStart w:id="87" w:name="_Toc74934524"/>
+      <w:bookmarkStart w:id="89" w:name="_Toc75608559"/>
       <w:r>
         <w:rPr>
           <w:noProof/>
         </w:rPr>
         <w:t>REZULTATE OBȚINUTE</w:t>
       </w:r>
-      <w:bookmarkEnd w:id="87"/>
+      <w:bookmarkEnd w:id="89"/>
     </w:p>
     <w:p/>
     <w:p>
@@ -18661,7 +18761,7 @@
           <w:lang w:val="en-150"/>
         </w:rPr>
       </w:pPr>
-      <w:bookmarkStart w:id="88" w:name="_Toc74934525"/>
+      <w:bookmarkStart w:id="90" w:name="_Toc75608560"/>
       <w:r>
         <w:rPr>
           <w:noProof/>
@@ -18681,7 +18781,7 @@
         </w:rPr>
         <w:t>ȘI DIRECȚII VIITOARE</w:t>
       </w:r>
-      <w:bookmarkEnd w:id="88"/>
+      <w:bookmarkEnd w:id="90"/>
     </w:p>
     <w:p>
       <w:pPr>
@@ -18962,7 +19062,7 @@
           <w:noProof/>
         </w:rPr>
       </w:pPr>
-      <w:bookmarkStart w:id="89" w:name="_Toc74934526"/>
+      <w:bookmarkStart w:id="91" w:name="_Toc75608561"/>
       <w:r>
         <w:rPr>
           <w:noProof/>
@@ -18970,7 +19070,7 @@
         <w:lastRenderedPageBreak/>
         <w:t>BIBLIOGRAFIE</w:t>
       </w:r>
-      <w:bookmarkEnd w:id="89"/>
+      <w:bookmarkEnd w:id="91"/>
     </w:p>
     <w:p>
       <w:pPr>

</xml_diff>

<commit_message>
Adaugare fila alba si modificare nume
Signed-off-by: AlinTudi98 <alintudose126@gmail.com>
</commit_message>
<xml_diff>
--- a/Licenta_Tudose_Alin.docx
+++ b/Licenta_Tudose_Alin.docx
@@ -417,7 +417,7 @@
           <w:sz w:val="24"/>
           <w:szCs w:val="24"/>
         </w:rPr>
-        <w:t xml:space="preserve">      Lector dr. ing. Stelian Spînu</w:t>
+        <w:t xml:space="preserve">   Lector dr. ing. Stelian S</w:t>
       </w:r>
       <w:r>
         <w:rPr>
@@ -427,29 +427,62 @@
           <w:color w:val="000000" w:themeColor="text1"/>
           <w:sz w:val="24"/>
           <w:szCs w:val="24"/>
-        </w:rPr>
-        <w:tab/>
+          <w:lang w:val="en-150"/>
+        </w:rPr>
+        <w:t>P</w:t>
       </w:r>
       <w:r>
         <w:rPr>
           <w:rFonts w:cs="Times New Roman"/>
           <w:b/>
           <w:noProof/>
+          <w:color w:val="000000" w:themeColor="text1"/>
           <w:sz w:val="24"/>
           <w:szCs w:val="24"/>
         </w:rPr>
-        <w:tab/>
+        <w:t>ÎNU</w:t>
       </w:r>
       <w:r>
         <w:rPr>
           <w:rFonts w:cs="Times New Roman"/>
           <w:b/>
           <w:noProof/>
+          <w:color w:val="000000" w:themeColor="text1"/>
           <w:sz w:val="24"/>
           <w:szCs w:val="24"/>
         </w:rPr>
         <w:tab/>
-        <w:t xml:space="preserve">        Sd.Plt. Tudose Alin-Romeo</w:t>
+      </w:r>
+      <w:r>
+        <w:rPr>
+          <w:rFonts w:cs="Times New Roman"/>
+          <w:b/>
+          <w:noProof/>
+          <w:sz w:val="24"/>
+          <w:szCs w:val="24"/>
+        </w:rPr>
+        <w:tab/>
+      </w:r>
+      <w:r>
+        <w:rPr>
+          <w:rFonts w:cs="Times New Roman"/>
+          <w:b/>
+          <w:noProof/>
+          <w:sz w:val="24"/>
+          <w:szCs w:val="24"/>
+        </w:rPr>
+        <w:tab/>
+        <w:t xml:space="preserve">  Sd.Plt. Alin-Romeo</w:t>
+      </w:r>
+      <w:r>
+        <w:rPr>
+          <w:rFonts w:cs="Times New Roman"/>
+          <w:b/>
+          <w:noProof/>
+          <w:sz w:val="24"/>
+          <w:szCs w:val="24"/>
+        </w:rPr>
+        <w:t xml:space="preserve"> TUDOSE</w:t>
       </w:r>
     </w:p>
     <w:p>
@@ -1059,7 +1092,7 @@
     </w:p>
     <w:p>
       <w:pPr>
-        <w:spacing w:after="160" w:line="259" w:lineRule="auto"/>
+        <w:jc w:val="left"/>
         <w:rPr>
           <w:rFonts w:cs="Times New Roman"/>
           <w:noProof/>
@@ -1109,21 +1142,19 @@
           <w:szCs w:val="24"/>
         </w:rPr>
       </w:pPr>
-    </w:p>
-    <w:p>
-      <w:pPr>
-        <w:jc w:val="center"/>
+      <w:r>
         <w:rPr>
           <w:rFonts w:cs="Times New Roman"/>
           <w:noProof/>
           <w:sz w:val="24"/>
           <w:szCs w:val="24"/>
         </w:rPr>
-      </w:pPr>
-    </w:p>
-    <w:p>
-      <w:pPr>
-        <w:jc w:val="center"/>
+        <w:t>PAGINĂ ALBĂ</w:t>
+      </w:r>
+    </w:p>
+    <w:p>
+      <w:pPr>
+        <w:spacing w:after="160" w:line="259" w:lineRule="auto"/>
         <w:rPr>
           <w:rFonts w:cs="Times New Roman"/>
           <w:noProof/>
@@ -1131,17 +1162,15 @@
           <w:szCs w:val="24"/>
         </w:rPr>
       </w:pPr>
-    </w:p>
-    <w:p>
-      <w:pPr>
-        <w:jc w:val="center"/>
+      <w:r>
         <w:rPr>
           <w:rFonts w:cs="Times New Roman"/>
           <w:noProof/>
           <w:sz w:val="24"/>
           <w:szCs w:val="24"/>
         </w:rPr>
-      </w:pPr>
+        <w:br w:type="page"/>
+      </w:r>
     </w:p>
     <w:p>
       <w:pPr>
@@ -1230,40 +1259,106 @@
           <w:szCs w:val="24"/>
         </w:rPr>
       </w:pPr>
-      <w:r>
+    </w:p>
+    <w:p>
+      <w:pPr>
+        <w:jc w:val="center"/>
         <w:rPr>
           <w:rFonts w:cs="Times New Roman"/>
           <w:noProof/>
           <w:sz w:val="24"/>
           <w:szCs w:val="24"/>
         </w:rPr>
-        <w:t>PAGIN</w:t>
-      </w:r>
-      <w:r>
+      </w:pPr>
+    </w:p>
+    <w:p>
+      <w:pPr>
+        <w:jc w:val="center"/>
         <w:rPr>
           <w:rFonts w:cs="Times New Roman"/>
           <w:noProof/>
           <w:sz w:val="24"/>
           <w:szCs w:val="24"/>
         </w:rPr>
-        <w:t>Ă</w:t>
-      </w:r>
-      <w:r>
+      </w:pPr>
+    </w:p>
+    <w:p>
+      <w:pPr>
+        <w:jc w:val="center"/>
         <w:rPr>
           <w:rFonts w:cs="Times New Roman"/>
           <w:noProof/>
           <w:sz w:val="24"/>
           <w:szCs w:val="24"/>
         </w:rPr>
-        <w:t xml:space="preserve"> ALB</w:t>
-      </w:r>
-      <w:r>
+      </w:pPr>
+    </w:p>
+    <w:p>
+      <w:pPr>
+        <w:jc w:val="center"/>
         <w:rPr>
           <w:rFonts w:cs="Times New Roman"/>
           <w:noProof/>
           <w:sz w:val="24"/>
           <w:szCs w:val="24"/>
         </w:rPr>
+      </w:pPr>
+    </w:p>
+    <w:p>
+      <w:pPr>
+        <w:jc w:val="center"/>
+        <w:rPr>
+          <w:rFonts w:cs="Times New Roman"/>
+          <w:noProof/>
+          <w:sz w:val="24"/>
+          <w:szCs w:val="24"/>
+        </w:rPr>
+      </w:pPr>
+    </w:p>
+    <w:p>
+      <w:pPr>
+        <w:jc w:val="center"/>
+        <w:rPr>
+          <w:rFonts w:cs="Times New Roman"/>
+          <w:noProof/>
+          <w:sz w:val="24"/>
+          <w:szCs w:val="24"/>
+        </w:rPr>
+      </w:pPr>
+      <w:r>
+        <w:rPr>
+          <w:rFonts w:cs="Times New Roman"/>
+          <w:noProof/>
+          <w:sz w:val="24"/>
+          <w:szCs w:val="24"/>
+        </w:rPr>
+        <w:t>PAGIN</w:t>
+      </w:r>
+      <w:r>
+        <w:rPr>
+          <w:rFonts w:cs="Times New Roman"/>
+          <w:noProof/>
+          <w:sz w:val="24"/>
+          <w:szCs w:val="24"/>
+        </w:rPr>
+        <w:t>Ă</w:t>
+      </w:r>
+      <w:r>
+        <w:rPr>
+          <w:rFonts w:cs="Times New Roman"/>
+          <w:noProof/>
+          <w:sz w:val="24"/>
+          <w:szCs w:val="24"/>
+        </w:rPr>
+        <w:t xml:space="preserve"> ALB</w:t>
+      </w:r>
+      <w:r>
+        <w:rPr>
+          <w:rFonts w:cs="Times New Roman"/>
+          <w:noProof/>
+          <w:sz w:val="24"/>
+          <w:szCs w:val="24"/>
+        </w:rPr>
         <w:t>Ă</w:t>
       </w:r>
     </w:p>
@@ -1309,7 +1404,7 @@
           <w:szCs w:val="28"/>
         </w:rPr>
       </w:pPr>
-      <w:bookmarkStart w:id="4" w:name="_Toc76378002"/>
+      <w:bookmarkStart w:id="4" w:name="_Toc76411903"/>
       <w:r>
         <w:rPr>
           <w:noProof/>
@@ -1593,7 +1688,7 @@
           <w:noProof/>
         </w:rPr>
       </w:pPr>
-      <w:bookmarkStart w:id="5" w:name="_Toc76378003"/>
+      <w:bookmarkStart w:id="5" w:name="_Toc76411904"/>
       <w:r>
         <w:rPr>
           <w:noProof/>
@@ -1855,7 +1950,7 @@
             </w:rPr>
             <w:fldChar w:fldCharType="separate"/>
           </w:r>
-          <w:hyperlink w:anchor="_Toc76378002" w:history="1">
+          <w:hyperlink w:anchor="_Toc76411903" w:history="1">
             <w:r>
               <w:rPr>
                 <w:rStyle w:val="Hyperlink"/>
@@ -1882,7 +1977,7 @@
                 <w:noProof/>
                 <w:webHidden/>
               </w:rPr>
-              <w:instrText xml:space="preserve"> PAGEREF _Toc76378002 \h </w:instrText>
+              <w:instrText xml:space="preserve"> PAGEREF _Toc76411903 \h </w:instrText>
             </w:r>
             <w:r>
               <w:rPr>
@@ -1902,7 +1997,7 @@
                 <w:noProof/>
                 <w:webHidden/>
               </w:rPr>
-              <w:t>6</w:t>
+              <w:t>7</w:t>
             </w:r>
             <w:r>
               <w:rPr>
@@ -1923,7 +2018,7 @@
               <w:lang w:val="en-US"/>
             </w:rPr>
           </w:pPr>
-          <w:hyperlink w:anchor="_Toc76378003" w:history="1">
+          <w:hyperlink w:anchor="_Toc76411904" w:history="1">
             <w:r>
               <w:rPr>
                 <w:rStyle w:val="Hyperlink"/>
@@ -1950,7 +2045,7 @@
                 <w:noProof/>
                 <w:webHidden/>
               </w:rPr>
-              <w:instrText xml:space="preserve"> PAGEREF _Toc76378003 \h </w:instrText>
+              <w:instrText xml:space="preserve"> PAGEREF _Toc76411904 \h </w:instrText>
             </w:r>
             <w:r>
               <w:rPr>
@@ -1970,7 +2065,7 @@
                 <w:noProof/>
                 <w:webHidden/>
               </w:rPr>
-              <w:t>7</w:t>
+              <w:t>8</w:t>
             </w:r>
             <w:r>
               <w:rPr>
@@ -1991,7 +2086,7 @@
               <w:lang w:val="en-US"/>
             </w:rPr>
           </w:pPr>
-          <w:hyperlink w:anchor="_Toc76378004" w:history="1">
+          <w:hyperlink w:anchor="_Toc76411905" w:history="1">
             <w:r>
               <w:rPr>
                 <w:rStyle w:val="Hyperlink"/>
@@ -2018,7 +2113,7 @@
                 <w:noProof/>
                 <w:webHidden/>
               </w:rPr>
-              <w:instrText xml:space="preserve"> PAGEREF _Toc76378004 \h </w:instrText>
+              <w:instrText xml:space="preserve"> PAGEREF _Toc76411905 \h </w:instrText>
             </w:r>
             <w:r>
               <w:rPr>
@@ -2038,7 +2133,7 @@
                 <w:noProof/>
                 <w:webHidden/>
               </w:rPr>
-              <w:t>10</w:t>
+              <w:t>11</w:t>
             </w:r>
             <w:r>
               <w:rPr>
@@ -2059,7 +2154,7 @@
               <w:lang w:val="en-US"/>
             </w:rPr>
           </w:pPr>
-          <w:hyperlink w:anchor="_Toc76378005" w:history="1">
+          <w:hyperlink w:anchor="_Toc76411906" w:history="1">
             <w:r>
               <w:rPr>
                 <w:rStyle w:val="Hyperlink"/>
@@ -2086,7 +2181,7 @@
                 <w:noProof/>
                 <w:webHidden/>
               </w:rPr>
-              <w:instrText xml:space="preserve"> PAGEREF _Toc76378005 \h </w:instrText>
+              <w:instrText xml:space="preserve"> PAGEREF _Toc76411906 \h </w:instrText>
             </w:r>
             <w:r>
               <w:rPr>
@@ -2106,7 +2201,7 @@
                 <w:noProof/>
                 <w:webHidden/>
               </w:rPr>
-              <w:t>11</w:t>
+              <w:t>12</w:t>
             </w:r>
             <w:r>
               <w:rPr>
@@ -2127,7 +2222,7 @@
               <w:lang w:val="en-US"/>
             </w:rPr>
           </w:pPr>
-          <w:hyperlink w:anchor="_Toc76378006" w:history="1">
+          <w:hyperlink w:anchor="_Toc76411907" w:history="1">
             <w:r>
               <w:rPr>
                 <w:rStyle w:val="Hyperlink"/>
@@ -2154,7 +2249,7 @@
                 <w:noProof/>
                 <w:webHidden/>
               </w:rPr>
-              <w:instrText xml:space="preserve"> PAGEREF _Toc76378006 \h </w:instrText>
+              <w:instrText xml:space="preserve"> PAGEREF _Toc76411907 \h </w:instrText>
             </w:r>
             <w:r>
               <w:rPr>
@@ -2174,7 +2269,7 @@
                 <w:noProof/>
                 <w:webHidden/>
               </w:rPr>
-              <w:t>13</w:t>
+              <w:t>14</w:t>
             </w:r>
             <w:r>
               <w:rPr>
@@ -2195,7 +2290,7 @@
               <w:lang w:val="en-US"/>
             </w:rPr>
           </w:pPr>
-          <w:hyperlink w:anchor="_Toc76378007" w:history="1">
+          <w:hyperlink w:anchor="_Toc76411908" w:history="1">
             <w:r>
               <w:rPr>
                 <w:rStyle w:val="Hyperlink"/>
@@ -2238,7 +2333,7 @@
                 <w:noProof/>
                 <w:webHidden/>
               </w:rPr>
-              <w:instrText xml:space="preserve"> PAGEREF _Toc76378007 \h </w:instrText>
+              <w:instrText xml:space="preserve"> PAGEREF _Toc76411908 \h </w:instrText>
             </w:r>
             <w:r>
               <w:rPr>
@@ -2258,7 +2353,7 @@
                 <w:noProof/>
                 <w:webHidden/>
               </w:rPr>
-              <w:t>13</w:t>
+              <w:t>14</w:t>
             </w:r>
             <w:r>
               <w:rPr>
@@ -2279,7 +2374,7 @@
               <w:lang w:val="en-US"/>
             </w:rPr>
           </w:pPr>
-          <w:hyperlink w:anchor="_Toc76378008" w:history="1">
+          <w:hyperlink w:anchor="_Toc76411909" w:history="1">
             <w:r>
               <w:rPr>
                 <w:rStyle w:val="Hyperlink"/>
@@ -2322,7 +2417,7 @@
                 <w:noProof/>
                 <w:webHidden/>
               </w:rPr>
-              <w:instrText xml:space="preserve"> PAGEREF _Toc76378008 \h </w:instrText>
+              <w:instrText xml:space="preserve"> PAGEREF _Toc76411909 \h </w:instrText>
             </w:r>
             <w:r>
               <w:rPr>
@@ -2342,7 +2437,7 @@
                 <w:noProof/>
                 <w:webHidden/>
               </w:rPr>
-              <w:t>13</w:t>
+              <w:t>14</w:t>
             </w:r>
             <w:r>
               <w:rPr>
@@ -2363,7 +2458,7 @@
               <w:lang w:val="en-US"/>
             </w:rPr>
           </w:pPr>
-          <w:hyperlink w:anchor="_Toc76378009" w:history="1">
+          <w:hyperlink w:anchor="_Toc76411910" w:history="1">
             <w:r>
               <w:rPr>
                 <w:rStyle w:val="Hyperlink"/>
@@ -2406,7 +2501,7 @@
                 <w:noProof/>
                 <w:webHidden/>
               </w:rPr>
-              <w:instrText xml:space="preserve"> PAGEREF _Toc76378009 \h </w:instrText>
+              <w:instrText xml:space="preserve"> PAGEREF _Toc76411910 \h </w:instrText>
             </w:r>
             <w:r>
               <w:rPr>
@@ -2426,7 +2521,7 @@
                 <w:noProof/>
                 <w:webHidden/>
               </w:rPr>
-              <w:t>14</w:t>
+              <w:t>15</w:t>
             </w:r>
             <w:r>
               <w:rPr>
@@ -2447,7 +2542,7 @@
               <w:lang w:val="en-US"/>
             </w:rPr>
           </w:pPr>
-          <w:hyperlink w:anchor="_Toc76378010" w:history="1">
+          <w:hyperlink w:anchor="_Toc76411911" w:history="1">
             <w:r>
               <w:rPr>
                 <w:rStyle w:val="Hyperlink"/>
@@ -2474,7 +2569,7 @@
                 <w:noProof/>
                 <w:webHidden/>
               </w:rPr>
-              <w:instrText xml:space="preserve"> PAGEREF _Toc76378010 \h </w:instrText>
+              <w:instrText xml:space="preserve"> PAGEREF _Toc76411911 \h </w:instrText>
             </w:r>
             <w:r>
               <w:rPr>
@@ -2494,7 +2589,7 @@
                 <w:noProof/>
                 <w:webHidden/>
               </w:rPr>
-              <w:t>15</w:t>
+              <w:t>16</w:t>
             </w:r>
             <w:r>
               <w:rPr>
@@ -2515,7 +2610,7 @@
               <w:lang w:val="en-US"/>
             </w:rPr>
           </w:pPr>
-          <w:hyperlink w:anchor="_Toc76378013" w:history="1">
+          <w:hyperlink w:anchor="_Toc76411914" w:history="1">
             <w:r>
               <w:rPr>
                 <w:rStyle w:val="Hyperlink"/>
@@ -2558,7 +2653,7 @@
                 <w:noProof/>
                 <w:webHidden/>
               </w:rPr>
-              <w:instrText xml:space="preserve"> PAGEREF _Toc76378013 \h </w:instrText>
+              <w:instrText xml:space="preserve"> PAGEREF _Toc76411914 \h </w:instrText>
             </w:r>
             <w:r>
               <w:rPr>
@@ -2578,7 +2673,7 @@
                 <w:noProof/>
                 <w:webHidden/>
               </w:rPr>
-              <w:t>15</w:t>
+              <w:t>16</w:t>
             </w:r>
             <w:r>
               <w:rPr>
@@ -2602,7 +2697,7 @@
               <w:lang w:val="en-US"/>
             </w:rPr>
           </w:pPr>
-          <w:hyperlink w:anchor="_Toc76378014" w:history="1">
+          <w:hyperlink w:anchor="_Toc76411915" w:history="1">
             <w:r>
               <w:rPr>
                 <w:rStyle w:val="Hyperlink"/>
@@ -2645,7 +2740,7 @@
                 <w:noProof/>
                 <w:webHidden/>
               </w:rPr>
-              <w:instrText xml:space="preserve"> PAGEREF _Toc76378014 \h </w:instrText>
+              <w:instrText xml:space="preserve"> PAGEREF _Toc76411915 \h </w:instrText>
             </w:r>
             <w:r>
               <w:rPr>
@@ -2665,7 +2760,7 @@
                 <w:noProof/>
                 <w:webHidden/>
               </w:rPr>
-              <w:t>15</w:t>
+              <w:t>16</w:t>
             </w:r>
             <w:r>
               <w:rPr>
@@ -2689,7 +2784,7 @@
               <w:lang w:val="en-US"/>
             </w:rPr>
           </w:pPr>
-          <w:hyperlink w:anchor="_Toc76378015" w:history="1">
+          <w:hyperlink w:anchor="_Toc76411916" w:history="1">
             <w:r>
               <w:rPr>
                 <w:rStyle w:val="Hyperlink"/>
@@ -2732,7 +2827,7 @@
                 <w:noProof/>
                 <w:webHidden/>
               </w:rPr>
-              <w:instrText xml:space="preserve"> PAGEREF _Toc76378015 \h </w:instrText>
+              <w:instrText xml:space="preserve"> PAGEREF _Toc76411916 \h </w:instrText>
             </w:r>
             <w:r>
               <w:rPr>
@@ -2752,7 +2847,7 @@
                 <w:noProof/>
                 <w:webHidden/>
               </w:rPr>
-              <w:t>15</w:t>
+              <w:t>16</w:t>
             </w:r>
             <w:r>
               <w:rPr>
@@ -2776,7 +2871,7 @@
               <w:lang w:val="en-US"/>
             </w:rPr>
           </w:pPr>
-          <w:hyperlink w:anchor="_Toc76378016" w:history="1">
+          <w:hyperlink w:anchor="_Toc76411917" w:history="1">
             <w:r>
               <w:rPr>
                 <w:rStyle w:val="Hyperlink"/>
@@ -2819,7 +2914,7 @@
                 <w:noProof/>
                 <w:webHidden/>
               </w:rPr>
-              <w:instrText xml:space="preserve"> PAGEREF _Toc76378016 \h </w:instrText>
+              <w:instrText xml:space="preserve"> PAGEREF _Toc76411917 \h </w:instrText>
             </w:r>
             <w:r>
               <w:rPr>
@@ -2839,7 +2934,7 @@
                 <w:noProof/>
                 <w:webHidden/>
               </w:rPr>
-              <w:t>16</w:t>
+              <w:t>17</w:t>
             </w:r>
             <w:r>
               <w:rPr>
@@ -2863,7 +2958,7 @@
               <w:lang w:val="en-US"/>
             </w:rPr>
           </w:pPr>
-          <w:hyperlink w:anchor="_Toc76378017" w:history="1">
+          <w:hyperlink w:anchor="_Toc76411918" w:history="1">
             <w:r>
               <w:rPr>
                 <w:rStyle w:val="Hyperlink"/>
@@ -2906,7 +3001,7 @@
                 <w:noProof/>
                 <w:webHidden/>
               </w:rPr>
-              <w:instrText xml:space="preserve"> PAGEREF _Toc76378017 \h </w:instrText>
+              <w:instrText xml:space="preserve"> PAGEREF _Toc76411918 \h </w:instrText>
             </w:r>
             <w:r>
               <w:rPr>
@@ -2926,7 +3021,7 @@
                 <w:noProof/>
                 <w:webHidden/>
               </w:rPr>
-              <w:t>16</w:t>
+              <w:t>17</w:t>
             </w:r>
             <w:r>
               <w:rPr>
@@ -2950,7 +3045,7 @@
               <w:lang w:val="en-US"/>
             </w:rPr>
           </w:pPr>
-          <w:hyperlink w:anchor="_Toc76378018" w:history="1">
+          <w:hyperlink w:anchor="_Toc76411919" w:history="1">
             <w:r>
               <w:rPr>
                 <w:rStyle w:val="Hyperlink"/>
@@ -2993,7 +3088,7 @@
                 <w:noProof/>
                 <w:webHidden/>
               </w:rPr>
-              <w:instrText xml:space="preserve"> PAGEREF _Toc76378018 \h </w:instrText>
+              <w:instrText xml:space="preserve"> PAGEREF _Toc76411919 \h </w:instrText>
             </w:r>
             <w:r>
               <w:rPr>
@@ -3013,7 +3108,7 @@
                 <w:noProof/>
                 <w:webHidden/>
               </w:rPr>
-              <w:t>18</w:t>
+              <w:t>19</w:t>
             </w:r>
             <w:r>
               <w:rPr>
@@ -3037,7 +3132,7 @@
               <w:lang w:val="en-US"/>
             </w:rPr>
           </w:pPr>
-          <w:hyperlink w:anchor="_Toc76378019" w:history="1">
+          <w:hyperlink w:anchor="_Toc76411920" w:history="1">
             <w:r>
               <w:rPr>
                 <w:rStyle w:val="Hyperlink"/>
@@ -3080,7 +3175,7 @@
                 <w:noProof/>
                 <w:webHidden/>
               </w:rPr>
-              <w:instrText xml:space="preserve"> PAGEREF _Toc76378019 \h </w:instrText>
+              <w:instrText xml:space="preserve"> PAGEREF _Toc76411920 \h </w:instrText>
             </w:r>
             <w:r>
               <w:rPr>
@@ -3100,7 +3195,7 @@
                 <w:noProof/>
                 <w:webHidden/>
               </w:rPr>
-              <w:t>18</w:t>
+              <w:t>19</w:t>
             </w:r>
             <w:r>
               <w:rPr>
@@ -3124,7 +3219,7 @@
               <w:lang w:val="en-US"/>
             </w:rPr>
           </w:pPr>
-          <w:hyperlink w:anchor="_Toc76378020" w:history="1">
+          <w:hyperlink w:anchor="_Toc76411921" w:history="1">
             <w:r>
               <w:rPr>
                 <w:rStyle w:val="Hyperlink"/>
@@ -3167,7 +3262,7 @@
                 <w:noProof/>
                 <w:webHidden/>
               </w:rPr>
-              <w:instrText xml:space="preserve"> PAGEREF _Toc76378020 \h </w:instrText>
+              <w:instrText xml:space="preserve"> PAGEREF _Toc76411921 \h </w:instrText>
             </w:r>
             <w:r>
               <w:rPr>
@@ -3187,7 +3282,7 @@
                 <w:noProof/>
                 <w:webHidden/>
               </w:rPr>
-              <w:t>22</w:t>
+              <w:t>23</w:t>
             </w:r>
             <w:r>
               <w:rPr>
@@ -3211,7 +3306,7 @@
               <w:lang w:val="en-US"/>
             </w:rPr>
           </w:pPr>
-          <w:hyperlink w:anchor="_Toc76378021" w:history="1">
+          <w:hyperlink w:anchor="_Toc76411922" w:history="1">
             <w:r>
               <w:rPr>
                 <w:rStyle w:val="Hyperlink"/>
@@ -3254,7 +3349,7 @@
                 <w:noProof/>
                 <w:webHidden/>
               </w:rPr>
-              <w:instrText xml:space="preserve"> PAGEREF _Toc76378021 \h </w:instrText>
+              <w:instrText xml:space="preserve"> PAGEREF _Toc76411922 \h </w:instrText>
             </w:r>
             <w:r>
               <w:rPr>
@@ -3274,7 +3369,7 @@
                 <w:noProof/>
                 <w:webHidden/>
               </w:rPr>
-              <w:t>22</w:t>
+              <w:t>23</w:t>
             </w:r>
             <w:r>
               <w:rPr>
@@ -3298,7 +3393,7 @@
               <w:lang w:val="en-US"/>
             </w:rPr>
           </w:pPr>
-          <w:hyperlink w:anchor="_Toc76378022" w:history="1">
+          <w:hyperlink w:anchor="_Toc76411923" w:history="1">
             <w:r>
               <w:rPr>
                 <w:rStyle w:val="Hyperlink"/>
@@ -3358,7 +3453,7 @@
                 <w:noProof/>
                 <w:webHidden/>
               </w:rPr>
-              <w:instrText xml:space="preserve"> PAGEREF _Toc76378022 \h </w:instrText>
+              <w:instrText xml:space="preserve"> PAGEREF _Toc76411923 \h </w:instrText>
             </w:r>
             <w:r>
               <w:rPr>
@@ -3378,7 +3473,7 @@
                 <w:noProof/>
                 <w:webHidden/>
               </w:rPr>
-              <w:t>24</w:t>
+              <w:t>25</w:t>
             </w:r>
             <w:r>
               <w:rPr>
@@ -3399,7 +3494,7 @@
               <w:lang w:val="en-US"/>
             </w:rPr>
           </w:pPr>
-          <w:hyperlink w:anchor="_Toc76378023" w:history="1">
+          <w:hyperlink w:anchor="_Toc76411924" w:history="1">
             <w:r>
               <w:rPr>
                 <w:rStyle w:val="Hyperlink"/>
@@ -3442,7 +3537,7 @@
                 <w:noProof/>
                 <w:webHidden/>
               </w:rPr>
-              <w:instrText xml:space="preserve"> PAGEREF _Toc76378023 \h </w:instrText>
+              <w:instrText xml:space="preserve"> PAGEREF _Toc76411924 \h </w:instrText>
             </w:r>
             <w:r>
               <w:rPr>
@@ -3462,7 +3557,7 @@
                 <w:noProof/>
                 <w:webHidden/>
               </w:rPr>
-              <w:t>25</w:t>
+              <w:t>26</w:t>
             </w:r>
             <w:r>
               <w:rPr>
@@ -3483,7 +3578,7 @@
               <w:lang w:val="en-US"/>
             </w:rPr>
           </w:pPr>
-          <w:hyperlink w:anchor="_Toc76378024" w:history="1">
+          <w:hyperlink w:anchor="_Toc76411925" w:history="1">
             <w:r>
               <w:rPr>
                 <w:rStyle w:val="Hyperlink"/>
@@ -3526,7 +3621,7 @@
                 <w:noProof/>
                 <w:webHidden/>
               </w:rPr>
-              <w:instrText xml:space="preserve"> PAGEREF _Toc76378024 \h </w:instrText>
+              <w:instrText xml:space="preserve"> PAGEREF _Toc76411925 \h </w:instrText>
             </w:r>
             <w:r>
               <w:rPr>
@@ -3546,7 +3641,7 @@
                 <w:noProof/>
                 <w:webHidden/>
               </w:rPr>
-              <w:t>26</w:t>
+              <w:t>27</w:t>
             </w:r>
             <w:r>
               <w:rPr>
@@ -3570,7 +3665,7 @@
               <w:lang w:val="en-US"/>
             </w:rPr>
           </w:pPr>
-          <w:hyperlink w:anchor="_Toc76378025" w:history="1">
+          <w:hyperlink w:anchor="_Toc76411926" w:history="1">
             <w:r>
               <w:rPr>
                 <w:rStyle w:val="Hyperlink"/>
@@ -3630,7 +3725,7 @@
                 <w:noProof/>
                 <w:webHidden/>
               </w:rPr>
-              <w:instrText xml:space="preserve"> PAGEREF _Toc76378025 \h </w:instrText>
+              <w:instrText xml:space="preserve"> PAGEREF _Toc76411926 \h </w:instrText>
             </w:r>
             <w:r>
               <w:rPr>
@@ -3650,7 +3745,7 @@
                 <w:noProof/>
                 <w:webHidden/>
               </w:rPr>
-              <w:t>26</w:t>
+              <w:t>27</w:t>
             </w:r>
             <w:r>
               <w:rPr>
@@ -3674,7 +3769,7 @@
               <w:lang w:val="en-US"/>
             </w:rPr>
           </w:pPr>
-          <w:hyperlink w:anchor="_Toc76378026" w:history="1">
+          <w:hyperlink w:anchor="_Toc76411927" w:history="1">
             <w:r>
               <w:rPr>
                 <w:rStyle w:val="Hyperlink"/>
@@ -3734,7 +3829,7 @@
                 <w:noProof/>
                 <w:webHidden/>
               </w:rPr>
-              <w:instrText xml:space="preserve"> PAGEREF _Toc76378026 \h </w:instrText>
+              <w:instrText xml:space="preserve"> PAGEREF _Toc76411927 \h </w:instrText>
             </w:r>
             <w:r>
               <w:rPr>
@@ -3754,7 +3849,7 @@
                 <w:noProof/>
                 <w:webHidden/>
               </w:rPr>
-              <w:t>27</w:t>
+              <w:t>28</w:t>
             </w:r>
             <w:r>
               <w:rPr>
@@ -3778,7 +3873,7 @@
               <w:lang w:val="en-US"/>
             </w:rPr>
           </w:pPr>
-          <w:hyperlink w:anchor="_Toc76378027" w:history="1">
+          <w:hyperlink w:anchor="_Toc76411928" w:history="1">
             <w:r>
               <w:rPr>
                 <w:rStyle w:val="Hyperlink"/>
@@ -3838,7 +3933,7 @@
                 <w:noProof/>
                 <w:webHidden/>
               </w:rPr>
-              <w:instrText xml:space="preserve"> PAGEREF _Toc76378027 \h </w:instrText>
+              <w:instrText xml:space="preserve"> PAGEREF _Toc76411928 \h </w:instrText>
             </w:r>
             <w:r>
               <w:rPr>
@@ -3858,7 +3953,7 @@
                 <w:noProof/>
                 <w:webHidden/>
               </w:rPr>
-              <w:t>27</w:t>
+              <w:t>28</w:t>
             </w:r>
             <w:r>
               <w:rPr>
@@ -3879,7 +3974,7 @@
               <w:lang w:val="en-US"/>
             </w:rPr>
           </w:pPr>
-          <w:hyperlink w:anchor="_Toc76378028" w:history="1">
+          <w:hyperlink w:anchor="_Toc76411929" w:history="1">
             <w:r>
               <w:rPr>
                 <w:rStyle w:val="Hyperlink"/>
@@ -3906,7 +4001,7 @@
                 <w:noProof/>
                 <w:webHidden/>
               </w:rPr>
-              <w:instrText xml:space="preserve"> PAGEREF _Toc76378028 \h </w:instrText>
+              <w:instrText xml:space="preserve"> PAGEREF _Toc76411929 \h </w:instrText>
             </w:r>
             <w:r>
               <w:rPr>
@@ -3926,7 +4021,7 @@
                 <w:noProof/>
                 <w:webHidden/>
               </w:rPr>
-              <w:t>29</w:t>
+              <w:t>30</w:t>
             </w:r>
             <w:r>
               <w:rPr>
@@ -3947,7 +4042,7 @@
               <w:lang w:val="en-US"/>
             </w:rPr>
           </w:pPr>
-          <w:hyperlink w:anchor="_Toc76378029" w:history="1">
+          <w:hyperlink w:anchor="_Toc76411930" w:history="1">
             <w:r>
               <w:rPr>
                 <w:rStyle w:val="Hyperlink"/>
@@ -3990,7 +4085,7 @@
                 <w:noProof/>
                 <w:webHidden/>
               </w:rPr>
-              <w:instrText xml:space="preserve"> PAGEREF _Toc76378029 \h </w:instrText>
+              <w:instrText xml:space="preserve"> PAGEREF _Toc76411930 \h </w:instrText>
             </w:r>
             <w:r>
               <w:rPr>
@@ -4010,7 +4105,7 @@
                 <w:noProof/>
                 <w:webHidden/>
               </w:rPr>
-              <w:t>29</w:t>
+              <w:t>30</w:t>
             </w:r>
             <w:r>
               <w:rPr>
@@ -4031,7 +4126,7 @@
               <w:lang w:val="en-US"/>
             </w:rPr>
           </w:pPr>
-          <w:hyperlink w:anchor="_Toc76378030" w:history="1">
+          <w:hyperlink w:anchor="_Toc76411931" w:history="1">
             <w:r>
               <w:rPr>
                 <w:rStyle w:val="Hyperlink"/>
@@ -4074,7 +4169,7 @@
                 <w:noProof/>
                 <w:webHidden/>
               </w:rPr>
-              <w:instrText xml:space="preserve"> PAGEREF _Toc76378030 \h </w:instrText>
+              <w:instrText xml:space="preserve"> PAGEREF _Toc76411931 \h </w:instrText>
             </w:r>
             <w:r>
               <w:rPr>
@@ -4094,7 +4189,7 @@
                 <w:noProof/>
                 <w:webHidden/>
               </w:rPr>
-              <w:t>30</w:t>
+              <w:t>31</w:t>
             </w:r>
             <w:r>
               <w:rPr>
@@ -4118,7 +4213,7 @@
               <w:lang w:val="en-US"/>
             </w:rPr>
           </w:pPr>
-          <w:hyperlink w:anchor="_Toc76378031" w:history="1">
+          <w:hyperlink w:anchor="_Toc76411932" w:history="1">
             <w:r>
               <w:rPr>
                 <w:rStyle w:val="Hyperlink"/>
@@ -4161,7 +4256,7 @@
                 <w:noProof/>
                 <w:webHidden/>
               </w:rPr>
-              <w:instrText xml:space="preserve"> PAGEREF _Toc76378031 \h </w:instrText>
+              <w:instrText xml:space="preserve"> PAGEREF _Toc76411932 \h </w:instrText>
             </w:r>
             <w:r>
               <w:rPr>
@@ -4181,7 +4276,7 @@
                 <w:noProof/>
                 <w:webHidden/>
               </w:rPr>
-              <w:t>30</w:t>
+              <w:t>31</w:t>
             </w:r>
             <w:r>
               <w:rPr>
@@ -4205,7 +4300,7 @@
               <w:lang w:val="en-US"/>
             </w:rPr>
           </w:pPr>
-          <w:hyperlink w:anchor="_Toc76378032" w:history="1">
+          <w:hyperlink w:anchor="_Toc76411933" w:history="1">
             <w:r>
               <w:rPr>
                 <w:rStyle w:val="Hyperlink"/>
@@ -4248,7 +4343,7 @@
                 <w:noProof/>
                 <w:webHidden/>
               </w:rPr>
-              <w:instrText xml:space="preserve"> PAGEREF _Toc76378032 \h </w:instrText>
+              <w:instrText xml:space="preserve"> PAGEREF _Toc76411933 \h </w:instrText>
             </w:r>
             <w:r>
               <w:rPr>
@@ -4268,7 +4363,7 @@
                 <w:noProof/>
                 <w:webHidden/>
               </w:rPr>
-              <w:t>34</w:t>
+              <w:t>35</w:t>
             </w:r>
             <w:r>
               <w:rPr>
@@ -4289,7 +4384,7 @@
               <w:lang w:val="en-US"/>
             </w:rPr>
           </w:pPr>
-          <w:hyperlink w:anchor="_Toc76378033" w:history="1">
+          <w:hyperlink w:anchor="_Toc76411934" w:history="1">
             <w:r>
               <w:rPr>
                 <w:rStyle w:val="Hyperlink"/>
@@ -4332,7 +4427,7 @@
                 <w:noProof/>
                 <w:webHidden/>
               </w:rPr>
-              <w:instrText xml:space="preserve"> PAGEREF _Toc76378033 \h </w:instrText>
+              <w:instrText xml:space="preserve"> PAGEREF _Toc76411934 \h </w:instrText>
             </w:r>
             <w:r>
               <w:rPr>
@@ -4352,7 +4447,7 @@
                 <w:noProof/>
                 <w:webHidden/>
               </w:rPr>
-              <w:t>39</w:t>
+              <w:t>40</w:t>
             </w:r>
             <w:r>
               <w:rPr>
@@ -4376,7 +4471,7 @@
               <w:lang w:val="en-US"/>
             </w:rPr>
           </w:pPr>
-          <w:hyperlink w:anchor="_Toc76378034" w:history="1">
+          <w:hyperlink w:anchor="_Toc76411935" w:history="1">
             <w:r>
               <w:rPr>
                 <w:rStyle w:val="Hyperlink"/>
@@ -4419,7 +4514,7 @@
                 <w:noProof/>
                 <w:webHidden/>
               </w:rPr>
-              <w:instrText xml:space="preserve"> PAGEREF _Toc76378034 \h </w:instrText>
+              <w:instrText xml:space="preserve"> PAGEREF _Toc76411935 \h </w:instrText>
             </w:r>
             <w:r>
               <w:rPr>
@@ -4439,7 +4534,7 @@
                 <w:noProof/>
                 <w:webHidden/>
               </w:rPr>
-              <w:t>39</w:t>
+              <w:t>40</w:t>
             </w:r>
             <w:r>
               <w:rPr>
@@ -4463,7 +4558,7 @@
               <w:lang w:val="en-US"/>
             </w:rPr>
           </w:pPr>
-          <w:hyperlink w:anchor="_Toc76378035" w:history="1">
+          <w:hyperlink w:anchor="_Toc76411936" w:history="1">
             <w:r>
               <w:rPr>
                 <w:rStyle w:val="Hyperlink"/>
@@ -4506,7 +4601,7 @@
                 <w:noProof/>
                 <w:webHidden/>
               </w:rPr>
-              <w:instrText xml:space="preserve"> PAGEREF _Toc76378035 \h </w:instrText>
+              <w:instrText xml:space="preserve"> PAGEREF _Toc76411936 \h </w:instrText>
             </w:r>
             <w:r>
               <w:rPr>
@@ -4526,7 +4621,7 @@
                 <w:noProof/>
                 <w:webHidden/>
               </w:rPr>
-              <w:t>40</w:t>
+              <w:t>41</w:t>
             </w:r>
             <w:r>
               <w:rPr>
@@ -4547,7 +4642,7 @@
               <w:lang w:val="en-US"/>
             </w:rPr>
           </w:pPr>
-          <w:hyperlink w:anchor="_Toc76378036" w:history="1">
+          <w:hyperlink w:anchor="_Toc76411937" w:history="1">
             <w:r>
               <w:rPr>
                 <w:rStyle w:val="Hyperlink"/>
@@ -4590,7 +4685,7 @@
                 <w:noProof/>
                 <w:webHidden/>
               </w:rPr>
-              <w:instrText xml:space="preserve"> PAGEREF _Toc76378036 \h </w:instrText>
+              <w:instrText xml:space="preserve"> PAGEREF _Toc76411937 \h </w:instrText>
             </w:r>
             <w:r>
               <w:rPr>
@@ -4610,7 +4705,7 @@
                 <w:noProof/>
                 <w:webHidden/>
               </w:rPr>
-              <w:t>50</w:t>
+              <w:t>51</w:t>
             </w:r>
             <w:r>
               <w:rPr>
@@ -4631,7 +4726,7 @@
               <w:lang w:val="en-US"/>
             </w:rPr>
           </w:pPr>
-          <w:hyperlink w:anchor="_Toc76378037" w:history="1">
+          <w:hyperlink w:anchor="_Toc76411938" w:history="1">
             <w:r>
               <w:rPr>
                 <w:rStyle w:val="Hyperlink"/>
@@ -4674,7 +4769,7 @@
                 <w:noProof/>
                 <w:webHidden/>
               </w:rPr>
-              <w:instrText xml:space="preserve"> PAGEREF _Toc76378037 \h </w:instrText>
+              <w:instrText xml:space="preserve"> PAGEREF _Toc76411938 \h </w:instrText>
             </w:r>
             <w:r>
               <w:rPr>
@@ -4694,7 +4789,7 @@
                 <w:noProof/>
                 <w:webHidden/>
               </w:rPr>
-              <w:t>53</w:t>
+              <w:t>54</w:t>
             </w:r>
             <w:r>
               <w:rPr>
@@ -4718,7 +4813,7 @@
               <w:lang w:val="en-US"/>
             </w:rPr>
           </w:pPr>
-          <w:hyperlink w:anchor="_Toc76378038" w:history="1">
+          <w:hyperlink w:anchor="_Toc76411939" w:history="1">
             <w:r>
               <w:rPr>
                 <w:rStyle w:val="Hyperlink"/>
@@ -4761,7 +4856,7 @@
                 <w:noProof/>
                 <w:webHidden/>
               </w:rPr>
-              <w:instrText xml:space="preserve"> PAGEREF _Toc76378038 \h </w:instrText>
+              <w:instrText xml:space="preserve"> PAGEREF _Toc76411939 \h </w:instrText>
             </w:r>
             <w:r>
               <w:rPr>
@@ -4781,7 +4876,7 @@
                 <w:noProof/>
                 <w:webHidden/>
               </w:rPr>
-              <w:t>54</w:t>
+              <w:t>55</w:t>
             </w:r>
             <w:r>
               <w:rPr>
@@ -4805,7 +4900,7 @@
               <w:lang w:val="en-US"/>
             </w:rPr>
           </w:pPr>
-          <w:hyperlink w:anchor="_Toc76378039" w:history="1">
+          <w:hyperlink w:anchor="_Toc76411940" w:history="1">
             <w:r>
               <w:rPr>
                 <w:rStyle w:val="Hyperlink"/>
@@ -4848,7 +4943,7 @@
                 <w:noProof/>
                 <w:webHidden/>
               </w:rPr>
-              <w:instrText xml:space="preserve"> PAGEREF _Toc76378039 \h </w:instrText>
+              <w:instrText xml:space="preserve"> PAGEREF _Toc76411940 \h </w:instrText>
             </w:r>
             <w:r>
               <w:rPr>
@@ -4868,7 +4963,7 @@
                 <w:noProof/>
                 <w:webHidden/>
               </w:rPr>
-              <w:t>57</w:t>
+              <w:t>58</w:t>
             </w:r>
             <w:r>
               <w:rPr>
@@ -4892,7 +4987,7 @@
               <w:lang w:val="en-US"/>
             </w:rPr>
           </w:pPr>
-          <w:hyperlink w:anchor="_Toc76378040" w:history="1">
+          <w:hyperlink w:anchor="_Toc76411941" w:history="1">
             <w:r>
               <w:rPr>
                 <w:rStyle w:val="Hyperlink"/>
@@ -4935,7 +5030,7 @@
                 <w:noProof/>
                 <w:webHidden/>
               </w:rPr>
-              <w:instrText xml:space="preserve"> PAGEREF _Toc76378040 \h </w:instrText>
+              <w:instrText xml:space="preserve"> PAGEREF _Toc76411941 \h </w:instrText>
             </w:r>
             <w:r>
               <w:rPr>
@@ -4955,7 +5050,7 @@
                 <w:noProof/>
                 <w:webHidden/>
               </w:rPr>
-              <w:t>58</w:t>
+              <w:t>59</w:t>
             </w:r>
             <w:r>
               <w:rPr>
@@ -4979,7 +5074,7 @@
               <w:lang w:val="en-US"/>
             </w:rPr>
           </w:pPr>
-          <w:hyperlink w:anchor="_Toc76378041" w:history="1">
+          <w:hyperlink w:anchor="_Toc76411942" w:history="1">
             <w:r>
               <w:rPr>
                 <w:rStyle w:val="Hyperlink"/>
@@ -5022,7 +5117,7 @@
                 <w:noProof/>
                 <w:webHidden/>
               </w:rPr>
-              <w:instrText xml:space="preserve"> PAGEREF _Toc76378041 \h </w:instrText>
+              <w:instrText xml:space="preserve"> PAGEREF _Toc76411942 \h </w:instrText>
             </w:r>
             <w:r>
               <w:rPr>
@@ -5042,7 +5137,7 @@
                 <w:noProof/>
                 <w:webHidden/>
               </w:rPr>
-              <w:t>59</w:t>
+              <w:t>60</w:t>
             </w:r>
             <w:r>
               <w:rPr>
@@ -5063,7 +5158,7 @@
               <w:lang w:val="en-US"/>
             </w:rPr>
           </w:pPr>
-          <w:hyperlink w:anchor="_Toc76378042" w:history="1">
+          <w:hyperlink w:anchor="_Toc76411943" w:history="1">
             <w:r>
               <w:rPr>
                 <w:rStyle w:val="Hyperlink"/>
@@ -5090,7 +5185,7 @@
                 <w:noProof/>
                 <w:webHidden/>
               </w:rPr>
-              <w:instrText xml:space="preserve"> PAGEREF _Toc76378042 \h </w:instrText>
+              <w:instrText xml:space="preserve"> PAGEREF _Toc76411943 \h </w:instrText>
             </w:r>
             <w:r>
               <w:rPr>
@@ -5110,7 +5205,7 @@
                 <w:noProof/>
                 <w:webHidden/>
               </w:rPr>
-              <w:t>60</w:t>
+              <w:t>61</w:t>
             </w:r>
             <w:r>
               <w:rPr>
@@ -5131,7 +5226,7 @@
               <w:lang w:val="en-US"/>
             </w:rPr>
           </w:pPr>
-          <w:hyperlink w:anchor="_Toc76378043" w:history="1">
+          <w:hyperlink w:anchor="_Toc76411944" w:history="1">
             <w:r>
               <w:rPr>
                 <w:rStyle w:val="Hyperlink"/>
@@ -5173,7 +5268,7 @@
                 <w:noProof/>
                 <w:webHidden/>
               </w:rPr>
-              <w:instrText xml:space="preserve"> PAGEREF _Toc76378043 \h </w:instrText>
+              <w:instrText xml:space="preserve"> PAGEREF _Toc76411944 \h </w:instrText>
             </w:r>
             <w:r>
               <w:rPr>
@@ -5193,7 +5288,7 @@
                 <w:noProof/>
                 <w:webHidden/>
               </w:rPr>
-              <w:t>61</w:t>
+              <w:t>62</w:t>
             </w:r>
             <w:r>
               <w:rPr>
@@ -5214,7 +5309,7 @@
               <w:lang w:val="en-US"/>
             </w:rPr>
           </w:pPr>
-          <w:hyperlink w:anchor="_Toc76378044" w:history="1">
+          <w:hyperlink w:anchor="_Toc76411945" w:history="1">
             <w:r>
               <w:rPr>
                 <w:rStyle w:val="Hyperlink"/>
@@ -5241,7 +5336,7 @@
                 <w:noProof/>
                 <w:webHidden/>
               </w:rPr>
-              <w:instrText xml:space="preserve"> PAGEREF _Toc76378044 \h </w:instrText>
+              <w:instrText xml:space="preserve"> PAGEREF _Toc76411945 \h </w:instrText>
             </w:r>
             <w:r>
               <w:rPr>
@@ -5261,7 +5356,7 @@
                 <w:noProof/>
                 <w:webHidden/>
               </w:rPr>
-              <w:t>63</w:t>
+              <w:t>64</w:t>
             </w:r>
             <w:r>
               <w:rPr>
@@ -5314,7 +5409,7 @@
           <w:noProof/>
         </w:rPr>
       </w:pPr>
-      <w:bookmarkStart w:id="6" w:name="_Toc76378004"/>
+      <w:bookmarkStart w:id="6" w:name="_Toc76411905"/>
       <w:r>
         <w:rPr>
           <w:noProof/>
@@ -6343,7 +6438,7 @@
           <w:noProof/>
         </w:rPr>
       </w:pPr>
-      <w:bookmarkStart w:id="7" w:name="_Toc76378005"/>
+      <w:bookmarkStart w:id="7" w:name="_Toc76411906"/>
       <w:r>
         <w:rPr>
           <w:noProof/>
@@ -6385,7 +6480,7 @@
         </w:rPr>
         <w:fldChar w:fldCharType="separate"/>
       </w:r>
-      <w:hyperlink w:anchor="_Toc76378727" w:history="1">
+      <w:hyperlink w:anchor="_Toc76411866" w:history="1">
         <w:r>
           <w:rPr>
             <w:rStyle w:val="Hyperlink"/>
@@ -6412,7 +6507,7 @@
             <w:noProof/>
             <w:webHidden/>
           </w:rPr>
-          <w:instrText xml:space="preserve"> PAGEREF _Toc76378727 \h </w:instrText>
+          <w:instrText xml:space="preserve"> PAGEREF _Toc76411866 \h </w:instrText>
         </w:r>
         <w:r>
           <w:rPr>
@@ -6432,7 +6527,7 @@
             <w:noProof/>
             <w:webHidden/>
           </w:rPr>
-          <w:t>21</w:t>
+          <w:t>22</w:t>
         </w:r>
         <w:r>
           <w:rPr>
@@ -6456,7 +6551,7 @@
           <w:lang w:val="en-US"/>
         </w:rPr>
       </w:pPr>
-      <w:hyperlink w:anchor="_Toc76378728" w:history="1">
+      <w:hyperlink w:anchor="_Toc76411867" w:history="1">
         <w:r>
           <w:rPr>
             <w:rStyle w:val="Hyperlink"/>
@@ -6491,7 +6586,7 @@
             <w:noProof/>
             <w:webHidden/>
           </w:rPr>
-          <w:instrText xml:space="preserve"> PAGEREF _Toc76378728 \h </w:instrText>
+          <w:instrText xml:space="preserve"> PAGEREF _Toc76411867 \h </w:instrText>
         </w:r>
         <w:r>
           <w:rPr>
@@ -6511,7 +6606,7 @@
             <w:noProof/>
             <w:webHidden/>
           </w:rPr>
-          <w:t>21</w:t>
+          <w:t>22</w:t>
         </w:r>
         <w:r>
           <w:rPr>
@@ -6535,7 +6630,7 @@
           <w:lang w:val="en-US"/>
         </w:rPr>
       </w:pPr>
-      <w:hyperlink w:anchor="_Toc76378729" w:history="1">
+      <w:hyperlink w:anchor="_Toc76411868" w:history="1">
         <w:r>
           <w:rPr>
             <w:rStyle w:val="Hyperlink"/>
@@ -6562,7 +6657,7 @@
             <w:noProof/>
             <w:webHidden/>
           </w:rPr>
-          <w:instrText xml:space="preserve"> PAGEREF _Toc76378729 \h </w:instrText>
+          <w:instrText xml:space="preserve"> PAGEREF _Toc76411868 \h </w:instrText>
         </w:r>
         <w:r>
           <w:rPr>
@@ -6582,7 +6677,7 @@
             <w:noProof/>
             <w:webHidden/>
           </w:rPr>
-          <w:t>23</w:t>
+          <w:t>24</w:t>
         </w:r>
         <w:r>
           <w:rPr>
@@ -6606,7 +6701,7 @@
           <w:lang w:val="en-US"/>
         </w:rPr>
       </w:pPr>
-      <w:hyperlink w:anchor="_Toc76378730" w:history="1">
+      <w:hyperlink w:anchor="_Toc76411869" w:history="1">
         <w:r>
           <w:rPr>
             <w:rStyle w:val="Hyperlink"/>
@@ -6633,7 +6728,7 @@
             <w:noProof/>
             <w:webHidden/>
           </w:rPr>
-          <w:instrText xml:space="preserve"> PAGEREF _Toc76378730 \h </w:instrText>
+          <w:instrText xml:space="preserve"> PAGEREF _Toc76411869 \h </w:instrText>
         </w:r>
         <w:r>
           <w:rPr>
@@ -6653,7 +6748,7 @@
             <w:noProof/>
             <w:webHidden/>
           </w:rPr>
-          <w:t>32</w:t>
+          <w:t>33</w:t>
         </w:r>
         <w:r>
           <w:rPr>
@@ -6677,7 +6772,7 @@
           <w:lang w:val="en-US"/>
         </w:rPr>
       </w:pPr>
-      <w:hyperlink w:anchor="_Toc76378731" w:history="1">
+      <w:hyperlink w:anchor="_Toc76411870" w:history="1">
         <w:r>
           <w:rPr>
             <w:rStyle w:val="Hyperlink"/>
@@ -6704,7 +6799,7 @@
             <w:noProof/>
             <w:webHidden/>
           </w:rPr>
-          <w:instrText xml:space="preserve"> PAGEREF _Toc76378731 \h </w:instrText>
+          <w:instrText xml:space="preserve"> PAGEREF _Toc76411870 \h </w:instrText>
         </w:r>
         <w:r>
           <w:rPr>
@@ -6724,7 +6819,7 @@
             <w:noProof/>
             <w:webHidden/>
           </w:rPr>
-          <w:t>33</w:t>
+          <w:t>34</w:t>
         </w:r>
         <w:r>
           <w:rPr>
@@ -6748,7 +6843,7 @@
           <w:lang w:val="en-US"/>
         </w:rPr>
       </w:pPr>
-      <w:hyperlink w:anchor="_Toc76378732" w:history="1">
+      <w:hyperlink w:anchor="_Toc76411871" w:history="1">
         <w:r>
           <w:rPr>
             <w:rStyle w:val="Hyperlink"/>
@@ -6775,7 +6870,7 @@
             <w:noProof/>
             <w:webHidden/>
           </w:rPr>
-          <w:instrText xml:space="preserve"> PAGEREF _Toc76378732 \h </w:instrText>
+          <w:instrText xml:space="preserve"> PAGEREF _Toc76411871 \h </w:instrText>
         </w:r>
         <w:r>
           <w:rPr>
@@ -6795,7 +6890,7 @@
             <w:noProof/>
             <w:webHidden/>
           </w:rPr>
-          <w:t>33</w:t>
+          <w:t>34</w:t>
         </w:r>
         <w:r>
           <w:rPr>
@@ -6819,7 +6914,7 @@
           <w:lang w:val="en-US"/>
         </w:rPr>
       </w:pPr>
-      <w:hyperlink w:anchor="_Toc76378733" w:history="1">
+      <w:hyperlink w:anchor="_Toc76411872" w:history="1">
         <w:r>
           <w:rPr>
             <w:rStyle w:val="Hyperlink"/>
@@ -6846,7 +6941,7 @@
             <w:noProof/>
             <w:webHidden/>
           </w:rPr>
-          <w:instrText xml:space="preserve"> PAGEREF _Toc76378733 \h </w:instrText>
+          <w:instrText xml:space="preserve"> PAGEREF _Toc76411872 \h </w:instrText>
         </w:r>
         <w:r>
           <w:rPr>
@@ -6866,7 +6961,7 @@
             <w:noProof/>
             <w:webHidden/>
           </w:rPr>
-          <w:t>34</w:t>
+          <w:t>35</w:t>
         </w:r>
         <w:r>
           <w:rPr>
@@ -6890,7 +6985,7 @@
           <w:lang w:val="en-US"/>
         </w:rPr>
       </w:pPr>
-      <w:hyperlink w:anchor="_Toc76378734" w:history="1">
+      <w:hyperlink w:anchor="_Toc76411873" w:history="1">
         <w:r>
           <w:rPr>
             <w:rStyle w:val="Hyperlink"/>
@@ -6917,7 +7012,7 @@
             <w:noProof/>
             <w:webHidden/>
           </w:rPr>
-          <w:instrText xml:space="preserve"> PAGEREF _Toc76378734 \h </w:instrText>
+          <w:instrText xml:space="preserve"> PAGEREF _Toc76411873 \h </w:instrText>
         </w:r>
         <w:r>
           <w:rPr>
@@ -6937,7 +7032,7 @@
             <w:noProof/>
             <w:webHidden/>
           </w:rPr>
-          <w:t>35</w:t>
+          <w:t>36</w:t>
         </w:r>
         <w:r>
           <w:rPr>
@@ -6961,7 +7056,7 @@
           <w:lang w:val="en-US"/>
         </w:rPr>
       </w:pPr>
-      <w:hyperlink w:anchor="_Toc76378735" w:history="1">
+      <w:hyperlink w:anchor="_Toc76411874" w:history="1">
         <w:r>
           <w:rPr>
             <w:rStyle w:val="Hyperlink"/>
@@ -6988,7 +7083,7 @@
             <w:noProof/>
             <w:webHidden/>
           </w:rPr>
-          <w:instrText xml:space="preserve"> PAGEREF _Toc76378735 \h </w:instrText>
+          <w:instrText xml:space="preserve"> PAGEREF _Toc76411874 \h </w:instrText>
         </w:r>
         <w:r>
           <w:rPr>
@@ -7008,7 +7103,7 @@
             <w:noProof/>
             <w:webHidden/>
           </w:rPr>
-          <w:t>36</w:t>
+          <w:t>37</w:t>
         </w:r>
         <w:r>
           <w:rPr>
@@ -7032,7 +7127,7 @@
           <w:lang w:val="en-US"/>
         </w:rPr>
       </w:pPr>
-      <w:hyperlink w:anchor="_Toc76378736" w:history="1">
+      <w:hyperlink w:anchor="_Toc76411875" w:history="1">
         <w:r>
           <w:rPr>
             <w:rStyle w:val="Hyperlink"/>
@@ -7059,7 +7154,7 @@
             <w:noProof/>
             <w:webHidden/>
           </w:rPr>
-          <w:instrText xml:space="preserve"> PAGEREF _Toc76378736 \h </w:instrText>
+          <w:instrText xml:space="preserve"> PAGEREF _Toc76411875 \h </w:instrText>
         </w:r>
         <w:r>
           <w:rPr>
@@ -7079,7 +7174,7 @@
             <w:noProof/>
             <w:webHidden/>
           </w:rPr>
-          <w:t>37</w:t>
+          <w:t>38</w:t>
         </w:r>
         <w:r>
           <w:rPr>
@@ -7103,7 +7198,7 @@
           <w:lang w:val="en-US"/>
         </w:rPr>
       </w:pPr>
-      <w:hyperlink w:anchor="_Toc76378737" w:history="1">
+      <w:hyperlink w:anchor="_Toc76411876" w:history="1">
         <w:r>
           <w:rPr>
             <w:rStyle w:val="Hyperlink"/>
@@ -7130,7 +7225,7 @@
             <w:noProof/>
             <w:webHidden/>
           </w:rPr>
-          <w:instrText xml:space="preserve"> PAGEREF _Toc76378737 \h </w:instrText>
+          <w:instrText xml:space="preserve"> PAGEREF _Toc76411876 \h </w:instrText>
         </w:r>
         <w:r>
           <w:rPr>
@@ -7150,7 +7245,7 @@
             <w:noProof/>
             <w:webHidden/>
           </w:rPr>
-          <w:t>37</w:t>
+          <w:t>38</w:t>
         </w:r>
         <w:r>
           <w:rPr>
@@ -7174,7 +7269,7 @@
           <w:lang w:val="en-US"/>
         </w:rPr>
       </w:pPr>
-      <w:hyperlink w:anchor="_Toc76378738" w:history="1">
+      <w:hyperlink w:anchor="_Toc76411877" w:history="1">
         <w:r>
           <w:rPr>
             <w:rStyle w:val="Hyperlink"/>
@@ -7201,7 +7296,7 @@
             <w:noProof/>
             <w:webHidden/>
           </w:rPr>
-          <w:instrText xml:space="preserve"> PAGEREF _Toc76378738 \h </w:instrText>
+          <w:instrText xml:space="preserve"> PAGEREF _Toc76411877 \h </w:instrText>
         </w:r>
         <w:r>
           <w:rPr>
@@ -7221,7 +7316,7 @@
             <w:noProof/>
             <w:webHidden/>
           </w:rPr>
-          <w:t>38</w:t>
+          <w:t>39</w:t>
         </w:r>
         <w:r>
           <w:rPr>
@@ -7245,7 +7340,7 @@
           <w:lang w:val="en-US"/>
         </w:rPr>
       </w:pPr>
-      <w:hyperlink r:id="rId9" w:anchor="_Toc76378739" w:history="1">
+      <w:hyperlink r:id="rId9" w:anchor="_Toc76411878" w:history="1">
         <w:r>
           <w:rPr>
             <w:rStyle w:val="Hyperlink"/>
@@ -7272,7 +7367,7 @@
             <w:noProof/>
             <w:webHidden/>
           </w:rPr>
-          <w:instrText xml:space="preserve"> PAGEREF _Toc76378739 \h </w:instrText>
+          <w:instrText xml:space="preserve"> PAGEREF _Toc76411878 \h </w:instrText>
         </w:r>
         <w:r>
           <w:rPr>
@@ -7292,7 +7387,7 @@
             <w:noProof/>
             <w:webHidden/>
           </w:rPr>
-          <w:t>39</w:t>
+          <w:t>40</w:t>
         </w:r>
         <w:r>
           <w:rPr>
@@ -7316,7 +7411,7 @@
           <w:lang w:val="en-US"/>
         </w:rPr>
       </w:pPr>
-      <w:hyperlink r:id="rId10" w:anchor="_Toc76378740" w:history="1">
+      <w:hyperlink r:id="rId10" w:anchor="_Toc76411879" w:history="1">
         <w:r>
           <w:rPr>
             <w:rStyle w:val="Hyperlink"/>
@@ -7343,7 +7438,7 @@
             <w:noProof/>
             <w:webHidden/>
           </w:rPr>
-          <w:instrText xml:space="preserve"> PAGEREF _Toc76378740 \h </w:instrText>
+          <w:instrText xml:space="preserve"> PAGEREF _Toc76411879 \h </w:instrText>
         </w:r>
         <w:r>
           <w:rPr>
@@ -7363,7 +7458,7 @@
             <w:noProof/>
             <w:webHidden/>
           </w:rPr>
-          <w:t>39</w:t>
+          <w:t>40</w:t>
         </w:r>
         <w:r>
           <w:rPr>
@@ -7387,7 +7482,7 @@
           <w:lang w:val="en-US"/>
         </w:rPr>
       </w:pPr>
-      <w:hyperlink r:id="rId11" w:anchor="_Toc76378741" w:history="1">
+      <w:hyperlink r:id="rId11" w:anchor="_Toc76411880" w:history="1">
         <w:r>
           <w:rPr>
             <w:rStyle w:val="Hyperlink"/>
@@ -7414,7 +7509,7 @@
             <w:noProof/>
             <w:webHidden/>
           </w:rPr>
-          <w:instrText xml:space="preserve"> PAGEREF _Toc76378741 \h </w:instrText>
+          <w:instrText xml:space="preserve"> PAGEREF _Toc76411880 \h </w:instrText>
         </w:r>
         <w:r>
           <w:rPr>
@@ -7434,7 +7529,7 @@
             <w:noProof/>
             <w:webHidden/>
           </w:rPr>
-          <w:t>40</w:t>
+          <w:t>41</w:t>
         </w:r>
         <w:r>
           <w:rPr>
@@ -7458,7 +7553,7 @@
           <w:lang w:val="en-US"/>
         </w:rPr>
       </w:pPr>
-      <w:hyperlink w:anchor="_Toc76378742" w:history="1">
+      <w:hyperlink w:anchor="_Toc76411881" w:history="1">
         <w:r>
           <w:rPr>
             <w:rStyle w:val="Hyperlink"/>
@@ -7485,7 +7580,7 @@
             <w:noProof/>
             <w:webHidden/>
           </w:rPr>
-          <w:instrText xml:space="preserve"> PAGEREF _Toc76378742 \h </w:instrText>
+          <w:instrText xml:space="preserve"> PAGEREF _Toc76411881 \h </w:instrText>
         </w:r>
         <w:r>
           <w:rPr>
@@ -7505,7 +7600,7 @@
             <w:noProof/>
             <w:webHidden/>
           </w:rPr>
-          <w:t>42</w:t>
+          <w:t>43</w:t>
         </w:r>
         <w:r>
           <w:rPr>
@@ -7529,7 +7624,7 @@
           <w:lang w:val="en-US"/>
         </w:rPr>
       </w:pPr>
-      <w:hyperlink w:anchor="_Toc76378743" w:history="1">
+      <w:hyperlink w:anchor="_Toc76411882" w:history="1">
         <w:r>
           <w:rPr>
             <w:rStyle w:val="Hyperlink"/>
@@ -7556,7 +7651,7 @@
             <w:noProof/>
             <w:webHidden/>
           </w:rPr>
-          <w:instrText xml:space="preserve"> PAGEREF _Toc76378743 \h </w:instrText>
+          <w:instrText xml:space="preserve"> PAGEREF _Toc76411882 \h </w:instrText>
         </w:r>
         <w:r>
           <w:rPr>
@@ -7576,7 +7671,7 @@
             <w:noProof/>
             <w:webHidden/>
           </w:rPr>
-          <w:t>42</w:t>
+          <w:t>43</w:t>
         </w:r>
         <w:r>
           <w:rPr>
@@ -7600,7 +7695,7 @@
           <w:lang w:val="en-US"/>
         </w:rPr>
       </w:pPr>
-      <w:hyperlink w:anchor="_Toc76378744" w:history="1">
+      <w:hyperlink w:anchor="_Toc76411883" w:history="1">
         <w:r>
           <w:rPr>
             <w:rStyle w:val="Hyperlink"/>
@@ -7627,7 +7722,7 @@
             <w:noProof/>
             <w:webHidden/>
           </w:rPr>
-          <w:instrText xml:space="preserve"> PAGEREF _Toc76378744 \h </w:instrText>
+          <w:instrText xml:space="preserve"> PAGEREF _Toc76411883 \h </w:instrText>
         </w:r>
         <w:r>
           <w:rPr>
@@ -7647,7 +7742,7 @@
             <w:noProof/>
             <w:webHidden/>
           </w:rPr>
-          <w:t>43</w:t>
+          <w:t>44</w:t>
         </w:r>
         <w:r>
           <w:rPr>
@@ -7671,7 +7766,7 @@
           <w:lang w:val="en-US"/>
         </w:rPr>
       </w:pPr>
-      <w:hyperlink w:anchor="_Toc76378745" w:history="1">
+      <w:hyperlink w:anchor="_Toc76411884" w:history="1">
         <w:r>
           <w:rPr>
             <w:rStyle w:val="Hyperlink"/>
@@ -7698,7 +7793,7 @@
             <w:noProof/>
             <w:webHidden/>
           </w:rPr>
-          <w:instrText xml:space="preserve"> PAGEREF _Toc76378745 \h </w:instrText>
+          <w:instrText xml:space="preserve"> PAGEREF _Toc76411884 \h </w:instrText>
         </w:r>
         <w:r>
           <w:rPr>
@@ -7718,7 +7813,7 @@
             <w:noProof/>
             <w:webHidden/>
           </w:rPr>
-          <w:t>43</w:t>
+          <w:t>44</w:t>
         </w:r>
         <w:r>
           <w:rPr>
@@ -7742,7 +7837,7 @@
           <w:lang w:val="en-US"/>
         </w:rPr>
       </w:pPr>
-      <w:hyperlink w:anchor="_Toc76378746" w:history="1">
+      <w:hyperlink w:anchor="_Toc76411885" w:history="1">
         <w:r>
           <w:rPr>
             <w:rStyle w:val="Hyperlink"/>
@@ -7769,7 +7864,7 @@
             <w:noProof/>
             <w:webHidden/>
           </w:rPr>
-          <w:instrText xml:space="preserve"> PAGEREF _Toc76378746 \h </w:instrText>
+          <w:instrText xml:space="preserve"> PAGEREF _Toc76411885 \h </w:instrText>
         </w:r>
         <w:r>
           <w:rPr>
@@ -7789,7 +7884,7 @@
             <w:noProof/>
             <w:webHidden/>
           </w:rPr>
-          <w:t>44</w:t>
+          <w:t>45</w:t>
         </w:r>
         <w:r>
           <w:rPr>
@@ -7813,7 +7908,7 @@
           <w:lang w:val="en-US"/>
         </w:rPr>
       </w:pPr>
-      <w:hyperlink w:anchor="_Toc76378747" w:history="1">
+      <w:hyperlink w:anchor="_Toc76411886" w:history="1">
         <w:r>
           <w:rPr>
             <w:rStyle w:val="Hyperlink"/>
@@ -7840,7 +7935,7 @@
             <w:noProof/>
             <w:webHidden/>
           </w:rPr>
-          <w:instrText xml:space="preserve"> PAGEREF _Toc76378747 \h </w:instrText>
+          <w:instrText xml:space="preserve"> PAGEREF _Toc76411886 \h </w:instrText>
         </w:r>
         <w:r>
           <w:rPr>
@@ -7860,7 +7955,7 @@
             <w:noProof/>
             <w:webHidden/>
           </w:rPr>
-          <w:t>44</w:t>
+          <w:t>45</w:t>
         </w:r>
         <w:r>
           <w:rPr>
@@ -7884,7 +7979,7 @@
           <w:lang w:val="en-US"/>
         </w:rPr>
       </w:pPr>
-      <w:hyperlink w:anchor="_Toc76378748" w:history="1">
+      <w:hyperlink w:anchor="_Toc76411887" w:history="1">
         <w:r>
           <w:rPr>
             <w:rStyle w:val="Hyperlink"/>
@@ -7911,7 +8006,7 @@
             <w:noProof/>
             <w:webHidden/>
           </w:rPr>
-          <w:instrText xml:space="preserve"> PAGEREF _Toc76378748 \h </w:instrText>
+          <w:instrText xml:space="preserve"> PAGEREF _Toc76411887 \h </w:instrText>
         </w:r>
         <w:r>
           <w:rPr>
@@ -7931,7 +8026,7 @@
             <w:noProof/>
             <w:webHidden/>
           </w:rPr>
-          <w:t>44</w:t>
+          <w:t>45</w:t>
         </w:r>
         <w:r>
           <w:rPr>
@@ -7955,7 +8050,7 @@
           <w:lang w:val="en-US"/>
         </w:rPr>
       </w:pPr>
-      <w:hyperlink w:anchor="_Toc76378749" w:history="1">
+      <w:hyperlink w:anchor="_Toc76411888" w:history="1">
         <w:r>
           <w:rPr>
             <w:rStyle w:val="Hyperlink"/>
@@ -7982,7 +8077,7 @@
             <w:noProof/>
             <w:webHidden/>
           </w:rPr>
-          <w:instrText xml:space="preserve"> PAGEREF _Toc76378749 \h </w:instrText>
+          <w:instrText xml:space="preserve"> PAGEREF _Toc76411888 \h </w:instrText>
         </w:r>
         <w:r>
           <w:rPr>
@@ -8002,7 +8097,7 @@
             <w:noProof/>
             <w:webHidden/>
           </w:rPr>
-          <w:t>45</w:t>
+          <w:t>46</w:t>
         </w:r>
         <w:r>
           <w:rPr>
@@ -8026,7 +8121,7 @@
           <w:lang w:val="en-US"/>
         </w:rPr>
       </w:pPr>
-      <w:hyperlink w:anchor="_Toc76378750" w:history="1">
+      <w:hyperlink w:anchor="_Toc76411889" w:history="1">
         <w:r>
           <w:rPr>
             <w:rStyle w:val="Hyperlink"/>
@@ -8053,7 +8148,7 @@
             <w:noProof/>
             <w:webHidden/>
           </w:rPr>
-          <w:instrText xml:space="preserve"> PAGEREF _Toc76378750 \h </w:instrText>
+          <w:instrText xml:space="preserve"> PAGEREF _Toc76411889 \h </w:instrText>
         </w:r>
         <w:r>
           <w:rPr>
@@ -8073,7 +8168,7 @@
             <w:noProof/>
             <w:webHidden/>
           </w:rPr>
-          <w:t>46</w:t>
+          <w:t>47</w:t>
         </w:r>
         <w:r>
           <w:rPr>
@@ -8097,7 +8192,7 @@
           <w:lang w:val="en-US"/>
         </w:rPr>
       </w:pPr>
-      <w:hyperlink w:anchor="_Toc76378751" w:history="1">
+      <w:hyperlink w:anchor="_Toc76411890" w:history="1">
         <w:r>
           <w:rPr>
             <w:rStyle w:val="Hyperlink"/>
@@ -8124,7 +8219,7 @@
             <w:noProof/>
             <w:webHidden/>
           </w:rPr>
-          <w:instrText xml:space="preserve"> PAGEREF _Toc76378751 \h </w:instrText>
+          <w:instrText xml:space="preserve"> PAGEREF _Toc76411890 \h </w:instrText>
         </w:r>
         <w:r>
           <w:rPr>
@@ -8144,7 +8239,7 @@
             <w:noProof/>
             <w:webHidden/>
           </w:rPr>
-          <w:t>46</w:t>
+          <w:t>47</w:t>
         </w:r>
         <w:r>
           <w:rPr>
@@ -8168,7 +8263,7 @@
           <w:lang w:val="en-US"/>
         </w:rPr>
       </w:pPr>
-      <w:hyperlink w:anchor="_Toc76378752" w:history="1">
+      <w:hyperlink w:anchor="_Toc76411891" w:history="1">
         <w:r>
           <w:rPr>
             <w:rStyle w:val="Hyperlink"/>
@@ -8195,7 +8290,7 @@
             <w:noProof/>
             <w:webHidden/>
           </w:rPr>
-          <w:instrText xml:space="preserve"> PAGEREF _Toc76378752 \h </w:instrText>
+          <w:instrText xml:space="preserve"> PAGEREF _Toc76411891 \h </w:instrText>
         </w:r>
         <w:r>
           <w:rPr>
@@ -8215,7 +8310,7 @@
             <w:noProof/>
             <w:webHidden/>
           </w:rPr>
-          <w:t>47</w:t>
+          <w:t>48</w:t>
         </w:r>
         <w:r>
           <w:rPr>
@@ -8239,7 +8334,7 @@
           <w:lang w:val="en-US"/>
         </w:rPr>
       </w:pPr>
-      <w:hyperlink w:anchor="_Toc76378753" w:history="1">
+      <w:hyperlink w:anchor="_Toc76411892" w:history="1">
         <w:r>
           <w:rPr>
             <w:rStyle w:val="Hyperlink"/>
@@ -8281,7 +8376,7 @@
             <w:noProof/>
             <w:webHidden/>
           </w:rPr>
-          <w:instrText xml:space="preserve"> PAGEREF _Toc76378753 \h </w:instrText>
+          <w:instrText xml:space="preserve"> PAGEREF _Toc76411892 \h </w:instrText>
         </w:r>
         <w:r>
           <w:rPr>
@@ -8301,7 +8396,7 @@
             <w:noProof/>
             <w:webHidden/>
           </w:rPr>
-          <w:t>48</w:t>
+          <w:t>49</w:t>
         </w:r>
         <w:r>
           <w:rPr>
@@ -8325,7 +8420,7 @@
           <w:lang w:val="en-US"/>
         </w:rPr>
       </w:pPr>
-      <w:hyperlink w:anchor="_Toc76378754" w:history="1">
+      <w:hyperlink w:anchor="_Toc76411893" w:history="1">
         <w:r>
           <w:rPr>
             <w:rStyle w:val="Hyperlink"/>
@@ -8352,7 +8447,7 @@
             <w:noProof/>
             <w:webHidden/>
           </w:rPr>
-          <w:instrText xml:space="preserve"> PAGEREF _Toc76378754 \h </w:instrText>
+          <w:instrText xml:space="preserve"> PAGEREF _Toc76411893 \h </w:instrText>
         </w:r>
         <w:r>
           <w:rPr>
@@ -8372,7 +8467,7 @@
             <w:noProof/>
             <w:webHidden/>
           </w:rPr>
-          <w:t>49</w:t>
+          <w:t>50</w:t>
         </w:r>
         <w:r>
           <w:rPr>
@@ -8396,7 +8491,7 @@
           <w:lang w:val="en-US"/>
         </w:rPr>
       </w:pPr>
-      <w:hyperlink w:anchor="_Toc76378755" w:history="1">
+      <w:hyperlink w:anchor="_Toc76411894" w:history="1">
         <w:r>
           <w:rPr>
             <w:rStyle w:val="Hyperlink"/>
@@ -8423,7 +8518,7 @@
             <w:noProof/>
             <w:webHidden/>
           </w:rPr>
-          <w:instrText xml:space="preserve"> PAGEREF _Toc76378755 \h </w:instrText>
+          <w:instrText xml:space="preserve"> PAGEREF _Toc76411894 \h </w:instrText>
         </w:r>
         <w:r>
           <w:rPr>
@@ -8443,7 +8538,7 @@
             <w:noProof/>
             <w:webHidden/>
           </w:rPr>
-          <w:t>49</w:t>
+          <w:t>50</w:t>
         </w:r>
         <w:r>
           <w:rPr>
@@ -8467,7 +8562,7 @@
           <w:lang w:val="en-US"/>
         </w:rPr>
       </w:pPr>
-      <w:hyperlink w:anchor="_Toc76378756" w:history="1">
+      <w:hyperlink w:anchor="_Toc76411895" w:history="1">
         <w:r>
           <w:rPr>
             <w:rStyle w:val="Hyperlink"/>
@@ -8494,7 +8589,7 @@
             <w:noProof/>
             <w:webHidden/>
           </w:rPr>
-          <w:instrText xml:space="preserve"> PAGEREF _Toc76378756 \h </w:instrText>
+          <w:instrText xml:space="preserve"> PAGEREF _Toc76411895 \h </w:instrText>
         </w:r>
         <w:r>
           <w:rPr>
@@ -8514,7 +8609,7 @@
             <w:noProof/>
             <w:webHidden/>
           </w:rPr>
-          <w:t>51</w:t>
+          <w:t>52</w:t>
         </w:r>
         <w:r>
           <w:rPr>
@@ -8538,7 +8633,7 @@
           <w:lang w:val="en-US"/>
         </w:rPr>
       </w:pPr>
-      <w:hyperlink w:anchor="_Toc76378757" w:history="1">
+      <w:hyperlink w:anchor="_Toc76411896" w:history="1">
         <w:r>
           <w:rPr>
             <w:rStyle w:val="Hyperlink"/>
@@ -8565,7 +8660,7 @@
             <w:noProof/>
             <w:webHidden/>
           </w:rPr>
-          <w:instrText xml:space="preserve"> PAGEREF _Toc76378757 \h </w:instrText>
+          <w:instrText xml:space="preserve"> PAGEREF _Toc76411896 \h </w:instrText>
         </w:r>
         <w:r>
           <w:rPr>
@@ -8585,7 +8680,7 @@
             <w:noProof/>
             <w:webHidden/>
           </w:rPr>
-          <w:t>52</w:t>
+          <w:t>53</w:t>
         </w:r>
         <w:r>
           <w:rPr>
@@ -8609,7 +8704,7 @@
           <w:lang w:val="en-US"/>
         </w:rPr>
       </w:pPr>
-      <w:hyperlink w:anchor="_Toc76378758" w:history="1">
+      <w:hyperlink w:anchor="_Toc76411897" w:history="1">
         <w:r>
           <w:rPr>
             <w:rStyle w:val="Hyperlink"/>
@@ -8636,7 +8731,7 @@
             <w:noProof/>
             <w:webHidden/>
           </w:rPr>
-          <w:instrText xml:space="preserve"> PAGEREF _Toc76378758 \h </w:instrText>
+          <w:instrText xml:space="preserve"> PAGEREF _Toc76411897 \h </w:instrText>
         </w:r>
         <w:r>
           <w:rPr>
@@ -8656,7 +8751,7 @@
             <w:noProof/>
             <w:webHidden/>
           </w:rPr>
-          <w:t>55</w:t>
+          <w:t>56</w:t>
         </w:r>
         <w:r>
           <w:rPr>
@@ -8680,7 +8775,7 @@
           <w:lang w:val="en-US"/>
         </w:rPr>
       </w:pPr>
-      <w:hyperlink w:anchor="_Toc76378759" w:history="1">
+      <w:hyperlink w:anchor="_Toc76411898" w:history="1">
         <w:r>
           <w:rPr>
             <w:rStyle w:val="Hyperlink"/>
@@ -8707,7 +8802,7 @@
             <w:noProof/>
             <w:webHidden/>
           </w:rPr>
-          <w:instrText xml:space="preserve"> PAGEREF _Toc76378759 \h </w:instrText>
+          <w:instrText xml:space="preserve"> PAGEREF _Toc76411898 \h </w:instrText>
         </w:r>
         <w:r>
           <w:rPr>
@@ -8727,7 +8822,7 @@
             <w:noProof/>
             <w:webHidden/>
           </w:rPr>
-          <w:t>56</w:t>
+          <w:t>57</w:t>
         </w:r>
         <w:r>
           <w:rPr>
@@ -8751,7 +8846,7 @@
           <w:lang w:val="en-US"/>
         </w:rPr>
       </w:pPr>
-      <w:hyperlink w:anchor="_Toc76378760" w:history="1">
+      <w:hyperlink w:anchor="_Toc76411899" w:history="1">
         <w:r>
           <w:rPr>
             <w:rStyle w:val="Hyperlink"/>
@@ -8778,7 +8873,7 @@
             <w:noProof/>
             <w:webHidden/>
           </w:rPr>
-          <w:instrText xml:space="preserve"> PAGEREF _Toc76378760 \h </w:instrText>
+          <w:instrText xml:space="preserve"> PAGEREF _Toc76411899 \h </w:instrText>
         </w:r>
         <w:r>
           <w:rPr>
@@ -8798,7 +8893,7 @@
             <w:noProof/>
             <w:webHidden/>
           </w:rPr>
-          <w:t>57</w:t>
+          <w:t>58</w:t>
         </w:r>
         <w:r>
           <w:rPr>
@@ -8822,7 +8917,7 @@
           <w:lang w:val="en-US"/>
         </w:rPr>
       </w:pPr>
-      <w:hyperlink w:anchor="_Toc76378761" w:history="1">
+      <w:hyperlink w:anchor="_Toc76411900" w:history="1">
         <w:r>
           <w:rPr>
             <w:rStyle w:val="Hyperlink"/>
@@ -8849,7 +8944,7 @@
             <w:noProof/>
             <w:webHidden/>
           </w:rPr>
-          <w:instrText xml:space="preserve"> PAGEREF _Toc76378761 \h </w:instrText>
+          <w:instrText xml:space="preserve"> PAGEREF _Toc76411900 \h </w:instrText>
         </w:r>
         <w:r>
           <w:rPr>
@@ -8869,7 +8964,7 @@
             <w:noProof/>
             <w:webHidden/>
           </w:rPr>
-          <w:t>58</w:t>
+          <w:t>59</w:t>
         </w:r>
         <w:r>
           <w:rPr>
@@ -8893,7 +8988,7 @@
           <w:lang w:val="en-US"/>
         </w:rPr>
       </w:pPr>
-      <w:hyperlink w:anchor="_Toc76378762" w:history="1">
+      <w:hyperlink w:anchor="_Toc76411901" w:history="1">
         <w:r>
           <w:rPr>
             <w:rStyle w:val="Hyperlink"/>
@@ -8920,7 +9015,7 @@
             <w:noProof/>
             <w:webHidden/>
           </w:rPr>
-          <w:instrText xml:space="preserve"> PAGEREF _Toc76378762 \h </w:instrText>
+          <w:instrText xml:space="preserve"> PAGEREF _Toc76411901 \h </w:instrText>
         </w:r>
         <w:r>
           <w:rPr>
@@ -8940,7 +9035,7 @@
             <w:noProof/>
             <w:webHidden/>
           </w:rPr>
-          <w:t>59</w:t>
+          <w:t>60</w:t>
         </w:r>
         <w:r>
           <w:rPr>
@@ -8964,7 +9059,7 @@
           <w:lang w:val="en-US"/>
         </w:rPr>
       </w:pPr>
-      <w:hyperlink w:anchor="_Toc76378763" w:history="1">
+      <w:hyperlink w:anchor="_Toc76411902" w:history="1">
         <w:r>
           <w:rPr>
             <w:rStyle w:val="Hyperlink"/>
@@ -8991,7 +9086,7 @@
             <w:noProof/>
             <w:webHidden/>
           </w:rPr>
-          <w:instrText xml:space="preserve"> PAGEREF _Toc76378763 \h </w:instrText>
+          <w:instrText xml:space="preserve"> PAGEREF _Toc76411902 \h </w:instrText>
         </w:r>
         <w:r>
           <w:rPr>
@@ -9011,7 +9106,7 @@
             <w:noProof/>
             <w:webHidden/>
           </w:rPr>
-          <w:t>59</w:t>
+          <w:t>60</w:t>
         </w:r>
         <w:r>
           <w:rPr>
@@ -9078,7 +9173,7 @@
           <w:noProof/>
         </w:rPr>
       </w:pPr>
-      <w:bookmarkStart w:id="8" w:name="_Toc76378006"/>
+      <w:bookmarkStart w:id="8" w:name="_Toc76411907"/>
       <w:r>
         <w:rPr>
           <w:noProof/>
@@ -9105,7 +9200,7 @@
           <w:noProof/>
         </w:rPr>
       </w:pPr>
-      <w:bookmarkStart w:id="9" w:name="_Toc76378007"/>
+      <w:bookmarkStart w:id="9" w:name="_Toc76411908"/>
       <w:r>
         <w:rPr>
           <w:noProof/>
@@ -9298,7 +9393,7 @@
           <w:noProof/>
         </w:rPr>
       </w:pPr>
-      <w:bookmarkStart w:id="10" w:name="_Toc76378008"/>
+      <w:bookmarkStart w:id="10" w:name="_Toc76411909"/>
       <w:r>
         <w:rPr>
           <w:noProof/>
@@ -9424,7 +9519,7 @@
           <w:noProof/>
         </w:rPr>
       </w:pPr>
-      <w:bookmarkStart w:id="11" w:name="_Toc76378009"/>
+      <w:bookmarkStart w:id="11" w:name="_Toc76411910"/>
       <w:r>
         <w:rPr>
           <w:noProof/>
@@ -9538,7 +9633,7 @@
           <w:noProof/>
         </w:rPr>
       </w:pPr>
-      <w:bookmarkStart w:id="12" w:name="_Toc76378010"/>
+      <w:bookmarkStart w:id="12" w:name="_Toc76411911"/>
       <w:r>
         <w:rPr>
           <w:noProof/>
@@ -9581,12 +9676,14 @@
       <w:bookmarkStart w:id="16" w:name="_Toc74934493"/>
       <w:bookmarkStart w:id="17" w:name="_Toc75608528"/>
       <w:bookmarkStart w:id="18" w:name="_Toc76378011"/>
+      <w:bookmarkStart w:id="19" w:name="_Toc76411912"/>
       <w:bookmarkEnd w:id="13"/>
       <w:bookmarkEnd w:id="14"/>
       <w:bookmarkEnd w:id="15"/>
       <w:bookmarkEnd w:id="16"/>
       <w:bookmarkEnd w:id="17"/>
       <w:bookmarkEnd w:id="18"/>
+      <w:bookmarkEnd w:id="19"/>
     </w:p>
     <w:p>
       <w:pPr>
@@ -9609,18 +9706,20 @@
           <w:szCs w:val="26"/>
         </w:rPr>
       </w:pPr>
-      <w:bookmarkStart w:id="19" w:name="_Toc74930740"/>
-      <w:bookmarkStart w:id="20" w:name="_Toc74930785"/>
-      <w:bookmarkStart w:id="21" w:name="_Toc74934449"/>
-      <w:bookmarkStart w:id="22" w:name="_Toc74934494"/>
-      <w:bookmarkStart w:id="23" w:name="_Toc75608529"/>
-      <w:bookmarkStart w:id="24" w:name="_Toc76378012"/>
-      <w:bookmarkEnd w:id="19"/>
+      <w:bookmarkStart w:id="20" w:name="_Toc74930740"/>
+      <w:bookmarkStart w:id="21" w:name="_Toc74930785"/>
+      <w:bookmarkStart w:id="22" w:name="_Toc74934449"/>
+      <w:bookmarkStart w:id="23" w:name="_Toc74934494"/>
+      <w:bookmarkStart w:id="24" w:name="_Toc75608529"/>
+      <w:bookmarkStart w:id="25" w:name="_Toc76378012"/>
+      <w:bookmarkStart w:id="26" w:name="_Toc76411913"/>
       <w:bookmarkEnd w:id="20"/>
       <w:bookmarkEnd w:id="21"/>
       <w:bookmarkEnd w:id="22"/>
       <w:bookmarkEnd w:id="23"/>
       <w:bookmarkEnd w:id="24"/>
+      <w:bookmarkEnd w:id="25"/>
+      <w:bookmarkEnd w:id="26"/>
     </w:p>
     <w:p>
       <w:pPr>
@@ -9633,14 +9732,14 @@
           <w:noProof/>
         </w:rPr>
       </w:pPr>
-      <w:bookmarkStart w:id="25" w:name="_Toc76378013"/>
+      <w:bookmarkStart w:id="27" w:name="_Toc76411914"/>
       <w:r>
         <w:rPr>
           <w:noProof/>
         </w:rPr>
         <w:t>Fundamente teoretice</w:t>
       </w:r>
-      <w:bookmarkEnd w:id="25"/>
+      <w:bookmarkEnd w:id="27"/>
     </w:p>
     <w:p>
       <w:pPr>
@@ -9704,14 +9803,14 @@
           <w:noProof/>
         </w:rPr>
       </w:pPr>
-      <w:bookmarkStart w:id="26" w:name="_Toc76378014"/>
+      <w:bookmarkStart w:id="28" w:name="_Toc76411915"/>
       <w:r>
         <w:rPr>
           <w:noProof/>
         </w:rPr>
         <w:t>Inteligență artificială</w:t>
       </w:r>
-      <w:bookmarkEnd w:id="26"/>
+      <w:bookmarkEnd w:id="28"/>
     </w:p>
     <w:p>
       <w:pPr>
@@ -9877,14 +9976,14 @@
           <w:noProof/>
         </w:rPr>
       </w:pPr>
-      <w:bookmarkStart w:id="27" w:name="_Toc76378015"/>
+      <w:bookmarkStart w:id="29" w:name="_Toc76411916"/>
       <w:r>
         <w:rPr>
           <w:noProof/>
         </w:rPr>
         <w:t>Machine Learning</w:t>
       </w:r>
-      <w:bookmarkEnd w:id="27"/>
+      <w:bookmarkEnd w:id="29"/>
     </w:p>
     <w:p>
       <w:pPr>
@@ -10057,14 +10156,14 @@
           <w:noProof/>
         </w:rPr>
       </w:pPr>
-      <w:bookmarkStart w:id="28" w:name="_Toc76378016"/>
+      <w:bookmarkStart w:id="30" w:name="_Toc76411917"/>
       <w:r>
         <w:rPr>
           <w:noProof/>
         </w:rPr>
         <w:t>Deep Learning</w:t>
       </w:r>
-      <w:bookmarkEnd w:id="28"/>
+      <w:bookmarkEnd w:id="30"/>
     </w:p>
     <w:p>
       <w:pPr>
@@ -10134,14 +10233,14 @@
           <w:noProof/>
         </w:rPr>
       </w:pPr>
-      <w:bookmarkStart w:id="29" w:name="_Toc76378017"/>
+      <w:bookmarkStart w:id="31" w:name="_Toc76411918"/>
       <w:r>
         <w:rPr>
           <w:noProof/>
         </w:rPr>
         <w:t>Rețele neuronale</w:t>
       </w:r>
-      <w:bookmarkEnd w:id="29"/>
+      <w:bookmarkEnd w:id="31"/>
     </w:p>
     <w:p/>
     <w:p>
@@ -10276,7 +10375,7 @@
           <w:noProof/>
         </w:rPr>
       </w:pPr>
-      <w:bookmarkStart w:id="30" w:name="_Toc76378018"/>
+      <w:bookmarkStart w:id="32" w:name="_Toc76411919"/>
       <w:r>
         <w:rPr>
           <w:noProof/>
@@ -10284,7 +10383,7 @@
         <w:lastRenderedPageBreak/>
         <w:t>Reprezentarea datelor într-o rețea neuronală</w:t>
       </w:r>
-      <w:bookmarkEnd w:id="30"/>
+      <w:bookmarkEnd w:id="32"/>
     </w:p>
     <w:p/>
     <w:p>
@@ -10363,11 +10462,11 @@
           <w:numId w:val="39"/>
         </w:numPr>
       </w:pPr>
-      <w:bookmarkStart w:id="31" w:name="_Toc76378019"/>
+      <w:bookmarkStart w:id="33" w:name="_Toc76411920"/>
       <w:r>
         <w:t>Operații cu tensori</w:t>
       </w:r>
-      <w:bookmarkEnd w:id="31"/>
+      <w:bookmarkEnd w:id="33"/>
     </w:p>
     <w:p/>
     <w:p>
@@ -11203,7 +11302,7 @@
         <w:pStyle w:val="Caption"/>
         <w:jc w:val="center"/>
       </w:pPr>
-      <w:bookmarkStart w:id="32" w:name="_Toc76378727"/>
+      <w:bookmarkStart w:id="34" w:name="_Toc76411866"/>
       <w:r>
         <w:t xml:space="preserve">Figura </w:t>
       </w:r>
@@ -11228,7 +11327,7 @@
       <w:r>
         <w:t xml:space="preserve"> – SGD pentru o funcție de cost unidimensională (un singur parametru antrenabil)</w:t>
       </w:r>
-      <w:bookmarkEnd w:id="32"/>
+      <w:bookmarkEnd w:id="34"/>
     </w:p>
     <w:p/>
     <w:p>
@@ -11302,7 +11401,7 @@
           <w:lang w:val="en-150"/>
         </w:rPr>
       </w:pPr>
-      <w:bookmarkStart w:id="33" w:name="_Toc76378728"/>
+      <w:bookmarkStart w:id="35" w:name="_Toc76411867"/>
       <w:r>
         <w:t xml:space="preserve">Figura </w:t>
       </w:r>
@@ -11335,7 +11434,7 @@
         </w:rPr>
         <w:t xml:space="preserve"> [1]</w:t>
       </w:r>
-      <w:bookmarkEnd w:id="33"/>
+      <w:bookmarkEnd w:id="35"/>
     </w:p>
     <w:p/>
     <w:p>
@@ -11455,7 +11554,7 @@
           <w:szCs w:val="24"/>
         </w:rPr>
       </w:pPr>
-      <w:bookmarkStart w:id="34" w:name="_Toc76378020"/>
+      <w:bookmarkStart w:id="36" w:name="_Toc76411921"/>
       <w:r>
         <w:rPr>
           <w:rStyle w:val="ReferenceChar"/>
@@ -11501,7 +11600,7 @@
         </w:rPr>
         <w:t>onvoluționale</w:t>
       </w:r>
-      <w:bookmarkEnd w:id="34"/>
+      <w:bookmarkEnd w:id="36"/>
     </w:p>
     <w:p/>
     <w:p>
@@ -11532,11 +11631,11 @@
           <w:numId w:val="39"/>
         </w:numPr>
       </w:pPr>
-      <w:bookmarkStart w:id="35" w:name="_Toc76378021"/>
+      <w:bookmarkStart w:id="37" w:name="_Toc76411922"/>
       <w:r>
         <w:t>Operația de convoluție</w:t>
       </w:r>
-      <w:bookmarkEnd w:id="35"/>
+      <w:bookmarkEnd w:id="37"/>
     </w:p>
     <w:p/>
     <w:p>
@@ -11649,7 +11748,7 @@
         <w:pStyle w:val="Caption"/>
         <w:jc w:val="center"/>
       </w:pPr>
-      <w:bookmarkStart w:id="36" w:name="_Toc76378729"/>
+      <w:bookmarkStart w:id="38" w:name="_Toc76411868"/>
       <w:r>
         <w:t xml:space="preserve">Figura </w:t>
       </w:r>
@@ -11674,7 +11773,7 @@
       <w:r>
         <w:t xml:space="preserve"> - Efectuarea convoluției pe o imagine, aplicând un filtru de dimensiune 3x3</w:t>
       </w:r>
-      <w:bookmarkEnd w:id="36"/>
+      <w:bookmarkEnd w:id="38"/>
     </w:p>
     <w:p/>
     <w:p>
@@ -11707,7 +11806,7 @@
           <w:numId w:val="39"/>
         </w:numPr>
       </w:pPr>
-      <w:bookmarkStart w:id="37" w:name="_Toc76378022"/>
+      <w:bookmarkStart w:id="39" w:name="_Toc76411923"/>
       <w:r>
         <w:t>Stratul BatchNormalization</w:t>
       </w:r>
@@ -11727,7 +11826,7 @@
         </w:rPr>
         <w:t>[7]</w:t>
       </w:r>
-      <w:bookmarkEnd w:id="37"/>
+      <w:bookmarkEnd w:id="39"/>
     </w:p>
     <w:p/>
     <w:p>
@@ -12155,14 +12254,14 @@
           <w:noProof/>
         </w:rPr>
       </w:pPr>
-      <w:bookmarkStart w:id="38" w:name="_Toc76378023"/>
+      <w:bookmarkStart w:id="40" w:name="_Toc76411924"/>
       <w:r>
         <w:rPr>
           <w:noProof/>
         </w:rPr>
         <w:t>Problema proiectului</w:t>
       </w:r>
-      <w:bookmarkEnd w:id="38"/>
+      <w:bookmarkEnd w:id="40"/>
     </w:p>
     <w:p>
       <w:pPr>
@@ -12426,7 +12525,7 @@
           <w:noProof/>
         </w:rPr>
       </w:pPr>
-      <w:bookmarkStart w:id="39" w:name="_Toc76378024"/>
+      <w:bookmarkStart w:id="41" w:name="_Toc76411925"/>
       <w:r>
         <w:rPr>
           <w:noProof/>
@@ -12434,7 +12533,7 @@
         <w:lastRenderedPageBreak/>
         <w:t>Soluții și abordări similare</w:t>
       </w:r>
-      <w:bookmarkEnd w:id="39"/>
+      <w:bookmarkEnd w:id="41"/>
     </w:p>
     <w:p>
       <w:pPr>
@@ -12456,7 +12555,7 @@
           <w:noProof/>
         </w:rPr>
       </w:pPr>
-      <w:bookmarkStart w:id="40" w:name="_Toc76378025"/>
+      <w:bookmarkStart w:id="42" w:name="_Toc76411926"/>
       <w:r>
         <w:rPr>
           <w:noProof/>
@@ -12490,7 +12589,7 @@
         </w:rPr>
         <w:t>.</w:t>
       </w:r>
-      <w:bookmarkEnd w:id="40"/>
+      <w:bookmarkEnd w:id="42"/>
     </w:p>
     <w:p>
       <w:pPr>
@@ -12691,7 +12790,7 @@
           <w:noProof/>
         </w:rPr>
       </w:pPr>
-      <w:bookmarkStart w:id="41" w:name="_Toc76378026"/>
+      <w:bookmarkStart w:id="43" w:name="_Toc76411927"/>
       <w:r>
         <w:rPr>
           <w:noProof/>
@@ -12725,7 +12824,7 @@
         </w:rPr>
         <w:t>.</w:t>
       </w:r>
-      <w:bookmarkEnd w:id="41"/>
+      <w:bookmarkEnd w:id="43"/>
     </w:p>
     <w:p>
       <w:pPr>
@@ -12852,7 +12951,7 @@
           <w:noProof/>
         </w:rPr>
       </w:pPr>
-      <w:bookmarkStart w:id="42" w:name="_Toc76378027"/>
+      <w:bookmarkStart w:id="44" w:name="_Toc76411928"/>
       <w:r>
         <w:rPr>
           <w:noProof/>
@@ -12886,7 +12985,7 @@
         </w:rPr>
         <w:t>.</w:t>
       </w:r>
-      <w:bookmarkEnd w:id="42"/>
+      <w:bookmarkEnd w:id="44"/>
     </w:p>
     <w:p>
       <w:pPr>
@@ -13003,14 +13102,14 @@
           <w:noProof/>
         </w:rPr>
       </w:pPr>
-      <w:bookmarkStart w:id="43" w:name="_Toc76378028"/>
+      <w:bookmarkStart w:id="45" w:name="_Toc76411929"/>
       <w:r>
         <w:rPr>
           <w:noProof/>
         </w:rPr>
         <w:t>IMPLEMENTAREA APLICAȚIEI</w:t>
       </w:r>
-      <w:bookmarkEnd w:id="43"/>
+      <w:bookmarkEnd w:id="45"/>
     </w:p>
     <w:p>
       <w:pPr>
@@ -13030,14 +13129,14 @@
           <w:noProof/>
         </w:rPr>
       </w:pPr>
-      <w:bookmarkStart w:id="44" w:name="_Toc76378029"/>
+      <w:bookmarkStart w:id="46" w:name="_Toc76411930"/>
       <w:r>
         <w:rPr>
           <w:noProof/>
         </w:rPr>
         <w:t>Descrierea proiectului</w:t>
       </w:r>
-      <w:bookmarkEnd w:id="44"/>
+      <w:bookmarkEnd w:id="46"/>
     </w:p>
     <w:p>
       <w:pPr>
@@ -13423,14 +13522,14 @@
           <w:noProof/>
         </w:rPr>
       </w:pPr>
-      <w:bookmarkStart w:id="45" w:name="_Toc76378030"/>
+      <w:bookmarkStart w:id="47" w:name="_Toc76411931"/>
       <w:r>
         <w:rPr>
           <w:noProof/>
         </w:rPr>
         <w:t>Modulul de preprocesare</w:t>
       </w:r>
-      <w:bookmarkEnd w:id="45"/>
+      <w:bookmarkEnd w:id="47"/>
     </w:p>
     <w:p>
       <w:pPr>
@@ -13495,7 +13594,7 @@
           <w:noProof/>
         </w:rPr>
       </w:pPr>
-      <w:bookmarkStart w:id="46" w:name="_Toc76378031"/>
+      <w:bookmarkStart w:id="48" w:name="_Toc76411932"/>
       <w:r>
         <w:rPr>
           <w:noProof/>
@@ -13514,7 +13613,7 @@
         </w:rPr>
         <w:t xml:space="preserve"> goale</w:t>
       </w:r>
-      <w:bookmarkEnd w:id="46"/>
+      <w:bookmarkEnd w:id="48"/>
     </w:p>
     <w:p/>
     <w:p>
@@ -13688,7 +13787,7 @@
         <w:pStyle w:val="Caption"/>
         <w:jc w:val="center"/>
       </w:pPr>
-      <w:bookmarkStart w:id="47" w:name="_Toc76378730"/>
+      <w:bookmarkStart w:id="49" w:name="_Toc76411869"/>
       <w:r>
         <w:t xml:space="preserve">Figura </w:t>
       </w:r>
@@ -13713,7 +13812,7 @@
       <w:r>
         <w:t xml:space="preserve"> - Exemplu imagine formular necompletat</w:t>
       </w:r>
-      <w:bookmarkEnd w:id="47"/>
+      <w:bookmarkEnd w:id="49"/>
     </w:p>
     <w:p>
       <w:pPr>
@@ -13795,7 +13894,7 @@
         <w:pStyle w:val="Caption"/>
         <w:jc w:val="center"/>
       </w:pPr>
-      <w:bookmarkStart w:id="48" w:name="_Toc76378731"/>
+      <w:bookmarkStart w:id="50" w:name="_Toc76411870"/>
       <w:r>
         <w:t xml:space="preserve">Figura </w:t>
       </w:r>
@@ -13820,7 +13919,7 @@
       <w:r>
         <w:t xml:space="preserve"> - Imagine cu formular preprocesat</w:t>
       </w:r>
-      <w:bookmarkEnd w:id="48"/>
+      <w:bookmarkEnd w:id="50"/>
     </w:p>
     <w:p/>
     <w:p>
@@ -13894,7 +13993,7 @@
         <w:pStyle w:val="Caption"/>
         <w:jc w:val="center"/>
       </w:pPr>
-      <w:bookmarkStart w:id="49" w:name="_Toc76378732"/>
+      <w:bookmarkStart w:id="51" w:name="_Toc76411871"/>
       <w:r>
         <w:t xml:space="preserve">Figura </w:t>
       </w:r>
@@ -13919,7 +14018,7 @@
       <w:r>
         <w:t xml:space="preserve"> - Rezultatul OCR-ului peste imaginea formularului</w:t>
       </w:r>
-      <w:bookmarkEnd w:id="49"/>
+      <w:bookmarkEnd w:id="51"/>
     </w:p>
     <w:p>
       <w:pPr>
@@ -13929,12 +14028,12 @@
           <w:numId w:val="5"/>
         </w:numPr>
       </w:pPr>
-      <w:bookmarkStart w:id="50" w:name="_Toc76378032"/>
+      <w:bookmarkStart w:id="52" w:name="_Toc76411933"/>
       <w:r>
         <w:lastRenderedPageBreak/>
         <w:t>Preprocesarea formularelor completate</w:t>
       </w:r>
-      <w:bookmarkEnd w:id="50"/>
+      <w:bookmarkEnd w:id="52"/>
     </w:p>
     <w:p/>
     <w:p>
@@ -14077,7 +14176,7 @@
         <w:pStyle w:val="Caption"/>
         <w:jc w:val="center"/>
       </w:pPr>
-      <w:bookmarkStart w:id="51" w:name="_Toc76378733"/>
+      <w:bookmarkStart w:id="53" w:name="_Toc76411872"/>
       <w:r>
         <w:t xml:space="preserve">Figura </w:t>
       </w:r>
@@ -14102,7 +14201,7 @@
       <w:r>
         <w:t xml:space="preserve"> - Extragere pixeli albaștri</w:t>
       </w:r>
-      <w:bookmarkEnd w:id="51"/>
+      <w:bookmarkEnd w:id="53"/>
     </w:p>
     <w:p/>
     <w:p>
@@ -14180,7 +14279,7 @@
         <w:pStyle w:val="Caption"/>
         <w:jc w:val="center"/>
       </w:pPr>
-      <w:bookmarkStart w:id="52" w:name="_Toc76378734"/>
+      <w:bookmarkStart w:id="54" w:name="_Toc76411873"/>
       <w:r>
         <w:t xml:space="preserve">Figura </w:t>
       </w:r>
@@ -14205,7 +14304,7 @@
       <w:r>
         <w:t xml:space="preserve"> - Extragere pixeli roșii</w:t>
       </w:r>
-      <w:bookmarkEnd w:id="52"/>
+      <w:bookmarkEnd w:id="54"/>
     </w:p>
     <w:p/>
     <w:p>
@@ -14380,7 +14479,7 @@
           <w:color w:val="000000" w:themeColor="text1"/>
         </w:rPr>
       </w:pPr>
-      <w:bookmarkStart w:id="53" w:name="_Toc76378735"/>
+      <w:bookmarkStart w:id="55" w:name="_Toc76411874"/>
       <w:r>
         <w:t xml:space="preserve">Figura </w:t>
       </w:r>
@@ -14405,7 +14504,7 @@
       <w:r>
         <w:t xml:space="preserve"> - Rezultatul final al preprocesării</w:t>
       </w:r>
-      <w:bookmarkEnd w:id="53"/>
+      <w:bookmarkEnd w:id="55"/>
     </w:p>
     <w:p>
       <w:pPr>
@@ -14613,7 +14712,7 @@
         <w:pStyle w:val="Caption"/>
         <w:jc w:val="center"/>
       </w:pPr>
-      <w:bookmarkStart w:id="54" w:name="_Toc76378736"/>
+      <w:bookmarkStart w:id="56" w:name="_Toc76411875"/>
       <w:r>
         <w:t xml:space="preserve">Figura </w:t>
       </w:r>
@@ -14638,7 +14737,7 @@
       <w:r>
         <w:t xml:space="preserve"> - Vizualizarea sumelor pe orizontală în imagine</w:t>
       </w:r>
-      <w:bookmarkEnd w:id="54"/>
+      <w:bookmarkEnd w:id="56"/>
     </w:p>
     <w:p/>
     <w:p>
@@ -14706,7 +14805,7 @@
         <w:pStyle w:val="Caption"/>
         <w:jc w:val="center"/>
       </w:pPr>
-      <w:bookmarkStart w:id="55" w:name="_Toc76378737"/>
+      <w:bookmarkStart w:id="57" w:name="_Toc76411876"/>
       <w:r>
         <w:t xml:space="preserve">Figura </w:t>
       </w:r>
@@ -14737,7 +14836,7 @@
       <w:r>
         <w:t xml:space="preserve"> extrasă din formular</w:t>
       </w:r>
-      <w:bookmarkEnd w:id="55"/>
+      <w:bookmarkEnd w:id="57"/>
     </w:p>
     <w:p/>
     <w:p>
@@ -14864,7 +14963,7 @@
           <w:color w:val="FF0000"/>
         </w:rPr>
       </w:pPr>
-      <w:bookmarkStart w:id="56" w:name="_Toc76378738"/>
+      <w:bookmarkStart w:id="58" w:name="_Toc76411877"/>
       <w:r>
         <w:t xml:space="preserve">Figura </w:t>
       </w:r>
@@ -14889,7 +14988,7 @@
       <w:r>
         <w:t xml:space="preserve"> – Vizualizarea sumelor pe verticală în regiune</w:t>
       </w:r>
-      <w:bookmarkEnd w:id="56"/>
+      <w:bookmarkEnd w:id="58"/>
     </w:p>
     <w:p>
       <w:pPr>
@@ -14920,7 +15019,7 @@
           <w:lang w:val="en-US"/>
         </w:rPr>
         <w:drawing>
-          <wp:anchor distT="0" distB="0" distL="114300" distR="114300" simplePos="0" relativeHeight="251651072" behindDoc="1" locked="0" layoutInCell="1" allowOverlap="1" wp14:anchorId="3776E817" wp14:editId="67B291A5">
+          <wp:anchor distT="0" distB="0" distL="114300" distR="114300" simplePos="0" relativeHeight="251650048" behindDoc="1" locked="0" layoutInCell="1" allowOverlap="1" wp14:anchorId="3776E817" wp14:editId="67B291A5">
             <wp:simplePos x="0" y="0"/>
             <wp:positionH relativeFrom="column">
               <wp:posOffset>1794065</wp:posOffset>
@@ -14991,7 +15090,7 @@
           <w:lang w:val="en-US"/>
         </w:rPr>
         <w:drawing>
-          <wp:anchor distT="0" distB="0" distL="114300" distR="114300" simplePos="0" relativeHeight="251653120" behindDoc="1" locked="0" layoutInCell="1" allowOverlap="1" wp14:anchorId="488A583C" wp14:editId="7E67C1D8">
+          <wp:anchor distT="0" distB="0" distL="114300" distR="114300" simplePos="0" relativeHeight="251652096" behindDoc="1" locked="0" layoutInCell="1" allowOverlap="1" wp14:anchorId="488A583C" wp14:editId="7E67C1D8">
             <wp:simplePos x="0" y="0"/>
             <wp:positionH relativeFrom="column">
               <wp:posOffset>3268089</wp:posOffset>
@@ -15062,7 +15161,7 @@
           <w:lang w:val="en-US"/>
         </w:rPr>
         <w:drawing>
-          <wp:anchor distT="0" distB="0" distL="114300" distR="114300" simplePos="0" relativeHeight="251655168" behindDoc="1" locked="0" layoutInCell="1" allowOverlap="1" wp14:anchorId="6D8489AE" wp14:editId="10A2CF20">
+          <wp:anchor distT="0" distB="0" distL="114300" distR="114300" simplePos="0" relativeHeight="251654144" behindDoc="1" locked="0" layoutInCell="1" allowOverlap="1" wp14:anchorId="6D8489AE" wp14:editId="10A2CF20">
             <wp:simplePos x="0" y="0"/>
             <wp:positionH relativeFrom="column">
               <wp:posOffset>4298818</wp:posOffset>
@@ -15133,7 +15232,7 @@
           <w:lang w:val="en-US"/>
         </w:rPr>
         <w:drawing>
-          <wp:anchor distT="0" distB="0" distL="114300" distR="114300" simplePos="0" relativeHeight="251649024" behindDoc="1" locked="0" layoutInCell="1" allowOverlap="1" wp14:anchorId="50F0BC4A" wp14:editId="3E744F87">
+          <wp:anchor distT="0" distB="0" distL="114300" distR="114300" simplePos="0" relativeHeight="251648000" behindDoc="1" locked="0" layoutInCell="1" allowOverlap="1" wp14:anchorId="50F0BC4A" wp14:editId="3E744F87">
             <wp:simplePos x="0" y="0"/>
             <wp:positionH relativeFrom="column">
               <wp:posOffset>361666</wp:posOffset>
@@ -15235,7 +15334,7 @@
                       <w:sz w:val="28"/>
                     </w:rPr>
                   </w:pPr>
-                  <w:bookmarkStart w:id="57" w:name="_Toc76378739"/>
+                  <w:bookmarkStart w:id="59" w:name="_Toc76411878"/>
                   <w:r>
                     <w:t xml:space="preserve">Figura </w:t>
                   </w:r>
@@ -15263,7 +15362,7 @@
                   <w:r>
                     <w:t xml:space="preserve"> - Litere extrase din regiuni</w:t>
                   </w:r>
-                  <w:bookmarkEnd w:id="57"/>
+                  <w:bookmarkEnd w:id="59"/>
                 </w:p>
               </w:txbxContent>
             </v:textbox>
@@ -15280,11 +15379,11 @@
           <w:numId w:val="5"/>
         </w:numPr>
       </w:pPr>
-      <w:bookmarkStart w:id="58" w:name="_Toc76378033"/>
+      <w:bookmarkStart w:id="60" w:name="_Toc76411934"/>
       <w:r>
         <w:t>Clasificatorul</w:t>
       </w:r>
-      <w:bookmarkEnd w:id="58"/>
+      <w:bookmarkEnd w:id="60"/>
     </w:p>
     <w:p>
       <w:pPr>
@@ -15325,11 +15424,11 @@
           <w:numId w:val="5"/>
         </w:numPr>
       </w:pPr>
-      <w:bookmarkStart w:id="59" w:name="_Toc76378034"/>
+      <w:bookmarkStart w:id="61" w:name="_Toc76411935"/>
       <w:r>
         <w:t>Seturi de date folosite</w:t>
       </w:r>
-      <w:bookmarkEnd w:id="59"/>
+      <w:bookmarkEnd w:id="61"/>
     </w:p>
     <w:p/>
     <w:p>
@@ -15396,7 +15495,7 @@
           <w:lang w:val="en-US"/>
         </w:rPr>
         <w:drawing>
-          <wp:anchor distT="0" distB="0" distL="114300" distR="114300" simplePos="0" relativeHeight="251656192" behindDoc="1" locked="0" layoutInCell="1" allowOverlap="1" wp14:anchorId="39FDA1AF" wp14:editId="5230961B">
+          <wp:anchor distT="0" distB="0" distL="114300" distR="114300" simplePos="0" relativeHeight="251657216" behindDoc="1" locked="0" layoutInCell="1" allowOverlap="1" wp14:anchorId="39FDA1AF" wp14:editId="5230961B">
             <wp:simplePos x="0" y="0"/>
             <wp:positionH relativeFrom="column">
               <wp:posOffset>1978575</wp:posOffset>
@@ -15458,7 +15557,7 @@
           <w:lang w:val="en-US"/>
         </w:rPr>
         <w:drawing>
-          <wp:anchor distT="0" distB="0" distL="114300" distR="114300" simplePos="0" relativeHeight="251659264" behindDoc="0" locked="0" layoutInCell="1" allowOverlap="1" wp14:anchorId="2CFB7A5A" wp14:editId="4691A1CA">
+          <wp:anchor distT="0" distB="0" distL="114300" distR="114300" simplePos="0" relativeHeight="251658240" behindDoc="0" locked="0" layoutInCell="1" allowOverlap="1" wp14:anchorId="2CFB7A5A" wp14:editId="4691A1CA">
             <wp:simplePos x="0" y="0"/>
             <wp:positionH relativeFrom="margin">
               <wp:align>center</wp:align>
@@ -15520,7 +15619,7 @@
           <w:lang w:val="en-US"/>
         </w:rPr>
         <w:drawing>
-          <wp:anchor distT="0" distB="0" distL="114300" distR="114300" simplePos="0" relativeHeight="251661312" behindDoc="0" locked="0" layoutInCell="1" allowOverlap="1" wp14:anchorId="5BF8AD14" wp14:editId="6E14CB47">
+          <wp:anchor distT="0" distB="0" distL="114300" distR="114300" simplePos="0" relativeHeight="251660288" behindDoc="0" locked="0" layoutInCell="1" allowOverlap="1" wp14:anchorId="5BF8AD14" wp14:editId="6E14CB47">
             <wp:simplePos x="0" y="0"/>
             <wp:positionH relativeFrom="column">
               <wp:posOffset>3411808</wp:posOffset>
@@ -15594,7 +15693,7 @@
                       <w:sz w:val="28"/>
                     </w:rPr>
                   </w:pPr>
-                  <w:bookmarkStart w:id="60" w:name="_Toc76378740"/>
+                  <w:bookmarkStart w:id="62" w:name="_Toc76411879"/>
                   <w:r>
                     <w:t xml:space="preserve">Figura </w:t>
                   </w:r>
@@ -15622,7 +15721,7 @@
                   <w:r>
                     <w:t xml:space="preserve"> - Exemple de imagini de antrenare NIST</w:t>
                   </w:r>
-                  <w:bookmarkEnd w:id="60"/>
+                  <w:bookmarkEnd w:id="62"/>
                 </w:p>
               </w:txbxContent>
             </v:textbox>
@@ -15761,7 +15860,7 @@
           <w:lang w:val="en-US"/>
         </w:rPr>
         <w:drawing>
-          <wp:anchor distT="0" distB="0" distL="114300" distR="114300" simplePos="0" relativeHeight="251663360" behindDoc="0" locked="0" layoutInCell="1" allowOverlap="1" wp14:anchorId="31224E7D" wp14:editId="0C29D200">
+          <wp:anchor distT="0" distB="0" distL="114300" distR="114300" simplePos="0" relativeHeight="251662336" behindDoc="0" locked="0" layoutInCell="1" allowOverlap="1" wp14:anchorId="31224E7D" wp14:editId="0C29D200">
             <wp:simplePos x="0" y="0"/>
             <wp:positionH relativeFrom="column">
               <wp:posOffset>1978575</wp:posOffset>
@@ -15823,7 +15922,7 @@
           <w:lang w:val="en-US"/>
         </w:rPr>
         <w:drawing>
-          <wp:anchor distT="0" distB="0" distL="114300" distR="114300" simplePos="0" relativeHeight="251665408" behindDoc="0" locked="0" layoutInCell="1" allowOverlap="1" wp14:anchorId="3B6A1381" wp14:editId="6F7B1CF8">
+          <wp:anchor distT="0" distB="0" distL="114300" distR="114300" simplePos="0" relativeHeight="251664384" behindDoc="0" locked="0" layoutInCell="1" allowOverlap="1" wp14:anchorId="3B6A1381" wp14:editId="6F7B1CF8">
             <wp:simplePos x="0" y="0"/>
             <wp:positionH relativeFrom="margin">
               <wp:align>center</wp:align>
@@ -15885,7 +15984,7 @@
           <w:lang w:val="en-US"/>
         </w:rPr>
         <w:drawing>
-          <wp:anchor distT="0" distB="0" distL="114300" distR="114300" simplePos="0" relativeHeight="251667456" behindDoc="0" locked="0" layoutInCell="1" allowOverlap="1" wp14:anchorId="61133F84" wp14:editId="3A789AAC">
+          <wp:anchor distT="0" distB="0" distL="114300" distR="114300" simplePos="0" relativeHeight="251666432" behindDoc="0" locked="0" layoutInCell="1" allowOverlap="1" wp14:anchorId="61133F84" wp14:editId="3A789AAC">
             <wp:simplePos x="0" y="0"/>
             <wp:positionH relativeFrom="column">
               <wp:posOffset>3466408</wp:posOffset>
@@ -15965,7 +16064,7 @@
                       <w:sz w:val="28"/>
                     </w:rPr>
                   </w:pPr>
-                  <w:bookmarkStart w:id="61" w:name="_Toc76378741"/>
+                  <w:bookmarkStart w:id="63" w:name="_Toc76411880"/>
                   <w:r>
                     <w:t xml:space="preserve">Figura </w:t>
                   </w:r>
@@ -15993,7 +16092,7 @@
                   <w:r>
                     <w:t xml:space="preserve"> - Exemple de imagini de antrenare UNIPEN</w:t>
                   </w:r>
-                  <w:bookmarkEnd w:id="61"/>
+                  <w:bookmarkEnd w:id="63"/>
                 </w:p>
               </w:txbxContent>
             </v:textbox>
@@ -16021,14 +16120,14 @@
           <w:noProof/>
         </w:rPr>
       </w:pPr>
-      <w:bookmarkStart w:id="62" w:name="_Toc76378035"/>
+      <w:bookmarkStart w:id="64" w:name="_Toc76411936"/>
       <w:r>
         <w:rPr>
           <w:noProof/>
         </w:rPr>
         <w:t>Arhitectura rețelei neuronale</w:t>
       </w:r>
-      <w:bookmarkEnd w:id="62"/>
+      <w:bookmarkEnd w:id="64"/>
     </w:p>
     <w:p/>
     <w:p>
@@ -16211,7 +16310,7 @@
         <w:pStyle w:val="Caption"/>
         <w:jc w:val="center"/>
       </w:pPr>
-      <w:bookmarkStart w:id="63" w:name="_Toc76378742"/>
+      <w:bookmarkStart w:id="65" w:name="_Toc76411881"/>
       <w:r>
         <w:t xml:space="preserve">Figura </w:t>
       </w:r>
@@ -16236,7 +16335,7 @@
       <w:r>
         <w:t xml:space="preserve"> - Modelul dens simplu</w:t>
       </w:r>
-      <w:bookmarkEnd w:id="63"/>
+      <w:bookmarkEnd w:id="65"/>
     </w:p>
     <w:p>
       <w:pPr>
@@ -16304,7 +16403,7 @@
         <w:pStyle w:val="Caption"/>
         <w:jc w:val="center"/>
       </w:pPr>
-      <w:bookmarkStart w:id="64" w:name="_Toc76378743"/>
+      <w:bookmarkStart w:id="66" w:name="_Toc76411882"/>
       <w:r>
         <w:t xml:space="preserve">Figura </w:t>
       </w:r>
@@ -16329,7 +16428,7 @@
       <w:r>
         <w:t xml:space="preserve"> - Acuratețea modelului dens simplu</w:t>
       </w:r>
-      <w:bookmarkEnd w:id="64"/>
+      <w:bookmarkEnd w:id="66"/>
     </w:p>
     <w:p/>
     <w:p>
@@ -16412,7 +16511,7 @@
         <w:pStyle w:val="Caption"/>
         <w:jc w:val="center"/>
       </w:pPr>
-      <w:bookmarkStart w:id="65" w:name="_Toc76378744"/>
+      <w:bookmarkStart w:id="67" w:name="_Toc76411883"/>
       <w:r>
         <w:t xml:space="preserve">Figura </w:t>
       </w:r>
@@ -16437,7 +16536,7 @@
       <w:r>
         <w:t xml:space="preserve"> - Rețea convoluțională mică</w:t>
       </w:r>
-      <w:bookmarkEnd w:id="65"/>
+      <w:bookmarkEnd w:id="67"/>
     </w:p>
     <w:p>
       <w:pPr>
@@ -16505,7 +16604,7 @@
         <w:pStyle w:val="Caption"/>
         <w:jc w:val="center"/>
       </w:pPr>
-      <w:bookmarkStart w:id="66" w:name="_Toc76378745"/>
+      <w:bookmarkStart w:id="68" w:name="_Toc76411884"/>
       <w:r>
         <w:t xml:space="preserve">Figura </w:t>
       </w:r>
@@ -16530,7 +16629,7 @@
       <w:r>
         <w:t xml:space="preserve"> - Performanțele modelului convoluțional mic</w:t>
       </w:r>
-      <w:bookmarkEnd w:id="66"/>
+      <w:bookmarkEnd w:id="68"/>
     </w:p>
     <w:p>
       <w:pPr>
@@ -16654,7 +16753,7 @@
           <w:noProof/>
         </w:rPr>
       </w:pPr>
-      <w:bookmarkStart w:id="67" w:name="_Toc76378746"/>
+      <w:bookmarkStart w:id="69" w:name="_Toc76411885"/>
       <w:r>
         <w:t xml:space="preserve">Figura </w:t>
       </w:r>
@@ -16679,7 +16778,7 @@
       <w:r>
         <w:t xml:space="preserve"> - Model convoluțional cu BatchNormalization</w:t>
       </w:r>
-      <w:bookmarkEnd w:id="67"/>
+      <w:bookmarkEnd w:id="69"/>
     </w:p>
     <w:p>
       <w:pPr>
@@ -16747,7 +16846,7 @@
         <w:pStyle w:val="Caption"/>
         <w:jc w:val="center"/>
       </w:pPr>
-      <w:bookmarkStart w:id="68" w:name="_Toc76378747"/>
+      <w:bookmarkStart w:id="70" w:name="_Toc76411886"/>
       <w:r>
         <w:t xml:space="preserve">Figura </w:t>
       </w:r>
@@ -16772,7 +16871,7 @@
       <w:r>
         <w:t xml:space="preserve"> – Performanțele modelului convoluțional cu BatchNormalization</w:t>
       </w:r>
-      <w:bookmarkEnd w:id="68"/>
+      <w:bookmarkEnd w:id="70"/>
     </w:p>
     <w:p>
       <w:r>
@@ -16853,7 +16952,7 @@
         <w:pStyle w:val="Caption"/>
         <w:jc w:val="center"/>
       </w:pPr>
-      <w:bookmarkStart w:id="69" w:name="_Toc76378748"/>
+      <w:bookmarkStart w:id="71" w:name="_Toc76411887"/>
       <w:r>
         <w:t xml:space="preserve">Figura </w:t>
       </w:r>
@@ -16878,7 +16977,7 @@
       <w:r>
         <w:t xml:space="preserve"> - Modelul convoluțional cu Dropout</w:t>
       </w:r>
-      <w:bookmarkEnd w:id="69"/>
+      <w:bookmarkEnd w:id="71"/>
     </w:p>
     <w:p>
       <w:pPr>
@@ -16947,7 +17046,7 @@
         <w:pStyle w:val="Caption"/>
         <w:jc w:val="center"/>
       </w:pPr>
-      <w:bookmarkStart w:id="70" w:name="_Toc76378749"/>
+      <w:bookmarkStart w:id="72" w:name="_Toc76411888"/>
       <w:r>
         <w:t xml:space="preserve">Figura </w:t>
       </w:r>
@@ -16972,7 +17071,7 @@
       <w:r>
         <w:t xml:space="preserve"> - Performanțele modelului convoluțional cu Dropout</w:t>
       </w:r>
-      <w:bookmarkEnd w:id="70"/>
+      <w:bookmarkEnd w:id="72"/>
     </w:p>
     <w:p>
       <w:r>
@@ -17072,7 +17171,7 @@
         <w:pStyle w:val="Caption"/>
         <w:jc w:val="center"/>
       </w:pPr>
-      <w:bookmarkStart w:id="71" w:name="_Toc76378750"/>
+      <w:bookmarkStart w:id="73" w:name="_Toc76411889"/>
       <w:r>
         <w:t xml:space="preserve">Figura </w:t>
       </w:r>
@@ -17097,7 +17196,7 @@
       <w:r>
         <w:t xml:space="preserve"> - Modelul final Kaggle</w:t>
       </w:r>
-      <w:bookmarkEnd w:id="71"/>
+      <w:bookmarkEnd w:id="73"/>
     </w:p>
     <w:p>
       <w:pPr>
@@ -17165,7 +17264,7 @@
         <w:pStyle w:val="Caption"/>
         <w:jc w:val="center"/>
       </w:pPr>
-      <w:bookmarkStart w:id="72" w:name="_Toc76378751"/>
+      <w:bookmarkStart w:id="74" w:name="_Toc76411890"/>
       <w:r>
         <w:t xml:space="preserve">Figura </w:t>
       </w:r>
@@ -17190,7 +17289,7 @@
       <w:r>
         <w:t xml:space="preserve"> - Performanțele modelului Kaggle</w:t>
       </w:r>
-      <w:bookmarkEnd w:id="72"/>
+      <w:bookmarkEnd w:id="74"/>
     </w:p>
     <w:p/>
     <w:p>
@@ -17284,7 +17383,7 @@
         <w:pStyle w:val="Caption"/>
         <w:jc w:val="center"/>
       </w:pPr>
-      <w:bookmarkStart w:id="73" w:name="_Toc76378752"/>
+      <w:bookmarkStart w:id="75" w:name="_Toc76411891"/>
       <w:r>
         <w:t xml:space="preserve">Figura </w:t>
       </w:r>
@@ -17309,7 +17408,7 @@
       <w:r>
         <w:t xml:space="preserve"> - Performanțele modelului Kaggle după augmentarea datelor</w:t>
       </w:r>
-      <w:bookmarkEnd w:id="73"/>
+      <w:bookmarkEnd w:id="75"/>
     </w:p>
     <w:p/>
     <w:p>
@@ -17515,7 +17614,7 @@
         <w:pStyle w:val="Caption"/>
         <w:jc w:val="center"/>
       </w:pPr>
-      <w:bookmarkStart w:id="74" w:name="_Toc76378753"/>
+      <w:bookmarkStart w:id="76" w:name="_Toc76411892"/>
       <w:r>
         <w:t xml:space="preserve">Figura </w:t>
       </w:r>
@@ -17549,7 +17648,7 @@
       <w:r>
         <w:t xml:space="preserve"> - 99.74%</w:t>
       </w:r>
-      <w:bookmarkEnd w:id="74"/>
+      <w:bookmarkEnd w:id="76"/>
     </w:p>
     <w:p>
       <w:pPr>
@@ -17636,7 +17735,7 @@
         <w:pStyle w:val="Caption"/>
         <w:jc w:val="center"/>
       </w:pPr>
-      <w:bookmarkStart w:id="75" w:name="_Toc76378754"/>
+      <w:bookmarkStart w:id="77" w:name="_Toc76411893"/>
       <w:r>
         <w:t xml:space="preserve">Figura </w:t>
       </w:r>
@@ -17661,7 +17760,7 @@
       <w:r>
         <w:t xml:space="preserve"> - Acuratețea modelului text - 99.3%</w:t>
       </w:r>
-      <w:bookmarkEnd w:id="75"/>
+      <w:bookmarkEnd w:id="77"/>
     </w:p>
     <w:p/>
     <w:p>
@@ -17742,7 +17841,7 @@
         <w:pStyle w:val="Caption"/>
         <w:jc w:val="center"/>
       </w:pPr>
-      <w:bookmarkStart w:id="76" w:name="_Toc76378755"/>
+      <w:bookmarkStart w:id="78" w:name="_Toc76411894"/>
       <w:r>
         <w:t xml:space="preserve">Figura </w:t>
       </w:r>
@@ -17767,7 +17866,7 @@
       <w:r>
         <w:t xml:space="preserve"> - Acuratețea modelului mixt - 96%</w:t>
       </w:r>
-      <w:bookmarkEnd w:id="76"/>
+      <w:bookmarkEnd w:id="78"/>
     </w:p>
     <w:p>
       <w:r>
@@ -17797,11 +17896,11 @@
           <w:numId w:val="5"/>
         </w:numPr>
       </w:pPr>
-      <w:bookmarkStart w:id="77" w:name="_Toc76378036"/>
+      <w:bookmarkStart w:id="79" w:name="_Toc76411937"/>
       <w:r>
         <w:t>Baza de date</w:t>
       </w:r>
-      <w:bookmarkEnd w:id="77"/>
+      <w:bookmarkEnd w:id="79"/>
     </w:p>
     <w:p/>
     <w:p>
@@ -17987,7 +18086,7 @@
         <w:pStyle w:val="Caption"/>
         <w:jc w:val="center"/>
       </w:pPr>
-      <w:bookmarkStart w:id="78" w:name="_Toc76378756"/>
+      <w:bookmarkStart w:id="80" w:name="_Toc76411895"/>
       <w:r>
         <w:t xml:space="preserve">Figura </w:t>
       </w:r>
@@ -18012,7 +18111,7 @@
       <w:r>
         <w:t xml:space="preserve"> - Exemplu obiect .json ce conține informația despre un tip de formular</w:t>
       </w:r>
-      <w:bookmarkEnd w:id="78"/>
+      <w:bookmarkEnd w:id="80"/>
     </w:p>
     <w:p>
       <w:pPr>
@@ -18110,7 +18209,7 @@
         <w:pStyle w:val="Caption"/>
         <w:jc w:val="center"/>
       </w:pPr>
-      <w:bookmarkStart w:id="79" w:name="_Toc76378757"/>
+      <w:bookmarkStart w:id="81" w:name="_Toc76411896"/>
       <w:r>
         <w:t xml:space="preserve">Figura </w:t>
       </w:r>
@@ -18135,7 +18234,7 @@
       <w:r>
         <w:t xml:space="preserve"> – Exemplu obiect .json ce conține informația recunoscută dintr-un document</w:t>
       </w:r>
-      <w:bookmarkEnd w:id="79"/>
+      <w:bookmarkEnd w:id="81"/>
     </w:p>
     <w:p>
       <w:r>
@@ -18246,12 +18345,12 @@
           <w:numId w:val="5"/>
         </w:numPr>
       </w:pPr>
-      <w:bookmarkStart w:id="80" w:name="_Toc76378037"/>
+      <w:bookmarkStart w:id="82" w:name="_Toc76411938"/>
       <w:r>
         <w:lastRenderedPageBreak/>
         <w:t>Interfața Web</w:t>
       </w:r>
-      <w:bookmarkEnd w:id="80"/>
+      <w:bookmarkEnd w:id="82"/>
     </w:p>
     <w:p/>
     <w:p>
@@ -18490,11 +18589,11 @@
           <w:numId w:val="5"/>
         </w:numPr>
       </w:pPr>
-      <w:bookmarkStart w:id="81" w:name="_Toc76378038"/>
+      <w:bookmarkStart w:id="83" w:name="_Toc76411939"/>
       <w:r>
         <w:t>Introducerea unui tip nou de formular</w:t>
       </w:r>
-      <w:bookmarkEnd w:id="81"/>
+      <w:bookmarkEnd w:id="83"/>
     </w:p>
     <w:p/>
     <w:p>
@@ -18586,7 +18685,7 @@
         <w:pStyle w:val="Caption"/>
         <w:jc w:val="center"/>
       </w:pPr>
-      <w:bookmarkStart w:id="82" w:name="_Toc76378758"/>
+      <w:bookmarkStart w:id="84" w:name="_Toc76411897"/>
       <w:r>
         <w:t xml:space="preserve">Figura </w:t>
       </w:r>
@@ -18611,7 +18710,7 @@
       <w:r>
         <w:t xml:space="preserve"> - Adăugarea unui nou formular</w:t>
       </w:r>
-      <w:bookmarkEnd w:id="82"/>
+      <w:bookmarkEnd w:id="84"/>
     </w:p>
     <w:p>
       <w:pPr>
@@ -18762,7 +18861,7 @@
         <w:pStyle w:val="Caption"/>
         <w:jc w:val="center"/>
       </w:pPr>
-      <w:bookmarkStart w:id="83" w:name="_Toc76378759"/>
+      <w:bookmarkStart w:id="85" w:name="_Toc76411898"/>
       <w:r>
         <w:t xml:space="preserve">Figura </w:t>
       </w:r>
@@ -18787,7 +18886,7 @@
       <w:r>
         <w:t xml:space="preserve"> – Completarea informațiilor despre un tip nou de formular</w:t>
       </w:r>
-      <w:bookmarkEnd w:id="83"/>
+      <w:bookmarkEnd w:id="85"/>
     </w:p>
     <w:p/>
     <w:p>
@@ -18820,7 +18919,7 @@
           <w:noProof/>
         </w:rPr>
       </w:pPr>
-      <w:bookmarkStart w:id="84" w:name="_Toc76378039"/>
+      <w:bookmarkStart w:id="86" w:name="_Toc76411940"/>
       <w:r>
         <w:rPr>
           <w:noProof/>
@@ -18828,7 +18927,7 @@
         <w:lastRenderedPageBreak/>
         <w:t>Vizualizarea informațiilor despre un formular reținut</w:t>
       </w:r>
-      <w:bookmarkEnd w:id="84"/>
+      <w:bookmarkEnd w:id="86"/>
     </w:p>
     <w:p>
       <w:pPr>
@@ -18939,7 +19038,7 @@
           <w:noProof/>
         </w:rPr>
       </w:pPr>
-      <w:bookmarkStart w:id="85" w:name="_Toc76378760"/>
+      <w:bookmarkStart w:id="87" w:name="_Toc76411899"/>
       <w:r>
         <w:t xml:space="preserve">Figura </w:t>
       </w:r>
@@ -18964,7 +19063,7 @@
       <w:r>
         <w:t xml:space="preserve"> - Vizualizarea unui formular</w:t>
       </w:r>
-      <w:bookmarkEnd w:id="85"/>
+      <w:bookmarkEnd w:id="87"/>
     </w:p>
     <w:p>
       <w:pPr>
@@ -18992,7 +19091,7 @@
           <w:noProof/>
         </w:rPr>
       </w:pPr>
-      <w:bookmarkStart w:id="86" w:name="_Toc76378040"/>
+      <w:bookmarkStart w:id="88" w:name="_Toc76411941"/>
       <w:r>
         <w:rPr>
           <w:noProof/>
@@ -19000,7 +19099,7 @@
         <w:lastRenderedPageBreak/>
         <w:t>Recunoașterea scrisului dintr-un document completat</w:t>
       </w:r>
-      <w:bookmarkEnd w:id="86"/>
+      <w:bookmarkEnd w:id="88"/>
     </w:p>
     <w:p>
       <w:pPr>
@@ -19106,7 +19205,7 @@
         <w:pStyle w:val="Caption"/>
         <w:jc w:val="center"/>
       </w:pPr>
-      <w:bookmarkStart w:id="87" w:name="_Toc76378761"/>
+      <w:bookmarkStart w:id="89" w:name="_Toc76411900"/>
       <w:r>
         <w:t xml:space="preserve">Figura </w:t>
       </w:r>
@@ -19131,7 +19230,7 @@
       <w:r>
         <w:t xml:space="preserve"> - Recunoașterea scrisului dintr-un document</w:t>
       </w:r>
-      <w:bookmarkEnd w:id="87"/>
+      <w:bookmarkEnd w:id="89"/>
     </w:p>
     <w:p>
       <w:pPr>
@@ -19144,7 +19243,7 @@
           <w:noProof/>
         </w:rPr>
       </w:pPr>
-      <w:bookmarkStart w:id="88" w:name="_Toc76378041"/>
+      <w:bookmarkStart w:id="90" w:name="_Toc76411942"/>
       <w:r>
         <w:rPr>
           <w:noProof/>
@@ -19152,7 +19251,7 @@
         <w:lastRenderedPageBreak/>
         <w:t>Vizualizarea documentelor recunoscute deja</w:t>
       </w:r>
-      <w:bookmarkEnd w:id="88"/>
+      <w:bookmarkEnd w:id="90"/>
     </w:p>
     <w:p>
       <w:pPr>
@@ -19241,7 +19340,7 @@
         <w:pStyle w:val="Caption"/>
         <w:jc w:val="center"/>
       </w:pPr>
-      <w:bookmarkStart w:id="89" w:name="_Toc76378762"/>
+      <w:bookmarkStart w:id="91" w:name="_Toc76411901"/>
       <w:r>
         <w:t xml:space="preserve">Figura </w:t>
       </w:r>
@@ -19266,7 +19365,7 @@
       <w:r>
         <w:t xml:space="preserve"> - Vizualizarea documentelor</w:t>
       </w:r>
-      <w:bookmarkEnd w:id="89"/>
+      <w:bookmarkEnd w:id="91"/>
     </w:p>
     <w:p>
       <w:r>
@@ -19339,7 +19438,7 @@
         <w:pStyle w:val="Caption"/>
         <w:jc w:val="center"/>
       </w:pPr>
-      <w:bookmarkStart w:id="90" w:name="_Toc76378763"/>
+      <w:bookmarkStart w:id="92" w:name="_Toc76411902"/>
       <w:r>
         <w:t xml:space="preserve">Figura </w:t>
       </w:r>
@@ -19364,7 +19463,7 @@
       <w:r>
         <w:t xml:space="preserve"> - Conținutul recunoscut al unui document</w:t>
       </w:r>
-      <w:bookmarkEnd w:id="90"/>
+      <w:bookmarkEnd w:id="92"/>
     </w:p>
     <w:p>
       <w:pPr>
@@ -19388,14 +19487,14 @@
           <w:noProof/>
         </w:rPr>
       </w:pPr>
-      <w:bookmarkStart w:id="91" w:name="_Toc76378042"/>
+      <w:bookmarkStart w:id="93" w:name="_Toc76411943"/>
       <w:r>
         <w:rPr>
           <w:noProof/>
         </w:rPr>
         <w:t>REZULTATE OBȚINUTE</w:t>
       </w:r>
-      <w:bookmarkEnd w:id="91"/>
+      <w:bookmarkEnd w:id="93"/>
     </w:p>
     <w:p/>
     <w:p>
@@ -19467,7 +19566,7 @@
           <w:lang w:val="en-150"/>
         </w:rPr>
       </w:pPr>
-      <w:bookmarkStart w:id="92" w:name="_Toc76378043"/>
+      <w:bookmarkStart w:id="94" w:name="_Toc76411944"/>
       <w:r>
         <w:rPr>
           <w:noProof/>
@@ -19487,7 +19586,7 @@
         </w:rPr>
         <w:t>ȘI DIRECȚII VIITOARE</w:t>
       </w:r>
-      <w:bookmarkEnd w:id="92"/>
+      <w:bookmarkEnd w:id="94"/>
     </w:p>
     <w:p>
       <w:pPr>
@@ -19768,7 +19867,7 @@
           <w:noProof/>
         </w:rPr>
       </w:pPr>
-      <w:bookmarkStart w:id="93" w:name="_Toc76378044"/>
+      <w:bookmarkStart w:id="95" w:name="_Toc76411945"/>
       <w:r>
         <w:rPr>
           <w:noProof/>
@@ -19776,7 +19875,7 @@
         <w:lastRenderedPageBreak/>
         <w:t>BIBLIOGRAFIE</w:t>
       </w:r>
-      <w:bookmarkEnd w:id="93"/>
+      <w:bookmarkEnd w:id="95"/>
     </w:p>
     <w:p>
       <w:pPr>
@@ -20264,9 +20363,6 @@
       <w:pPr>
         <w:ind w:firstLine="0"/>
         <w:jc w:val="left"/>
-        <w:rPr>
-          <w:noProof/>
-        </w:rPr>
       </w:pPr>
     </w:p>
     <w:sectPr>
@@ -20461,7 +20557,16 @@
                 <w:szCs w:val="18"/>
                 <w:lang w:val="en-150"/>
               </w:rPr>
-              <w:t>64</w:t>
+              <w:t>6</w:t>
+            </w:r>
+            <w:r>
+              <w:rPr>
+                <w:b/>
+                <w:bCs/>
+                <w:sz w:val="18"/>
+                <w:szCs w:val="18"/>
+              </w:rPr>
+              <w:t>5</w:t>
             </w:r>
           </w:p>
         </w:sdtContent>

</xml_diff>

<commit_message>
Adaugare prezentare proiect ATM
Signed-off-by: AlinTudi98 <alintudose126@gmail.com>
</commit_message>
<xml_diff>
--- a/Licenta_Tudose_Alin.docx
+++ b/Licenta_Tudose_Alin.docx
@@ -1,6 +1,6 @@
 
 <file path=word/document.xml><?xml version="1.0" encoding="utf-8"?>
-<w:document xmlns:wpc="http://schemas.microsoft.com/office/word/2010/wordprocessingCanvas" xmlns:cx="http://schemas.microsoft.com/office/drawing/2014/chartex" xmlns:cx1="http://schemas.microsoft.com/office/drawing/2015/9/8/chartex" xmlns:cx2="http://schemas.microsoft.com/office/drawing/2015/10/21/chartex" xmlns:cx3="http://schemas.microsoft.com/office/drawing/2016/5/9/chartex" xmlns:cx4="http://schemas.microsoft.com/office/drawing/2016/5/10/chartex" xmlns:cx5="http://schemas.microsoft.com/office/drawing/2016/5/11/chartex" xmlns:cx6="http://schemas.microsoft.com/office/drawing/2016/5/12/chartex" xmlns:cx7="http://schemas.microsoft.com/office/drawing/2016/5/13/chartex" xmlns:cx8="http://schemas.microsoft.com/office/drawing/2016/5/14/chartex" xmlns:mc="http://schemas.openxmlformats.org/markup-compatibility/2006" xmlns:aink="http://schemas.microsoft.com/office/drawing/2016/ink" xmlns:am3d="http://schemas.microsoft.com/office/drawing/2017/model3d" xmlns:o="urn:schemas-microsoft-com:office:office" xmlns:r="http://schemas.openxmlformats.org/officeDocument/2006/relationships" xmlns:m="http://schemas.openxmlformats.org/officeDocument/2006/math" xmlns:v="urn:schemas-microsoft-com:vml" xmlns:wp14="http://schemas.microsoft.com/office/word/2010/wordprocessingDrawing" xmlns:wp="http://schemas.openxmlformats.org/drawingml/2006/wordprocessingDrawing" xmlns:w10="urn:schemas-microsoft-com:office:word" xmlns:w="http://schemas.openxmlformats.org/wordprocessingml/2006/main" xmlns:w14="http://schemas.microsoft.com/office/word/2010/wordml" xmlns:w15="http://schemas.microsoft.com/office/word/2012/wordml" xmlns:w16cex="http://schemas.microsoft.com/office/word/2018/wordml/cex" xmlns:w16cid="http://schemas.microsoft.com/office/word/2016/wordml/cid" xmlns:w16="http://schemas.microsoft.com/office/word/2018/wordml" xmlns:w16sdtdh="http://schemas.microsoft.com/office/word/2020/wordml/sdtdatahash" xmlns:w16se="http://schemas.microsoft.com/office/word/2015/wordml/symex" xmlns:wpg="http://schemas.microsoft.com/office/word/2010/wordprocessingGroup" xmlns:wpi="http://schemas.microsoft.com/office/word/2010/wordprocessingInk" xmlns:wne="http://schemas.microsoft.com/office/word/2006/wordml" xmlns:wps="http://schemas.microsoft.com/office/word/2010/wordprocessingShape" mc:Ignorable="w14 w15 w16se w16cid w16 w16cex w16sdtdh wp14">
+<w:document xmlns:wpc="http://schemas.microsoft.com/office/word/2010/wordprocessingCanvas" xmlns:cx="http://schemas.microsoft.com/office/drawing/2014/chartex" xmlns:cx1="http://schemas.microsoft.com/office/drawing/2015/9/8/chartex" xmlns:cx2="http://schemas.microsoft.com/office/drawing/2015/10/21/chartex" xmlns:cx3="http://schemas.microsoft.com/office/drawing/2016/5/9/chartex" xmlns:cx4="http://schemas.microsoft.com/office/drawing/2016/5/10/chartex" xmlns:cx5="http://schemas.microsoft.com/office/drawing/2016/5/11/chartex" xmlns:cx6="http://schemas.microsoft.com/office/drawing/2016/5/12/chartex" xmlns:cx7="http://schemas.microsoft.com/office/drawing/2016/5/13/chartex" xmlns:cx8="http://schemas.microsoft.com/office/drawing/2016/5/14/chartex" xmlns:mc="http://schemas.openxmlformats.org/markup-compatibility/2006" xmlns:aink="http://schemas.microsoft.com/office/drawing/2016/ink" xmlns:am3d="http://schemas.microsoft.com/office/drawing/2017/model3d" xmlns:o="urn:schemas-microsoft-com:office:office" xmlns:r="http://schemas.openxmlformats.org/officeDocument/2006/relationships" xmlns:m="http://schemas.openxmlformats.org/officeDocument/2006/math" xmlns:v="urn:schemas-microsoft-com:vml" xmlns:wp14="http://schemas.microsoft.com/office/word/2010/wordprocessingDrawing" xmlns:wp="http://schemas.openxmlformats.org/drawingml/2006/wordprocessingDrawing" xmlns:w10="urn:schemas-microsoft-com:office:word" xmlns:w="http://schemas.openxmlformats.org/wordprocessingml/2006/main" xmlns:w14="http://schemas.microsoft.com/office/word/2010/wordml" xmlns:w15="http://schemas.microsoft.com/office/word/2012/wordml" xmlns:w16cex="http://schemas.microsoft.com/office/word/2018/wordml/cex" xmlns:w16cid="http://schemas.microsoft.com/office/word/2016/wordml/cid" xmlns:w16="http://schemas.microsoft.com/office/word/2018/wordml" xmlns:w16se="http://schemas.microsoft.com/office/word/2015/wordml/symex" xmlns:wpg="http://schemas.microsoft.com/office/word/2010/wordprocessingGroup" xmlns:wpi="http://schemas.microsoft.com/office/word/2010/wordprocessingInk" xmlns:wne="http://schemas.microsoft.com/office/word/2006/wordml" xmlns:wps="http://schemas.microsoft.com/office/word/2010/wordprocessingShape" mc:Ignorable="w14 w15 w16se w16cid w16 w16cex wp14">
   <w:body>
     <w:p>
       <w:pPr>
@@ -20380,7 +20380,7 @@
 </file>
 
 <file path=word/endnotes.xml><?xml version="1.0" encoding="utf-8"?>
-<w:endnotes xmlns:wpc="http://schemas.microsoft.com/office/word/2010/wordprocessingCanvas" xmlns:cx="http://schemas.microsoft.com/office/drawing/2014/chartex" xmlns:cx1="http://schemas.microsoft.com/office/drawing/2015/9/8/chartex" xmlns:cx2="http://schemas.microsoft.com/office/drawing/2015/10/21/chartex" xmlns:cx3="http://schemas.microsoft.com/office/drawing/2016/5/9/chartex" xmlns:cx4="http://schemas.microsoft.com/office/drawing/2016/5/10/chartex" xmlns:cx5="http://schemas.microsoft.com/office/drawing/2016/5/11/chartex" xmlns:cx6="http://schemas.microsoft.com/office/drawing/2016/5/12/chartex" xmlns:cx7="http://schemas.microsoft.com/office/drawing/2016/5/13/chartex" xmlns:cx8="http://schemas.microsoft.com/office/drawing/2016/5/14/chartex" xmlns:mc="http://schemas.openxmlformats.org/markup-compatibility/2006" xmlns:aink="http://schemas.microsoft.com/office/drawing/2016/ink" xmlns:am3d="http://schemas.microsoft.com/office/drawing/2017/model3d" xmlns:o="urn:schemas-microsoft-com:office:office" xmlns:r="http://schemas.openxmlformats.org/officeDocument/2006/relationships" xmlns:m="http://schemas.openxmlformats.org/officeDocument/2006/math" xmlns:v="urn:schemas-microsoft-com:vml" xmlns:wp14="http://schemas.microsoft.com/office/word/2010/wordprocessingDrawing" xmlns:wp="http://schemas.openxmlformats.org/drawingml/2006/wordprocessingDrawing" xmlns:w10="urn:schemas-microsoft-com:office:word" xmlns:w="http://schemas.openxmlformats.org/wordprocessingml/2006/main" xmlns:w14="http://schemas.microsoft.com/office/word/2010/wordml" xmlns:w15="http://schemas.microsoft.com/office/word/2012/wordml" xmlns:w16cex="http://schemas.microsoft.com/office/word/2018/wordml/cex" xmlns:w16cid="http://schemas.microsoft.com/office/word/2016/wordml/cid" xmlns:w16="http://schemas.microsoft.com/office/word/2018/wordml" xmlns:w16sdtdh="http://schemas.microsoft.com/office/word/2020/wordml/sdtdatahash" xmlns:w16se="http://schemas.microsoft.com/office/word/2015/wordml/symex" xmlns:wpg="http://schemas.microsoft.com/office/word/2010/wordprocessingGroup" xmlns:wpi="http://schemas.microsoft.com/office/word/2010/wordprocessingInk" xmlns:wne="http://schemas.microsoft.com/office/word/2006/wordml" xmlns:wps="http://schemas.microsoft.com/office/word/2010/wordprocessingShape" mc:Ignorable="w14 w15 w16se w16cid w16 w16cex w16sdtdh wp14">
+<w:endnotes xmlns:wpc="http://schemas.microsoft.com/office/word/2010/wordprocessingCanvas" xmlns:cx="http://schemas.microsoft.com/office/drawing/2014/chartex" xmlns:cx1="http://schemas.microsoft.com/office/drawing/2015/9/8/chartex" xmlns:cx2="http://schemas.microsoft.com/office/drawing/2015/10/21/chartex" xmlns:cx3="http://schemas.microsoft.com/office/drawing/2016/5/9/chartex" xmlns:cx4="http://schemas.microsoft.com/office/drawing/2016/5/10/chartex" xmlns:cx5="http://schemas.microsoft.com/office/drawing/2016/5/11/chartex" xmlns:cx6="http://schemas.microsoft.com/office/drawing/2016/5/12/chartex" xmlns:cx7="http://schemas.microsoft.com/office/drawing/2016/5/13/chartex" xmlns:cx8="http://schemas.microsoft.com/office/drawing/2016/5/14/chartex" xmlns:mc="http://schemas.openxmlformats.org/markup-compatibility/2006" xmlns:aink="http://schemas.microsoft.com/office/drawing/2016/ink" xmlns:am3d="http://schemas.microsoft.com/office/drawing/2017/model3d" xmlns:o="urn:schemas-microsoft-com:office:office" xmlns:r="http://schemas.openxmlformats.org/officeDocument/2006/relationships" xmlns:m="http://schemas.openxmlformats.org/officeDocument/2006/math" xmlns:v="urn:schemas-microsoft-com:vml" xmlns:wp14="http://schemas.microsoft.com/office/word/2010/wordprocessingDrawing" xmlns:wp="http://schemas.openxmlformats.org/drawingml/2006/wordprocessingDrawing" xmlns:w10="urn:schemas-microsoft-com:office:word" xmlns:w="http://schemas.openxmlformats.org/wordprocessingml/2006/main" xmlns:w14="http://schemas.microsoft.com/office/word/2010/wordml" xmlns:w15="http://schemas.microsoft.com/office/word/2012/wordml" xmlns:w16cex="http://schemas.microsoft.com/office/word/2018/wordml/cex" xmlns:w16cid="http://schemas.microsoft.com/office/word/2016/wordml/cid" xmlns:w16="http://schemas.microsoft.com/office/word/2018/wordml" xmlns:w16se="http://schemas.microsoft.com/office/word/2015/wordml/symex" xmlns:wpg="http://schemas.microsoft.com/office/word/2010/wordprocessingGroup" xmlns:wpi="http://schemas.microsoft.com/office/word/2010/wordprocessingInk" xmlns:wne="http://schemas.microsoft.com/office/word/2006/wordml" xmlns:wps="http://schemas.microsoft.com/office/word/2010/wordprocessingShape" mc:Ignorable="w14 w15 w16se w16cid w16 w16cex wp14">
   <w:endnote w:type="separator" w:id="-1">
     <w:p>
       <w:pPr>
@@ -20405,7 +20405,7 @@
 </file>
 
 <file path=word/footer1.xml><?xml version="1.0" encoding="utf-8"?>
-<w:ftr xmlns:wpc="http://schemas.microsoft.com/office/word/2010/wordprocessingCanvas" xmlns:cx="http://schemas.microsoft.com/office/drawing/2014/chartex" xmlns:cx1="http://schemas.microsoft.com/office/drawing/2015/9/8/chartex" xmlns:cx2="http://schemas.microsoft.com/office/drawing/2015/10/21/chartex" xmlns:cx3="http://schemas.microsoft.com/office/drawing/2016/5/9/chartex" xmlns:cx4="http://schemas.microsoft.com/office/drawing/2016/5/10/chartex" xmlns:cx5="http://schemas.microsoft.com/office/drawing/2016/5/11/chartex" xmlns:cx6="http://schemas.microsoft.com/office/drawing/2016/5/12/chartex" xmlns:cx7="http://schemas.microsoft.com/office/drawing/2016/5/13/chartex" xmlns:cx8="http://schemas.microsoft.com/office/drawing/2016/5/14/chartex" xmlns:mc="http://schemas.openxmlformats.org/markup-compatibility/2006" xmlns:aink="http://schemas.microsoft.com/office/drawing/2016/ink" xmlns:am3d="http://schemas.microsoft.com/office/drawing/2017/model3d" xmlns:o="urn:schemas-microsoft-com:office:office" xmlns:r="http://schemas.openxmlformats.org/officeDocument/2006/relationships" xmlns:m="http://schemas.openxmlformats.org/officeDocument/2006/math" xmlns:v="urn:schemas-microsoft-com:vml" xmlns:wp14="http://schemas.microsoft.com/office/word/2010/wordprocessingDrawing" xmlns:wp="http://schemas.openxmlformats.org/drawingml/2006/wordprocessingDrawing" xmlns:w10="urn:schemas-microsoft-com:office:word" xmlns:w="http://schemas.openxmlformats.org/wordprocessingml/2006/main" xmlns:w14="http://schemas.microsoft.com/office/word/2010/wordml" xmlns:w15="http://schemas.microsoft.com/office/word/2012/wordml" xmlns:w16cex="http://schemas.microsoft.com/office/word/2018/wordml/cex" xmlns:w16cid="http://schemas.microsoft.com/office/word/2016/wordml/cid" xmlns:w16="http://schemas.microsoft.com/office/word/2018/wordml" xmlns:w16sdtdh="http://schemas.microsoft.com/office/word/2020/wordml/sdtdatahash" xmlns:w16se="http://schemas.microsoft.com/office/word/2015/wordml/symex" xmlns:wpg="http://schemas.microsoft.com/office/word/2010/wordprocessingGroup" xmlns:wpi="http://schemas.microsoft.com/office/word/2010/wordprocessingInk" xmlns:wne="http://schemas.microsoft.com/office/word/2006/wordml" xmlns:wps="http://schemas.microsoft.com/office/word/2010/wordprocessingShape" mc:Ignorable="w14 w15 w16se w16cid w16 w16cex w16sdtdh wp14">
+<w:ftr xmlns:wpc="http://schemas.microsoft.com/office/word/2010/wordprocessingCanvas" xmlns:cx="http://schemas.microsoft.com/office/drawing/2014/chartex" xmlns:cx1="http://schemas.microsoft.com/office/drawing/2015/9/8/chartex" xmlns:cx2="http://schemas.microsoft.com/office/drawing/2015/10/21/chartex" xmlns:cx3="http://schemas.microsoft.com/office/drawing/2016/5/9/chartex" xmlns:cx4="http://schemas.microsoft.com/office/drawing/2016/5/10/chartex" xmlns:cx5="http://schemas.microsoft.com/office/drawing/2016/5/11/chartex" xmlns:cx6="http://schemas.microsoft.com/office/drawing/2016/5/12/chartex" xmlns:cx7="http://schemas.microsoft.com/office/drawing/2016/5/13/chartex" xmlns:cx8="http://schemas.microsoft.com/office/drawing/2016/5/14/chartex" xmlns:mc="http://schemas.openxmlformats.org/markup-compatibility/2006" xmlns:aink="http://schemas.microsoft.com/office/drawing/2016/ink" xmlns:am3d="http://schemas.microsoft.com/office/drawing/2017/model3d" xmlns:o="urn:schemas-microsoft-com:office:office" xmlns:r="http://schemas.openxmlformats.org/officeDocument/2006/relationships" xmlns:m="http://schemas.openxmlformats.org/officeDocument/2006/math" xmlns:v="urn:schemas-microsoft-com:vml" xmlns:wp14="http://schemas.microsoft.com/office/word/2010/wordprocessingDrawing" xmlns:wp="http://schemas.openxmlformats.org/drawingml/2006/wordprocessingDrawing" xmlns:w10="urn:schemas-microsoft-com:office:word" xmlns:w="http://schemas.openxmlformats.org/wordprocessingml/2006/main" xmlns:w14="http://schemas.microsoft.com/office/word/2010/wordml" xmlns:w15="http://schemas.microsoft.com/office/word/2012/wordml" xmlns:w16cex="http://schemas.microsoft.com/office/word/2018/wordml/cex" xmlns:w16cid="http://schemas.microsoft.com/office/word/2016/wordml/cid" xmlns:w16="http://schemas.microsoft.com/office/word/2018/wordml" xmlns:w16se="http://schemas.microsoft.com/office/word/2015/wordml/symex" xmlns:wpg="http://schemas.microsoft.com/office/word/2010/wordprocessingGroup" xmlns:wpi="http://schemas.microsoft.com/office/word/2010/wordprocessingInk" xmlns:wne="http://schemas.microsoft.com/office/word/2006/wordml" xmlns:wps="http://schemas.microsoft.com/office/word/2010/wordprocessingShape" mc:Ignorable="w14 w15 w16se w16cid w16 w16cex wp14">
   <w:sdt>
     <w:sdtPr>
       <w:rPr>
@@ -20577,7 +20577,7 @@
 </file>
 
 <file path=word/footnotes.xml><?xml version="1.0" encoding="utf-8"?>
-<w:footnotes xmlns:wpc="http://schemas.microsoft.com/office/word/2010/wordprocessingCanvas" xmlns:cx="http://schemas.microsoft.com/office/drawing/2014/chartex" xmlns:cx1="http://schemas.microsoft.com/office/drawing/2015/9/8/chartex" xmlns:cx2="http://schemas.microsoft.com/office/drawing/2015/10/21/chartex" xmlns:cx3="http://schemas.microsoft.com/office/drawing/2016/5/9/chartex" xmlns:cx4="http://schemas.microsoft.com/office/drawing/2016/5/10/chartex" xmlns:cx5="http://schemas.microsoft.com/office/drawing/2016/5/11/chartex" xmlns:cx6="http://schemas.microsoft.com/office/drawing/2016/5/12/chartex" xmlns:cx7="http://schemas.microsoft.com/office/drawing/2016/5/13/chartex" xmlns:cx8="http://schemas.microsoft.com/office/drawing/2016/5/14/chartex" xmlns:mc="http://schemas.openxmlformats.org/markup-compatibility/2006" xmlns:aink="http://schemas.microsoft.com/office/drawing/2016/ink" xmlns:am3d="http://schemas.microsoft.com/office/drawing/2017/model3d" xmlns:o="urn:schemas-microsoft-com:office:office" xmlns:r="http://schemas.openxmlformats.org/officeDocument/2006/relationships" xmlns:m="http://schemas.openxmlformats.org/officeDocument/2006/math" xmlns:v="urn:schemas-microsoft-com:vml" xmlns:wp14="http://schemas.microsoft.com/office/word/2010/wordprocessingDrawing" xmlns:wp="http://schemas.openxmlformats.org/drawingml/2006/wordprocessingDrawing" xmlns:w10="urn:schemas-microsoft-com:office:word" xmlns:w="http://schemas.openxmlformats.org/wordprocessingml/2006/main" xmlns:w14="http://schemas.microsoft.com/office/word/2010/wordml" xmlns:w15="http://schemas.microsoft.com/office/word/2012/wordml" xmlns:w16cex="http://schemas.microsoft.com/office/word/2018/wordml/cex" xmlns:w16cid="http://schemas.microsoft.com/office/word/2016/wordml/cid" xmlns:w16="http://schemas.microsoft.com/office/word/2018/wordml" xmlns:w16sdtdh="http://schemas.microsoft.com/office/word/2020/wordml/sdtdatahash" xmlns:w16se="http://schemas.microsoft.com/office/word/2015/wordml/symex" xmlns:wpg="http://schemas.microsoft.com/office/word/2010/wordprocessingGroup" xmlns:wpi="http://schemas.microsoft.com/office/word/2010/wordprocessingInk" xmlns:wne="http://schemas.microsoft.com/office/word/2006/wordml" xmlns:wps="http://schemas.microsoft.com/office/word/2010/wordprocessingShape" mc:Ignorable="w14 w15 w16se w16cid w16 w16cex w16sdtdh wp14">
+<w:footnotes xmlns:wpc="http://schemas.microsoft.com/office/word/2010/wordprocessingCanvas" xmlns:cx="http://schemas.microsoft.com/office/drawing/2014/chartex" xmlns:cx1="http://schemas.microsoft.com/office/drawing/2015/9/8/chartex" xmlns:cx2="http://schemas.microsoft.com/office/drawing/2015/10/21/chartex" xmlns:cx3="http://schemas.microsoft.com/office/drawing/2016/5/9/chartex" xmlns:cx4="http://schemas.microsoft.com/office/drawing/2016/5/10/chartex" xmlns:cx5="http://schemas.microsoft.com/office/drawing/2016/5/11/chartex" xmlns:cx6="http://schemas.microsoft.com/office/drawing/2016/5/12/chartex" xmlns:cx7="http://schemas.microsoft.com/office/drawing/2016/5/13/chartex" xmlns:cx8="http://schemas.microsoft.com/office/drawing/2016/5/14/chartex" xmlns:mc="http://schemas.openxmlformats.org/markup-compatibility/2006" xmlns:aink="http://schemas.microsoft.com/office/drawing/2016/ink" xmlns:am3d="http://schemas.microsoft.com/office/drawing/2017/model3d" xmlns:o="urn:schemas-microsoft-com:office:office" xmlns:r="http://schemas.openxmlformats.org/officeDocument/2006/relationships" xmlns:m="http://schemas.openxmlformats.org/officeDocument/2006/math" xmlns:v="urn:schemas-microsoft-com:vml" xmlns:wp14="http://schemas.microsoft.com/office/word/2010/wordprocessingDrawing" xmlns:wp="http://schemas.openxmlformats.org/drawingml/2006/wordprocessingDrawing" xmlns:w10="urn:schemas-microsoft-com:office:word" xmlns:w="http://schemas.openxmlformats.org/wordprocessingml/2006/main" xmlns:w14="http://schemas.microsoft.com/office/word/2010/wordml" xmlns:w15="http://schemas.microsoft.com/office/word/2012/wordml" xmlns:w16cex="http://schemas.microsoft.com/office/word/2018/wordml/cex" xmlns:w16cid="http://schemas.microsoft.com/office/word/2016/wordml/cid" xmlns:w16="http://schemas.microsoft.com/office/word/2018/wordml" xmlns:w16se="http://schemas.microsoft.com/office/word/2015/wordml/symex" xmlns:wpg="http://schemas.microsoft.com/office/word/2010/wordprocessingGroup" xmlns:wpi="http://schemas.microsoft.com/office/word/2010/wordprocessingInk" xmlns:wne="http://schemas.microsoft.com/office/word/2006/wordml" xmlns:wps="http://schemas.microsoft.com/office/word/2010/wordprocessingShape" mc:Ignorable="w14 w15 w16se w16cid w16 w16cex wp14">
   <w:footnote w:type="separator" w:id="-1">
     <w:p>
       <w:pPr>
@@ -20602,7 +20602,7 @@
 </file>
 
 <file path=word/header1.xml><?xml version="1.0" encoding="utf-8"?>
-<w:hdr xmlns:wpc="http://schemas.microsoft.com/office/word/2010/wordprocessingCanvas" xmlns:cx="http://schemas.microsoft.com/office/drawing/2014/chartex" xmlns:cx1="http://schemas.microsoft.com/office/drawing/2015/9/8/chartex" xmlns:cx2="http://schemas.microsoft.com/office/drawing/2015/10/21/chartex" xmlns:cx3="http://schemas.microsoft.com/office/drawing/2016/5/9/chartex" xmlns:cx4="http://schemas.microsoft.com/office/drawing/2016/5/10/chartex" xmlns:cx5="http://schemas.microsoft.com/office/drawing/2016/5/11/chartex" xmlns:cx6="http://schemas.microsoft.com/office/drawing/2016/5/12/chartex" xmlns:cx7="http://schemas.microsoft.com/office/drawing/2016/5/13/chartex" xmlns:cx8="http://schemas.microsoft.com/office/drawing/2016/5/14/chartex" xmlns:mc="http://schemas.openxmlformats.org/markup-compatibility/2006" xmlns:aink="http://schemas.microsoft.com/office/drawing/2016/ink" xmlns:am3d="http://schemas.microsoft.com/office/drawing/2017/model3d" xmlns:o="urn:schemas-microsoft-com:office:office" xmlns:r="http://schemas.openxmlformats.org/officeDocument/2006/relationships" xmlns:m="http://schemas.openxmlformats.org/officeDocument/2006/math" xmlns:v="urn:schemas-microsoft-com:vml" xmlns:wp14="http://schemas.microsoft.com/office/word/2010/wordprocessingDrawing" xmlns:wp="http://schemas.openxmlformats.org/drawingml/2006/wordprocessingDrawing" xmlns:w10="urn:schemas-microsoft-com:office:word" xmlns:w="http://schemas.openxmlformats.org/wordprocessingml/2006/main" xmlns:w14="http://schemas.microsoft.com/office/word/2010/wordml" xmlns:w15="http://schemas.microsoft.com/office/word/2012/wordml" xmlns:w16cex="http://schemas.microsoft.com/office/word/2018/wordml/cex" xmlns:w16cid="http://schemas.microsoft.com/office/word/2016/wordml/cid" xmlns:w16="http://schemas.microsoft.com/office/word/2018/wordml" xmlns:w16sdtdh="http://schemas.microsoft.com/office/word/2020/wordml/sdtdatahash" xmlns:w16se="http://schemas.microsoft.com/office/word/2015/wordml/symex" xmlns:wpg="http://schemas.microsoft.com/office/word/2010/wordprocessingGroup" xmlns:wpi="http://schemas.microsoft.com/office/word/2010/wordprocessingInk" xmlns:wne="http://schemas.microsoft.com/office/word/2006/wordml" xmlns:wps="http://schemas.microsoft.com/office/word/2010/wordprocessingShape" mc:Ignorable="w14 w15 w16se w16cid w16 w16cex w16sdtdh wp14">
+<w:hdr xmlns:wpc="http://schemas.microsoft.com/office/word/2010/wordprocessingCanvas" xmlns:cx="http://schemas.microsoft.com/office/drawing/2014/chartex" xmlns:cx1="http://schemas.microsoft.com/office/drawing/2015/9/8/chartex" xmlns:cx2="http://schemas.microsoft.com/office/drawing/2015/10/21/chartex" xmlns:cx3="http://schemas.microsoft.com/office/drawing/2016/5/9/chartex" xmlns:cx4="http://schemas.microsoft.com/office/drawing/2016/5/10/chartex" xmlns:cx5="http://schemas.microsoft.com/office/drawing/2016/5/11/chartex" xmlns:cx6="http://schemas.microsoft.com/office/drawing/2016/5/12/chartex" xmlns:cx7="http://schemas.microsoft.com/office/drawing/2016/5/13/chartex" xmlns:cx8="http://schemas.microsoft.com/office/drawing/2016/5/14/chartex" xmlns:mc="http://schemas.openxmlformats.org/markup-compatibility/2006" xmlns:aink="http://schemas.microsoft.com/office/drawing/2016/ink" xmlns:am3d="http://schemas.microsoft.com/office/drawing/2017/model3d" xmlns:o="urn:schemas-microsoft-com:office:office" xmlns:r="http://schemas.openxmlformats.org/officeDocument/2006/relationships" xmlns:m="http://schemas.openxmlformats.org/officeDocument/2006/math" xmlns:v="urn:schemas-microsoft-com:vml" xmlns:wp14="http://schemas.microsoft.com/office/word/2010/wordprocessingDrawing" xmlns:wp="http://schemas.openxmlformats.org/drawingml/2006/wordprocessingDrawing" xmlns:w10="urn:schemas-microsoft-com:office:word" xmlns:w="http://schemas.openxmlformats.org/wordprocessingml/2006/main" xmlns:w14="http://schemas.microsoft.com/office/word/2010/wordml" xmlns:w15="http://schemas.microsoft.com/office/word/2012/wordml" xmlns:w16cex="http://schemas.microsoft.com/office/word/2018/wordml/cex" xmlns:w16cid="http://schemas.microsoft.com/office/word/2016/wordml/cid" xmlns:w16="http://schemas.microsoft.com/office/word/2018/wordml" xmlns:w16se="http://schemas.microsoft.com/office/word/2015/wordml/symex" xmlns:wpg="http://schemas.microsoft.com/office/word/2010/wordprocessingGroup" xmlns:wpi="http://schemas.microsoft.com/office/word/2010/wordprocessingInk" xmlns:wne="http://schemas.microsoft.com/office/word/2006/wordml" xmlns:wps="http://schemas.microsoft.com/office/word/2010/wordprocessingShape" mc:Ignorable="w14 w15 w16se w16cid w16 w16cex wp14">
   <w:p>
     <w:pPr>
       <w:pStyle w:val="Header"/>
@@ -20636,7 +20636,7 @@
 </file>
 
 <file path=word/numbering.xml><?xml version="1.0" encoding="utf-8"?>
-<w:numbering xmlns:wpc="http://schemas.microsoft.com/office/word/2010/wordprocessingCanvas" xmlns:cx="http://schemas.microsoft.com/office/drawing/2014/chartex" xmlns:cx1="http://schemas.microsoft.com/office/drawing/2015/9/8/chartex" xmlns:cx2="http://schemas.microsoft.com/office/drawing/2015/10/21/chartex" xmlns:cx3="http://schemas.microsoft.com/office/drawing/2016/5/9/chartex" xmlns:cx4="http://schemas.microsoft.com/office/drawing/2016/5/10/chartex" xmlns:cx5="http://schemas.microsoft.com/office/drawing/2016/5/11/chartex" xmlns:cx6="http://schemas.microsoft.com/office/drawing/2016/5/12/chartex" xmlns:cx7="http://schemas.microsoft.com/office/drawing/2016/5/13/chartex" xmlns:cx8="http://schemas.microsoft.com/office/drawing/2016/5/14/chartex" xmlns:mc="http://schemas.openxmlformats.org/markup-compatibility/2006" xmlns:aink="http://schemas.microsoft.com/office/drawing/2016/ink" xmlns:am3d="http://schemas.microsoft.com/office/drawing/2017/model3d" xmlns:o="urn:schemas-microsoft-com:office:office" xmlns:r="http://schemas.openxmlformats.org/officeDocument/2006/relationships" xmlns:m="http://schemas.openxmlformats.org/officeDocument/2006/math" xmlns:v="urn:schemas-microsoft-com:vml" xmlns:wp14="http://schemas.microsoft.com/office/word/2010/wordprocessingDrawing" xmlns:wp="http://schemas.openxmlformats.org/drawingml/2006/wordprocessingDrawing" xmlns:w10="urn:schemas-microsoft-com:office:word" xmlns:w="http://schemas.openxmlformats.org/wordprocessingml/2006/main" xmlns:w14="http://schemas.microsoft.com/office/word/2010/wordml" xmlns:w15="http://schemas.microsoft.com/office/word/2012/wordml" xmlns:w16cex="http://schemas.microsoft.com/office/word/2018/wordml/cex" xmlns:w16cid="http://schemas.microsoft.com/office/word/2016/wordml/cid" xmlns:w16="http://schemas.microsoft.com/office/word/2018/wordml" xmlns:w16sdtdh="http://schemas.microsoft.com/office/word/2020/wordml/sdtdatahash" xmlns:w16se="http://schemas.microsoft.com/office/word/2015/wordml/symex" xmlns:wpg="http://schemas.microsoft.com/office/word/2010/wordprocessingGroup" xmlns:wpi="http://schemas.microsoft.com/office/word/2010/wordprocessingInk" xmlns:wne="http://schemas.microsoft.com/office/word/2006/wordml" xmlns:wps="http://schemas.microsoft.com/office/word/2010/wordprocessingShape" mc:Ignorable="w14 w15 w16se w16cid w16 w16cex w16sdtdh wp14">
+<w:numbering xmlns:wpc="http://schemas.microsoft.com/office/word/2010/wordprocessingCanvas" xmlns:cx="http://schemas.microsoft.com/office/drawing/2014/chartex" xmlns:cx1="http://schemas.microsoft.com/office/drawing/2015/9/8/chartex" xmlns:cx2="http://schemas.microsoft.com/office/drawing/2015/10/21/chartex" xmlns:cx3="http://schemas.microsoft.com/office/drawing/2016/5/9/chartex" xmlns:cx4="http://schemas.microsoft.com/office/drawing/2016/5/10/chartex" xmlns:cx5="http://schemas.microsoft.com/office/drawing/2016/5/11/chartex" xmlns:cx6="http://schemas.microsoft.com/office/drawing/2016/5/12/chartex" xmlns:cx7="http://schemas.microsoft.com/office/drawing/2016/5/13/chartex" xmlns:cx8="http://schemas.microsoft.com/office/drawing/2016/5/14/chartex" xmlns:mc="http://schemas.openxmlformats.org/markup-compatibility/2006" xmlns:aink="http://schemas.microsoft.com/office/drawing/2016/ink" xmlns:am3d="http://schemas.microsoft.com/office/drawing/2017/model3d" xmlns:o="urn:schemas-microsoft-com:office:office" xmlns:r="http://schemas.openxmlformats.org/officeDocument/2006/relationships" xmlns:m="http://schemas.openxmlformats.org/officeDocument/2006/math" xmlns:v="urn:schemas-microsoft-com:vml" xmlns:wp14="http://schemas.microsoft.com/office/word/2010/wordprocessingDrawing" xmlns:wp="http://schemas.openxmlformats.org/drawingml/2006/wordprocessingDrawing" xmlns:w10="urn:schemas-microsoft-com:office:word" xmlns:w="http://schemas.openxmlformats.org/wordprocessingml/2006/main" xmlns:w14="http://schemas.microsoft.com/office/word/2010/wordml" xmlns:w15="http://schemas.microsoft.com/office/word/2012/wordml" xmlns:w16cex="http://schemas.microsoft.com/office/word/2018/wordml/cex" xmlns:w16cid="http://schemas.microsoft.com/office/word/2016/wordml/cid" xmlns:w16="http://schemas.microsoft.com/office/word/2018/wordml" xmlns:w16se="http://schemas.microsoft.com/office/word/2015/wordml/symex" xmlns:wpg="http://schemas.microsoft.com/office/word/2010/wordprocessingGroup" xmlns:wpi="http://schemas.microsoft.com/office/word/2010/wordprocessingInk" xmlns:wne="http://schemas.microsoft.com/office/word/2006/wordml" xmlns:wps="http://schemas.microsoft.com/office/word/2010/wordprocessingShape" mc:Ignorable="w14 w15 w16se w16cid w16 w16cex wp14">
   <w:abstractNum w:abstractNumId="0" w15:restartNumberingAfterBreak="0">
     <w:nsid w:val="056E0670"/>
     <w:multiLevelType w:val="multilevel"/>
@@ -25064,7 +25064,7 @@
 </file>
 
 <file path=word/styles.xml><?xml version="1.0" encoding="utf-8"?>
-<w:styles xmlns:mc="http://schemas.openxmlformats.org/markup-compatibility/2006" xmlns:r="http://schemas.openxmlformats.org/officeDocument/2006/relationships" xmlns:w="http://schemas.openxmlformats.org/wordprocessingml/2006/main" xmlns:w14="http://schemas.microsoft.com/office/word/2010/wordml" xmlns:w15="http://schemas.microsoft.com/office/word/2012/wordml" xmlns:w16cex="http://schemas.microsoft.com/office/word/2018/wordml/cex" xmlns:w16cid="http://schemas.microsoft.com/office/word/2016/wordml/cid" xmlns:w16="http://schemas.microsoft.com/office/word/2018/wordml" xmlns:w16sdtdh="http://schemas.microsoft.com/office/word/2020/wordml/sdtdatahash" xmlns:w16se="http://schemas.microsoft.com/office/word/2015/wordml/symex" mc:Ignorable="w14 w15 w16se w16cid w16 w16cex w16sdtdh">
+<w:styles xmlns:mc="http://schemas.openxmlformats.org/markup-compatibility/2006" xmlns:r="http://schemas.openxmlformats.org/officeDocument/2006/relationships" xmlns:w="http://schemas.openxmlformats.org/wordprocessingml/2006/main" xmlns:w14="http://schemas.microsoft.com/office/word/2010/wordml" xmlns:w15="http://schemas.microsoft.com/office/word/2012/wordml" xmlns:w16cex="http://schemas.microsoft.com/office/word/2018/wordml/cex" xmlns:w16cid="http://schemas.microsoft.com/office/word/2016/wordml/cid" xmlns:w16="http://schemas.microsoft.com/office/word/2018/wordml" xmlns:w16se="http://schemas.microsoft.com/office/word/2015/wordml/symex" mc:Ignorable="w14 w15 w16se w16cid w16 w16cex">
   <w:docDefaults>
     <w:rPrDefault>
       <w:rPr>

</xml_diff>